<commit_message>
Añadiendo tablas de tareas
</commit_message>
<xml_diff>
--- a/Desarrollo/FC/FC-LHU.docx
+++ b/Desarrollo/FC/FC-LHU.docx
@@ -260,23 +260,7 @@
           <w:sz w:val="24"/>
           <w:szCs w:val="24"/>
         </w:rPr>
-        <w:t xml:space="preserve">Balandra Camacho, </w:t>
-      </w:r>
-      <w:proofErr w:type="spellStart"/>
-      <w:r>
-        <w:rPr>
-          <w:sz w:val="24"/>
-          <w:szCs w:val="24"/>
-        </w:rPr>
-        <w:t>Ivan</w:t>
-      </w:r>
-      <w:proofErr w:type="spellEnd"/>
-      <w:r>
-        <w:rPr>
-          <w:sz w:val="24"/>
-          <w:szCs w:val="24"/>
-        </w:rPr>
-        <w:t xml:space="preserve">                                      20200248</w:t>
+        <w:t>Balandra Camacho, Ivan                                      20200248</w:t>
       </w:r>
     </w:p>
     <w:p>
@@ -469,27 +453,7 @@
           <w:sz w:val="22"/>
           <w:szCs w:val="22"/>
         </w:rPr>
-        <w:t xml:space="preserve">En el presente documento se presentarán las historias de usuario que se recolectaron para la selección de las funcionalidades de la aplicación de escritorio </w:t>
-      </w:r>
-      <w:proofErr w:type="spellStart"/>
-      <w:r>
-        <w:rPr>
-          <w:rFonts w:ascii="Arial" w:hAnsi="Arial" w:cs="Arial"/>
-          <w:color w:val="000000"/>
-          <w:sz w:val="22"/>
-          <w:szCs w:val="22"/>
-        </w:rPr>
-        <w:t>FollowClass</w:t>
-      </w:r>
-      <w:proofErr w:type="spellEnd"/>
-      <w:r>
-        <w:rPr>
-          <w:rFonts w:ascii="Arial" w:hAnsi="Arial" w:cs="Arial"/>
-          <w:color w:val="000000"/>
-          <w:sz w:val="22"/>
-          <w:szCs w:val="22"/>
-        </w:rPr>
-        <w:t>.</w:t>
+        <w:t>En el presente documento se presentarán las historias de usuario que se recolectaron para la selección de las funcionalidades de la aplicación de escritorio FollowClass.</w:t>
       </w:r>
     </w:p>
     <w:p>
@@ -958,39 +922,7 @@
                 <w:sz w:val="24"/>
                 <w:szCs w:val="24"/>
               </w:rPr>
-              <w:t xml:space="preserve">Como estudiante activo quiero usar las funcionalidades de </w:t>
-            </w:r>
-            <w:proofErr w:type="spellStart"/>
-            <w:r>
-              <w:rPr>
-                <w:sz w:val="24"/>
-                <w:szCs w:val="24"/>
-              </w:rPr>
-              <w:t>Follow</w:t>
-            </w:r>
-            <w:proofErr w:type="spellEnd"/>
-            <w:r>
-              <w:rPr>
-                <w:sz w:val="24"/>
-                <w:szCs w:val="24"/>
-              </w:rPr>
-              <w:t xml:space="preserve"> </w:t>
-            </w:r>
-            <w:proofErr w:type="spellStart"/>
-            <w:r>
-              <w:rPr>
-                <w:sz w:val="24"/>
-                <w:szCs w:val="24"/>
-              </w:rPr>
-              <w:t>Class</w:t>
-            </w:r>
-            <w:proofErr w:type="spellEnd"/>
-            <w:r>
-              <w:rPr>
-                <w:sz w:val="24"/>
-                <w:szCs w:val="24"/>
-              </w:rPr>
-              <w:t xml:space="preserve"> para poder ordenar y gestionar las diferentes actividades que realizaré a lo largo del día tanto académicas como del hogar.</w:t>
+              <w:t>Como estudiante activo quiero usar las funcionalidades de Follow Class para poder ordenar y gestionar las diferentes actividades que realizaré a lo largo del día tanto académicas como del hogar.</w:t>
             </w:r>
           </w:p>
         </w:tc>
@@ -1011,7 +943,20 @@
         <w:rPr>
           <w:lang w:val="es-PE"/>
         </w:rPr>
-        <w:t>HISTORIA DE USUARIO N°1 (MP_LHU_001): MÓDULO INFORMACIÓN DE LA PÁGINA</w:t>
+        <w:lastRenderedPageBreak/>
+        <w:t>HISTORIA DE USUARIO N°1 (</w:t>
+      </w:r>
+      <w:r>
+        <w:rPr>
+          <w:lang w:val="es-PE"/>
+        </w:rPr>
+        <w:t>FC</w:t>
+      </w:r>
+      <w:r>
+        <w:rPr>
+          <w:lang w:val="es-PE"/>
+        </w:rPr>
+        <w:t>_LHU_001): MÓDULO INFORMACIÓN DE LA PÁGINA</w:t>
       </w:r>
     </w:p>
     <w:p>
@@ -1530,7 +1475,23 @@
           <w:color w:val="000000"/>
           <w:lang w:val="es-PE"/>
         </w:rPr>
-        <w:t>HISTORIA DE USUARIO N°2 (MP_LHU_002): MÓDULO INFORMACIÓN DE LA PÁGINA</w:t>
+        <w:t>HISTORIA DE USUARIO N°2 (</w:t>
+      </w:r>
+      <w:r>
+        <w:rPr>
+          <w:rFonts w:eastAsia="Times New Roman"/>
+          <w:color w:val="000000"/>
+          <w:lang w:val="es-PE"/>
+        </w:rPr>
+        <w:t>FC</w:t>
+      </w:r>
+      <w:r>
+        <w:rPr>
+          <w:rFonts w:eastAsia="Times New Roman"/>
+          <w:color w:val="000000"/>
+          <w:lang w:val="es-PE"/>
+        </w:rPr>
+        <w:t>_LHU_002): MÓDULO INFORMACIÓN DE LA PÁGINA</w:t>
       </w:r>
     </w:p>
     <w:p>
@@ -2043,7 +2004,23 @@
           <w:color w:val="000000"/>
           <w:lang w:val="es-PE"/>
         </w:rPr>
-        <w:t>HISTORIA DE USUARIO N°3 (MP_LHU_003): MÓDULO INFORMACIÓN DE LA PÁGINA</w:t>
+        <w:t>HISTORIA DE USUARIO N°3 (</w:t>
+      </w:r>
+      <w:r>
+        <w:rPr>
+          <w:rFonts w:eastAsia="Times New Roman"/>
+          <w:color w:val="000000"/>
+          <w:lang w:val="es-PE"/>
+        </w:rPr>
+        <w:t>FC</w:t>
+      </w:r>
+      <w:r>
+        <w:rPr>
+          <w:rFonts w:eastAsia="Times New Roman"/>
+          <w:color w:val="000000"/>
+          <w:lang w:val="es-PE"/>
+        </w:rPr>
+        <w:t>_LHU_003): MÓDULO INFORMACIÓN DE LA PÁGINA</w:t>
       </w:r>
     </w:p>
     <w:p>
@@ -2540,6 +2517,1380 @@
       </w:tr>
     </w:tbl>
     <w:p/>
+    <w:p>
+      <w:r>
+        <w:br w:type="page"/>
+      </w:r>
+    </w:p>
+    <w:p>
+      <w:pPr>
+        <w:pStyle w:val="Ttulo3"/>
+        <w:textAlignment w:val="baseline"/>
+        <w:rPr>
+          <w:color w:val="000000"/>
+        </w:rPr>
+      </w:pPr>
+      <w:r>
+        <w:rPr>
+          <w:color w:val="000000"/>
+        </w:rPr>
+        <w:lastRenderedPageBreak/>
+        <w:t>TAREAS DE LA HISTORIA DE USUARIO N°1 (FC_HU_001): MÓDULO INFORMACIÓN DE LA PÁGINA</w:t>
+      </w:r>
+    </w:p>
+    <w:p>
+      <w:pPr>
+        <w:pStyle w:val="Ttulo3"/>
+        <w:textAlignment w:val="baseline"/>
+        <w:rPr>
+          <w:sz w:val="24"/>
+          <w:szCs w:val="24"/>
+        </w:rPr>
+      </w:pPr>
+      <w:r>
+        <w:rPr>
+          <w:sz w:val="24"/>
+          <w:szCs w:val="24"/>
+        </w:rPr>
+        <w:t>Tarea 1.1</w:t>
+      </w:r>
+    </w:p>
+    <w:p/>
+    <w:tbl>
+      <w:tblPr>
+        <w:tblW w:w="0" w:type="auto"/>
+        <w:jc w:val="center"/>
+        <w:tblCellMar>
+          <w:top w:w="15" w:type="dxa"/>
+          <w:left w:w="15" w:type="dxa"/>
+          <w:bottom w:w="15" w:type="dxa"/>
+          <w:right w:w="15" w:type="dxa"/>
+        </w:tblCellMar>
+        <w:tblLook w:val="04A0" w:firstRow="1" w:lastRow="0" w:firstColumn="1" w:lastColumn="0" w:noHBand="0" w:noVBand="1"/>
+      </w:tblPr>
+      <w:tblGrid>
+        <w:gridCol w:w="5898"/>
+        <w:gridCol w:w="3108"/>
+      </w:tblGrid>
+      <w:tr>
+        <w:trPr>
+          <w:trHeight w:val="520"/>
+          <w:jc w:val="center"/>
+        </w:trPr>
+        <w:tc>
+          <w:tcPr>
+            <w:tcW w:w="9014" w:type="dxa"/>
+            <w:gridSpan w:val="2"/>
+            <w:tcBorders>
+              <w:top w:val="single" w:sz="8" w:space="0" w:color="000099"/>
+              <w:left w:val="single" w:sz="8" w:space="0" w:color="000099"/>
+              <w:bottom w:val="single" w:sz="8" w:space="0" w:color="000099"/>
+              <w:right w:val="single" w:sz="8" w:space="0" w:color="000099"/>
+            </w:tcBorders>
+            <w:shd w:val="clear" w:color="auto" w:fill="0779E4"/>
+            <w:tcMar>
+              <w:top w:w="100" w:type="dxa"/>
+              <w:left w:w="100" w:type="dxa"/>
+              <w:bottom w:w="100" w:type="dxa"/>
+              <w:right w:w="100" w:type="dxa"/>
+            </w:tcMar>
+            <w:hideMark/>
+          </w:tcPr>
+          <w:p>
+            <w:pPr>
+              <w:pStyle w:val="NormalWeb"/>
+              <w:spacing w:before="0" w:beforeAutospacing="0" w:after="0" w:afterAutospacing="0"/>
+              <w:jc w:val="right"/>
+            </w:pPr>
+            <w:r>
+              <w:rPr>
+                <w:rFonts w:ascii="Arial" w:hAnsi="Arial" w:cs="Arial"/>
+                <w:b/>
+                <w:bCs/>
+                <w:color w:val="FFFFFF"/>
+                <w:sz w:val="28"/>
+                <w:szCs w:val="28"/>
+              </w:rPr>
+              <w:t>TAREA</w:t>
+            </w:r>
+            <w:r>
+              <w:rPr>
+                <w:rFonts w:ascii="Arial" w:hAnsi="Arial" w:cs="Arial"/>
+                <w:b/>
+                <w:bCs/>
+                <w:color w:val="FFFFFF"/>
+                <w:sz w:val="28"/>
+                <w:szCs w:val="28"/>
+              </w:rPr>
+              <w:t xml:space="preserve"> 1.1</w:t>
+            </w:r>
+          </w:p>
+        </w:tc>
+      </w:tr>
+      <w:tr>
+        <w:trPr>
+          <w:jc w:val="center"/>
+        </w:trPr>
+        <w:tc>
+          <w:tcPr>
+            <w:tcW w:w="5904" w:type="dxa"/>
+            <w:tcBorders>
+              <w:top w:val="single" w:sz="8" w:space="0" w:color="000099"/>
+              <w:left w:val="single" w:sz="8" w:space="0" w:color="000099"/>
+              <w:bottom w:val="single" w:sz="8" w:space="0" w:color="000099"/>
+              <w:right w:val="single" w:sz="8" w:space="0" w:color="000099"/>
+            </w:tcBorders>
+            <w:shd w:val="clear" w:color="auto" w:fill="AEE7E8"/>
+            <w:tcMar>
+              <w:top w:w="100" w:type="dxa"/>
+              <w:left w:w="100" w:type="dxa"/>
+              <w:bottom w:w="100" w:type="dxa"/>
+              <w:right w:w="100" w:type="dxa"/>
+            </w:tcMar>
+            <w:hideMark/>
+          </w:tcPr>
+          <w:p>
+            <w:pPr>
+              <w:pStyle w:val="NormalWeb"/>
+              <w:spacing w:before="0" w:beforeAutospacing="0" w:after="0" w:afterAutospacing="0"/>
+              <w:jc w:val="both"/>
+            </w:pPr>
+            <w:r>
+              <w:rPr>
+                <w:rFonts w:ascii="Arial" w:hAnsi="Arial" w:cs="Arial"/>
+                <w:b/>
+                <w:bCs/>
+                <w:color w:val="000000"/>
+              </w:rPr>
+              <w:t xml:space="preserve">N° de Tarea: </w:t>
+            </w:r>
+            <w:r>
+              <w:rPr>
+                <w:rFonts w:ascii="Arial" w:hAnsi="Arial" w:cs="Arial"/>
+                <w:color w:val="000000"/>
+              </w:rPr>
+              <w:t>1.1</w:t>
+            </w:r>
+          </w:p>
+        </w:tc>
+        <w:tc>
+          <w:tcPr>
+            <w:tcW w:w="0" w:type="auto"/>
+            <w:tcBorders>
+              <w:top w:val="single" w:sz="8" w:space="0" w:color="000099"/>
+              <w:left w:val="single" w:sz="8" w:space="0" w:color="000099"/>
+              <w:bottom w:val="single" w:sz="8" w:space="0" w:color="000099"/>
+              <w:right w:val="single" w:sz="8" w:space="0" w:color="000099"/>
+            </w:tcBorders>
+            <w:shd w:val="clear" w:color="auto" w:fill="AEE7E8"/>
+            <w:tcMar>
+              <w:top w:w="100" w:type="dxa"/>
+              <w:left w:w="100" w:type="dxa"/>
+              <w:bottom w:w="100" w:type="dxa"/>
+              <w:right w:w="100" w:type="dxa"/>
+            </w:tcMar>
+            <w:hideMark/>
+          </w:tcPr>
+          <w:p>
+            <w:pPr>
+              <w:pStyle w:val="NormalWeb"/>
+              <w:spacing w:before="0" w:beforeAutospacing="0" w:after="0" w:afterAutospacing="0"/>
+            </w:pPr>
+            <w:r>
+              <w:rPr>
+                <w:rFonts w:ascii="Arial" w:hAnsi="Arial" w:cs="Arial"/>
+                <w:b/>
+                <w:bCs/>
+                <w:color w:val="000000"/>
+              </w:rPr>
+              <w:t xml:space="preserve">N° Historia de Usuario: </w:t>
+            </w:r>
+            <w:r>
+              <w:rPr>
+                <w:rFonts w:ascii="Arial" w:hAnsi="Arial" w:cs="Arial"/>
+                <w:color w:val="000000"/>
+              </w:rPr>
+              <w:t>1</w:t>
+            </w:r>
+          </w:p>
+        </w:tc>
+      </w:tr>
+      <w:tr>
+        <w:trPr>
+          <w:trHeight w:val="440"/>
+          <w:jc w:val="center"/>
+        </w:trPr>
+        <w:tc>
+          <w:tcPr>
+            <w:tcW w:w="9014" w:type="dxa"/>
+            <w:gridSpan w:val="2"/>
+            <w:tcBorders>
+              <w:top w:val="single" w:sz="8" w:space="0" w:color="000099"/>
+              <w:left w:val="single" w:sz="8" w:space="0" w:color="000099"/>
+              <w:bottom w:val="single" w:sz="8" w:space="0" w:color="000099"/>
+              <w:right w:val="single" w:sz="8" w:space="0" w:color="000099"/>
+            </w:tcBorders>
+            <w:shd w:val="clear" w:color="auto" w:fill="EFF7FF"/>
+            <w:tcMar>
+              <w:top w:w="100" w:type="dxa"/>
+              <w:left w:w="100" w:type="dxa"/>
+              <w:bottom w:w="100" w:type="dxa"/>
+              <w:right w:w="100" w:type="dxa"/>
+            </w:tcMar>
+            <w:hideMark/>
+          </w:tcPr>
+          <w:p>
+            <w:pPr>
+              <w:pStyle w:val="NormalWeb"/>
+              <w:spacing w:before="0" w:beforeAutospacing="0" w:after="0" w:afterAutospacing="0"/>
+              <w:jc w:val="both"/>
+            </w:pPr>
+            <w:r>
+              <w:rPr>
+                <w:rFonts w:ascii="Arial" w:hAnsi="Arial" w:cs="Arial"/>
+                <w:b/>
+                <w:bCs/>
+                <w:color w:val="000000"/>
+              </w:rPr>
+              <w:t xml:space="preserve">Nombre de la Tarea: </w:t>
+            </w:r>
+            <w:r>
+              <w:rPr>
+                <w:rFonts w:ascii="Arial" w:hAnsi="Arial" w:cs="Arial"/>
+                <w:color w:val="000000"/>
+              </w:rPr>
+              <w:t>Crear sección de ayuda.</w:t>
+            </w:r>
+          </w:p>
+        </w:tc>
+      </w:tr>
+      <w:tr>
+        <w:trPr>
+          <w:jc w:val="center"/>
+        </w:trPr>
+        <w:tc>
+          <w:tcPr>
+            <w:tcW w:w="5904" w:type="dxa"/>
+            <w:tcBorders>
+              <w:top w:val="single" w:sz="8" w:space="0" w:color="000099"/>
+              <w:left w:val="single" w:sz="8" w:space="0" w:color="000099"/>
+              <w:bottom w:val="single" w:sz="8" w:space="0" w:color="000099"/>
+              <w:right w:val="single" w:sz="8" w:space="0" w:color="000099"/>
+            </w:tcBorders>
+            <w:shd w:val="clear" w:color="auto" w:fill="AEE7E8"/>
+            <w:tcMar>
+              <w:top w:w="100" w:type="dxa"/>
+              <w:left w:w="100" w:type="dxa"/>
+              <w:bottom w:w="100" w:type="dxa"/>
+              <w:right w:w="100" w:type="dxa"/>
+            </w:tcMar>
+            <w:hideMark/>
+          </w:tcPr>
+          <w:p>
+            <w:pPr>
+              <w:pStyle w:val="NormalWeb"/>
+              <w:spacing w:before="0" w:beforeAutospacing="0" w:after="0" w:afterAutospacing="0"/>
+              <w:jc w:val="both"/>
+            </w:pPr>
+            <w:r>
+              <w:rPr>
+                <w:rFonts w:ascii="Arial" w:hAnsi="Arial" w:cs="Arial"/>
+                <w:b/>
+                <w:bCs/>
+                <w:color w:val="000000"/>
+              </w:rPr>
+              <w:t xml:space="preserve">Fecha Inicio: </w:t>
+            </w:r>
+            <w:r>
+              <w:rPr>
+                <w:rFonts w:ascii="Arial" w:hAnsi="Arial" w:cs="Arial"/>
+                <w:color w:val="000000"/>
+              </w:rPr>
+              <w:t>//</w:t>
+            </w:r>
+          </w:p>
+        </w:tc>
+        <w:tc>
+          <w:tcPr>
+            <w:tcW w:w="0" w:type="auto"/>
+            <w:tcBorders>
+              <w:top w:val="single" w:sz="8" w:space="0" w:color="000099"/>
+              <w:left w:val="single" w:sz="8" w:space="0" w:color="000099"/>
+              <w:bottom w:val="single" w:sz="8" w:space="0" w:color="000099"/>
+              <w:right w:val="single" w:sz="8" w:space="0" w:color="000099"/>
+            </w:tcBorders>
+            <w:shd w:val="clear" w:color="auto" w:fill="AEE7E8"/>
+            <w:tcMar>
+              <w:top w:w="100" w:type="dxa"/>
+              <w:left w:w="100" w:type="dxa"/>
+              <w:bottom w:w="100" w:type="dxa"/>
+              <w:right w:w="100" w:type="dxa"/>
+            </w:tcMar>
+            <w:hideMark/>
+          </w:tcPr>
+          <w:p>
+            <w:pPr>
+              <w:pStyle w:val="NormalWeb"/>
+              <w:spacing w:before="0" w:beforeAutospacing="0" w:after="0" w:afterAutospacing="0"/>
+            </w:pPr>
+            <w:r>
+              <w:rPr>
+                <w:rFonts w:ascii="Arial" w:hAnsi="Arial" w:cs="Arial"/>
+                <w:b/>
+                <w:bCs/>
+                <w:color w:val="000000"/>
+              </w:rPr>
+              <w:t>Fecha Fin:</w:t>
+            </w:r>
+            <w:r>
+              <w:rPr>
+                <w:rFonts w:ascii="Arial" w:hAnsi="Arial" w:cs="Arial"/>
+                <w:color w:val="000000"/>
+              </w:rPr>
+              <w:t xml:space="preserve"> //</w:t>
+            </w:r>
+          </w:p>
+        </w:tc>
+      </w:tr>
+      <w:tr>
+        <w:trPr>
+          <w:trHeight w:val="440"/>
+          <w:jc w:val="center"/>
+        </w:trPr>
+        <w:tc>
+          <w:tcPr>
+            <w:tcW w:w="5904" w:type="dxa"/>
+            <w:tcBorders>
+              <w:top w:val="single" w:sz="8" w:space="0" w:color="000099"/>
+              <w:left w:val="single" w:sz="8" w:space="0" w:color="000099"/>
+              <w:bottom w:val="single" w:sz="8" w:space="0" w:color="000099"/>
+              <w:right w:val="single" w:sz="8" w:space="0" w:color="000099"/>
+            </w:tcBorders>
+            <w:shd w:val="clear" w:color="auto" w:fill="EFF7FF"/>
+            <w:tcMar>
+              <w:top w:w="100" w:type="dxa"/>
+              <w:left w:w="100" w:type="dxa"/>
+              <w:bottom w:w="100" w:type="dxa"/>
+              <w:right w:w="100" w:type="dxa"/>
+            </w:tcMar>
+            <w:hideMark/>
+          </w:tcPr>
+          <w:p>
+            <w:pPr>
+              <w:pStyle w:val="NormalWeb"/>
+              <w:spacing w:before="0" w:beforeAutospacing="0" w:after="0" w:afterAutospacing="0"/>
+              <w:jc w:val="both"/>
+            </w:pPr>
+            <w:r>
+              <w:rPr>
+                <w:rFonts w:ascii="Arial" w:hAnsi="Arial" w:cs="Arial"/>
+                <w:b/>
+                <w:bCs/>
+                <w:color w:val="000000"/>
+              </w:rPr>
+              <w:t>Responsable: </w:t>
+            </w:r>
+          </w:p>
+          <w:p>
+            <w:pPr>
+              <w:numPr>
+                <w:ilvl w:val="0"/>
+                <w:numId w:val="2"/>
+              </w:numPr>
+              <w:spacing w:before="100" w:beforeAutospacing="1" w:after="100" w:afterAutospacing="1" w:line="240" w:lineRule="auto"/>
+              <w:textAlignment w:val="baseline"/>
+              <w:rPr>
+                <w:color w:val="000000"/>
+              </w:rPr>
+            </w:pPr>
+          </w:p>
+        </w:tc>
+        <w:tc>
+          <w:tcPr>
+            <w:tcW w:w="0" w:type="auto"/>
+            <w:tcBorders>
+              <w:top w:val="single" w:sz="8" w:space="0" w:color="000099"/>
+              <w:left w:val="single" w:sz="8" w:space="0" w:color="000099"/>
+              <w:bottom w:val="single" w:sz="8" w:space="0" w:color="000099"/>
+              <w:right w:val="single" w:sz="8" w:space="0" w:color="000099"/>
+            </w:tcBorders>
+            <w:shd w:val="clear" w:color="auto" w:fill="AEE7E8"/>
+            <w:tcMar>
+              <w:top w:w="100" w:type="dxa"/>
+              <w:left w:w="100" w:type="dxa"/>
+              <w:bottom w:w="100" w:type="dxa"/>
+              <w:right w:w="100" w:type="dxa"/>
+            </w:tcMar>
+            <w:hideMark/>
+          </w:tcPr>
+          <w:p>
+            <w:pPr>
+              <w:pStyle w:val="NormalWeb"/>
+              <w:spacing w:before="0" w:beforeAutospacing="0" w:after="0" w:afterAutospacing="0"/>
+            </w:pPr>
+            <w:r>
+              <w:rPr>
+                <w:rFonts w:ascii="Arial" w:hAnsi="Arial" w:cs="Arial"/>
+                <w:b/>
+                <w:bCs/>
+                <w:color w:val="000000"/>
+              </w:rPr>
+              <w:t xml:space="preserve">Tiempo Estimado: </w:t>
+            </w:r>
+            <w:r>
+              <w:rPr>
+                <w:rFonts w:ascii="Arial" w:hAnsi="Arial" w:cs="Arial"/>
+                <w:color w:val="000000"/>
+              </w:rPr>
+              <w:t>h</w:t>
+            </w:r>
+          </w:p>
+        </w:tc>
+      </w:tr>
+      <w:tr>
+        <w:trPr>
+          <w:jc w:val="center"/>
+        </w:trPr>
+        <w:tc>
+          <w:tcPr>
+            <w:tcW w:w="9014" w:type="dxa"/>
+            <w:gridSpan w:val="2"/>
+            <w:tcBorders>
+              <w:top w:val="single" w:sz="8" w:space="0" w:color="000099"/>
+              <w:left w:val="single" w:sz="8" w:space="0" w:color="000099"/>
+              <w:bottom w:val="single" w:sz="8" w:space="0" w:color="000099"/>
+              <w:right w:val="single" w:sz="8" w:space="0" w:color="000099"/>
+            </w:tcBorders>
+            <w:shd w:val="clear" w:color="auto" w:fill="EFF7FF"/>
+            <w:tcMar>
+              <w:top w:w="100" w:type="dxa"/>
+              <w:left w:w="100" w:type="dxa"/>
+              <w:bottom w:w="100" w:type="dxa"/>
+              <w:right w:w="100" w:type="dxa"/>
+            </w:tcMar>
+            <w:hideMark/>
+          </w:tcPr>
+          <w:p>
+            <w:pPr>
+              <w:pStyle w:val="NormalWeb"/>
+              <w:spacing w:before="0" w:beforeAutospacing="0" w:after="0" w:afterAutospacing="0"/>
+              <w:jc w:val="both"/>
+            </w:pPr>
+            <w:r>
+              <w:rPr>
+                <w:rFonts w:ascii="Arial" w:hAnsi="Arial" w:cs="Arial"/>
+                <w:b/>
+                <w:bCs/>
+                <w:color w:val="000000"/>
+              </w:rPr>
+              <w:t>Descripción:</w:t>
+            </w:r>
+          </w:p>
+          <w:p/>
+        </w:tc>
+      </w:tr>
+    </w:tbl>
+    <w:p>
+      <w:pPr>
+        <w:pStyle w:val="Ttulo3"/>
+        <w:textAlignment w:val="baseline"/>
+        <w:rPr>
+          <w:sz w:val="24"/>
+          <w:szCs w:val="24"/>
+        </w:rPr>
+      </w:pPr>
+      <w:r>
+        <w:rPr>
+          <w:sz w:val="24"/>
+          <w:szCs w:val="24"/>
+        </w:rPr>
+        <w:t>Tarea 1.2</w:t>
+      </w:r>
+    </w:p>
+    <w:p/>
+    <w:tbl>
+      <w:tblPr>
+        <w:tblW w:w="0" w:type="auto"/>
+        <w:jc w:val="center"/>
+        <w:tblCellMar>
+          <w:top w:w="15" w:type="dxa"/>
+          <w:left w:w="15" w:type="dxa"/>
+          <w:bottom w:w="15" w:type="dxa"/>
+          <w:right w:w="15" w:type="dxa"/>
+        </w:tblCellMar>
+        <w:tblLook w:val="04A0" w:firstRow="1" w:lastRow="0" w:firstColumn="1" w:lastColumn="0" w:noHBand="0" w:noVBand="1"/>
+      </w:tblPr>
+      <w:tblGrid>
+        <w:gridCol w:w="3633"/>
+        <w:gridCol w:w="5373"/>
+      </w:tblGrid>
+      <w:tr>
+        <w:trPr>
+          <w:trHeight w:val="520"/>
+          <w:jc w:val="center"/>
+        </w:trPr>
+        <w:tc>
+          <w:tcPr>
+            <w:tcW w:w="0" w:type="auto"/>
+            <w:gridSpan w:val="2"/>
+            <w:tcBorders>
+              <w:top w:val="single" w:sz="8" w:space="0" w:color="000099"/>
+              <w:left w:val="single" w:sz="8" w:space="0" w:color="000099"/>
+              <w:bottom w:val="single" w:sz="8" w:space="0" w:color="000099"/>
+              <w:right w:val="single" w:sz="8" w:space="0" w:color="000099"/>
+            </w:tcBorders>
+            <w:shd w:val="clear" w:color="auto" w:fill="0779E4"/>
+            <w:tcMar>
+              <w:top w:w="100" w:type="dxa"/>
+              <w:left w:w="100" w:type="dxa"/>
+              <w:bottom w:w="100" w:type="dxa"/>
+              <w:right w:w="100" w:type="dxa"/>
+            </w:tcMar>
+            <w:hideMark/>
+          </w:tcPr>
+          <w:p>
+            <w:pPr>
+              <w:pStyle w:val="NormalWeb"/>
+              <w:spacing w:before="0" w:beforeAutospacing="0" w:after="0" w:afterAutospacing="0"/>
+              <w:jc w:val="right"/>
+            </w:pPr>
+            <w:r>
+              <w:rPr>
+                <w:rFonts w:ascii="Arial" w:hAnsi="Arial" w:cs="Arial"/>
+                <w:b/>
+                <w:bCs/>
+                <w:color w:val="FFFFFF"/>
+                <w:sz w:val="28"/>
+                <w:szCs w:val="28"/>
+              </w:rPr>
+              <w:t>TAREA</w:t>
+            </w:r>
+            <w:r>
+              <w:rPr>
+                <w:rFonts w:ascii="Arial" w:hAnsi="Arial" w:cs="Arial"/>
+                <w:b/>
+                <w:bCs/>
+                <w:color w:val="FFFFFF"/>
+                <w:sz w:val="28"/>
+                <w:szCs w:val="28"/>
+              </w:rPr>
+              <w:t xml:space="preserve"> 1.2</w:t>
+            </w:r>
+          </w:p>
+        </w:tc>
+      </w:tr>
+      <w:tr>
+        <w:trPr>
+          <w:jc w:val="center"/>
+        </w:trPr>
+        <w:tc>
+          <w:tcPr>
+            <w:tcW w:w="0" w:type="auto"/>
+            <w:tcBorders>
+              <w:top w:val="single" w:sz="8" w:space="0" w:color="000099"/>
+              <w:left w:val="single" w:sz="8" w:space="0" w:color="000099"/>
+              <w:bottom w:val="single" w:sz="8" w:space="0" w:color="000099"/>
+              <w:right w:val="single" w:sz="8" w:space="0" w:color="000099"/>
+            </w:tcBorders>
+            <w:shd w:val="clear" w:color="auto" w:fill="AEE7E8"/>
+            <w:tcMar>
+              <w:top w:w="100" w:type="dxa"/>
+              <w:left w:w="100" w:type="dxa"/>
+              <w:bottom w:w="100" w:type="dxa"/>
+              <w:right w:w="100" w:type="dxa"/>
+            </w:tcMar>
+            <w:hideMark/>
+          </w:tcPr>
+          <w:p>
+            <w:pPr>
+              <w:pStyle w:val="NormalWeb"/>
+              <w:spacing w:before="0" w:beforeAutospacing="0" w:after="0" w:afterAutospacing="0"/>
+              <w:jc w:val="both"/>
+            </w:pPr>
+            <w:r>
+              <w:rPr>
+                <w:rFonts w:ascii="Arial" w:hAnsi="Arial" w:cs="Arial"/>
+                <w:b/>
+                <w:bCs/>
+                <w:color w:val="000000"/>
+              </w:rPr>
+              <w:t xml:space="preserve">N° de Tarea: </w:t>
+            </w:r>
+            <w:r>
+              <w:rPr>
+                <w:rFonts w:ascii="Arial" w:hAnsi="Arial" w:cs="Arial"/>
+                <w:color w:val="000000"/>
+              </w:rPr>
+              <w:t>1.2</w:t>
+            </w:r>
+          </w:p>
+        </w:tc>
+        <w:tc>
+          <w:tcPr>
+            <w:tcW w:w="0" w:type="auto"/>
+            <w:tcBorders>
+              <w:top w:val="single" w:sz="8" w:space="0" w:color="000099"/>
+              <w:left w:val="single" w:sz="8" w:space="0" w:color="000099"/>
+              <w:bottom w:val="single" w:sz="8" w:space="0" w:color="000099"/>
+              <w:right w:val="single" w:sz="8" w:space="0" w:color="000099"/>
+            </w:tcBorders>
+            <w:shd w:val="clear" w:color="auto" w:fill="AEE7E8"/>
+            <w:tcMar>
+              <w:top w:w="100" w:type="dxa"/>
+              <w:left w:w="100" w:type="dxa"/>
+              <w:bottom w:w="100" w:type="dxa"/>
+              <w:right w:w="100" w:type="dxa"/>
+            </w:tcMar>
+            <w:hideMark/>
+          </w:tcPr>
+          <w:p>
+            <w:pPr>
+              <w:pStyle w:val="NormalWeb"/>
+              <w:spacing w:before="0" w:beforeAutospacing="0" w:after="0" w:afterAutospacing="0"/>
+            </w:pPr>
+            <w:r>
+              <w:rPr>
+                <w:rFonts w:ascii="Arial" w:hAnsi="Arial" w:cs="Arial"/>
+                <w:b/>
+                <w:bCs/>
+                <w:color w:val="000000"/>
+              </w:rPr>
+              <w:t xml:space="preserve">N° Historia de Usuario: </w:t>
+            </w:r>
+            <w:r>
+              <w:rPr>
+                <w:rFonts w:ascii="Arial" w:hAnsi="Arial" w:cs="Arial"/>
+                <w:color w:val="000000"/>
+              </w:rPr>
+              <w:t>1</w:t>
+            </w:r>
+          </w:p>
+        </w:tc>
+      </w:tr>
+      <w:tr>
+        <w:trPr>
+          <w:trHeight w:val="440"/>
+          <w:jc w:val="center"/>
+        </w:trPr>
+        <w:tc>
+          <w:tcPr>
+            <w:tcW w:w="0" w:type="auto"/>
+            <w:gridSpan w:val="2"/>
+            <w:tcBorders>
+              <w:top w:val="single" w:sz="8" w:space="0" w:color="000099"/>
+              <w:left w:val="single" w:sz="8" w:space="0" w:color="000099"/>
+              <w:bottom w:val="single" w:sz="8" w:space="0" w:color="000099"/>
+              <w:right w:val="single" w:sz="8" w:space="0" w:color="000099"/>
+            </w:tcBorders>
+            <w:shd w:val="clear" w:color="auto" w:fill="EFF7FF"/>
+            <w:tcMar>
+              <w:top w:w="100" w:type="dxa"/>
+              <w:left w:w="100" w:type="dxa"/>
+              <w:bottom w:w="100" w:type="dxa"/>
+              <w:right w:w="100" w:type="dxa"/>
+            </w:tcMar>
+            <w:hideMark/>
+          </w:tcPr>
+          <w:p>
+            <w:pPr>
+              <w:pStyle w:val="NormalWeb"/>
+              <w:spacing w:before="0" w:beforeAutospacing="0" w:after="0" w:afterAutospacing="0"/>
+              <w:jc w:val="both"/>
+            </w:pPr>
+            <w:r>
+              <w:rPr>
+                <w:rFonts w:ascii="Arial" w:hAnsi="Arial" w:cs="Arial"/>
+                <w:b/>
+                <w:bCs/>
+                <w:color w:val="000000"/>
+              </w:rPr>
+              <w:t xml:space="preserve">Nombre de la Tarea: </w:t>
+            </w:r>
+            <w:r>
+              <w:rPr>
+                <w:rFonts w:ascii="Arial" w:hAnsi="Arial" w:cs="Arial"/>
+                <w:color w:val="000000"/>
+              </w:rPr>
+              <w:t>Crear secciones temáticas de ayuda con artículos desplegables.</w:t>
+            </w:r>
+          </w:p>
+        </w:tc>
+      </w:tr>
+      <w:tr>
+        <w:trPr>
+          <w:jc w:val="center"/>
+        </w:trPr>
+        <w:tc>
+          <w:tcPr>
+            <w:tcW w:w="0" w:type="auto"/>
+            <w:tcBorders>
+              <w:top w:val="single" w:sz="8" w:space="0" w:color="000099"/>
+              <w:left w:val="single" w:sz="8" w:space="0" w:color="000099"/>
+              <w:bottom w:val="single" w:sz="8" w:space="0" w:color="000099"/>
+              <w:right w:val="single" w:sz="8" w:space="0" w:color="000099"/>
+            </w:tcBorders>
+            <w:shd w:val="clear" w:color="auto" w:fill="AEE7E8"/>
+            <w:tcMar>
+              <w:top w:w="100" w:type="dxa"/>
+              <w:left w:w="100" w:type="dxa"/>
+              <w:bottom w:w="100" w:type="dxa"/>
+              <w:right w:w="100" w:type="dxa"/>
+            </w:tcMar>
+            <w:hideMark/>
+          </w:tcPr>
+          <w:p>
+            <w:pPr>
+              <w:pStyle w:val="NormalWeb"/>
+              <w:spacing w:before="0" w:beforeAutospacing="0" w:after="0" w:afterAutospacing="0"/>
+              <w:jc w:val="both"/>
+            </w:pPr>
+            <w:r>
+              <w:rPr>
+                <w:rFonts w:ascii="Arial" w:hAnsi="Arial" w:cs="Arial"/>
+                <w:b/>
+                <w:bCs/>
+                <w:color w:val="000000"/>
+              </w:rPr>
+              <w:t xml:space="preserve">Fecha Inicio: </w:t>
+            </w:r>
+            <w:r>
+              <w:rPr>
+                <w:rFonts w:ascii="Arial" w:hAnsi="Arial" w:cs="Arial"/>
+                <w:color w:val="000000"/>
+              </w:rPr>
+              <w:t>//</w:t>
+            </w:r>
+          </w:p>
+        </w:tc>
+        <w:tc>
+          <w:tcPr>
+            <w:tcW w:w="0" w:type="auto"/>
+            <w:tcBorders>
+              <w:top w:val="single" w:sz="8" w:space="0" w:color="000099"/>
+              <w:left w:val="single" w:sz="8" w:space="0" w:color="000099"/>
+              <w:bottom w:val="single" w:sz="8" w:space="0" w:color="000099"/>
+              <w:right w:val="single" w:sz="8" w:space="0" w:color="000099"/>
+            </w:tcBorders>
+            <w:shd w:val="clear" w:color="auto" w:fill="AEE7E8"/>
+            <w:tcMar>
+              <w:top w:w="100" w:type="dxa"/>
+              <w:left w:w="100" w:type="dxa"/>
+              <w:bottom w:w="100" w:type="dxa"/>
+              <w:right w:w="100" w:type="dxa"/>
+            </w:tcMar>
+            <w:hideMark/>
+          </w:tcPr>
+          <w:p>
+            <w:pPr>
+              <w:pStyle w:val="NormalWeb"/>
+              <w:spacing w:before="0" w:beforeAutospacing="0" w:after="0" w:afterAutospacing="0"/>
+            </w:pPr>
+            <w:r>
+              <w:rPr>
+                <w:rFonts w:ascii="Arial" w:hAnsi="Arial" w:cs="Arial"/>
+                <w:b/>
+                <w:bCs/>
+                <w:color w:val="000000"/>
+              </w:rPr>
+              <w:t>Fecha Fin:</w:t>
+            </w:r>
+            <w:r>
+              <w:rPr>
+                <w:rFonts w:ascii="Arial" w:hAnsi="Arial" w:cs="Arial"/>
+                <w:color w:val="000000"/>
+              </w:rPr>
+              <w:t xml:space="preserve"> //</w:t>
+            </w:r>
+          </w:p>
+        </w:tc>
+      </w:tr>
+      <w:tr>
+        <w:trPr>
+          <w:trHeight w:val="440"/>
+          <w:jc w:val="center"/>
+        </w:trPr>
+        <w:tc>
+          <w:tcPr>
+            <w:tcW w:w="0" w:type="auto"/>
+            <w:tcBorders>
+              <w:top w:val="single" w:sz="8" w:space="0" w:color="000099"/>
+              <w:left w:val="single" w:sz="8" w:space="0" w:color="000099"/>
+              <w:bottom w:val="single" w:sz="8" w:space="0" w:color="000099"/>
+              <w:right w:val="single" w:sz="8" w:space="0" w:color="000099"/>
+            </w:tcBorders>
+            <w:shd w:val="clear" w:color="auto" w:fill="EFF7FF"/>
+            <w:tcMar>
+              <w:top w:w="100" w:type="dxa"/>
+              <w:left w:w="100" w:type="dxa"/>
+              <w:bottom w:w="100" w:type="dxa"/>
+              <w:right w:w="100" w:type="dxa"/>
+            </w:tcMar>
+            <w:hideMark/>
+          </w:tcPr>
+          <w:p>
+            <w:pPr>
+              <w:pStyle w:val="NormalWeb"/>
+              <w:spacing w:before="0" w:beforeAutospacing="0" w:after="0" w:afterAutospacing="0"/>
+              <w:jc w:val="both"/>
+            </w:pPr>
+            <w:r>
+              <w:rPr>
+                <w:rFonts w:ascii="Arial" w:hAnsi="Arial" w:cs="Arial"/>
+                <w:b/>
+                <w:bCs/>
+                <w:color w:val="000000"/>
+              </w:rPr>
+              <w:t>Responsable: </w:t>
+            </w:r>
+          </w:p>
+          <w:p>
+            <w:pPr>
+              <w:numPr>
+                <w:ilvl w:val="0"/>
+                <w:numId w:val="4"/>
+              </w:numPr>
+              <w:spacing w:before="100" w:beforeAutospacing="1" w:after="100" w:afterAutospacing="1" w:line="240" w:lineRule="auto"/>
+              <w:textAlignment w:val="baseline"/>
+              <w:rPr>
+                <w:color w:val="000000"/>
+              </w:rPr>
+            </w:pPr>
+          </w:p>
+        </w:tc>
+        <w:tc>
+          <w:tcPr>
+            <w:tcW w:w="0" w:type="auto"/>
+            <w:tcBorders>
+              <w:top w:val="single" w:sz="8" w:space="0" w:color="000099"/>
+              <w:left w:val="single" w:sz="8" w:space="0" w:color="000099"/>
+              <w:bottom w:val="single" w:sz="8" w:space="0" w:color="000099"/>
+              <w:right w:val="single" w:sz="8" w:space="0" w:color="000099"/>
+            </w:tcBorders>
+            <w:shd w:val="clear" w:color="auto" w:fill="AEE7E8"/>
+            <w:tcMar>
+              <w:top w:w="100" w:type="dxa"/>
+              <w:left w:w="100" w:type="dxa"/>
+              <w:bottom w:w="100" w:type="dxa"/>
+              <w:right w:w="100" w:type="dxa"/>
+            </w:tcMar>
+            <w:hideMark/>
+          </w:tcPr>
+          <w:p>
+            <w:pPr>
+              <w:pStyle w:val="NormalWeb"/>
+              <w:spacing w:before="0" w:beforeAutospacing="0" w:after="0" w:afterAutospacing="0"/>
+            </w:pPr>
+            <w:r>
+              <w:rPr>
+                <w:rFonts w:ascii="Arial" w:hAnsi="Arial" w:cs="Arial"/>
+                <w:b/>
+                <w:bCs/>
+                <w:color w:val="000000"/>
+              </w:rPr>
+              <w:t xml:space="preserve">Tiempo Estimado: </w:t>
+            </w:r>
+            <w:r>
+              <w:rPr>
+                <w:rFonts w:ascii="Arial" w:hAnsi="Arial" w:cs="Arial"/>
+                <w:color w:val="000000"/>
+              </w:rPr>
+              <w:t>h</w:t>
+            </w:r>
+          </w:p>
+        </w:tc>
+      </w:tr>
+      <w:tr>
+        <w:trPr>
+          <w:jc w:val="center"/>
+        </w:trPr>
+        <w:tc>
+          <w:tcPr>
+            <w:tcW w:w="0" w:type="auto"/>
+            <w:gridSpan w:val="2"/>
+            <w:tcBorders>
+              <w:top w:val="single" w:sz="8" w:space="0" w:color="000099"/>
+              <w:left w:val="single" w:sz="8" w:space="0" w:color="000099"/>
+              <w:bottom w:val="single" w:sz="8" w:space="0" w:color="000099"/>
+              <w:right w:val="single" w:sz="8" w:space="0" w:color="000099"/>
+            </w:tcBorders>
+            <w:shd w:val="clear" w:color="auto" w:fill="EFF7FF"/>
+            <w:tcMar>
+              <w:top w:w="100" w:type="dxa"/>
+              <w:left w:w="100" w:type="dxa"/>
+              <w:bottom w:w="100" w:type="dxa"/>
+              <w:right w:w="100" w:type="dxa"/>
+            </w:tcMar>
+            <w:hideMark/>
+          </w:tcPr>
+          <w:p>
+            <w:pPr>
+              <w:pStyle w:val="NormalWeb"/>
+              <w:spacing w:before="0" w:beforeAutospacing="0" w:after="0" w:afterAutospacing="0"/>
+              <w:jc w:val="both"/>
+            </w:pPr>
+            <w:r>
+              <w:rPr>
+                <w:rFonts w:ascii="Arial" w:hAnsi="Arial" w:cs="Arial"/>
+                <w:b/>
+                <w:bCs/>
+                <w:color w:val="000000"/>
+              </w:rPr>
+              <w:t>Descripción:</w:t>
+            </w:r>
+          </w:p>
+          <w:p/>
+        </w:tc>
+      </w:tr>
+    </w:tbl>
+    <w:p>
+      <w:pPr>
+        <w:pStyle w:val="Ttulo3"/>
+        <w:textAlignment w:val="baseline"/>
+      </w:pPr>
+      <w:r>
+        <w:rPr>
+          <w:sz w:val="24"/>
+          <w:szCs w:val="24"/>
+        </w:rPr>
+        <w:t>Tarea 1.3</w:t>
+      </w:r>
+    </w:p>
+    <w:tbl>
+      <w:tblPr>
+        <w:tblW w:w="0" w:type="auto"/>
+        <w:jc w:val="center"/>
+        <w:tblCellMar>
+          <w:top w:w="15" w:type="dxa"/>
+          <w:left w:w="15" w:type="dxa"/>
+          <w:bottom w:w="15" w:type="dxa"/>
+          <w:right w:w="15" w:type="dxa"/>
+        </w:tblCellMar>
+        <w:tblLook w:val="04A0" w:firstRow="1" w:lastRow="0" w:firstColumn="1" w:lastColumn="0" w:noHBand="0" w:noVBand="1"/>
+      </w:tblPr>
+      <w:tblGrid>
+        <w:gridCol w:w="4103"/>
+        <w:gridCol w:w="4882"/>
+      </w:tblGrid>
+      <w:tr>
+        <w:trPr>
+          <w:trHeight w:val="520"/>
+          <w:jc w:val="center"/>
+        </w:trPr>
+        <w:tc>
+          <w:tcPr>
+            <w:tcW w:w="8985" w:type="dxa"/>
+            <w:gridSpan w:val="2"/>
+            <w:tcBorders>
+              <w:top w:val="single" w:sz="8" w:space="0" w:color="000099"/>
+              <w:left w:val="single" w:sz="8" w:space="0" w:color="000099"/>
+              <w:bottom w:val="single" w:sz="8" w:space="0" w:color="000099"/>
+              <w:right w:val="single" w:sz="8" w:space="0" w:color="000099"/>
+            </w:tcBorders>
+            <w:shd w:val="clear" w:color="auto" w:fill="0779E4"/>
+            <w:tcMar>
+              <w:top w:w="100" w:type="dxa"/>
+              <w:left w:w="100" w:type="dxa"/>
+              <w:bottom w:w="100" w:type="dxa"/>
+              <w:right w:w="100" w:type="dxa"/>
+            </w:tcMar>
+            <w:hideMark/>
+          </w:tcPr>
+          <w:p>
+            <w:pPr>
+              <w:pStyle w:val="NormalWeb"/>
+              <w:spacing w:before="0" w:beforeAutospacing="0" w:after="0" w:afterAutospacing="0"/>
+              <w:jc w:val="right"/>
+            </w:pPr>
+            <w:r>
+              <w:rPr>
+                <w:rFonts w:ascii="Arial" w:hAnsi="Arial" w:cs="Arial"/>
+                <w:b/>
+                <w:bCs/>
+                <w:color w:val="FFFFFF"/>
+                <w:sz w:val="28"/>
+                <w:szCs w:val="28"/>
+              </w:rPr>
+              <w:t>TAREA</w:t>
+            </w:r>
+            <w:r>
+              <w:rPr>
+                <w:rFonts w:ascii="Arial" w:hAnsi="Arial" w:cs="Arial"/>
+                <w:b/>
+                <w:bCs/>
+                <w:color w:val="FFFFFF"/>
+                <w:sz w:val="28"/>
+                <w:szCs w:val="28"/>
+              </w:rPr>
+              <w:t xml:space="preserve"> 1.3</w:t>
+            </w:r>
+          </w:p>
+        </w:tc>
+      </w:tr>
+      <w:tr>
+        <w:trPr>
+          <w:jc w:val="center"/>
+        </w:trPr>
+        <w:tc>
+          <w:tcPr>
+            <w:tcW w:w="4103" w:type="dxa"/>
+            <w:tcBorders>
+              <w:top w:val="single" w:sz="8" w:space="0" w:color="000099"/>
+              <w:left w:val="single" w:sz="8" w:space="0" w:color="000099"/>
+              <w:bottom w:val="single" w:sz="8" w:space="0" w:color="000099"/>
+              <w:right w:val="single" w:sz="8" w:space="0" w:color="000099"/>
+            </w:tcBorders>
+            <w:shd w:val="clear" w:color="auto" w:fill="AEE7E8"/>
+            <w:tcMar>
+              <w:top w:w="100" w:type="dxa"/>
+              <w:left w:w="100" w:type="dxa"/>
+              <w:bottom w:w="100" w:type="dxa"/>
+              <w:right w:w="100" w:type="dxa"/>
+            </w:tcMar>
+            <w:hideMark/>
+          </w:tcPr>
+          <w:p>
+            <w:pPr>
+              <w:pStyle w:val="NormalWeb"/>
+              <w:spacing w:before="0" w:beforeAutospacing="0" w:after="0" w:afterAutospacing="0"/>
+              <w:jc w:val="both"/>
+            </w:pPr>
+            <w:r>
+              <w:rPr>
+                <w:rFonts w:ascii="Arial" w:hAnsi="Arial" w:cs="Arial"/>
+                <w:b/>
+                <w:bCs/>
+                <w:color w:val="000000"/>
+              </w:rPr>
+              <w:t xml:space="preserve">N° de Tarea: </w:t>
+            </w:r>
+            <w:r>
+              <w:rPr>
+                <w:rFonts w:ascii="Arial" w:hAnsi="Arial" w:cs="Arial"/>
+                <w:color w:val="000000"/>
+              </w:rPr>
+              <w:t>1.3</w:t>
+            </w:r>
+          </w:p>
+        </w:tc>
+        <w:tc>
+          <w:tcPr>
+            <w:tcW w:w="0" w:type="auto"/>
+            <w:tcBorders>
+              <w:top w:val="single" w:sz="8" w:space="0" w:color="000099"/>
+              <w:left w:val="single" w:sz="8" w:space="0" w:color="000099"/>
+              <w:bottom w:val="single" w:sz="8" w:space="0" w:color="000099"/>
+              <w:right w:val="single" w:sz="8" w:space="0" w:color="000099"/>
+            </w:tcBorders>
+            <w:shd w:val="clear" w:color="auto" w:fill="AEE7E8"/>
+            <w:tcMar>
+              <w:top w:w="100" w:type="dxa"/>
+              <w:left w:w="100" w:type="dxa"/>
+              <w:bottom w:w="100" w:type="dxa"/>
+              <w:right w:w="100" w:type="dxa"/>
+            </w:tcMar>
+            <w:hideMark/>
+          </w:tcPr>
+          <w:p>
+            <w:pPr>
+              <w:pStyle w:val="NormalWeb"/>
+              <w:spacing w:before="0" w:beforeAutospacing="0" w:after="0" w:afterAutospacing="0"/>
+            </w:pPr>
+            <w:r>
+              <w:rPr>
+                <w:rFonts w:ascii="Arial" w:hAnsi="Arial" w:cs="Arial"/>
+                <w:b/>
+                <w:bCs/>
+                <w:color w:val="000000"/>
+              </w:rPr>
+              <w:t xml:space="preserve">N° Historia de Usuario: </w:t>
+            </w:r>
+            <w:r>
+              <w:rPr>
+                <w:rFonts w:ascii="Arial" w:hAnsi="Arial" w:cs="Arial"/>
+                <w:color w:val="000000"/>
+              </w:rPr>
+              <w:t>1</w:t>
+            </w:r>
+          </w:p>
+        </w:tc>
+      </w:tr>
+      <w:tr>
+        <w:trPr>
+          <w:trHeight w:val="440"/>
+          <w:jc w:val="center"/>
+        </w:trPr>
+        <w:tc>
+          <w:tcPr>
+            <w:tcW w:w="8985" w:type="dxa"/>
+            <w:gridSpan w:val="2"/>
+            <w:tcBorders>
+              <w:top w:val="single" w:sz="8" w:space="0" w:color="000099"/>
+              <w:left w:val="single" w:sz="8" w:space="0" w:color="000099"/>
+              <w:bottom w:val="single" w:sz="8" w:space="0" w:color="000099"/>
+              <w:right w:val="single" w:sz="8" w:space="0" w:color="000099"/>
+            </w:tcBorders>
+            <w:shd w:val="clear" w:color="auto" w:fill="EFF7FF"/>
+            <w:tcMar>
+              <w:top w:w="100" w:type="dxa"/>
+              <w:left w:w="100" w:type="dxa"/>
+              <w:bottom w:w="100" w:type="dxa"/>
+              <w:right w:w="100" w:type="dxa"/>
+            </w:tcMar>
+            <w:hideMark/>
+          </w:tcPr>
+          <w:p>
+            <w:pPr>
+              <w:pStyle w:val="NormalWeb"/>
+              <w:spacing w:before="0" w:beforeAutospacing="0" w:after="0" w:afterAutospacing="0"/>
+              <w:jc w:val="both"/>
+            </w:pPr>
+            <w:r>
+              <w:rPr>
+                <w:rFonts w:ascii="Arial" w:hAnsi="Arial" w:cs="Arial"/>
+                <w:b/>
+                <w:bCs/>
+                <w:color w:val="000000"/>
+              </w:rPr>
+              <w:t xml:space="preserve">Nombre de la Tarea: </w:t>
+            </w:r>
+            <w:r>
+              <w:rPr>
+                <w:rFonts w:ascii="Arial" w:hAnsi="Arial" w:cs="Arial"/>
+                <w:color w:val="000000"/>
+              </w:rPr>
+              <w:t>Crear buscador de artículos en la sección de ayuda.</w:t>
+            </w:r>
+          </w:p>
+        </w:tc>
+      </w:tr>
+      <w:tr>
+        <w:trPr>
+          <w:jc w:val="center"/>
+        </w:trPr>
+        <w:tc>
+          <w:tcPr>
+            <w:tcW w:w="4103" w:type="dxa"/>
+            <w:tcBorders>
+              <w:top w:val="single" w:sz="8" w:space="0" w:color="000099"/>
+              <w:left w:val="single" w:sz="8" w:space="0" w:color="000099"/>
+              <w:bottom w:val="single" w:sz="8" w:space="0" w:color="000099"/>
+              <w:right w:val="single" w:sz="8" w:space="0" w:color="000099"/>
+            </w:tcBorders>
+            <w:shd w:val="clear" w:color="auto" w:fill="AEE7E8"/>
+            <w:tcMar>
+              <w:top w:w="100" w:type="dxa"/>
+              <w:left w:w="100" w:type="dxa"/>
+              <w:bottom w:w="100" w:type="dxa"/>
+              <w:right w:w="100" w:type="dxa"/>
+            </w:tcMar>
+            <w:hideMark/>
+          </w:tcPr>
+          <w:p>
+            <w:pPr>
+              <w:pStyle w:val="NormalWeb"/>
+              <w:spacing w:before="0" w:beforeAutospacing="0" w:after="0" w:afterAutospacing="0"/>
+              <w:jc w:val="both"/>
+            </w:pPr>
+            <w:r>
+              <w:rPr>
+                <w:rFonts w:ascii="Arial" w:hAnsi="Arial" w:cs="Arial"/>
+                <w:b/>
+                <w:bCs/>
+                <w:color w:val="000000"/>
+              </w:rPr>
+              <w:lastRenderedPageBreak/>
+              <w:t xml:space="preserve">Fecha Inicio: </w:t>
+            </w:r>
+            <w:r>
+              <w:rPr>
+                <w:rFonts w:ascii="Arial" w:hAnsi="Arial" w:cs="Arial"/>
+                <w:color w:val="000000"/>
+              </w:rPr>
+              <w:t>//</w:t>
+            </w:r>
+          </w:p>
+        </w:tc>
+        <w:tc>
+          <w:tcPr>
+            <w:tcW w:w="0" w:type="auto"/>
+            <w:tcBorders>
+              <w:top w:val="single" w:sz="8" w:space="0" w:color="000099"/>
+              <w:left w:val="single" w:sz="8" w:space="0" w:color="000099"/>
+              <w:bottom w:val="single" w:sz="8" w:space="0" w:color="000099"/>
+              <w:right w:val="single" w:sz="8" w:space="0" w:color="000099"/>
+            </w:tcBorders>
+            <w:shd w:val="clear" w:color="auto" w:fill="AEE7E8"/>
+            <w:tcMar>
+              <w:top w:w="100" w:type="dxa"/>
+              <w:left w:w="100" w:type="dxa"/>
+              <w:bottom w:w="100" w:type="dxa"/>
+              <w:right w:w="100" w:type="dxa"/>
+            </w:tcMar>
+            <w:hideMark/>
+          </w:tcPr>
+          <w:p>
+            <w:pPr>
+              <w:pStyle w:val="NormalWeb"/>
+              <w:spacing w:before="0" w:beforeAutospacing="0" w:after="0" w:afterAutospacing="0"/>
+            </w:pPr>
+            <w:r>
+              <w:rPr>
+                <w:rFonts w:ascii="Arial" w:hAnsi="Arial" w:cs="Arial"/>
+                <w:b/>
+                <w:bCs/>
+                <w:color w:val="000000"/>
+              </w:rPr>
+              <w:t>Fecha Fin:</w:t>
+            </w:r>
+            <w:r>
+              <w:rPr>
+                <w:rFonts w:ascii="Arial" w:hAnsi="Arial" w:cs="Arial"/>
+                <w:color w:val="000000"/>
+              </w:rPr>
+              <w:t xml:space="preserve"> //</w:t>
+            </w:r>
+          </w:p>
+        </w:tc>
+      </w:tr>
+      <w:tr>
+        <w:trPr>
+          <w:trHeight w:val="440"/>
+          <w:jc w:val="center"/>
+        </w:trPr>
+        <w:tc>
+          <w:tcPr>
+            <w:tcW w:w="4103" w:type="dxa"/>
+            <w:tcBorders>
+              <w:top w:val="single" w:sz="8" w:space="0" w:color="000099"/>
+              <w:left w:val="single" w:sz="8" w:space="0" w:color="000099"/>
+              <w:bottom w:val="single" w:sz="8" w:space="0" w:color="000099"/>
+              <w:right w:val="single" w:sz="8" w:space="0" w:color="000099"/>
+            </w:tcBorders>
+            <w:shd w:val="clear" w:color="auto" w:fill="EFF7FF"/>
+            <w:tcMar>
+              <w:top w:w="100" w:type="dxa"/>
+              <w:left w:w="100" w:type="dxa"/>
+              <w:bottom w:w="100" w:type="dxa"/>
+              <w:right w:w="100" w:type="dxa"/>
+            </w:tcMar>
+            <w:hideMark/>
+          </w:tcPr>
+          <w:p>
+            <w:pPr>
+              <w:pStyle w:val="NormalWeb"/>
+              <w:spacing w:before="0" w:beforeAutospacing="0" w:after="0" w:afterAutospacing="0"/>
+              <w:jc w:val="both"/>
+            </w:pPr>
+            <w:r>
+              <w:rPr>
+                <w:rFonts w:ascii="Arial" w:hAnsi="Arial" w:cs="Arial"/>
+                <w:b/>
+                <w:bCs/>
+                <w:color w:val="000000"/>
+              </w:rPr>
+              <w:t>Responsable: </w:t>
+            </w:r>
+          </w:p>
+          <w:p>
+            <w:pPr>
+              <w:numPr>
+                <w:ilvl w:val="0"/>
+                <w:numId w:val="6"/>
+              </w:numPr>
+              <w:spacing w:before="100" w:beforeAutospacing="1" w:after="100" w:afterAutospacing="1" w:line="240" w:lineRule="auto"/>
+              <w:textAlignment w:val="baseline"/>
+              <w:rPr>
+                <w:color w:val="000000"/>
+              </w:rPr>
+            </w:pPr>
+          </w:p>
+        </w:tc>
+        <w:tc>
+          <w:tcPr>
+            <w:tcW w:w="0" w:type="auto"/>
+            <w:tcBorders>
+              <w:top w:val="single" w:sz="8" w:space="0" w:color="000099"/>
+              <w:left w:val="single" w:sz="8" w:space="0" w:color="000099"/>
+              <w:bottom w:val="single" w:sz="8" w:space="0" w:color="000099"/>
+              <w:right w:val="single" w:sz="8" w:space="0" w:color="000099"/>
+            </w:tcBorders>
+            <w:shd w:val="clear" w:color="auto" w:fill="AEE7E8"/>
+            <w:tcMar>
+              <w:top w:w="100" w:type="dxa"/>
+              <w:left w:w="100" w:type="dxa"/>
+              <w:bottom w:w="100" w:type="dxa"/>
+              <w:right w:w="100" w:type="dxa"/>
+            </w:tcMar>
+            <w:hideMark/>
+          </w:tcPr>
+          <w:p>
+            <w:pPr>
+              <w:pStyle w:val="NormalWeb"/>
+              <w:spacing w:before="0" w:beforeAutospacing="0" w:after="0" w:afterAutospacing="0"/>
+            </w:pPr>
+            <w:r>
+              <w:rPr>
+                <w:rFonts w:ascii="Arial" w:hAnsi="Arial" w:cs="Arial"/>
+                <w:b/>
+                <w:bCs/>
+                <w:color w:val="000000"/>
+              </w:rPr>
+              <w:t xml:space="preserve">Tiempo Estimado: </w:t>
+            </w:r>
+            <w:r>
+              <w:rPr>
+                <w:rFonts w:ascii="Arial" w:hAnsi="Arial" w:cs="Arial"/>
+                <w:color w:val="000000"/>
+              </w:rPr>
+              <w:t>h</w:t>
+            </w:r>
+          </w:p>
+        </w:tc>
+      </w:tr>
+      <w:tr>
+        <w:trPr>
+          <w:jc w:val="center"/>
+        </w:trPr>
+        <w:tc>
+          <w:tcPr>
+            <w:tcW w:w="8985" w:type="dxa"/>
+            <w:gridSpan w:val="2"/>
+            <w:tcBorders>
+              <w:top w:val="single" w:sz="8" w:space="0" w:color="000099"/>
+              <w:left w:val="single" w:sz="8" w:space="0" w:color="000099"/>
+              <w:bottom w:val="single" w:sz="8" w:space="0" w:color="000099"/>
+              <w:right w:val="single" w:sz="8" w:space="0" w:color="000099"/>
+            </w:tcBorders>
+            <w:shd w:val="clear" w:color="auto" w:fill="EFF7FF"/>
+            <w:tcMar>
+              <w:top w:w="100" w:type="dxa"/>
+              <w:left w:w="100" w:type="dxa"/>
+              <w:bottom w:w="100" w:type="dxa"/>
+              <w:right w:w="100" w:type="dxa"/>
+            </w:tcMar>
+            <w:hideMark/>
+          </w:tcPr>
+          <w:p>
+            <w:pPr>
+              <w:pStyle w:val="NormalWeb"/>
+              <w:spacing w:before="0" w:beforeAutospacing="0" w:after="0" w:afterAutospacing="0"/>
+              <w:jc w:val="both"/>
+            </w:pPr>
+            <w:r>
+              <w:rPr>
+                <w:rFonts w:ascii="Arial" w:hAnsi="Arial" w:cs="Arial"/>
+                <w:b/>
+                <w:bCs/>
+                <w:color w:val="000000"/>
+              </w:rPr>
+              <w:t>Descripción:</w:t>
+            </w:r>
+          </w:p>
+          <w:p/>
+        </w:tc>
+      </w:tr>
+    </w:tbl>
+    <w:p/>
     <w:sectPr>
       <w:pgSz w:w="11906" w:h="16838"/>
       <w:pgMar w:top="1440" w:right="1440" w:bottom="1440" w:left="1440" w:header="720" w:footer="720" w:gutter="0"/>
@@ -2548,6 +3899,856 @@
     </w:sectPr>
   </w:body>
 </w:document>
+</file>
+
+<file path=word/numbering.xml><?xml version="1.0" encoding="utf-8"?>
+<w:numbering xmlns:wpc="http://schemas.microsoft.com/office/word/2010/wordprocessingCanvas" xmlns:cx="http://schemas.microsoft.com/office/drawing/2014/chartex" xmlns:cx1="http://schemas.microsoft.com/office/drawing/2015/9/8/chartex" xmlns:cx2="http://schemas.microsoft.com/office/drawing/2015/10/21/chartex" xmlns:cx3="http://schemas.microsoft.com/office/drawing/2016/5/9/chartex" xmlns:cx4="http://schemas.microsoft.com/office/drawing/2016/5/10/chartex" xmlns:cx5="http://schemas.microsoft.com/office/drawing/2016/5/11/chartex" xmlns:cx6="http://schemas.microsoft.com/office/drawing/2016/5/12/chartex" xmlns:cx7="http://schemas.microsoft.com/office/drawing/2016/5/13/chartex" xmlns:cx8="http://schemas.microsoft.com/office/drawing/2016/5/14/chartex" xmlns:mc="http://schemas.openxmlformats.org/markup-compatibility/2006" xmlns:aink="http://schemas.microsoft.com/office/drawing/2016/ink" xmlns:am3d="http://schemas.microsoft.com/office/drawing/2017/model3d" xmlns:o="urn:schemas-microsoft-com:office:office" xmlns:oel="http://schemas.microsoft.com/office/2019/extlst" xmlns:r="http://schemas.openxmlformats.org/officeDocument/2006/relationships" xmlns:m="http://schemas.openxmlformats.org/officeDocument/2006/math" xmlns:v="urn:schemas-microsoft-com:vml" xmlns:wp14="http://schemas.microsoft.com/office/word/2010/wordprocessingDrawing" xmlns:wp="http://schemas.openxmlformats.org/drawingml/2006/wordprocessingDrawing" xmlns:w10="urn:schemas-microsoft-com:office:word" xmlns:w="http://schemas.openxmlformats.org/wordprocessingml/2006/main" xmlns:w14="http://schemas.microsoft.com/office/word/2010/wordml" xmlns:w15="http://schemas.microsoft.com/office/word/2012/wordml" xmlns:w16cex="http://schemas.microsoft.com/office/word/2018/wordml/cex" xmlns:w16cid="http://schemas.microsoft.com/office/word/2016/wordml/cid" xmlns:w16="http://schemas.microsoft.com/office/word/2018/wordml" xmlns:w16sdtdh="http://schemas.microsoft.com/office/word/2020/wordml/sdtdatahash" xmlns:w16se="http://schemas.microsoft.com/office/word/2015/wordml/symex" xmlns:wpg="http://schemas.microsoft.com/office/word/2010/wordprocessingGroup" xmlns:wpi="http://schemas.microsoft.com/office/word/2010/wordprocessingInk" xmlns:wne="http://schemas.microsoft.com/office/word/2006/wordml" xmlns:wps="http://schemas.microsoft.com/office/word/2010/wordprocessingShape" mc:Ignorable="w14 w15 w16se w16cid w16 w16cex w16sdtdh wp14">
+  <w:abstractNum w:abstractNumId="0" w15:restartNumberingAfterBreak="0">
+    <w:nsid w:val="0B183A0A"/>
+    <w:multiLevelType w:val="multilevel"/>
+    <w:tmpl w:val="280A001F"/>
+    <w:lvl w:ilvl="0">
+      <w:start w:val="1"/>
+      <w:numFmt w:val="decimal"/>
+      <w:lvlText w:val="%1."/>
+      <w:lvlJc w:val="left"/>
+      <w:pPr>
+        <w:ind w:left="360" w:hanging="360"/>
+      </w:pPr>
+    </w:lvl>
+    <w:lvl w:ilvl="1">
+      <w:start w:val="1"/>
+      <w:numFmt w:val="decimal"/>
+      <w:lvlText w:val="%1.%2."/>
+      <w:lvlJc w:val="left"/>
+      <w:pPr>
+        <w:ind w:left="792" w:hanging="432"/>
+      </w:pPr>
+    </w:lvl>
+    <w:lvl w:ilvl="2">
+      <w:start w:val="1"/>
+      <w:numFmt w:val="decimal"/>
+      <w:lvlText w:val="%1.%2.%3."/>
+      <w:lvlJc w:val="left"/>
+      <w:pPr>
+        <w:ind w:left="1224" w:hanging="504"/>
+      </w:pPr>
+    </w:lvl>
+    <w:lvl w:ilvl="3">
+      <w:start w:val="1"/>
+      <w:numFmt w:val="decimal"/>
+      <w:lvlText w:val="%1.%2.%3.%4."/>
+      <w:lvlJc w:val="left"/>
+      <w:pPr>
+        <w:ind w:left="1728" w:hanging="648"/>
+      </w:pPr>
+    </w:lvl>
+    <w:lvl w:ilvl="4">
+      <w:start w:val="1"/>
+      <w:numFmt w:val="decimal"/>
+      <w:lvlText w:val="%1.%2.%3.%4.%5."/>
+      <w:lvlJc w:val="left"/>
+      <w:pPr>
+        <w:ind w:left="2232" w:hanging="792"/>
+      </w:pPr>
+    </w:lvl>
+    <w:lvl w:ilvl="5">
+      <w:start w:val="1"/>
+      <w:numFmt w:val="decimal"/>
+      <w:lvlText w:val="%1.%2.%3.%4.%5.%6."/>
+      <w:lvlJc w:val="left"/>
+      <w:pPr>
+        <w:ind w:left="2736" w:hanging="936"/>
+      </w:pPr>
+    </w:lvl>
+    <w:lvl w:ilvl="6">
+      <w:start w:val="1"/>
+      <w:numFmt w:val="decimal"/>
+      <w:lvlText w:val="%1.%2.%3.%4.%5.%6.%7."/>
+      <w:lvlJc w:val="left"/>
+      <w:pPr>
+        <w:ind w:left="3240" w:hanging="1080"/>
+      </w:pPr>
+    </w:lvl>
+    <w:lvl w:ilvl="7">
+      <w:start w:val="1"/>
+      <w:numFmt w:val="decimal"/>
+      <w:lvlText w:val="%1.%2.%3.%4.%5.%6.%7.%8."/>
+      <w:lvlJc w:val="left"/>
+      <w:pPr>
+        <w:ind w:left="3744" w:hanging="1224"/>
+      </w:pPr>
+    </w:lvl>
+    <w:lvl w:ilvl="8">
+      <w:start w:val="1"/>
+      <w:numFmt w:val="decimal"/>
+      <w:lvlText w:val="%1.%2.%3.%4.%5.%6.%7.%8.%9."/>
+      <w:lvlJc w:val="left"/>
+      <w:pPr>
+        <w:ind w:left="4320" w:hanging="1440"/>
+      </w:pPr>
+    </w:lvl>
+  </w:abstractNum>
+  <w:abstractNum w:abstractNumId="1" w15:restartNumberingAfterBreak="0">
+    <w:nsid w:val="21DF17BE"/>
+    <w:multiLevelType w:val="multilevel"/>
+    <w:tmpl w:val="34CAABC8"/>
+    <w:lvl w:ilvl="0">
+      <w:start w:val="1"/>
+      <w:numFmt w:val="bullet"/>
+      <w:lvlText w:val=""/>
+      <w:lvlJc w:val="left"/>
+      <w:pPr>
+        <w:tabs>
+          <w:tab w:val="num" w:pos="720"/>
+        </w:tabs>
+        <w:ind w:left="720" w:hanging="360"/>
+      </w:pPr>
+      <w:rPr>
+        <w:rFonts w:ascii="Symbol" w:hAnsi="Symbol" w:hint="default"/>
+        <w:sz w:val="20"/>
+      </w:rPr>
+    </w:lvl>
+    <w:lvl w:ilvl="1" w:tentative="1">
+      <w:numFmt w:val="bullet"/>
+      <w:lvlText w:val="o"/>
+      <w:lvlJc w:val="left"/>
+      <w:pPr>
+        <w:tabs>
+          <w:tab w:val="num" w:pos="1440"/>
+        </w:tabs>
+        <w:ind w:left="1440" w:hanging="360"/>
+      </w:pPr>
+      <w:rPr>
+        <w:rFonts w:ascii="Courier New" w:hAnsi="Courier New" w:hint="default"/>
+        <w:sz w:val="20"/>
+      </w:rPr>
+    </w:lvl>
+    <w:lvl w:ilvl="2" w:tentative="1">
+      <w:numFmt w:val="bullet"/>
+      <w:lvlText w:val=""/>
+      <w:lvlJc w:val="left"/>
+      <w:pPr>
+        <w:tabs>
+          <w:tab w:val="num" w:pos="2160"/>
+        </w:tabs>
+        <w:ind w:left="2160" w:hanging="360"/>
+      </w:pPr>
+      <w:rPr>
+        <w:rFonts w:ascii="Wingdings" w:hAnsi="Wingdings" w:hint="default"/>
+        <w:sz w:val="20"/>
+      </w:rPr>
+    </w:lvl>
+    <w:lvl w:ilvl="3" w:tentative="1">
+      <w:numFmt w:val="bullet"/>
+      <w:lvlText w:val=""/>
+      <w:lvlJc w:val="left"/>
+      <w:pPr>
+        <w:tabs>
+          <w:tab w:val="num" w:pos="2880"/>
+        </w:tabs>
+        <w:ind w:left="2880" w:hanging="360"/>
+      </w:pPr>
+      <w:rPr>
+        <w:rFonts w:ascii="Wingdings" w:hAnsi="Wingdings" w:hint="default"/>
+        <w:sz w:val="20"/>
+      </w:rPr>
+    </w:lvl>
+    <w:lvl w:ilvl="4" w:tentative="1">
+      <w:numFmt w:val="bullet"/>
+      <w:lvlText w:val=""/>
+      <w:lvlJc w:val="left"/>
+      <w:pPr>
+        <w:tabs>
+          <w:tab w:val="num" w:pos="3600"/>
+        </w:tabs>
+        <w:ind w:left="3600" w:hanging="360"/>
+      </w:pPr>
+      <w:rPr>
+        <w:rFonts w:ascii="Wingdings" w:hAnsi="Wingdings" w:hint="default"/>
+        <w:sz w:val="20"/>
+      </w:rPr>
+    </w:lvl>
+    <w:lvl w:ilvl="5" w:tentative="1">
+      <w:numFmt w:val="bullet"/>
+      <w:lvlText w:val=""/>
+      <w:lvlJc w:val="left"/>
+      <w:pPr>
+        <w:tabs>
+          <w:tab w:val="num" w:pos="4320"/>
+        </w:tabs>
+        <w:ind w:left="4320" w:hanging="360"/>
+      </w:pPr>
+      <w:rPr>
+        <w:rFonts w:ascii="Wingdings" w:hAnsi="Wingdings" w:hint="default"/>
+        <w:sz w:val="20"/>
+      </w:rPr>
+    </w:lvl>
+    <w:lvl w:ilvl="6" w:tentative="1">
+      <w:numFmt w:val="bullet"/>
+      <w:lvlText w:val=""/>
+      <w:lvlJc w:val="left"/>
+      <w:pPr>
+        <w:tabs>
+          <w:tab w:val="num" w:pos="5040"/>
+        </w:tabs>
+        <w:ind w:left="5040" w:hanging="360"/>
+      </w:pPr>
+      <w:rPr>
+        <w:rFonts w:ascii="Wingdings" w:hAnsi="Wingdings" w:hint="default"/>
+        <w:sz w:val="20"/>
+      </w:rPr>
+    </w:lvl>
+    <w:lvl w:ilvl="7" w:tentative="1">
+      <w:numFmt w:val="bullet"/>
+      <w:lvlText w:val=""/>
+      <w:lvlJc w:val="left"/>
+      <w:pPr>
+        <w:tabs>
+          <w:tab w:val="num" w:pos="5760"/>
+        </w:tabs>
+        <w:ind w:left="5760" w:hanging="360"/>
+      </w:pPr>
+      <w:rPr>
+        <w:rFonts w:ascii="Wingdings" w:hAnsi="Wingdings" w:hint="default"/>
+        <w:sz w:val="20"/>
+      </w:rPr>
+    </w:lvl>
+    <w:lvl w:ilvl="8" w:tentative="1">
+      <w:numFmt w:val="bullet"/>
+      <w:lvlText w:val=""/>
+      <w:lvlJc w:val="left"/>
+      <w:pPr>
+        <w:tabs>
+          <w:tab w:val="num" w:pos="6480"/>
+        </w:tabs>
+        <w:ind w:left="6480" w:hanging="360"/>
+      </w:pPr>
+      <w:rPr>
+        <w:rFonts w:ascii="Wingdings" w:hAnsi="Wingdings" w:hint="default"/>
+        <w:sz w:val="20"/>
+      </w:rPr>
+    </w:lvl>
+  </w:abstractNum>
+  <w:abstractNum w:abstractNumId="2" w15:restartNumberingAfterBreak="0">
+    <w:nsid w:val="286D166D"/>
+    <w:multiLevelType w:val="multilevel"/>
+    <w:tmpl w:val="11CE4EEE"/>
+    <w:lvl w:ilvl="0">
+      <w:start w:val="1"/>
+      <w:numFmt w:val="bullet"/>
+      <w:lvlText w:val=""/>
+      <w:lvlJc w:val="left"/>
+      <w:pPr>
+        <w:tabs>
+          <w:tab w:val="num" w:pos="720"/>
+        </w:tabs>
+        <w:ind w:left="720" w:hanging="360"/>
+      </w:pPr>
+      <w:rPr>
+        <w:rFonts w:ascii="Symbol" w:hAnsi="Symbol" w:hint="default"/>
+        <w:sz w:val="20"/>
+      </w:rPr>
+    </w:lvl>
+    <w:lvl w:ilvl="1" w:tentative="1">
+      <w:numFmt w:val="bullet"/>
+      <w:lvlText w:val="o"/>
+      <w:lvlJc w:val="left"/>
+      <w:pPr>
+        <w:tabs>
+          <w:tab w:val="num" w:pos="1440"/>
+        </w:tabs>
+        <w:ind w:left="1440" w:hanging="360"/>
+      </w:pPr>
+      <w:rPr>
+        <w:rFonts w:ascii="Courier New" w:hAnsi="Courier New" w:hint="default"/>
+        <w:sz w:val="20"/>
+      </w:rPr>
+    </w:lvl>
+    <w:lvl w:ilvl="2" w:tentative="1">
+      <w:numFmt w:val="bullet"/>
+      <w:lvlText w:val=""/>
+      <w:lvlJc w:val="left"/>
+      <w:pPr>
+        <w:tabs>
+          <w:tab w:val="num" w:pos="2160"/>
+        </w:tabs>
+        <w:ind w:left="2160" w:hanging="360"/>
+      </w:pPr>
+      <w:rPr>
+        <w:rFonts w:ascii="Wingdings" w:hAnsi="Wingdings" w:hint="default"/>
+        <w:sz w:val="20"/>
+      </w:rPr>
+    </w:lvl>
+    <w:lvl w:ilvl="3" w:tentative="1">
+      <w:numFmt w:val="bullet"/>
+      <w:lvlText w:val=""/>
+      <w:lvlJc w:val="left"/>
+      <w:pPr>
+        <w:tabs>
+          <w:tab w:val="num" w:pos="2880"/>
+        </w:tabs>
+        <w:ind w:left="2880" w:hanging="360"/>
+      </w:pPr>
+      <w:rPr>
+        <w:rFonts w:ascii="Wingdings" w:hAnsi="Wingdings" w:hint="default"/>
+        <w:sz w:val="20"/>
+      </w:rPr>
+    </w:lvl>
+    <w:lvl w:ilvl="4" w:tentative="1">
+      <w:numFmt w:val="bullet"/>
+      <w:lvlText w:val=""/>
+      <w:lvlJc w:val="left"/>
+      <w:pPr>
+        <w:tabs>
+          <w:tab w:val="num" w:pos="3600"/>
+        </w:tabs>
+        <w:ind w:left="3600" w:hanging="360"/>
+      </w:pPr>
+      <w:rPr>
+        <w:rFonts w:ascii="Wingdings" w:hAnsi="Wingdings" w:hint="default"/>
+        <w:sz w:val="20"/>
+      </w:rPr>
+    </w:lvl>
+    <w:lvl w:ilvl="5" w:tentative="1">
+      <w:numFmt w:val="bullet"/>
+      <w:lvlText w:val=""/>
+      <w:lvlJc w:val="left"/>
+      <w:pPr>
+        <w:tabs>
+          <w:tab w:val="num" w:pos="4320"/>
+        </w:tabs>
+        <w:ind w:left="4320" w:hanging="360"/>
+      </w:pPr>
+      <w:rPr>
+        <w:rFonts w:ascii="Wingdings" w:hAnsi="Wingdings" w:hint="default"/>
+        <w:sz w:val="20"/>
+      </w:rPr>
+    </w:lvl>
+    <w:lvl w:ilvl="6" w:tentative="1">
+      <w:numFmt w:val="bullet"/>
+      <w:lvlText w:val=""/>
+      <w:lvlJc w:val="left"/>
+      <w:pPr>
+        <w:tabs>
+          <w:tab w:val="num" w:pos="5040"/>
+        </w:tabs>
+        <w:ind w:left="5040" w:hanging="360"/>
+      </w:pPr>
+      <w:rPr>
+        <w:rFonts w:ascii="Wingdings" w:hAnsi="Wingdings" w:hint="default"/>
+        <w:sz w:val="20"/>
+      </w:rPr>
+    </w:lvl>
+    <w:lvl w:ilvl="7" w:tentative="1">
+      <w:numFmt w:val="bullet"/>
+      <w:lvlText w:val=""/>
+      <w:lvlJc w:val="left"/>
+      <w:pPr>
+        <w:tabs>
+          <w:tab w:val="num" w:pos="5760"/>
+        </w:tabs>
+        <w:ind w:left="5760" w:hanging="360"/>
+      </w:pPr>
+      <w:rPr>
+        <w:rFonts w:ascii="Wingdings" w:hAnsi="Wingdings" w:hint="default"/>
+        <w:sz w:val="20"/>
+      </w:rPr>
+    </w:lvl>
+    <w:lvl w:ilvl="8" w:tentative="1">
+      <w:numFmt w:val="bullet"/>
+      <w:lvlText w:val=""/>
+      <w:lvlJc w:val="left"/>
+      <w:pPr>
+        <w:tabs>
+          <w:tab w:val="num" w:pos="6480"/>
+        </w:tabs>
+        <w:ind w:left="6480" w:hanging="360"/>
+      </w:pPr>
+      <w:rPr>
+        <w:rFonts w:ascii="Wingdings" w:hAnsi="Wingdings" w:hint="default"/>
+        <w:sz w:val="20"/>
+      </w:rPr>
+    </w:lvl>
+  </w:abstractNum>
+  <w:abstractNum w:abstractNumId="3" w15:restartNumberingAfterBreak="0">
+    <w:nsid w:val="33C412C0"/>
+    <w:multiLevelType w:val="multilevel"/>
+    <w:tmpl w:val="E62E12D2"/>
+    <w:lvl w:ilvl="0">
+      <w:start w:val="1"/>
+      <w:numFmt w:val="decimal"/>
+      <w:lvlText w:val="%1."/>
+      <w:lvlJc w:val="left"/>
+      <w:pPr>
+        <w:tabs>
+          <w:tab w:val="num" w:pos="720"/>
+        </w:tabs>
+        <w:ind w:left="720" w:hanging="360"/>
+      </w:pPr>
+    </w:lvl>
+    <w:lvl w:ilvl="1" w:tentative="1">
+      <w:numFmt w:val="decimal"/>
+      <w:lvlText w:val="%2."/>
+      <w:lvlJc w:val="left"/>
+      <w:pPr>
+        <w:tabs>
+          <w:tab w:val="num" w:pos="1440"/>
+        </w:tabs>
+        <w:ind w:left="1440" w:hanging="360"/>
+      </w:pPr>
+    </w:lvl>
+    <w:lvl w:ilvl="2" w:tentative="1">
+      <w:numFmt w:val="decimal"/>
+      <w:lvlText w:val="%3."/>
+      <w:lvlJc w:val="left"/>
+      <w:pPr>
+        <w:tabs>
+          <w:tab w:val="num" w:pos="2160"/>
+        </w:tabs>
+        <w:ind w:left="2160" w:hanging="360"/>
+      </w:pPr>
+    </w:lvl>
+    <w:lvl w:ilvl="3" w:tentative="1">
+      <w:numFmt w:val="decimal"/>
+      <w:lvlText w:val="%4."/>
+      <w:lvlJc w:val="left"/>
+      <w:pPr>
+        <w:tabs>
+          <w:tab w:val="num" w:pos="2880"/>
+        </w:tabs>
+        <w:ind w:left="2880" w:hanging="360"/>
+      </w:pPr>
+    </w:lvl>
+    <w:lvl w:ilvl="4" w:tentative="1">
+      <w:numFmt w:val="decimal"/>
+      <w:lvlText w:val="%5."/>
+      <w:lvlJc w:val="left"/>
+      <w:pPr>
+        <w:tabs>
+          <w:tab w:val="num" w:pos="3600"/>
+        </w:tabs>
+        <w:ind w:left="3600" w:hanging="360"/>
+      </w:pPr>
+    </w:lvl>
+    <w:lvl w:ilvl="5" w:tentative="1">
+      <w:numFmt w:val="decimal"/>
+      <w:lvlText w:val="%6."/>
+      <w:lvlJc w:val="left"/>
+      <w:pPr>
+        <w:tabs>
+          <w:tab w:val="num" w:pos="4320"/>
+        </w:tabs>
+        <w:ind w:left="4320" w:hanging="360"/>
+      </w:pPr>
+    </w:lvl>
+    <w:lvl w:ilvl="6" w:tentative="1">
+      <w:numFmt w:val="decimal"/>
+      <w:lvlText w:val="%7."/>
+      <w:lvlJc w:val="left"/>
+      <w:pPr>
+        <w:tabs>
+          <w:tab w:val="num" w:pos="5040"/>
+        </w:tabs>
+        <w:ind w:left="5040" w:hanging="360"/>
+      </w:pPr>
+    </w:lvl>
+    <w:lvl w:ilvl="7" w:tentative="1">
+      <w:numFmt w:val="decimal"/>
+      <w:lvlText w:val="%8."/>
+      <w:lvlJc w:val="left"/>
+      <w:pPr>
+        <w:tabs>
+          <w:tab w:val="num" w:pos="5760"/>
+        </w:tabs>
+        <w:ind w:left="5760" w:hanging="360"/>
+      </w:pPr>
+    </w:lvl>
+    <w:lvl w:ilvl="8" w:tentative="1">
+      <w:numFmt w:val="decimal"/>
+      <w:lvlText w:val="%9."/>
+      <w:lvlJc w:val="left"/>
+      <w:pPr>
+        <w:tabs>
+          <w:tab w:val="num" w:pos="6480"/>
+        </w:tabs>
+        <w:ind w:left="6480" w:hanging="360"/>
+      </w:pPr>
+    </w:lvl>
+  </w:abstractNum>
+  <w:abstractNum w:abstractNumId="4" w15:restartNumberingAfterBreak="0">
+    <w:nsid w:val="446178C6"/>
+    <w:multiLevelType w:val="multilevel"/>
+    <w:tmpl w:val="27820B3C"/>
+    <w:lvl w:ilvl="0">
+      <w:start w:val="1"/>
+      <w:numFmt w:val="decimal"/>
+      <w:lvlText w:val="%1."/>
+      <w:lvlJc w:val="left"/>
+      <w:pPr>
+        <w:tabs>
+          <w:tab w:val="num" w:pos="720"/>
+        </w:tabs>
+        <w:ind w:left="720" w:hanging="360"/>
+      </w:pPr>
+    </w:lvl>
+    <w:lvl w:ilvl="1" w:tentative="1">
+      <w:numFmt w:val="decimal"/>
+      <w:lvlText w:val="%2."/>
+      <w:lvlJc w:val="left"/>
+      <w:pPr>
+        <w:tabs>
+          <w:tab w:val="num" w:pos="1440"/>
+        </w:tabs>
+        <w:ind w:left="1440" w:hanging="360"/>
+      </w:pPr>
+    </w:lvl>
+    <w:lvl w:ilvl="2" w:tentative="1">
+      <w:numFmt w:val="decimal"/>
+      <w:lvlText w:val="%3."/>
+      <w:lvlJc w:val="left"/>
+      <w:pPr>
+        <w:tabs>
+          <w:tab w:val="num" w:pos="2160"/>
+        </w:tabs>
+        <w:ind w:left="2160" w:hanging="360"/>
+      </w:pPr>
+    </w:lvl>
+    <w:lvl w:ilvl="3" w:tentative="1">
+      <w:numFmt w:val="decimal"/>
+      <w:lvlText w:val="%4."/>
+      <w:lvlJc w:val="left"/>
+      <w:pPr>
+        <w:tabs>
+          <w:tab w:val="num" w:pos="2880"/>
+        </w:tabs>
+        <w:ind w:left="2880" w:hanging="360"/>
+      </w:pPr>
+    </w:lvl>
+    <w:lvl w:ilvl="4" w:tentative="1">
+      <w:numFmt w:val="decimal"/>
+      <w:lvlText w:val="%5."/>
+      <w:lvlJc w:val="left"/>
+      <w:pPr>
+        <w:tabs>
+          <w:tab w:val="num" w:pos="3600"/>
+        </w:tabs>
+        <w:ind w:left="3600" w:hanging="360"/>
+      </w:pPr>
+    </w:lvl>
+    <w:lvl w:ilvl="5" w:tentative="1">
+      <w:numFmt w:val="decimal"/>
+      <w:lvlText w:val="%6."/>
+      <w:lvlJc w:val="left"/>
+      <w:pPr>
+        <w:tabs>
+          <w:tab w:val="num" w:pos="4320"/>
+        </w:tabs>
+        <w:ind w:left="4320" w:hanging="360"/>
+      </w:pPr>
+    </w:lvl>
+    <w:lvl w:ilvl="6" w:tentative="1">
+      <w:numFmt w:val="decimal"/>
+      <w:lvlText w:val="%7."/>
+      <w:lvlJc w:val="left"/>
+      <w:pPr>
+        <w:tabs>
+          <w:tab w:val="num" w:pos="5040"/>
+        </w:tabs>
+        <w:ind w:left="5040" w:hanging="360"/>
+      </w:pPr>
+    </w:lvl>
+    <w:lvl w:ilvl="7" w:tentative="1">
+      <w:numFmt w:val="decimal"/>
+      <w:lvlText w:val="%8."/>
+      <w:lvlJc w:val="left"/>
+      <w:pPr>
+        <w:tabs>
+          <w:tab w:val="num" w:pos="5760"/>
+        </w:tabs>
+        <w:ind w:left="5760" w:hanging="360"/>
+      </w:pPr>
+    </w:lvl>
+    <w:lvl w:ilvl="8" w:tentative="1">
+      <w:numFmt w:val="decimal"/>
+      <w:lvlText w:val="%9."/>
+      <w:lvlJc w:val="left"/>
+      <w:pPr>
+        <w:tabs>
+          <w:tab w:val="num" w:pos="6480"/>
+        </w:tabs>
+        <w:ind w:left="6480" w:hanging="360"/>
+      </w:pPr>
+    </w:lvl>
+  </w:abstractNum>
+  <w:abstractNum w:abstractNumId="5" w15:restartNumberingAfterBreak="0">
+    <w:nsid w:val="455A4617"/>
+    <w:multiLevelType w:val="multilevel"/>
+    <w:tmpl w:val="553C5330"/>
+    <w:lvl w:ilvl="0">
+      <w:start w:val="1"/>
+      <w:numFmt w:val="bullet"/>
+      <w:lvlText w:val=""/>
+      <w:lvlJc w:val="left"/>
+      <w:pPr>
+        <w:tabs>
+          <w:tab w:val="num" w:pos="720"/>
+        </w:tabs>
+        <w:ind w:left="720" w:hanging="360"/>
+      </w:pPr>
+      <w:rPr>
+        <w:rFonts w:ascii="Symbol" w:hAnsi="Symbol" w:hint="default"/>
+        <w:sz w:val="20"/>
+      </w:rPr>
+    </w:lvl>
+    <w:lvl w:ilvl="1" w:tentative="1">
+      <w:numFmt w:val="bullet"/>
+      <w:lvlText w:val="o"/>
+      <w:lvlJc w:val="left"/>
+      <w:pPr>
+        <w:tabs>
+          <w:tab w:val="num" w:pos="1440"/>
+        </w:tabs>
+        <w:ind w:left="1440" w:hanging="360"/>
+      </w:pPr>
+      <w:rPr>
+        <w:rFonts w:ascii="Courier New" w:hAnsi="Courier New" w:hint="default"/>
+        <w:sz w:val="20"/>
+      </w:rPr>
+    </w:lvl>
+    <w:lvl w:ilvl="2" w:tentative="1">
+      <w:numFmt w:val="bullet"/>
+      <w:lvlText w:val=""/>
+      <w:lvlJc w:val="left"/>
+      <w:pPr>
+        <w:tabs>
+          <w:tab w:val="num" w:pos="2160"/>
+        </w:tabs>
+        <w:ind w:left="2160" w:hanging="360"/>
+      </w:pPr>
+      <w:rPr>
+        <w:rFonts w:ascii="Wingdings" w:hAnsi="Wingdings" w:hint="default"/>
+        <w:sz w:val="20"/>
+      </w:rPr>
+    </w:lvl>
+    <w:lvl w:ilvl="3" w:tentative="1">
+      <w:numFmt w:val="bullet"/>
+      <w:lvlText w:val=""/>
+      <w:lvlJc w:val="left"/>
+      <w:pPr>
+        <w:tabs>
+          <w:tab w:val="num" w:pos="2880"/>
+        </w:tabs>
+        <w:ind w:left="2880" w:hanging="360"/>
+      </w:pPr>
+      <w:rPr>
+        <w:rFonts w:ascii="Wingdings" w:hAnsi="Wingdings" w:hint="default"/>
+        <w:sz w:val="20"/>
+      </w:rPr>
+    </w:lvl>
+    <w:lvl w:ilvl="4" w:tentative="1">
+      <w:numFmt w:val="bullet"/>
+      <w:lvlText w:val=""/>
+      <w:lvlJc w:val="left"/>
+      <w:pPr>
+        <w:tabs>
+          <w:tab w:val="num" w:pos="3600"/>
+        </w:tabs>
+        <w:ind w:left="3600" w:hanging="360"/>
+      </w:pPr>
+      <w:rPr>
+        <w:rFonts w:ascii="Wingdings" w:hAnsi="Wingdings" w:hint="default"/>
+        <w:sz w:val="20"/>
+      </w:rPr>
+    </w:lvl>
+    <w:lvl w:ilvl="5" w:tentative="1">
+      <w:numFmt w:val="bullet"/>
+      <w:lvlText w:val=""/>
+      <w:lvlJc w:val="left"/>
+      <w:pPr>
+        <w:tabs>
+          <w:tab w:val="num" w:pos="4320"/>
+        </w:tabs>
+        <w:ind w:left="4320" w:hanging="360"/>
+      </w:pPr>
+      <w:rPr>
+        <w:rFonts w:ascii="Wingdings" w:hAnsi="Wingdings" w:hint="default"/>
+        <w:sz w:val="20"/>
+      </w:rPr>
+    </w:lvl>
+    <w:lvl w:ilvl="6" w:tentative="1">
+      <w:numFmt w:val="bullet"/>
+      <w:lvlText w:val=""/>
+      <w:lvlJc w:val="left"/>
+      <w:pPr>
+        <w:tabs>
+          <w:tab w:val="num" w:pos="5040"/>
+        </w:tabs>
+        <w:ind w:left="5040" w:hanging="360"/>
+      </w:pPr>
+      <w:rPr>
+        <w:rFonts w:ascii="Wingdings" w:hAnsi="Wingdings" w:hint="default"/>
+        <w:sz w:val="20"/>
+      </w:rPr>
+    </w:lvl>
+    <w:lvl w:ilvl="7" w:tentative="1">
+      <w:numFmt w:val="bullet"/>
+      <w:lvlText w:val=""/>
+      <w:lvlJc w:val="left"/>
+      <w:pPr>
+        <w:tabs>
+          <w:tab w:val="num" w:pos="5760"/>
+        </w:tabs>
+        <w:ind w:left="5760" w:hanging="360"/>
+      </w:pPr>
+      <w:rPr>
+        <w:rFonts w:ascii="Wingdings" w:hAnsi="Wingdings" w:hint="default"/>
+        <w:sz w:val="20"/>
+      </w:rPr>
+    </w:lvl>
+    <w:lvl w:ilvl="8" w:tentative="1">
+      <w:numFmt w:val="bullet"/>
+      <w:lvlText w:val=""/>
+      <w:lvlJc w:val="left"/>
+      <w:pPr>
+        <w:tabs>
+          <w:tab w:val="num" w:pos="6480"/>
+        </w:tabs>
+        <w:ind w:left="6480" w:hanging="360"/>
+      </w:pPr>
+      <w:rPr>
+        <w:rFonts w:ascii="Wingdings" w:hAnsi="Wingdings" w:hint="default"/>
+        <w:sz w:val="20"/>
+      </w:rPr>
+    </w:lvl>
+  </w:abstractNum>
+  <w:abstractNum w:abstractNumId="6" w15:restartNumberingAfterBreak="0">
+    <w:nsid w:val="64D932C2"/>
+    <w:multiLevelType w:val="multilevel"/>
+    <w:tmpl w:val="10027DE0"/>
+    <w:lvl w:ilvl="0">
+      <w:start w:val="1"/>
+      <w:numFmt w:val="decimal"/>
+      <w:lvlText w:val="%1."/>
+      <w:lvlJc w:val="left"/>
+      <w:pPr>
+        <w:tabs>
+          <w:tab w:val="num" w:pos="720"/>
+        </w:tabs>
+        <w:ind w:left="720" w:hanging="360"/>
+      </w:pPr>
+    </w:lvl>
+    <w:lvl w:ilvl="1">
+      <w:numFmt w:val="decimal"/>
+      <w:lvlText w:val="%2."/>
+      <w:lvlJc w:val="left"/>
+      <w:pPr>
+        <w:tabs>
+          <w:tab w:val="num" w:pos="1440"/>
+        </w:tabs>
+        <w:ind w:left="1440" w:hanging="360"/>
+      </w:pPr>
+    </w:lvl>
+    <w:lvl w:ilvl="2" w:tentative="1">
+      <w:numFmt w:val="decimal"/>
+      <w:lvlText w:val="%3."/>
+      <w:lvlJc w:val="left"/>
+      <w:pPr>
+        <w:tabs>
+          <w:tab w:val="num" w:pos="2160"/>
+        </w:tabs>
+        <w:ind w:left="2160" w:hanging="360"/>
+      </w:pPr>
+    </w:lvl>
+    <w:lvl w:ilvl="3" w:tentative="1">
+      <w:numFmt w:val="decimal"/>
+      <w:lvlText w:val="%4."/>
+      <w:lvlJc w:val="left"/>
+      <w:pPr>
+        <w:tabs>
+          <w:tab w:val="num" w:pos="2880"/>
+        </w:tabs>
+        <w:ind w:left="2880" w:hanging="360"/>
+      </w:pPr>
+    </w:lvl>
+    <w:lvl w:ilvl="4" w:tentative="1">
+      <w:numFmt w:val="decimal"/>
+      <w:lvlText w:val="%5."/>
+      <w:lvlJc w:val="left"/>
+      <w:pPr>
+        <w:tabs>
+          <w:tab w:val="num" w:pos="3600"/>
+        </w:tabs>
+        <w:ind w:left="3600" w:hanging="360"/>
+      </w:pPr>
+    </w:lvl>
+    <w:lvl w:ilvl="5" w:tentative="1">
+      <w:numFmt w:val="decimal"/>
+      <w:lvlText w:val="%6."/>
+      <w:lvlJc w:val="left"/>
+      <w:pPr>
+        <w:tabs>
+          <w:tab w:val="num" w:pos="4320"/>
+        </w:tabs>
+        <w:ind w:left="4320" w:hanging="360"/>
+      </w:pPr>
+    </w:lvl>
+    <w:lvl w:ilvl="6" w:tentative="1">
+      <w:numFmt w:val="decimal"/>
+      <w:lvlText w:val="%7."/>
+      <w:lvlJc w:val="left"/>
+      <w:pPr>
+        <w:tabs>
+          <w:tab w:val="num" w:pos="5040"/>
+        </w:tabs>
+        <w:ind w:left="5040" w:hanging="360"/>
+      </w:pPr>
+    </w:lvl>
+    <w:lvl w:ilvl="7" w:tentative="1">
+      <w:numFmt w:val="decimal"/>
+      <w:lvlText w:val="%8."/>
+      <w:lvlJc w:val="left"/>
+      <w:pPr>
+        <w:tabs>
+          <w:tab w:val="num" w:pos="5760"/>
+        </w:tabs>
+        <w:ind w:left="5760" w:hanging="360"/>
+      </w:pPr>
+    </w:lvl>
+    <w:lvl w:ilvl="8" w:tentative="1">
+      <w:numFmt w:val="decimal"/>
+      <w:lvlText w:val="%9."/>
+      <w:lvlJc w:val="left"/>
+      <w:pPr>
+        <w:tabs>
+          <w:tab w:val="num" w:pos="6480"/>
+        </w:tabs>
+        <w:ind w:left="6480" w:hanging="360"/>
+      </w:pPr>
+    </w:lvl>
+  </w:abstractNum>
+  <w:num w:numId="1" w16cid:durableId="1844272107">
+    <w:abstractNumId w:val="6"/>
+  </w:num>
+  <w:num w:numId="2" w16cid:durableId="131291808">
+    <w:abstractNumId w:val="2"/>
+  </w:num>
+  <w:num w:numId="3" w16cid:durableId="1751804480">
+    <w:abstractNumId w:val="4"/>
+  </w:num>
+  <w:num w:numId="4" w16cid:durableId="1982922950">
+    <w:abstractNumId w:val="5"/>
+  </w:num>
+  <w:num w:numId="5" w16cid:durableId="1427534329">
+    <w:abstractNumId w:val="3"/>
+  </w:num>
+  <w:num w:numId="6" w16cid:durableId="940799416">
+    <w:abstractNumId w:val="1"/>
+  </w:num>
+  <w:num w:numId="7" w16cid:durableId="738871010">
+    <w:abstractNumId w:val="0"/>
+  </w:num>
+</w:numbering>
 </file>
 
 <file path=word/styles.xml><?xml version="1.0" encoding="utf-8"?>

</xml_diff>

<commit_message>
LHU cuadros historias usuario
</commit_message>
<xml_diff>
--- a/Desarrollo/FC/FC-LHU.docx
+++ b/Desarrollo/FC/FC-LHU.docx
@@ -1,6 +1,6 @@
 
 <file path=word/document.xml><?xml version="1.0" encoding="utf-8"?>
-<w:document xmlns:wpc="http://schemas.microsoft.com/office/word/2010/wordprocessingCanvas" xmlns:cx="http://schemas.microsoft.com/office/drawing/2014/chartex" xmlns:mc="http://schemas.openxmlformats.org/markup-compatibility/2006" xmlns:o="urn:schemas-microsoft-com:office:office" xmlns:r="http://schemas.openxmlformats.org/officeDocument/2006/relationships" xmlns:m="http://schemas.openxmlformats.org/officeDocument/2006/math" xmlns:v="urn:schemas-microsoft-com:vml" xmlns:wp14="http://schemas.microsoft.com/office/word/2010/wordprocessingDrawing" xmlns:wp="http://schemas.openxmlformats.org/drawingml/2006/wordprocessingDrawing" xmlns:w10="urn:schemas-microsoft-com:office:word" xmlns:w="http://schemas.openxmlformats.org/wordprocessingml/2006/main" xmlns:w14="http://schemas.microsoft.com/office/word/2010/wordml" xmlns:w15="http://schemas.microsoft.com/office/word/2012/wordml" xmlns:w16se="http://schemas.microsoft.com/office/word/2015/wordml/symex" xmlns:wpg="http://schemas.microsoft.com/office/word/2010/wordprocessingGroup" xmlns:wpi="http://schemas.microsoft.com/office/word/2010/wordprocessingInk" xmlns:wne="http://schemas.microsoft.com/office/word/2006/wordml" xmlns:wps="http://schemas.microsoft.com/office/word/2010/wordprocessingShape" mc:Ignorable="w14 w15 w16se wp14">
+<w:document xmlns:wpc="http://schemas.microsoft.com/office/word/2010/wordprocessingCanvas" xmlns:cx="http://schemas.microsoft.com/office/drawing/2014/chartex" xmlns:cx1="http://schemas.microsoft.com/office/drawing/2015/9/8/chartex" xmlns:cx2="http://schemas.microsoft.com/office/drawing/2015/10/21/chartex" xmlns:cx3="http://schemas.microsoft.com/office/drawing/2016/5/9/chartex" xmlns:cx4="http://schemas.microsoft.com/office/drawing/2016/5/10/chartex" xmlns:cx5="http://schemas.microsoft.com/office/drawing/2016/5/11/chartex" xmlns:cx6="http://schemas.microsoft.com/office/drawing/2016/5/12/chartex" xmlns:cx7="http://schemas.microsoft.com/office/drawing/2016/5/13/chartex" xmlns:cx8="http://schemas.microsoft.com/office/drawing/2016/5/14/chartex" xmlns:mc="http://schemas.openxmlformats.org/markup-compatibility/2006" xmlns:aink="http://schemas.microsoft.com/office/drawing/2016/ink" xmlns:am3d="http://schemas.microsoft.com/office/drawing/2017/model3d" xmlns:o="urn:schemas-microsoft-com:office:office" xmlns:oel="http://schemas.microsoft.com/office/2019/extlst" xmlns:r="http://schemas.openxmlformats.org/officeDocument/2006/relationships" xmlns:m="http://schemas.openxmlformats.org/officeDocument/2006/math" xmlns:v="urn:schemas-microsoft-com:vml" xmlns:wp14="http://schemas.microsoft.com/office/word/2010/wordprocessingDrawing" xmlns:wp="http://schemas.openxmlformats.org/drawingml/2006/wordprocessingDrawing" xmlns:w10="urn:schemas-microsoft-com:office:word" xmlns:w="http://schemas.openxmlformats.org/wordprocessingml/2006/main" xmlns:w14="http://schemas.microsoft.com/office/word/2010/wordml" xmlns:w15="http://schemas.microsoft.com/office/word/2012/wordml" xmlns:w16cex="http://schemas.microsoft.com/office/word/2018/wordml/cex" xmlns:w16cid="http://schemas.microsoft.com/office/word/2016/wordml/cid" xmlns:w16="http://schemas.microsoft.com/office/word/2018/wordml" xmlns:w16sdtdh="http://schemas.microsoft.com/office/word/2020/wordml/sdtdatahash" xmlns:w16se="http://schemas.microsoft.com/office/word/2015/wordml/symex" xmlns:wpg="http://schemas.microsoft.com/office/word/2010/wordprocessingGroup" xmlns:wpi="http://schemas.microsoft.com/office/word/2010/wordprocessingInk" xmlns:wne="http://schemas.microsoft.com/office/word/2006/wordml" xmlns:wps="http://schemas.microsoft.com/office/word/2010/wordprocessingShape" mc:Ignorable="w14 w15 w16se w16cid w16 w16cex w16sdtdh wp14">
   <w:background w:color="FFFFFF"/>
   <w:body>
     <w:p>
@@ -310,23 +310,7 @@
           <w:sz w:val="24"/>
           <w:szCs w:val="24"/>
         </w:rPr>
-        <w:t xml:space="preserve">Marcelo Salinas, </w:t>
-      </w:r>
-      <w:proofErr w:type="spellStart"/>
-      <w:r>
-        <w:rPr>
-          <w:sz w:val="24"/>
-          <w:szCs w:val="24"/>
-        </w:rPr>
-        <w:t>Moises</w:t>
-      </w:r>
-      <w:proofErr w:type="spellEnd"/>
-      <w:r>
-        <w:rPr>
-          <w:sz w:val="24"/>
-          <w:szCs w:val="24"/>
-        </w:rPr>
-        <w:t xml:space="preserve"> Enrique                         20200310  </w:t>
+        <w:t xml:space="preserve">Marcelo Salinas, Moises Enrique                         20200310  </w:t>
       </w:r>
     </w:p>
     <w:p>
@@ -359,23 +343,7 @@
           <w:sz w:val="24"/>
           <w:szCs w:val="24"/>
         </w:rPr>
-        <w:t xml:space="preserve">, Edwin </w:t>
-      </w:r>
-      <w:proofErr w:type="spellStart"/>
-      <w:r>
-        <w:rPr>
-          <w:sz w:val="24"/>
-          <w:szCs w:val="24"/>
-        </w:rPr>
-        <w:t>Jose</w:t>
-      </w:r>
-      <w:proofErr w:type="spellEnd"/>
-      <w:r>
-        <w:rPr>
-          <w:sz w:val="24"/>
-          <w:szCs w:val="24"/>
-        </w:rPr>
-        <w:t xml:space="preserve">          </w:t>
+        <w:t xml:space="preserve">, Edwin Jose          </w:t>
       </w:r>
       <w:r>
         <w:rPr>
@@ -908,15 +876,7 @@
               <w:rPr>
                 <w:color w:val="000000"/>
               </w:rPr>
-              <w:t xml:space="preserve">Módulo </w:t>
-            </w:r>
-            <w:bookmarkStart w:id="1" w:name="_GoBack"/>
-            <w:bookmarkEnd w:id="1"/>
-            <w:r>
-              <w:rPr>
-                <w:color w:val="000000"/>
-              </w:rPr>
-              <w:t>Ayuda al Usuario</w:t>
+              <w:t>Módulo Ayuda al Usuario</w:t>
             </w:r>
           </w:p>
         </w:tc>
@@ -1059,6 +1019,1799 @@
                 <w:color w:val="000000"/>
               </w:rPr>
               <w:t>Como estudiante activo quiero usar las funcionalidades de FollowClass para poder ordenar y gestionar las diferentes actividades que realizaré a lo largo del día tanto académicas como del hogar.</w:t>
+            </w:r>
+          </w:p>
+        </w:tc>
+      </w:tr>
+    </w:tbl>
+    <w:p/>
+    <w:p/>
+    <w:p/>
+    <w:p/>
+    <w:p/>
+    <w:p/>
+    <w:p/>
+    <w:p/>
+    <w:p>
+      <w:pPr>
+        <w:spacing w:line="240" w:lineRule="auto"/>
+        <w:rPr>
+          <w:rFonts w:ascii="Times New Roman" w:eastAsia="Times New Roman" w:hAnsi="Times New Roman" w:cs="Times New Roman"/>
+          <w:sz w:val="24"/>
+          <w:szCs w:val="24"/>
+          <w:lang w:val="es-PE"/>
+        </w:rPr>
+      </w:pPr>
+      <w:r>
+        <w:rPr>
+          <w:rFonts w:eastAsia="Times New Roman"/>
+          <w:color w:val="000000"/>
+          <w:lang w:val="es-PE"/>
+        </w:rPr>
+        <w:t>HISTORIA DE USUARIO N°1 (FC_LHU_001): MÓDULO INFORMACIÓN DE LA PÁGINA</w:t>
+      </w:r>
+    </w:p>
+    <w:p>
+      <w:pPr>
+        <w:spacing w:line="240" w:lineRule="auto"/>
+        <w:rPr>
+          <w:rFonts w:ascii="Times New Roman" w:eastAsia="Times New Roman" w:hAnsi="Times New Roman" w:cs="Times New Roman"/>
+          <w:sz w:val="24"/>
+          <w:szCs w:val="24"/>
+          <w:lang w:val="es-PE"/>
+        </w:rPr>
+      </w:pPr>
+    </w:p>
+    <w:tbl>
+      <w:tblPr>
+        <w:tblW w:w="0" w:type="auto"/>
+        <w:tblCellMar>
+          <w:top w:w="15" w:type="dxa"/>
+          <w:left w:w="15" w:type="dxa"/>
+          <w:bottom w:w="15" w:type="dxa"/>
+          <w:right w:w="15" w:type="dxa"/>
+        </w:tblCellMar>
+        <w:tblLook w:val="04A0" w:firstRow="1" w:lastRow="0" w:firstColumn="1" w:lastColumn="0" w:noHBand="0" w:noVBand="1"/>
+      </w:tblPr>
+      <w:tblGrid>
+        <w:gridCol w:w="1350"/>
+        <w:gridCol w:w="7656"/>
+      </w:tblGrid>
+      <w:tr>
+        <w:trPr>
+          <w:trHeight w:val="420"/>
+        </w:trPr>
+        <w:tc>
+          <w:tcPr>
+            <w:tcW w:w="0" w:type="auto"/>
+            <w:gridSpan w:val="2"/>
+            <w:tcBorders>
+              <w:top w:val="single" w:sz="8" w:space="0" w:color="000000"/>
+              <w:left w:val="single" w:sz="8" w:space="0" w:color="000000"/>
+              <w:bottom w:val="single" w:sz="8" w:space="0" w:color="000000"/>
+              <w:right w:val="single" w:sz="8" w:space="0" w:color="000000"/>
+            </w:tcBorders>
+            <w:shd w:val="clear" w:color="auto" w:fill="0779E4"/>
+            <w:tcMar>
+              <w:top w:w="100" w:type="dxa"/>
+              <w:left w:w="100" w:type="dxa"/>
+              <w:bottom w:w="100" w:type="dxa"/>
+              <w:right w:w="100" w:type="dxa"/>
+            </w:tcMar>
+            <w:hideMark/>
+          </w:tcPr>
+          <w:p>
+            <w:pPr>
+              <w:spacing w:line="240" w:lineRule="auto"/>
+              <w:rPr>
+                <w:rFonts w:ascii="Times New Roman" w:eastAsia="Times New Roman" w:hAnsi="Times New Roman" w:cs="Times New Roman"/>
+                <w:sz w:val="24"/>
+                <w:szCs w:val="24"/>
+                <w:lang w:val="es-PE"/>
+              </w:rPr>
+            </w:pPr>
+            <w:r>
+              <w:rPr>
+                <w:rFonts w:eastAsia="Times New Roman"/>
+                <w:color w:val="000000"/>
+                <w:lang w:val="es-PE"/>
+              </w:rPr>
+              <w:t>Historia de Usuario</w:t>
+            </w:r>
+          </w:p>
+        </w:tc>
+      </w:tr>
+      <w:tr>
+        <w:tc>
+          <w:tcPr>
+            <w:tcW w:w="0" w:type="auto"/>
+            <w:tcBorders>
+              <w:top w:val="single" w:sz="8" w:space="0" w:color="000000"/>
+              <w:left w:val="single" w:sz="8" w:space="0" w:color="000000"/>
+              <w:bottom w:val="single" w:sz="8" w:space="0" w:color="000000"/>
+              <w:right w:val="single" w:sz="8" w:space="0" w:color="000000"/>
+            </w:tcBorders>
+            <w:shd w:val="clear" w:color="auto" w:fill="28C3D4"/>
+            <w:tcMar>
+              <w:top w:w="100" w:type="dxa"/>
+              <w:left w:w="100" w:type="dxa"/>
+              <w:bottom w:w="100" w:type="dxa"/>
+              <w:right w:w="100" w:type="dxa"/>
+            </w:tcMar>
+            <w:hideMark/>
+          </w:tcPr>
+          <w:p>
+            <w:pPr>
+              <w:spacing w:line="240" w:lineRule="auto"/>
+              <w:rPr>
+                <w:rFonts w:ascii="Times New Roman" w:eastAsia="Times New Roman" w:hAnsi="Times New Roman" w:cs="Times New Roman"/>
+                <w:sz w:val="24"/>
+                <w:szCs w:val="24"/>
+                <w:lang w:val="es-PE"/>
+              </w:rPr>
+            </w:pPr>
+            <w:r>
+              <w:rPr>
+                <w:rFonts w:eastAsia="Times New Roman"/>
+                <w:color w:val="000000"/>
+                <w:lang w:val="es-PE"/>
+              </w:rPr>
+              <w:t>ID</w:t>
+            </w:r>
+          </w:p>
+        </w:tc>
+        <w:tc>
+          <w:tcPr>
+            <w:tcW w:w="0" w:type="auto"/>
+            <w:tcBorders>
+              <w:top w:val="single" w:sz="8" w:space="0" w:color="000000"/>
+              <w:left w:val="single" w:sz="8" w:space="0" w:color="000000"/>
+              <w:bottom w:val="single" w:sz="8" w:space="0" w:color="000000"/>
+              <w:right w:val="single" w:sz="8" w:space="0" w:color="000000"/>
+            </w:tcBorders>
+            <w:tcMar>
+              <w:top w:w="100" w:type="dxa"/>
+              <w:left w:w="100" w:type="dxa"/>
+              <w:bottom w:w="100" w:type="dxa"/>
+              <w:right w:w="100" w:type="dxa"/>
+            </w:tcMar>
+            <w:hideMark/>
+          </w:tcPr>
+          <w:p>
+            <w:pPr>
+              <w:spacing w:line="240" w:lineRule="auto"/>
+              <w:rPr>
+                <w:rFonts w:ascii="Times New Roman" w:eastAsia="Times New Roman" w:hAnsi="Times New Roman" w:cs="Times New Roman"/>
+                <w:sz w:val="24"/>
+                <w:szCs w:val="24"/>
+                <w:lang w:val="es-PE"/>
+              </w:rPr>
+            </w:pPr>
+            <w:r>
+              <w:rPr>
+                <w:rFonts w:eastAsia="Times New Roman"/>
+                <w:color w:val="000000"/>
+                <w:lang w:val="es-PE"/>
+              </w:rPr>
+              <w:t>HU001</w:t>
+            </w:r>
+          </w:p>
+        </w:tc>
+      </w:tr>
+      <w:tr>
+        <w:tc>
+          <w:tcPr>
+            <w:tcW w:w="0" w:type="auto"/>
+            <w:tcBorders>
+              <w:top w:val="single" w:sz="8" w:space="0" w:color="000000"/>
+              <w:left w:val="single" w:sz="8" w:space="0" w:color="000000"/>
+              <w:bottom w:val="single" w:sz="8" w:space="0" w:color="000000"/>
+              <w:right w:val="single" w:sz="8" w:space="0" w:color="000000"/>
+            </w:tcBorders>
+            <w:shd w:val="clear" w:color="auto" w:fill="28C3D4"/>
+            <w:tcMar>
+              <w:top w:w="100" w:type="dxa"/>
+              <w:left w:w="100" w:type="dxa"/>
+              <w:bottom w:w="100" w:type="dxa"/>
+              <w:right w:w="100" w:type="dxa"/>
+            </w:tcMar>
+            <w:hideMark/>
+          </w:tcPr>
+          <w:p>
+            <w:pPr>
+              <w:spacing w:line="240" w:lineRule="auto"/>
+              <w:rPr>
+                <w:rFonts w:ascii="Times New Roman" w:eastAsia="Times New Roman" w:hAnsi="Times New Roman" w:cs="Times New Roman"/>
+                <w:sz w:val="24"/>
+                <w:szCs w:val="24"/>
+                <w:lang w:val="es-PE"/>
+              </w:rPr>
+            </w:pPr>
+            <w:r>
+              <w:rPr>
+                <w:rFonts w:eastAsia="Times New Roman"/>
+                <w:color w:val="000000"/>
+                <w:lang w:val="es-PE"/>
+              </w:rPr>
+              <w:t>Nombre</w:t>
+            </w:r>
+          </w:p>
+        </w:tc>
+        <w:tc>
+          <w:tcPr>
+            <w:tcW w:w="0" w:type="auto"/>
+            <w:tcBorders>
+              <w:top w:val="single" w:sz="8" w:space="0" w:color="000000"/>
+              <w:left w:val="single" w:sz="8" w:space="0" w:color="000000"/>
+              <w:bottom w:val="single" w:sz="8" w:space="0" w:color="000000"/>
+              <w:right w:val="single" w:sz="8" w:space="0" w:color="000000"/>
+            </w:tcBorders>
+            <w:tcMar>
+              <w:top w:w="100" w:type="dxa"/>
+              <w:left w:w="100" w:type="dxa"/>
+              <w:bottom w:w="100" w:type="dxa"/>
+              <w:right w:w="100" w:type="dxa"/>
+            </w:tcMar>
+            <w:hideMark/>
+          </w:tcPr>
+          <w:p>
+            <w:pPr>
+              <w:spacing w:line="240" w:lineRule="auto"/>
+              <w:rPr>
+                <w:rFonts w:ascii="Times New Roman" w:eastAsia="Times New Roman" w:hAnsi="Times New Roman" w:cs="Times New Roman"/>
+                <w:sz w:val="24"/>
+                <w:szCs w:val="24"/>
+                <w:lang w:val="es-PE"/>
+              </w:rPr>
+            </w:pPr>
+            <w:r>
+              <w:rPr>
+                <w:rFonts w:eastAsia="Times New Roman"/>
+                <w:color w:val="000000"/>
+                <w:lang w:val="es-PE"/>
+              </w:rPr>
+              <w:t>Módulo Autenticación y Creación de Usuario</w:t>
+            </w:r>
+          </w:p>
+        </w:tc>
+      </w:tr>
+      <w:tr>
+        <w:tc>
+          <w:tcPr>
+            <w:tcW w:w="0" w:type="auto"/>
+            <w:tcBorders>
+              <w:top w:val="single" w:sz="8" w:space="0" w:color="000000"/>
+              <w:left w:val="single" w:sz="8" w:space="0" w:color="000000"/>
+              <w:bottom w:val="single" w:sz="8" w:space="0" w:color="000000"/>
+              <w:right w:val="single" w:sz="8" w:space="0" w:color="000000"/>
+            </w:tcBorders>
+            <w:shd w:val="clear" w:color="auto" w:fill="28C3D4"/>
+            <w:tcMar>
+              <w:top w:w="100" w:type="dxa"/>
+              <w:left w:w="100" w:type="dxa"/>
+              <w:bottom w:w="100" w:type="dxa"/>
+              <w:right w:w="100" w:type="dxa"/>
+            </w:tcMar>
+            <w:hideMark/>
+          </w:tcPr>
+          <w:p>
+            <w:pPr>
+              <w:spacing w:line="240" w:lineRule="auto"/>
+              <w:rPr>
+                <w:rFonts w:ascii="Times New Roman" w:eastAsia="Times New Roman" w:hAnsi="Times New Roman" w:cs="Times New Roman"/>
+                <w:sz w:val="24"/>
+                <w:szCs w:val="24"/>
+                <w:lang w:val="es-PE"/>
+              </w:rPr>
+            </w:pPr>
+            <w:r>
+              <w:rPr>
+                <w:rFonts w:eastAsia="Times New Roman"/>
+                <w:color w:val="000000"/>
+                <w:lang w:val="es-PE"/>
+              </w:rPr>
+              <w:t>Prioridad</w:t>
+            </w:r>
+          </w:p>
+        </w:tc>
+        <w:tc>
+          <w:tcPr>
+            <w:tcW w:w="0" w:type="auto"/>
+            <w:tcBorders>
+              <w:top w:val="single" w:sz="8" w:space="0" w:color="000000"/>
+              <w:left w:val="single" w:sz="8" w:space="0" w:color="000000"/>
+              <w:bottom w:val="single" w:sz="8" w:space="0" w:color="000000"/>
+              <w:right w:val="single" w:sz="8" w:space="0" w:color="000000"/>
+            </w:tcBorders>
+            <w:tcMar>
+              <w:top w:w="100" w:type="dxa"/>
+              <w:left w:w="100" w:type="dxa"/>
+              <w:bottom w:w="100" w:type="dxa"/>
+              <w:right w:w="100" w:type="dxa"/>
+            </w:tcMar>
+            <w:hideMark/>
+          </w:tcPr>
+          <w:p>
+            <w:pPr>
+              <w:spacing w:line="240" w:lineRule="auto"/>
+              <w:rPr>
+                <w:rFonts w:ascii="Times New Roman" w:eastAsia="Times New Roman" w:hAnsi="Times New Roman" w:cs="Times New Roman"/>
+                <w:sz w:val="24"/>
+                <w:szCs w:val="24"/>
+                <w:lang w:val="es-PE"/>
+              </w:rPr>
+            </w:pPr>
+            <w:r>
+              <w:rPr>
+                <w:rFonts w:eastAsia="Times New Roman"/>
+                <w:color w:val="000000"/>
+                <w:lang w:val="es-PE"/>
+              </w:rPr>
+              <w:t>Alta</w:t>
+            </w:r>
+          </w:p>
+        </w:tc>
+      </w:tr>
+      <w:tr>
+        <w:tc>
+          <w:tcPr>
+            <w:tcW w:w="0" w:type="auto"/>
+            <w:tcBorders>
+              <w:top w:val="single" w:sz="8" w:space="0" w:color="000000"/>
+              <w:left w:val="single" w:sz="8" w:space="0" w:color="000000"/>
+              <w:bottom w:val="single" w:sz="8" w:space="0" w:color="000000"/>
+              <w:right w:val="single" w:sz="8" w:space="0" w:color="000000"/>
+            </w:tcBorders>
+            <w:shd w:val="clear" w:color="auto" w:fill="28C3D4"/>
+            <w:tcMar>
+              <w:top w:w="100" w:type="dxa"/>
+              <w:left w:w="100" w:type="dxa"/>
+              <w:bottom w:w="100" w:type="dxa"/>
+              <w:right w:w="100" w:type="dxa"/>
+            </w:tcMar>
+            <w:hideMark/>
+          </w:tcPr>
+          <w:p>
+            <w:pPr>
+              <w:spacing w:line="240" w:lineRule="auto"/>
+              <w:rPr>
+                <w:rFonts w:ascii="Times New Roman" w:eastAsia="Times New Roman" w:hAnsi="Times New Roman" w:cs="Times New Roman"/>
+                <w:sz w:val="24"/>
+                <w:szCs w:val="24"/>
+                <w:lang w:val="es-PE"/>
+              </w:rPr>
+            </w:pPr>
+            <w:r>
+              <w:rPr>
+                <w:rFonts w:eastAsia="Times New Roman"/>
+                <w:color w:val="000000"/>
+                <w:lang w:val="es-PE"/>
+              </w:rPr>
+              <w:t>Riesgo</w:t>
+            </w:r>
+          </w:p>
+        </w:tc>
+        <w:tc>
+          <w:tcPr>
+            <w:tcW w:w="0" w:type="auto"/>
+            <w:tcBorders>
+              <w:top w:val="single" w:sz="8" w:space="0" w:color="000000"/>
+              <w:left w:val="single" w:sz="8" w:space="0" w:color="000000"/>
+              <w:bottom w:val="single" w:sz="8" w:space="0" w:color="000000"/>
+              <w:right w:val="single" w:sz="8" w:space="0" w:color="000000"/>
+            </w:tcBorders>
+            <w:tcMar>
+              <w:top w:w="100" w:type="dxa"/>
+              <w:left w:w="100" w:type="dxa"/>
+              <w:bottom w:w="100" w:type="dxa"/>
+              <w:right w:w="100" w:type="dxa"/>
+            </w:tcMar>
+            <w:hideMark/>
+          </w:tcPr>
+          <w:p>
+            <w:pPr>
+              <w:spacing w:line="240" w:lineRule="auto"/>
+              <w:rPr>
+                <w:rFonts w:ascii="Times New Roman" w:eastAsia="Times New Roman" w:hAnsi="Times New Roman" w:cs="Times New Roman"/>
+                <w:sz w:val="24"/>
+                <w:szCs w:val="24"/>
+                <w:lang w:val="es-PE"/>
+              </w:rPr>
+            </w:pPr>
+            <w:r>
+              <w:rPr>
+                <w:rFonts w:eastAsia="Times New Roman"/>
+                <w:color w:val="000000"/>
+                <w:lang w:val="es-PE"/>
+              </w:rPr>
+              <w:t>Media</w:t>
+            </w:r>
+          </w:p>
+        </w:tc>
+      </w:tr>
+      <w:tr>
+        <w:tc>
+          <w:tcPr>
+            <w:tcW w:w="0" w:type="auto"/>
+            <w:tcBorders>
+              <w:top w:val="single" w:sz="8" w:space="0" w:color="000000"/>
+              <w:left w:val="single" w:sz="8" w:space="0" w:color="000000"/>
+              <w:bottom w:val="single" w:sz="8" w:space="0" w:color="000000"/>
+              <w:right w:val="single" w:sz="8" w:space="0" w:color="000000"/>
+            </w:tcBorders>
+            <w:shd w:val="clear" w:color="auto" w:fill="28C3D4"/>
+            <w:tcMar>
+              <w:top w:w="100" w:type="dxa"/>
+              <w:left w:w="100" w:type="dxa"/>
+              <w:bottom w:w="100" w:type="dxa"/>
+              <w:right w:w="100" w:type="dxa"/>
+            </w:tcMar>
+            <w:hideMark/>
+          </w:tcPr>
+          <w:p>
+            <w:pPr>
+              <w:spacing w:line="240" w:lineRule="auto"/>
+              <w:rPr>
+                <w:rFonts w:ascii="Times New Roman" w:eastAsia="Times New Roman" w:hAnsi="Times New Roman" w:cs="Times New Roman"/>
+                <w:sz w:val="24"/>
+                <w:szCs w:val="24"/>
+                <w:lang w:val="es-PE"/>
+              </w:rPr>
+            </w:pPr>
+            <w:r>
+              <w:rPr>
+                <w:rFonts w:eastAsia="Times New Roman"/>
+                <w:color w:val="000000"/>
+                <w:lang w:val="es-PE"/>
+              </w:rPr>
+              <w:t>Descripción</w:t>
+            </w:r>
+          </w:p>
+        </w:tc>
+        <w:tc>
+          <w:tcPr>
+            <w:tcW w:w="0" w:type="auto"/>
+            <w:tcBorders>
+              <w:top w:val="single" w:sz="8" w:space="0" w:color="000000"/>
+              <w:left w:val="single" w:sz="8" w:space="0" w:color="000000"/>
+              <w:bottom w:val="single" w:sz="8" w:space="0" w:color="000000"/>
+              <w:right w:val="single" w:sz="8" w:space="0" w:color="000000"/>
+            </w:tcBorders>
+            <w:tcMar>
+              <w:top w:w="100" w:type="dxa"/>
+              <w:left w:w="100" w:type="dxa"/>
+              <w:bottom w:w="100" w:type="dxa"/>
+              <w:right w:w="100" w:type="dxa"/>
+            </w:tcMar>
+            <w:hideMark/>
+          </w:tcPr>
+          <w:p>
+            <w:pPr>
+              <w:spacing w:line="240" w:lineRule="auto"/>
+              <w:rPr>
+                <w:rFonts w:ascii="Times New Roman" w:eastAsia="Times New Roman" w:hAnsi="Times New Roman" w:cs="Times New Roman"/>
+                <w:sz w:val="24"/>
+                <w:szCs w:val="24"/>
+                <w:lang w:val="es-PE"/>
+              </w:rPr>
+            </w:pPr>
+            <w:r>
+              <w:rPr>
+                <w:rFonts w:eastAsia="Times New Roman"/>
+                <w:color w:val="000000"/>
+                <w:lang w:val="es-PE"/>
+              </w:rPr>
+              <w:t>Como usuario quiero acceder a las vistas principales de la aplicación y poder registrarse de manera sencilla con una cuenta personal con opción a cambiar contraseña, para acceder a la aplicación.</w:t>
+            </w:r>
+          </w:p>
+        </w:tc>
+      </w:tr>
+      <w:tr>
+        <w:tc>
+          <w:tcPr>
+            <w:tcW w:w="0" w:type="auto"/>
+            <w:tcBorders>
+              <w:top w:val="single" w:sz="8" w:space="0" w:color="000000"/>
+              <w:left w:val="single" w:sz="8" w:space="0" w:color="000000"/>
+              <w:bottom w:val="single" w:sz="8" w:space="0" w:color="000000"/>
+              <w:right w:val="single" w:sz="8" w:space="0" w:color="000000"/>
+            </w:tcBorders>
+            <w:shd w:val="clear" w:color="auto" w:fill="28C3D4"/>
+            <w:tcMar>
+              <w:top w:w="100" w:type="dxa"/>
+              <w:left w:w="100" w:type="dxa"/>
+              <w:bottom w:w="100" w:type="dxa"/>
+              <w:right w:w="100" w:type="dxa"/>
+            </w:tcMar>
+            <w:hideMark/>
+          </w:tcPr>
+          <w:p>
+            <w:pPr>
+              <w:spacing w:line="240" w:lineRule="auto"/>
+              <w:rPr>
+                <w:rFonts w:ascii="Times New Roman" w:eastAsia="Times New Roman" w:hAnsi="Times New Roman" w:cs="Times New Roman"/>
+                <w:sz w:val="24"/>
+                <w:szCs w:val="24"/>
+                <w:lang w:val="es-PE"/>
+              </w:rPr>
+            </w:pPr>
+            <w:r>
+              <w:rPr>
+                <w:rFonts w:eastAsia="Times New Roman"/>
+                <w:color w:val="000000"/>
+                <w:lang w:val="es-PE"/>
+              </w:rPr>
+              <w:t>Validación</w:t>
+            </w:r>
+          </w:p>
+        </w:tc>
+        <w:tc>
+          <w:tcPr>
+            <w:tcW w:w="0" w:type="auto"/>
+            <w:tcBorders>
+              <w:top w:val="single" w:sz="8" w:space="0" w:color="000000"/>
+              <w:left w:val="single" w:sz="8" w:space="0" w:color="000000"/>
+              <w:bottom w:val="single" w:sz="8" w:space="0" w:color="000000"/>
+              <w:right w:val="single" w:sz="8" w:space="0" w:color="000000"/>
+            </w:tcBorders>
+            <w:tcMar>
+              <w:top w:w="100" w:type="dxa"/>
+              <w:left w:w="100" w:type="dxa"/>
+              <w:bottom w:w="100" w:type="dxa"/>
+              <w:right w:w="100" w:type="dxa"/>
+            </w:tcMar>
+            <w:hideMark/>
+          </w:tcPr>
+          <w:p>
+            <w:pPr>
+              <w:spacing w:line="240" w:lineRule="auto"/>
+              <w:rPr>
+                <w:rFonts w:ascii="Times New Roman" w:eastAsia="Times New Roman" w:hAnsi="Times New Roman" w:cs="Times New Roman"/>
+                <w:sz w:val="24"/>
+                <w:szCs w:val="24"/>
+                <w:lang w:val="es-PE"/>
+              </w:rPr>
+            </w:pPr>
+            <w:r>
+              <w:rPr>
+                <w:rFonts w:eastAsia="Times New Roman"/>
+                <w:color w:val="000000"/>
+                <w:lang w:val="es-PE"/>
+              </w:rPr>
+              <w:t>-Visualización del menú principal de la aplicación</w:t>
+            </w:r>
+          </w:p>
+          <w:p>
+            <w:pPr>
+              <w:spacing w:line="240" w:lineRule="auto"/>
+              <w:rPr>
+                <w:rFonts w:ascii="Times New Roman" w:eastAsia="Times New Roman" w:hAnsi="Times New Roman" w:cs="Times New Roman"/>
+                <w:sz w:val="24"/>
+                <w:szCs w:val="24"/>
+                <w:lang w:val="es-PE"/>
+              </w:rPr>
+            </w:pPr>
+            <w:r>
+              <w:rPr>
+                <w:rFonts w:eastAsia="Times New Roman"/>
+                <w:color w:val="000000"/>
+                <w:lang w:val="es-PE"/>
+              </w:rPr>
+              <w:t>-Registro de usuarios adecuado y funcional dentro del menú</w:t>
+            </w:r>
+          </w:p>
+        </w:tc>
+      </w:tr>
+    </w:tbl>
+    <w:p>
+      <w:pPr>
+        <w:spacing w:line="240" w:lineRule="auto"/>
+        <w:rPr>
+          <w:rFonts w:ascii="Times New Roman" w:eastAsia="Times New Roman" w:hAnsi="Times New Roman" w:cs="Times New Roman"/>
+          <w:sz w:val="24"/>
+          <w:szCs w:val="24"/>
+          <w:lang w:val="es-PE"/>
+        </w:rPr>
+      </w:pPr>
+    </w:p>
+    <w:p>
+      <w:pPr>
+        <w:spacing w:line="240" w:lineRule="auto"/>
+        <w:rPr>
+          <w:rFonts w:ascii="Times New Roman" w:eastAsia="Times New Roman" w:hAnsi="Times New Roman" w:cs="Times New Roman"/>
+          <w:sz w:val="24"/>
+          <w:szCs w:val="24"/>
+          <w:lang w:val="es-PE"/>
+        </w:rPr>
+      </w:pPr>
+      <w:r>
+        <w:rPr>
+          <w:rFonts w:eastAsia="Times New Roman"/>
+          <w:color w:val="000000"/>
+          <w:lang w:val="es-PE"/>
+        </w:rPr>
+        <w:t>HISTORIA DE USUARIO N°2 (FC_LHU_002): MÓDULO INFORMACIÓN DE LA PÁGINA</w:t>
+      </w:r>
+    </w:p>
+    <w:p>
+      <w:pPr>
+        <w:spacing w:line="240" w:lineRule="auto"/>
+        <w:rPr>
+          <w:rFonts w:ascii="Times New Roman" w:eastAsia="Times New Roman" w:hAnsi="Times New Roman" w:cs="Times New Roman"/>
+          <w:sz w:val="24"/>
+          <w:szCs w:val="24"/>
+          <w:lang w:val="es-PE"/>
+        </w:rPr>
+      </w:pPr>
+    </w:p>
+    <w:tbl>
+      <w:tblPr>
+        <w:tblW w:w="0" w:type="auto"/>
+        <w:tblCellMar>
+          <w:top w:w="15" w:type="dxa"/>
+          <w:left w:w="15" w:type="dxa"/>
+          <w:bottom w:w="15" w:type="dxa"/>
+          <w:right w:w="15" w:type="dxa"/>
+        </w:tblCellMar>
+        <w:tblLook w:val="04A0" w:firstRow="1" w:lastRow="0" w:firstColumn="1" w:lastColumn="0" w:noHBand="0" w:noVBand="1"/>
+      </w:tblPr>
+      <w:tblGrid>
+        <w:gridCol w:w="1350"/>
+        <w:gridCol w:w="7656"/>
+      </w:tblGrid>
+      <w:tr>
+        <w:trPr>
+          <w:trHeight w:val="420"/>
+        </w:trPr>
+        <w:tc>
+          <w:tcPr>
+            <w:tcW w:w="0" w:type="auto"/>
+            <w:gridSpan w:val="2"/>
+            <w:tcBorders>
+              <w:top w:val="single" w:sz="8" w:space="0" w:color="000000"/>
+              <w:left w:val="single" w:sz="8" w:space="0" w:color="000000"/>
+              <w:bottom w:val="single" w:sz="8" w:space="0" w:color="000000"/>
+              <w:right w:val="single" w:sz="8" w:space="0" w:color="000000"/>
+            </w:tcBorders>
+            <w:shd w:val="clear" w:color="auto" w:fill="0779E4"/>
+            <w:tcMar>
+              <w:top w:w="100" w:type="dxa"/>
+              <w:left w:w="100" w:type="dxa"/>
+              <w:bottom w:w="100" w:type="dxa"/>
+              <w:right w:w="100" w:type="dxa"/>
+            </w:tcMar>
+            <w:hideMark/>
+          </w:tcPr>
+          <w:p>
+            <w:pPr>
+              <w:spacing w:line="240" w:lineRule="auto"/>
+              <w:rPr>
+                <w:rFonts w:ascii="Times New Roman" w:eastAsia="Times New Roman" w:hAnsi="Times New Roman" w:cs="Times New Roman"/>
+                <w:sz w:val="24"/>
+                <w:szCs w:val="24"/>
+                <w:lang w:val="es-PE"/>
+              </w:rPr>
+            </w:pPr>
+            <w:r>
+              <w:rPr>
+                <w:rFonts w:eastAsia="Times New Roman"/>
+                <w:color w:val="000000"/>
+                <w:lang w:val="es-PE"/>
+              </w:rPr>
+              <w:t>Historia de Usuario</w:t>
+            </w:r>
+          </w:p>
+        </w:tc>
+      </w:tr>
+      <w:tr>
+        <w:tc>
+          <w:tcPr>
+            <w:tcW w:w="0" w:type="auto"/>
+            <w:tcBorders>
+              <w:top w:val="single" w:sz="8" w:space="0" w:color="000000"/>
+              <w:left w:val="single" w:sz="8" w:space="0" w:color="000000"/>
+              <w:bottom w:val="single" w:sz="8" w:space="0" w:color="000000"/>
+              <w:right w:val="single" w:sz="8" w:space="0" w:color="000000"/>
+            </w:tcBorders>
+            <w:shd w:val="clear" w:color="auto" w:fill="28C3D4"/>
+            <w:tcMar>
+              <w:top w:w="100" w:type="dxa"/>
+              <w:left w:w="100" w:type="dxa"/>
+              <w:bottom w:w="100" w:type="dxa"/>
+              <w:right w:w="100" w:type="dxa"/>
+            </w:tcMar>
+            <w:hideMark/>
+          </w:tcPr>
+          <w:p>
+            <w:pPr>
+              <w:spacing w:line="240" w:lineRule="auto"/>
+              <w:rPr>
+                <w:rFonts w:ascii="Times New Roman" w:eastAsia="Times New Roman" w:hAnsi="Times New Roman" w:cs="Times New Roman"/>
+                <w:sz w:val="24"/>
+                <w:szCs w:val="24"/>
+                <w:lang w:val="es-PE"/>
+              </w:rPr>
+            </w:pPr>
+            <w:r>
+              <w:rPr>
+                <w:rFonts w:eastAsia="Times New Roman"/>
+                <w:color w:val="000000"/>
+                <w:lang w:val="es-PE"/>
+              </w:rPr>
+              <w:t>ID</w:t>
+            </w:r>
+          </w:p>
+        </w:tc>
+        <w:tc>
+          <w:tcPr>
+            <w:tcW w:w="0" w:type="auto"/>
+            <w:tcBorders>
+              <w:top w:val="single" w:sz="8" w:space="0" w:color="000000"/>
+              <w:left w:val="single" w:sz="8" w:space="0" w:color="000000"/>
+              <w:bottom w:val="single" w:sz="8" w:space="0" w:color="000000"/>
+              <w:right w:val="single" w:sz="8" w:space="0" w:color="000000"/>
+            </w:tcBorders>
+            <w:tcMar>
+              <w:top w:w="100" w:type="dxa"/>
+              <w:left w:w="100" w:type="dxa"/>
+              <w:bottom w:w="100" w:type="dxa"/>
+              <w:right w:w="100" w:type="dxa"/>
+            </w:tcMar>
+            <w:hideMark/>
+          </w:tcPr>
+          <w:p>
+            <w:pPr>
+              <w:spacing w:line="240" w:lineRule="auto"/>
+              <w:rPr>
+                <w:rFonts w:ascii="Times New Roman" w:eastAsia="Times New Roman" w:hAnsi="Times New Roman" w:cs="Times New Roman"/>
+                <w:sz w:val="24"/>
+                <w:szCs w:val="24"/>
+                <w:lang w:val="es-PE"/>
+              </w:rPr>
+            </w:pPr>
+            <w:r>
+              <w:rPr>
+                <w:rFonts w:eastAsia="Times New Roman"/>
+                <w:color w:val="000000"/>
+                <w:lang w:val="es-PE"/>
+              </w:rPr>
+              <w:t>HU002</w:t>
+            </w:r>
+          </w:p>
+        </w:tc>
+      </w:tr>
+      <w:tr>
+        <w:tc>
+          <w:tcPr>
+            <w:tcW w:w="0" w:type="auto"/>
+            <w:tcBorders>
+              <w:top w:val="single" w:sz="8" w:space="0" w:color="000000"/>
+              <w:left w:val="single" w:sz="8" w:space="0" w:color="000000"/>
+              <w:bottom w:val="single" w:sz="8" w:space="0" w:color="000000"/>
+              <w:right w:val="single" w:sz="8" w:space="0" w:color="000000"/>
+            </w:tcBorders>
+            <w:shd w:val="clear" w:color="auto" w:fill="28C3D4"/>
+            <w:tcMar>
+              <w:top w:w="100" w:type="dxa"/>
+              <w:left w:w="100" w:type="dxa"/>
+              <w:bottom w:w="100" w:type="dxa"/>
+              <w:right w:w="100" w:type="dxa"/>
+            </w:tcMar>
+            <w:hideMark/>
+          </w:tcPr>
+          <w:p>
+            <w:pPr>
+              <w:spacing w:line="240" w:lineRule="auto"/>
+              <w:rPr>
+                <w:rFonts w:ascii="Times New Roman" w:eastAsia="Times New Roman" w:hAnsi="Times New Roman" w:cs="Times New Roman"/>
+                <w:sz w:val="24"/>
+                <w:szCs w:val="24"/>
+                <w:lang w:val="es-PE"/>
+              </w:rPr>
+            </w:pPr>
+            <w:r>
+              <w:rPr>
+                <w:rFonts w:eastAsia="Times New Roman"/>
+                <w:color w:val="000000"/>
+                <w:lang w:val="es-PE"/>
+              </w:rPr>
+              <w:t>Nombre</w:t>
+            </w:r>
+          </w:p>
+        </w:tc>
+        <w:tc>
+          <w:tcPr>
+            <w:tcW w:w="0" w:type="auto"/>
+            <w:tcBorders>
+              <w:top w:val="single" w:sz="8" w:space="0" w:color="000000"/>
+              <w:left w:val="single" w:sz="8" w:space="0" w:color="000000"/>
+              <w:bottom w:val="single" w:sz="8" w:space="0" w:color="000000"/>
+              <w:right w:val="single" w:sz="8" w:space="0" w:color="000000"/>
+            </w:tcBorders>
+            <w:tcMar>
+              <w:top w:w="100" w:type="dxa"/>
+              <w:left w:w="100" w:type="dxa"/>
+              <w:bottom w:w="100" w:type="dxa"/>
+              <w:right w:w="100" w:type="dxa"/>
+            </w:tcMar>
+            <w:hideMark/>
+          </w:tcPr>
+          <w:p>
+            <w:pPr>
+              <w:spacing w:line="240" w:lineRule="auto"/>
+              <w:rPr>
+                <w:rFonts w:ascii="Times New Roman" w:eastAsia="Times New Roman" w:hAnsi="Times New Roman" w:cs="Times New Roman"/>
+                <w:sz w:val="24"/>
+                <w:szCs w:val="24"/>
+                <w:lang w:val="es-PE"/>
+              </w:rPr>
+            </w:pPr>
+            <w:r>
+              <w:rPr>
+                <w:rFonts w:eastAsia="Times New Roman"/>
+                <w:color w:val="000000"/>
+                <w:lang w:val="es-PE"/>
+              </w:rPr>
+              <w:t>Módulo Ayuda al Usuario</w:t>
+            </w:r>
+          </w:p>
+        </w:tc>
+      </w:tr>
+      <w:tr>
+        <w:tc>
+          <w:tcPr>
+            <w:tcW w:w="0" w:type="auto"/>
+            <w:tcBorders>
+              <w:top w:val="single" w:sz="8" w:space="0" w:color="000000"/>
+              <w:left w:val="single" w:sz="8" w:space="0" w:color="000000"/>
+              <w:bottom w:val="single" w:sz="8" w:space="0" w:color="000000"/>
+              <w:right w:val="single" w:sz="8" w:space="0" w:color="000000"/>
+            </w:tcBorders>
+            <w:shd w:val="clear" w:color="auto" w:fill="28C3D4"/>
+            <w:tcMar>
+              <w:top w:w="100" w:type="dxa"/>
+              <w:left w:w="100" w:type="dxa"/>
+              <w:bottom w:w="100" w:type="dxa"/>
+              <w:right w:w="100" w:type="dxa"/>
+            </w:tcMar>
+            <w:hideMark/>
+          </w:tcPr>
+          <w:p>
+            <w:pPr>
+              <w:spacing w:line="240" w:lineRule="auto"/>
+              <w:rPr>
+                <w:rFonts w:ascii="Times New Roman" w:eastAsia="Times New Roman" w:hAnsi="Times New Roman" w:cs="Times New Roman"/>
+                <w:sz w:val="24"/>
+                <w:szCs w:val="24"/>
+                <w:lang w:val="es-PE"/>
+              </w:rPr>
+            </w:pPr>
+            <w:r>
+              <w:rPr>
+                <w:rFonts w:eastAsia="Times New Roman"/>
+                <w:color w:val="000000"/>
+                <w:lang w:val="es-PE"/>
+              </w:rPr>
+              <w:t>Prioridad</w:t>
+            </w:r>
+          </w:p>
+        </w:tc>
+        <w:tc>
+          <w:tcPr>
+            <w:tcW w:w="0" w:type="auto"/>
+            <w:tcBorders>
+              <w:top w:val="single" w:sz="8" w:space="0" w:color="000000"/>
+              <w:left w:val="single" w:sz="8" w:space="0" w:color="000000"/>
+              <w:bottom w:val="single" w:sz="8" w:space="0" w:color="000000"/>
+              <w:right w:val="single" w:sz="8" w:space="0" w:color="000000"/>
+            </w:tcBorders>
+            <w:tcMar>
+              <w:top w:w="100" w:type="dxa"/>
+              <w:left w:w="100" w:type="dxa"/>
+              <w:bottom w:w="100" w:type="dxa"/>
+              <w:right w:w="100" w:type="dxa"/>
+            </w:tcMar>
+            <w:hideMark/>
+          </w:tcPr>
+          <w:p>
+            <w:pPr>
+              <w:spacing w:line="240" w:lineRule="auto"/>
+              <w:rPr>
+                <w:rFonts w:ascii="Times New Roman" w:eastAsia="Times New Roman" w:hAnsi="Times New Roman" w:cs="Times New Roman"/>
+                <w:sz w:val="24"/>
+                <w:szCs w:val="24"/>
+                <w:lang w:val="es-PE"/>
+              </w:rPr>
+            </w:pPr>
+            <w:r>
+              <w:rPr>
+                <w:rFonts w:eastAsia="Times New Roman"/>
+                <w:color w:val="000000"/>
+                <w:lang w:val="es-PE"/>
+              </w:rPr>
+              <w:t>Media</w:t>
+            </w:r>
+          </w:p>
+        </w:tc>
+      </w:tr>
+      <w:tr>
+        <w:tc>
+          <w:tcPr>
+            <w:tcW w:w="0" w:type="auto"/>
+            <w:tcBorders>
+              <w:top w:val="single" w:sz="8" w:space="0" w:color="000000"/>
+              <w:left w:val="single" w:sz="8" w:space="0" w:color="000000"/>
+              <w:bottom w:val="single" w:sz="8" w:space="0" w:color="000000"/>
+              <w:right w:val="single" w:sz="8" w:space="0" w:color="000000"/>
+            </w:tcBorders>
+            <w:shd w:val="clear" w:color="auto" w:fill="28C3D4"/>
+            <w:tcMar>
+              <w:top w:w="100" w:type="dxa"/>
+              <w:left w:w="100" w:type="dxa"/>
+              <w:bottom w:w="100" w:type="dxa"/>
+              <w:right w:w="100" w:type="dxa"/>
+            </w:tcMar>
+            <w:hideMark/>
+          </w:tcPr>
+          <w:p>
+            <w:pPr>
+              <w:spacing w:line="240" w:lineRule="auto"/>
+              <w:rPr>
+                <w:rFonts w:ascii="Times New Roman" w:eastAsia="Times New Roman" w:hAnsi="Times New Roman" w:cs="Times New Roman"/>
+                <w:sz w:val="24"/>
+                <w:szCs w:val="24"/>
+                <w:lang w:val="es-PE"/>
+              </w:rPr>
+            </w:pPr>
+            <w:r>
+              <w:rPr>
+                <w:rFonts w:eastAsia="Times New Roman"/>
+                <w:color w:val="000000"/>
+                <w:lang w:val="es-PE"/>
+              </w:rPr>
+              <w:t>Riesgo</w:t>
+            </w:r>
+          </w:p>
+        </w:tc>
+        <w:tc>
+          <w:tcPr>
+            <w:tcW w:w="0" w:type="auto"/>
+            <w:tcBorders>
+              <w:top w:val="single" w:sz="8" w:space="0" w:color="000000"/>
+              <w:left w:val="single" w:sz="8" w:space="0" w:color="000000"/>
+              <w:bottom w:val="single" w:sz="8" w:space="0" w:color="000000"/>
+              <w:right w:val="single" w:sz="8" w:space="0" w:color="000000"/>
+            </w:tcBorders>
+            <w:tcMar>
+              <w:top w:w="100" w:type="dxa"/>
+              <w:left w:w="100" w:type="dxa"/>
+              <w:bottom w:w="100" w:type="dxa"/>
+              <w:right w:w="100" w:type="dxa"/>
+            </w:tcMar>
+            <w:hideMark/>
+          </w:tcPr>
+          <w:p>
+            <w:pPr>
+              <w:spacing w:line="240" w:lineRule="auto"/>
+              <w:rPr>
+                <w:rFonts w:ascii="Times New Roman" w:eastAsia="Times New Roman" w:hAnsi="Times New Roman" w:cs="Times New Roman"/>
+                <w:sz w:val="24"/>
+                <w:szCs w:val="24"/>
+                <w:lang w:val="es-PE"/>
+              </w:rPr>
+            </w:pPr>
+            <w:r>
+              <w:rPr>
+                <w:rFonts w:eastAsia="Times New Roman"/>
+                <w:color w:val="000000"/>
+                <w:lang w:val="es-PE"/>
+              </w:rPr>
+              <w:t>Medio</w:t>
+            </w:r>
+          </w:p>
+        </w:tc>
+      </w:tr>
+      <w:tr>
+        <w:tc>
+          <w:tcPr>
+            <w:tcW w:w="0" w:type="auto"/>
+            <w:tcBorders>
+              <w:top w:val="single" w:sz="8" w:space="0" w:color="000000"/>
+              <w:left w:val="single" w:sz="8" w:space="0" w:color="000000"/>
+              <w:bottom w:val="single" w:sz="8" w:space="0" w:color="000000"/>
+              <w:right w:val="single" w:sz="8" w:space="0" w:color="000000"/>
+            </w:tcBorders>
+            <w:shd w:val="clear" w:color="auto" w:fill="28C3D4"/>
+            <w:tcMar>
+              <w:top w:w="100" w:type="dxa"/>
+              <w:left w:w="100" w:type="dxa"/>
+              <w:bottom w:w="100" w:type="dxa"/>
+              <w:right w:w="100" w:type="dxa"/>
+            </w:tcMar>
+            <w:hideMark/>
+          </w:tcPr>
+          <w:p>
+            <w:pPr>
+              <w:spacing w:line="240" w:lineRule="auto"/>
+              <w:rPr>
+                <w:rFonts w:ascii="Times New Roman" w:eastAsia="Times New Roman" w:hAnsi="Times New Roman" w:cs="Times New Roman"/>
+                <w:sz w:val="24"/>
+                <w:szCs w:val="24"/>
+                <w:lang w:val="es-PE"/>
+              </w:rPr>
+            </w:pPr>
+            <w:r>
+              <w:rPr>
+                <w:rFonts w:eastAsia="Times New Roman"/>
+                <w:color w:val="000000"/>
+                <w:lang w:val="es-PE"/>
+              </w:rPr>
+              <w:t>Descripción</w:t>
+            </w:r>
+          </w:p>
+        </w:tc>
+        <w:tc>
+          <w:tcPr>
+            <w:tcW w:w="0" w:type="auto"/>
+            <w:tcBorders>
+              <w:top w:val="single" w:sz="8" w:space="0" w:color="000000"/>
+              <w:left w:val="single" w:sz="8" w:space="0" w:color="000000"/>
+              <w:bottom w:val="single" w:sz="8" w:space="0" w:color="000000"/>
+              <w:right w:val="single" w:sz="8" w:space="0" w:color="000000"/>
+            </w:tcBorders>
+            <w:tcMar>
+              <w:top w:w="100" w:type="dxa"/>
+              <w:left w:w="100" w:type="dxa"/>
+              <w:bottom w:w="100" w:type="dxa"/>
+              <w:right w:w="100" w:type="dxa"/>
+            </w:tcMar>
+            <w:hideMark/>
+          </w:tcPr>
+          <w:p>
+            <w:pPr>
+              <w:spacing w:line="240" w:lineRule="auto"/>
+              <w:rPr>
+                <w:rFonts w:ascii="Times New Roman" w:eastAsia="Times New Roman" w:hAnsi="Times New Roman" w:cs="Times New Roman"/>
+                <w:sz w:val="24"/>
+                <w:szCs w:val="24"/>
+                <w:lang w:val="es-PE"/>
+              </w:rPr>
+            </w:pPr>
+            <w:r>
+              <w:rPr>
+                <w:rFonts w:eastAsia="Times New Roman"/>
+                <w:color w:val="000000"/>
+                <w:lang w:val="es-PE"/>
+              </w:rPr>
+              <w:t>Como usuario quiero acceder a una sección de ayuda dividida en artículos didácticamente facilitando su entendimiento para que me ayuden a descubrir y disfrutar al máximo las funcionalidades de la aplicación.</w:t>
+            </w:r>
+          </w:p>
+        </w:tc>
+      </w:tr>
+      <w:tr>
+        <w:tc>
+          <w:tcPr>
+            <w:tcW w:w="0" w:type="auto"/>
+            <w:tcBorders>
+              <w:top w:val="single" w:sz="8" w:space="0" w:color="000000"/>
+              <w:left w:val="single" w:sz="8" w:space="0" w:color="000000"/>
+              <w:bottom w:val="single" w:sz="8" w:space="0" w:color="000000"/>
+              <w:right w:val="single" w:sz="8" w:space="0" w:color="000000"/>
+            </w:tcBorders>
+            <w:shd w:val="clear" w:color="auto" w:fill="28C3D4"/>
+            <w:tcMar>
+              <w:top w:w="100" w:type="dxa"/>
+              <w:left w:w="100" w:type="dxa"/>
+              <w:bottom w:w="100" w:type="dxa"/>
+              <w:right w:w="100" w:type="dxa"/>
+            </w:tcMar>
+            <w:hideMark/>
+          </w:tcPr>
+          <w:p>
+            <w:pPr>
+              <w:spacing w:line="240" w:lineRule="auto"/>
+              <w:rPr>
+                <w:rFonts w:ascii="Times New Roman" w:eastAsia="Times New Roman" w:hAnsi="Times New Roman" w:cs="Times New Roman"/>
+                <w:sz w:val="24"/>
+                <w:szCs w:val="24"/>
+                <w:lang w:val="es-PE"/>
+              </w:rPr>
+            </w:pPr>
+            <w:r>
+              <w:rPr>
+                <w:rFonts w:eastAsia="Times New Roman"/>
+                <w:color w:val="000000"/>
+                <w:lang w:val="es-PE"/>
+              </w:rPr>
+              <w:t>Validación</w:t>
+            </w:r>
+          </w:p>
+        </w:tc>
+        <w:tc>
+          <w:tcPr>
+            <w:tcW w:w="0" w:type="auto"/>
+            <w:tcBorders>
+              <w:top w:val="single" w:sz="8" w:space="0" w:color="000000"/>
+              <w:left w:val="single" w:sz="8" w:space="0" w:color="000000"/>
+              <w:bottom w:val="single" w:sz="8" w:space="0" w:color="000000"/>
+              <w:right w:val="single" w:sz="8" w:space="0" w:color="000000"/>
+            </w:tcBorders>
+            <w:tcMar>
+              <w:top w:w="100" w:type="dxa"/>
+              <w:left w:w="100" w:type="dxa"/>
+              <w:bottom w:w="100" w:type="dxa"/>
+              <w:right w:w="100" w:type="dxa"/>
+            </w:tcMar>
+            <w:hideMark/>
+          </w:tcPr>
+          <w:p>
+            <w:pPr>
+              <w:spacing w:line="240" w:lineRule="auto"/>
+              <w:rPr>
+                <w:rFonts w:ascii="Times New Roman" w:eastAsia="Times New Roman" w:hAnsi="Times New Roman" w:cs="Times New Roman"/>
+                <w:sz w:val="24"/>
+                <w:szCs w:val="24"/>
+                <w:lang w:val="es-PE"/>
+              </w:rPr>
+            </w:pPr>
+            <w:r>
+              <w:rPr>
+                <w:rFonts w:eastAsia="Times New Roman"/>
+                <w:color w:val="000000"/>
+                <w:lang w:val="es-PE"/>
+              </w:rPr>
+              <w:t>-Visualización del botón de ayuda dentro de la aplicación</w:t>
+            </w:r>
+          </w:p>
+          <w:p>
+            <w:pPr>
+              <w:spacing w:line="240" w:lineRule="auto"/>
+              <w:rPr>
+                <w:rFonts w:ascii="Times New Roman" w:eastAsia="Times New Roman" w:hAnsi="Times New Roman" w:cs="Times New Roman"/>
+                <w:sz w:val="24"/>
+                <w:szCs w:val="24"/>
+                <w:lang w:val="es-PE"/>
+              </w:rPr>
+            </w:pPr>
+            <w:r>
+              <w:rPr>
+                <w:rFonts w:eastAsia="Times New Roman"/>
+                <w:color w:val="000000"/>
+                <w:lang w:val="es-PE"/>
+              </w:rPr>
+              <w:t>-Mostrado de los artículos de ayuda en formato didáctico.</w:t>
+            </w:r>
+          </w:p>
+        </w:tc>
+      </w:tr>
+    </w:tbl>
+    <w:p>
+      <w:pPr>
+        <w:spacing w:line="240" w:lineRule="auto"/>
+        <w:rPr>
+          <w:rFonts w:ascii="Times New Roman" w:eastAsia="Times New Roman" w:hAnsi="Times New Roman" w:cs="Times New Roman"/>
+          <w:sz w:val="24"/>
+          <w:szCs w:val="24"/>
+          <w:lang w:val="es-PE"/>
+        </w:rPr>
+      </w:pPr>
+    </w:p>
+    <w:p/>
+    <w:p/>
+    <w:p/>
+    <w:p/>
+    <w:p/>
+    <w:p/>
+    <w:p/>
+    <w:p/>
+    <w:p/>
+    <w:p/>
+    <w:p/>
+    <w:p/>
+    <w:p/>
+    <w:p>
+      <w:pPr>
+        <w:spacing w:line="240" w:lineRule="auto"/>
+        <w:rPr>
+          <w:rFonts w:ascii="Times New Roman" w:eastAsia="Times New Roman" w:hAnsi="Times New Roman" w:cs="Times New Roman"/>
+          <w:sz w:val="24"/>
+          <w:szCs w:val="24"/>
+          <w:lang w:val="es-PE"/>
+        </w:rPr>
+      </w:pPr>
+      <w:r>
+        <w:rPr>
+          <w:rFonts w:eastAsia="Times New Roman"/>
+          <w:color w:val="000000"/>
+          <w:lang w:val="es-PE"/>
+        </w:rPr>
+        <w:t>HISTORIA DE USUARIO N°3 (FC_HU_003): MÓDULO INFORMACIÓN DE LA PÁGINA</w:t>
+      </w:r>
+    </w:p>
+    <w:p>
+      <w:pPr>
+        <w:spacing w:line="240" w:lineRule="auto"/>
+        <w:rPr>
+          <w:rFonts w:ascii="Times New Roman" w:eastAsia="Times New Roman" w:hAnsi="Times New Roman" w:cs="Times New Roman"/>
+          <w:sz w:val="24"/>
+          <w:szCs w:val="24"/>
+          <w:lang w:val="es-PE"/>
+        </w:rPr>
+      </w:pPr>
+    </w:p>
+    <w:tbl>
+      <w:tblPr>
+        <w:tblW w:w="0" w:type="auto"/>
+        <w:tblCellMar>
+          <w:top w:w="15" w:type="dxa"/>
+          <w:left w:w="15" w:type="dxa"/>
+          <w:bottom w:w="15" w:type="dxa"/>
+          <w:right w:w="15" w:type="dxa"/>
+        </w:tblCellMar>
+        <w:tblLook w:val="04A0" w:firstRow="1" w:lastRow="0" w:firstColumn="1" w:lastColumn="0" w:noHBand="0" w:noVBand="1"/>
+      </w:tblPr>
+      <w:tblGrid>
+        <w:gridCol w:w="1350"/>
+        <w:gridCol w:w="7656"/>
+      </w:tblGrid>
+      <w:tr>
+        <w:trPr>
+          <w:trHeight w:val="420"/>
+        </w:trPr>
+        <w:tc>
+          <w:tcPr>
+            <w:tcW w:w="0" w:type="auto"/>
+            <w:gridSpan w:val="2"/>
+            <w:tcBorders>
+              <w:top w:val="single" w:sz="8" w:space="0" w:color="000000"/>
+              <w:left w:val="single" w:sz="8" w:space="0" w:color="000000"/>
+              <w:bottom w:val="single" w:sz="8" w:space="0" w:color="000000"/>
+              <w:right w:val="single" w:sz="8" w:space="0" w:color="000000"/>
+            </w:tcBorders>
+            <w:shd w:val="clear" w:color="auto" w:fill="0779E4"/>
+            <w:tcMar>
+              <w:top w:w="100" w:type="dxa"/>
+              <w:left w:w="100" w:type="dxa"/>
+              <w:bottom w:w="100" w:type="dxa"/>
+              <w:right w:w="100" w:type="dxa"/>
+            </w:tcMar>
+            <w:hideMark/>
+          </w:tcPr>
+          <w:p>
+            <w:pPr>
+              <w:spacing w:line="240" w:lineRule="auto"/>
+              <w:rPr>
+                <w:rFonts w:ascii="Times New Roman" w:eastAsia="Times New Roman" w:hAnsi="Times New Roman" w:cs="Times New Roman"/>
+                <w:sz w:val="24"/>
+                <w:szCs w:val="24"/>
+                <w:lang w:val="es-PE"/>
+              </w:rPr>
+            </w:pPr>
+            <w:r>
+              <w:rPr>
+                <w:rFonts w:eastAsia="Times New Roman"/>
+                <w:color w:val="000000"/>
+                <w:lang w:val="es-PE"/>
+              </w:rPr>
+              <w:t>Historia de Usuario</w:t>
+            </w:r>
+          </w:p>
+        </w:tc>
+      </w:tr>
+      <w:tr>
+        <w:tc>
+          <w:tcPr>
+            <w:tcW w:w="0" w:type="auto"/>
+            <w:tcBorders>
+              <w:top w:val="single" w:sz="8" w:space="0" w:color="000000"/>
+              <w:left w:val="single" w:sz="8" w:space="0" w:color="000000"/>
+              <w:bottom w:val="single" w:sz="8" w:space="0" w:color="000000"/>
+              <w:right w:val="single" w:sz="8" w:space="0" w:color="000000"/>
+            </w:tcBorders>
+            <w:shd w:val="clear" w:color="auto" w:fill="28C3D4"/>
+            <w:tcMar>
+              <w:top w:w="100" w:type="dxa"/>
+              <w:left w:w="100" w:type="dxa"/>
+              <w:bottom w:w="100" w:type="dxa"/>
+              <w:right w:w="100" w:type="dxa"/>
+            </w:tcMar>
+            <w:hideMark/>
+          </w:tcPr>
+          <w:p>
+            <w:pPr>
+              <w:spacing w:line="240" w:lineRule="auto"/>
+              <w:rPr>
+                <w:rFonts w:ascii="Times New Roman" w:eastAsia="Times New Roman" w:hAnsi="Times New Roman" w:cs="Times New Roman"/>
+                <w:sz w:val="24"/>
+                <w:szCs w:val="24"/>
+                <w:lang w:val="es-PE"/>
+              </w:rPr>
+            </w:pPr>
+            <w:r>
+              <w:rPr>
+                <w:rFonts w:eastAsia="Times New Roman"/>
+                <w:color w:val="000000"/>
+                <w:lang w:val="es-PE"/>
+              </w:rPr>
+              <w:t>ID</w:t>
+            </w:r>
+          </w:p>
+        </w:tc>
+        <w:tc>
+          <w:tcPr>
+            <w:tcW w:w="0" w:type="auto"/>
+            <w:tcBorders>
+              <w:top w:val="single" w:sz="8" w:space="0" w:color="000000"/>
+              <w:left w:val="single" w:sz="8" w:space="0" w:color="000000"/>
+              <w:bottom w:val="single" w:sz="8" w:space="0" w:color="000000"/>
+              <w:right w:val="single" w:sz="8" w:space="0" w:color="000000"/>
+            </w:tcBorders>
+            <w:tcMar>
+              <w:top w:w="100" w:type="dxa"/>
+              <w:left w:w="100" w:type="dxa"/>
+              <w:bottom w:w="100" w:type="dxa"/>
+              <w:right w:w="100" w:type="dxa"/>
+            </w:tcMar>
+            <w:hideMark/>
+          </w:tcPr>
+          <w:p>
+            <w:pPr>
+              <w:spacing w:line="240" w:lineRule="auto"/>
+              <w:rPr>
+                <w:rFonts w:ascii="Times New Roman" w:eastAsia="Times New Roman" w:hAnsi="Times New Roman" w:cs="Times New Roman"/>
+                <w:sz w:val="24"/>
+                <w:szCs w:val="24"/>
+                <w:lang w:val="es-PE"/>
+              </w:rPr>
+            </w:pPr>
+            <w:r>
+              <w:rPr>
+                <w:rFonts w:eastAsia="Times New Roman"/>
+                <w:color w:val="000000"/>
+                <w:lang w:val="es-PE"/>
+              </w:rPr>
+              <w:t>HU003</w:t>
+            </w:r>
+          </w:p>
+        </w:tc>
+      </w:tr>
+      <w:tr>
+        <w:tc>
+          <w:tcPr>
+            <w:tcW w:w="0" w:type="auto"/>
+            <w:tcBorders>
+              <w:top w:val="single" w:sz="8" w:space="0" w:color="000000"/>
+              <w:left w:val="single" w:sz="8" w:space="0" w:color="000000"/>
+              <w:bottom w:val="single" w:sz="8" w:space="0" w:color="000000"/>
+              <w:right w:val="single" w:sz="8" w:space="0" w:color="000000"/>
+            </w:tcBorders>
+            <w:shd w:val="clear" w:color="auto" w:fill="28C3D4"/>
+            <w:tcMar>
+              <w:top w:w="100" w:type="dxa"/>
+              <w:left w:w="100" w:type="dxa"/>
+              <w:bottom w:w="100" w:type="dxa"/>
+              <w:right w:w="100" w:type="dxa"/>
+            </w:tcMar>
+            <w:hideMark/>
+          </w:tcPr>
+          <w:p>
+            <w:pPr>
+              <w:spacing w:line="240" w:lineRule="auto"/>
+              <w:rPr>
+                <w:rFonts w:ascii="Times New Roman" w:eastAsia="Times New Roman" w:hAnsi="Times New Roman" w:cs="Times New Roman"/>
+                <w:sz w:val="24"/>
+                <w:szCs w:val="24"/>
+                <w:lang w:val="es-PE"/>
+              </w:rPr>
+            </w:pPr>
+            <w:r>
+              <w:rPr>
+                <w:rFonts w:eastAsia="Times New Roman"/>
+                <w:color w:val="000000"/>
+                <w:lang w:val="es-PE"/>
+              </w:rPr>
+              <w:t>Nombre</w:t>
+            </w:r>
+          </w:p>
+        </w:tc>
+        <w:tc>
+          <w:tcPr>
+            <w:tcW w:w="0" w:type="auto"/>
+            <w:tcBorders>
+              <w:top w:val="single" w:sz="8" w:space="0" w:color="000000"/>
+              <w:left w:val="single" w:sz="8" w:space="0" w:color="000000"/>
+              <w:bottom w:val="single" w:sz="8" w:space="0" w:color="000000"/>
+              <w:right w:val="single" w:sz="8" w:space="0" w:color="000000"/>
+            </w:tcBorders>
+            <w:tcMar>
+              <w:top w:w="100" w:type="dxa"/>
+              <w:left w:w="100" w:type="dxa"/>
+              <w:bottom w:w="100" w:type="dxa"/>
+              <w:right w:w="100" w:type="dxa"/>
+            </w:tcMar>
+            <w:hideMark/>
+          </w:tcPr>
+          <w:p>
+            <w:pPr>
+              <w:spacing w:line="240" w:lineRule="auto"/>
+              <w:rPr>
+                <w:rFonts w:ascii="Times New Roman" w:eastAsia="Times New Roman" w:hAnsi="Times New Roman" w:cs="Times New Roman"/>
+                <w:sz w:val="24"/>
+                <w:szCs w:val="24"/>
+                <w:lang w:val="es-PE"/>
+              </w:rPr>
+            </w:pPr>
+            <w:r>
+              <w:rPr>
+                <w:rFonts w:eastAsia="Times New Roman"/>
+                <w:color w:val="000000"/>
+                <w:lang w:val="es-PE"/>
+              </w:rPr>
+              <w:t>Módulo Usuario Cliente</w:t>
+            </w:r>
+          </w:p>
+        </w:tc>
+      </w:tr>
+      <w:tr>
+        <w:tc>
+          <w:tcPr>
+            <w:tcW w:w="0" w:type="auto"/>
+            <w:tcBorders>
+              <w:top w:val="single" w:sz="8" w:space="0" w:color="000000"/>
+              <w:left w:val="single" w:sz="8" w:space="0" w:color="000000"/>
+              <w:bottom w:val="single" w:sz="8" w:space="0" w:color="000000"/>
+              <w:right w:val="single" w:sz="8" w:space="0" w:color="000000"/>
+            </w:tcBorders>
+            <w:shd w:val="clear" w:color="auto" w:fill="28C3D4"/>
+            <w:tcMar>
+              <w:top w:w="100" w:type="dxa"/>
+              <w:left w:w="100" w:type="dxa"/>
+              <w:bottom w:w="100" w:type="dxa"/>
+              <w:right w:w="100" w:type="dxa"/>
+            </w:tcMar>
+            <w:hideMark/>
+          </w:tcPr>
+          <w:p>
+            <w:pPr>
+              <w:spacing w:line="240" w:lineRule="auto"/>
+              <w:rPr>
+                <w:rFonts w:ascii="Times New Roman" w:eastAsia="Times New Roman" w:hAnsi="Times New Roman" w:cs="Times New Roman"/>
+                <w:sz w:val="24"/>
+                <w:szCs w:val="24"/>
+                <w:lang w:val="es-PE"/>
+              </w:rPr>
+            </w:pPr>
+            <w:r>
+              <w:rPr>
+                <w:rFonts w:eastAsia="Times New Roman"/>
+                <w:color w:val="000000"/>
+                <w:lang w:val="es-PE"/>
+              </w:rPr>
+              <w:t>Prioridad</w:t>
+            </w:r>
+          </w:p>
+        </w:tc>
+        <w:tc>
+          <w:tcPr>
+            <w:tcW w:w="0" w:type="auto"/>
+            <w:tcBorders>
+              <w:top w:val="single" w:sz="8" w:space="0" w:color="000000"/>
+              <w:left w:val="single" w:sz="8" w:space="0" w:color="000000"/>
+              <w:bottom w:val="single" w:sz="8" w:space="0" w:color="000000"/>
+              <w:right w:val="single" w:sz="8" w:space="0" w:color="000000"/>
+            </w:tcBorders>
+            <w:tcMar>
+              <w:top w:w="100" w:type="dxa"/>
+              <w:left w:w="100" w:type="dxa"/>
+              <w:bottom w:w="100" w:type="dxa"/>
+              <w:right w:w="100" w:type="dxa"/>
+            </w:tcMar>
+            <w:hideMark/>
+          </w:tcPr>
+          <w:p>
+            <w:pPr>
+              <w:spacing w:line="240" w:lineRule="auto"/>
+              <w:rPr>
+                <w:rFonts w:ascii="Times New Roman" w:eastAsia="Times New Roman" w:hAnsi="Times New Roman" w:cs="Times New Roman"/>
+                <w:sz w:val="24"/>
+                <w:szCs w:val="24"/>
+                <w:lang w:val="es-PE"/>
+              </w:rPr>
+            </w:pPr>
+            <w:r>
+              <w:rPr>
+                <w:rFonts w:eastAsia="Times New Roman"/>
+                <w:color w:val="000000"/>
+                <w:lang w:val="es-PE"/>
+              </w:rPr>
+              <w:t>Alta</w:t>
+            </w:r>
+          </w:p>
+        </w:tc>
+      </w:tr>
+      <w:tr>
+        <w:tc>
+          <w:tcPr>
+            <w:tcW w:w="0" w:type="auto"/>
+            <w:tcBorders>
+              <w:top w:val="single" w:sz="8" w:space="0" w:color="000000"/>
+              <w:left w:val="single" w:sz="8" w:space="0" w:color="000000"/>
+              <w:bottom w:val="single" w:sz="8" w:space="0" w:color="000000"/>
+              <w:right w:val="single" w:sz="8" w:space="0" w:color="000000"/>
+            </w:tcBorders>
+            <w:shd w:val="clear" w:color="auto" w:fill="28C3D4"/>
+            <w:tcMar>
+              <w:top w:w="100" w:type="dxa"/>
+              <w:left w:w="100" w:type="dxa"/>
+              <w:bottom w:w="100" w:type="dxa"/>
+              <w:right w:w="100" w:type="dxa"/>
+            </w:tcMar>
+            <w:hideMark/>
+          </w:tcPr>
+          <w:p>
+            <w:pPr>
+              <w:spacing w:line="240" w:lineRule="auto"/>
+              <w:rPr>
+                <w:rFonts w:ascii="Times New Roman" w:eastAsia="Times New Roman" w:hAnsi="Times New Roman" w:cs="Times New Roman"/>
+                <w:sz w:val="24"/>
+                <w:szCs w:val="24"/>
+                <w:lang w:val="es-PE"/>
+              </w:rPr>
+            </w:pPr>
+            <w:r>
+              <w:rPr>
+                <w:rFonts w:eastAsia="Times New Roman"/>
+                <w:color w:val="000000"/>
+                <w:lang w:val="es-PE"/>
+              </w:rPr>
+              <w:t>Riesgo</w:t>
+            </w:r>
+          </w:p>
+        </w:tc>
+        <w:tc>
+          <w:tcPr>
+            <w:tcW w:w="0" w:type="auto"/>
+            <w:tcBorders>
+              <w:top w:val="single" w:sz="8" w:space="0" w:color="000000"/>
+              <w:left w:val="single" w:sz="8" w:space="0" w:color="000000"/>
+              <w:bottom w:val="single" w:sz="8" w:space="0" w:color="000000"/>
+              <w:right w:val="single" w:sz="8" w:space="0" w:color="000000"/>
+            </w:tcBorders>
+            <w:tcMar>
+              <w:top w:w="100" w:type="dxa"/>
+              <w:left w:w="100" w:type="dxa"/>
+              <w:bottom w:w="100" w:type="dxa"/>
+              <w:right w:w="100" w:type="dxa"/>
+            </w:tcMar>
+            <w:hideMark/>
+          </w:tcPr>
+          <w:p>
+            <w:pPr>
+              <w:spacing w:line="240" w:lineRule="auto"/>
+              <w:rPr>
+                <w:rFonts w:ascii="Times New Roman" w:eastAsia="Times New Roman" w:hAnsi="Times New Roman" w:cs="Times New Roman"/>
+                <w:sz w:val="24"/>
+                <w:szCs w:val="24"/>
+                <w:lang w:val="es-PE"/>
+              </w:rPr>
+            </w:pPr>
+            <w:r>
+              <w:rPr>
+                <w:rFonts w:eastAsia="Times New Roman"/>
+                <w:color w:val="000000"/>
+                <w:lang w:val="es-PE"/>
+              </w:rPr>
+              <w:t>Alto</w:t>
+            </w:r>
+          </w:p>
+        </w:tc>
+      </w:tr>
+      <w:tr>
+        <w:tc>
+          <w:tcPr>
+            <w:tcW w:w="0" w:type="auto"/>
+            <w:tcBorders>
+              <w:top w:val="single" w:sz="8" w:space="0" w:color="000000"/>
+              <w:left w:val="single" w:sz="8" w:space="0" w:color="000000"/>
+              <w:bottom w:val="single" w:sz="8" w:space="0" w:color="000000"/>
+              <w:right w:val="single" w:sz="8" w:space="0" w:color="000000"/>
+            </w:tcBorders>
+            <w:shd w:val="clear" w:color="auto" w:fill="28C3D4"/>
+            <w:tcMar>
+              <w:top w:w="100" w:type="dxa"/>
+              <w:left w:w="100" w:type="dxa"/>
+              <w:bottom w:w="100" w:type="dxa"/>
+              <w:right w:w="100" w:type="dxa"/>
+            </w:tcMar>
+            <w:hideMark/>
+          </w:tcPr>
+          <w:p>
+            <w:pPr>
+              <w:spacing w:line="240" w:lineRule="auto"/>
+              <w:rPr>
+                <w:rFonts w:ascii="Times New Roman" w:eastAsia="Times New Roman" w:hAnsi="Times New Roman" w:cs="Times New Roman"/>
+                <w:sz w:val="24"/>
+                <w:szCs w:val="24"/>
+                <w:lang w:val="es-PE"/>
+              </w:rPr>
+            </w:pPr>
+            <w:r>
+              <w:rPr>
+                <w:rFonts w:eastAsia="Times New Roman"/>
+                <w:color w:val="000000"/>
+                <w:lang w:val="es-PE"/>
+              </w:rPr>
+              <w:t>Descripción</w:t>
+            </w:r>
+          </w:p>
+        </w:tc>
+        <w:tc>
+          <w:tcPr>
+            <w:tcW w:w="0" w:type="auto"/>
+            <w:tcBorders>
+              <w:top w:val="single" w:sz="8" w:space="0" w:color="000000"/>
+              <w:left w:val="single" w:sz="8" w:space="0" w:color="000000"/>
+              <w:bottom w:val="single" w:sz="8" w:space="0" w:color="000000"/>
+              <w:right w:val="single" w:sz="8" w:space="0" w:color="000000"/>
+            </w:tcBorders>
+            <w:tcMar>
+              <w:top w:w="100" w:type="dxa"/>
+              <w:left w:w="100" w:type="dxa"/>
+              <w:bottom w:w="100" w:type="dxa"/>
+              <w:right w:w="100" w:type="dxa"/>
+            </w:tcMar>
+            <w:hideMark/>
+          </w:tcPr>
+          <w:p>
+            <w:pPr>
+              <w:spacing w:line="240" w:lineRule="auto"/>
+              <w:rPr>
+                <w:rFonts w:ascii="Times New Roman" w:eastAsia="Times New Roman" w:hAnsi="Times New Roman" w:cs="Times New Roman"/>
+                <w:sz w:val="24"/>
+                <w:szCs w:val="24"/>
+                <w:lang w:val="es-PE"/>
+              </w:rPr>
+            </w:pPr>
+            <w:r>
+              <w:rPr>
+                <w:rFonts w:eastAsia="Times New Roman"/>
+                <w:color w:val="000000"/>
+                <w:lang w:val="es-PE"/>
+              </w:rPr>
+              <w:t xml:space="preserve">Como estudiante activo quiero usar las funcionalidades de </w:t>
+            </w:r>
+            <w:proofErr w:type="spellStart"/>
+            <w:r>
+              <w:rPr>
+                <w:rFonts w:eastAsia="Times New Roman"/>
+                <w:color w:val="000000"/>
+                <w:lang w:val="es-PE"/>
+              </w:rPr>
+              <w:t>FollowClass</w:t>
+            </w:r>
+            <w:proofErr w:type="spellEnd"/>
+            <w:r>
+              <w:rPr>
+                <w:rFonts w:eastAsia="Times New Roman"/>
+                <w:color w:val="000000"/>
+                <w:lang w:val="es-PE"/>
+              </w:rPr>
+              <w:t xml:space="preserve"> para poder ordenar y gestionar las diferentes actividades que realizaré a lo largo del día tanto académicas como del hogar.</w:t>
+            </w:r>
+          </w:p>
+        </w:tc>
+      </w:tr>
+      <w:tr>
+        <w:tc>
+          <w:tcPr>
+            <w:tcW w:w="0" w:type="auto"/>
+            <w:tcBorders>
+              <w:top w:val="single" w:sz="8" w:space="0" w:color="000000"/>
+              <w:left w:val="single" w:sz="8" w:space="0" w:color="000000"/>
+              <w:bottom w:val="single" w:sz="8" w:space="0" w:color="000000"/>
+              <w:right w:val="single" w:sz="8" w:space="0" w:color="000000"/>
+            </w:tcBorders>
+            <w:shd w:val="clear" w:color="auto" w:fill="28C3D4"/>
+            <w:tcMar>
+              <w:top w:w="100" w:type="dxa"/>
+              <w:left w:w="100" w:type="dxa"/>
+              <w:bottom w:w="100" w:type="dxa"/>
+              <w:right w:w="100" w:type="dxa"/>
+            </w:tcMar>
+            <w:hideMark/>
+          </w:tcPr>
+          <w:p>
+            <w:pPr>
+              <w:spacing w:line="240" w:lineRule="auto"/>
+              <w:rPr>
+                <w:rFonts w:ascii="Times New Roman" w:eastAsia="Times New Roman" w:hAnsi="Times New Roman" w:cs="Times New Roman"/>
+                <w:sz w:val="24"/>
+                <w:szCs w:val="24"/>
+                <w:lang w:val="es-PE"/>
+              </w:rPr>
+            </w:pPr>
+            <w:r>
+              <w:rPr>
+                <w:rFonts w:eastAsia="Times New Roman"/>
+                <w:color w:val="000000"/>
+                <w:lang w:val="es-PE"/>
+              </w:rPr>
+              <w:t>Validación</w:t>
+            </w:r>
+          </w:p>
+        </w:tc>
+        <w:tc>
+          <w:tcPr>
+            <w:tcW w:w="0" w:type="auto"/>
+            <w:tcBorders>
+              <w:top w:val="single" w:sz="8" w:space="0" w:color="000000"/>
+              <w:left w:val="single" w:sz="8" w:space="0" w:color="000000"/>
+              <w:bottom w:val="single" w:sz="8" w:space="0" w:color="000000"/>
+              <w:right w:val="single" w:sz="8" w:space="0" w:color="000000"/>
+            </w:tcBorders>
+            <w:tcMar>
+              <w:top w:w="100" w:type="dxa"/>
+              <w:left w:w="100" w:type="dxa"/>
+              <w:bottom w:w="100" w:type="dxa"/>
+              <w:right w:w="100" w:type="dxa"/>
+            </w:tcMar>
+            <w:hideMark/>
+          </w:tcPr>
+          <w:p>
+            <w:pPr>
+              <w:spacing w:line="240" w:lineRule="auto"/>
+              <w:rPr>
+                <w:rFonts w:ascii="Times New Roman" w:eastAsia="Times New Roman" w:hAnsi="Times New Roman" w:cs="Times New Roman"/>
+                <w:sz w:val="24"/>
+                <w:szCs w:val="24"/>
+                <w:lang w:val="es-PE"/>
+              </w:rPr>
+            </w:pPr>
+            <w:r>
+              <w:rPr>
+                <w:rFonts w:eastAsia="Times New Roman"/>
+                <w:color w:val="000000"/>
+                <w:lang w:val="es-PE"/>
+              </w:rPr>
+              <w:t>-Permitir mostrar el calendario al usuario.</w:t>
+            </w:r>
+          </w:p>
+          <w:p>
+            <w:pPr>
+              <w:spacing w:line="240" w:lineRule="auto"/>
+              <w:rPr>
+                <w:rFonts w:ascii="Times New Roman" w:eastAsia="Times New Roman" w:hAnsi="Times New Roman" w:cs="Times New Roman"/>
+                <w:sz w:val="24"/>
+                <w:szCs w:val="24"/>
+                <w:lang w:val="es-PE"/>
+              </w:rPr>
+            </w:pPr>
+            <w:r>
+              <w:rPr>
+                <w:rFonts w:eastAsia="Times New Roman"/>
+                <w:color w:val="000000"/>
+                <w:lang w:val="es-PE"/>
+              </w:rPr>
+              <w:t>-Permitir al usuario buscar, editar y eliminar alguna actividad.</w:t>
+            </w:r>
+          </w:p>
+          <w:p>
+            <w:pPr>
+              <w:spacing w:line="240" w:lineRule="auto"/>
+              <w:rPr>
+                <w:rFonts w:ascii="Times New Roman" w:eastAsia="Times New Roman" w:hAnsi="Times New Roman" w:cs="Times New Roman"/>
+                <w:sz w:val="24"/>
+                <w:szCs w:val="24"/>
+                <w:lang w:val="es-PE"/>
+              </w:rPr>
+            </w:pPr>
+            <w:r>
+              <w:rPr>
+                <w:rFonts w:eastAsia="Times New Roman"/>
+                <w:color w:val="000000"/>
+                <w:lang w:val="es-PE"/>
+              </w:rPr>
+              <w:t>-Ser dinámico e intuitivo, con una buena vista para el usuario.</w:t>
             </w:r>
           </w:p>
         </w:tc>
@@ -1076,7 +2829,7 @@
 </file>
 
 <file path=word/styles.xml><?xml version="1.0" encoding="utf-8"?>
-<w:styles xmlns:mc="http://schemas.openxmlformats.org/markup-compatibility/2006" xmlns:r="http://schemas.openxmlformats.org/officeDocument/2006/relationships" xmlns:w="http://schemas.openxmlformats.org/wordprocessingml/2006/main" xmlns:w14="http://schemas.microsoft.com/office/word/2010/wordml" xmlns:w15="http://schemas.microsoft.com/office/word/2012/wordml" xmlns:w16se="http://schemas.microsoft.com/office/word/2015/wordml/symex" mc:Ignorable="w14 w15 w16se">
+<w:styles xmlns:mc="http://schemas.openxmlformats.org/markup-compatibility/2006" xmlns:r="http://schemas.openxmlformats.org/officeDocument/2006/relationships" xmlns:w="http://schemas.openxmlformats.org/wordprocessingml/2006/main" xmlns:w14="http://schemas.microsoft.com/office/word/2010/wordml" xmlns:w15="http://schemas.microsoft.com/office/word/2012/wordml" xmlns:w16cex="http://schemas.microsoft.com/office/word/2018/wordml/cex" xmlns:w16cid="http://schemas.microsoft.com/office/word/2016/wordml/cid" xmlns:w16="http://schemas.microsoft.com/office/word/2018/wordml" xmlns:w16sdtdh="http://schemas.microsoft.com/office/word/2020/wordml/sdtdatahash" xmlns:w16se="http://schemas.microsoft.com/office/word/2015/wordml/symex" mc:Ignorable="w14 w15 w16se w16cid w16 w16cex w16sdtdh">
   <w:docDefaults>
     <w:rPrDefault>
       <w:rPr>
@@ -1092,7 +2845,7 @@
       </w:pPr>
     </w:pPrDefault>
   </w:docDefaults>
-  <w:latentStyles w:defLockedState="0" w:defUIPriority="99" w:defSemiHidden="0" w:defUnhideWhenUsed="0" w:defQFormat="0" w:count="371">
+  <w:latentStyles w:defLockedState="0" w:defUIPriority="99" w:defSemiHidden="0" w:defUnhideWhenUsed="0" w:defQFormat="0" w:count="376">
     <w:lsdException w:name="Normal" w:uiPriority="0" w:qFormat="1"/>
     <w:lsdException w:name="heading 1" w:uiPriority="9" w:qFormat="1"/>
     <w:lsdException w:name="heading 2" w:semiHidden="1" w:uiPriority="9" w:unhideWhenUsed="1" w:qFormat="1"/>
@@ -1198,7 +2951,6 @@
     <w:lsdException w:name="HTML Sample" w:semiHidden="1" w:unhideWhenUsed="1"/>
     <w:lsdException w:name="HTML Typewriter" w:semiHidden="1" w:unhideWhenUsed="1"/>
     <w:lsdException w:name="HTML Variable" w:semiHidden="1" w:unhideWhenUsed="1"/>
-    <w:lsdException w:name="Normal Table" w:semiHidden="1" w:unhideWhenUsed="1"/>
     <w:lsdException w:name="annotation subject" w:semiHidden="1" w:unhideWhenUsed="1"/>
     <w:lsdException w:name="No List" w:semiHidden="1" w:unhideWhenUsed="1"/>
     <w:lsdException w:name="Outline List 1" w:semiHidden="1" w:unhideWhenUsed="1"/>
@@ -1241,11 +2993,8 @@
     <w:lsdException w:name="Table Contemporary" w:semiHidden="1" w:unhideWhenUsed="1"/>
     <w:lsdException w:name="Table Elegant" w:semiHidden="1" w:unhideWhenUsed="1"/>
     <w:lsdException w:name="Table Professional" w:semiHidden="1" w:unhideWhenUsed="1"/>
-    <w:lsdException w:name="Table Subtle 1" w:semiHidden="1" w:unhideWhenUsed="1"/>
     <w:lsdException w:name="Table Subtle 2" w:semiHidden="1" w:unhideWhenUsed="1"/>
     <w:lsdException w:name="Table Web 1" w:semiHidden="1" w:unhideWhenUsed="1"/>
-    <w:lsdException w:name="Table Web 2" w:semiHidden="1" w:unhideWhenUsed="1"/>
-    <w:lsdException w:name="Table Web 3" w:semiHidden="1" w:unhideWhenUsed="1"/>
     <w:lsdException w:name="Balloon Text" w:semiHidden="1" w:unhideWhenUsed="1"/>
     <w:lsdException w:name="Table Grid" w:uiPriority="39"/>
     <w:lsdException w:name="Table Theme" w:semiHidden="1" w:unhideWhenUsed="1"/>
@@ -1464,6 +3213,11 @@
     <w:lsdException w:name="List Table 5 Dark Accent 6" w:uiPriority="50"/>
     <w:lsdException w:name="List Table 6 Colorful Accent 6" w:uiPriority="51"/>
     <w:lsdException w:name="List Table 7 Colorful Accent 6" w:uiPriority="52"/>
+    <w:lsdException w:name="Mention" w:semiHidden="1" w:unhideWhenUsed="1"/>
+    <w:lsdException w:name="Smart Hyperlink" w:semiHidden="1" w:unhideWhenUsed="1"/>
+    <w:lsdException w:name="Hashtag" w:semiHidden="1" w:unhideWhenUsed="1"/>
+    <w:lsdException w:name="Unresolved Mention" w:semiHidden="1" w:unhideWhenUsed="1"/>
+    <w:lsdException w:name="Smart Link" w:semiHidden="1" w:unhideWhenUsed="1"/>
   </w:latentStyles>
   <w:style w:type="paragraph" w:default="1" w:styleId="Normal">
     <w:name w:val="Normal"/>

</xml_diff>

<commit_message>
FC-LHU Añadí la tabla 3.7
</commit_message>
<xml_diff>
--- a/Desarrollo/FC/FC-LHU.docx
+++ b/Desarrollo/FC/FC-LHU.docx
@@ -1,6 +1,6 @@
 
 <file path=word/document.xml><?xml version="1.0" encoding="utf-8"?>
-<w:document xmlns:wpc="http://schemas.microsoft.com/office/word/2010/wordprocessingCanvas" xmlns:cx="http://schemas.microsoft.com/office/drawing/2014/chartex" xmlns:mc="http://schemas.openxmlformats.org/markup-compatibility/2006" xmlns:o="urn:schemas-microsoft-com:office:office" xmlns:r="http://schemas.openxmlformats.org/officeDocument/2006/relationships" xmlns:m="http://schemas.openxmlformats.org/officeDocument/2006/math" xmlns:v="urn:schemas-microsoft-com:vml" xmlns:wp14="http://schemas.microsoft.com/office/word/2010/wordprocessingDrawing" xmlns:wp="http://schemas.openxmlformats.org/drawingml/2006/wordprocessingDrawing" xmlns:w10="urn:schemas-microsoft-com:office:word" xmlns:w="http://schemas.openxmlformats.org/wordprocessingml/2006/main" xmlns:w14="http://schemas.microsoft.com/office/word/2010/wordml" xmlns:w15="http://schemas.microsoft.com/office/word/2012/wordml" xmlns:w16se="http://schemas.microsoft.com/office/word/2015/wordml/symex" xmlns:wpg="http://schemas.microsoft.com/office/word/2010/wordprocessingGroup" xmlns:wpi="http://schemas.microsoft.com/office/word/2010/wordprocessingInk" xmlns:wne="http://schemas.microsoft.com/office/word/2006/wordml" xmlns:wps="http://schemas.microsoft.com/office/word/2010/wordprocessingShape" mc:Ignorable="w14 w15 w16se wp14">
+<w:document xmlns:wpc="http://schemas.microsoft.com/office/word/2010/wordprocessingCanvas" xmlns:cx="http://schemas.microsoft.com/office/drawing/2014/chartex" xmlns:cx1="http://schemas.microsoft.com/office/drawing/2015/9/8/chartex" xmlns:cx2="http://schemas.microsoft.com/office/drawing/2015/10/21/chartex" xmlns:cx3="http://schemas.microsoft.com/office/drawing/2016/5/9/chartex" xmlns:cx4="http://schemas.microsoft.com/office/drawing/2016/5/10/chartex" xmlns:cx5="http://schemas.microsoft.com/office/drawing/2016/5/11/chartex" xmlns:cx6="http://schemas.microsoft.com/office/drawing/2016/5/12/chartex" xmlns:cx7="http://schemas.microsoft.com/office/drawing/2016/5/13/chartex" xmlns:cx8="http://schemas.microsoft.com/office/drawing/2016/5/14/chartex" xmlns:mc="http://schemas.openxmlformats.org/markup-compatibility/2006" xmlns:aink="http://schemas.microsoft.com/office/drawing/2016/ink" xmlns:am3d="http://schemas.microsoft.com/office/drawing/2017/model3d" xmlns:o="urn:schemas-microsoft-com:office:office" xmlns:oel="http://schemas.microsoft.com/office/2019/extlst" xmlns:r="http://schemas.openxmlformats.org/officeDocument/2006/relationships" xmlns:m="http://schemas.openxmlformats.org/officeDocument/2006/math" xmlns:v="urn:schemas-microsoft-com:vml" xmlns:wp14="http://schemas.microsoft.com/office/word/2010/wordprocessingDrawing" xmlns:wp="http://schemas.openxmlformats.org/drawingml/2006/wordprocessingDrawing" xmlns:w10="urn:schemas-microsoft-com:office:word" xmlns:w="http://schemas.openxmlformats.org/wordprocessingml/2006/main" xmlns:w14="http://schemas.microsoft.com/office/word/2010/wordml" xmlns:w15="http://schemas.microsoft.com/office/word/2012/wordml" xmlns:w16cex="http://schemas.microsoft.com/office/word/2018/wordml/cex" xmlns:w16cid="http://schemas.microsoft.com/office/word/2016/wordml/cid" xmlns:w16="http://schemas.microsoft.com/office/word/2018/wordml" xmlns:w16sdtdh="http://schemas.microsoft.com/office/word/2020/wordml/sdtdatahash" xmlns:w16se="http://schemas.microsoft.com/office/word/2015/wordml/symex" xmlns:wpg="http://schemas.microsoft.com/office/word/2010/wordprocessingGroup" xmlns:wpi="http://schemas.microsoft.com/office/word/2010/wordprocessingInk" xmlns:wne="http://schemas.microsoft.com/office/word/2006/wordml" xmlns:wps="http://schemas.microsoft.com/office/word/2010/wordprocessingShape" mc:Ignorable="w14 w15 w16se w16cid w16 w16cex w16sdtdh wp14">
   <w:background w:color="FFFFFF"/>
   <w:body>
     <w:p>
@@ -7793,7 +7793,6 @@
                 <w:bCs/>
                 <w:color w:val="000000"/>
               </w:rPr>
-              <w:lastRenderedPageBreak/>
               <w:t>Descripción:</w:t>
             </w:r>
           </w:p>
@@ -9265,8 +9264,6 @@
       <w:r>
         <w:t>Tarea 3.6</w:t>
       </w:r>
-      <w:bookmarkStart w:id="13" w:name="_GoBack"/>
-      <w:bookmarkEnd w:id="13"/>
     </w:p>
     <w:p/>
     <w:tbl>
@@ -9613,17 +9610,8 @@
                 <w:rFonts w:ascii="Arial" w:hAnsi="Arial" w:cs="Arial"/>
                 <w:color w:val="000000"/>
               </w:rPr>
-              <w:t xml:space="preserve">Hernández Bianchi, Stefano </w:t>
-            </w:r>
-            <w:proofErr w:type="spellStart"/>
-            <w:r>
-              <w:rPr>
-                <w:rFonts w:ascii="Arial" w:hAnsi="Arial" w:cs="Arial"/>
-                <w:color w:val="000000"/>
-              </w:rPr>
-              <w:t>Alessandro</w:t>
-            </w:r>
-            <w:proofErr w:type="spellEnd"/>
+              <w:t>Hernández Bianchi, Stefano Alessandro</w:t>
+            </w:r>
           </w:p>
         </w:tc>
         <w:tc>
@@ -9719,6 +9707,524 @@
                 <w:color w:val="000000"/>
               </w:rPr>
               <w:t>Consiste en dar tres colores en función a los tres niveles de prioridad de las actividades.</w:t>
+            </w:r>
+          </w:p>
+        </w:tc>
+      </w:tr>
+    </w:tbl>
+    <w:p>
+      <w:pPr>
+        <w:pStyle w:val="Ttulo2"/>
+      </w:pPr>
+      <w:r>
+        <w:t>Tarea 3.7</w:t>
+      </w:r>
+    </w:p>
+    <w:p/>
+    <w:tbl>
+      <w:tblPr>
+        <w:tblW w:w="0" w:type="auto"/>
+        <w:jc w:val="center"/>
+        <w:tblCellMar>
+          <w:top w:w="15" w:type="dxa"/>
+          <w:left w:w="15" w:type="dxa"/>
+          <w:bottom w:w="15" w:type="dxa"/>
+          <w:right w:w="15" w:type="dxa"/>
+        </w:tblCellMar>
+        <w:tblLook w:val="04A0" w:firstRow="1" w:lastRow="0" w:firstColumn="1" w:lastColumn="0" w:noHBand="0" w:noVBand="1"/>
+      </w:tblPr>
+      <w:tblGrid>
+        <w:gridCol w:w="5529"/>
+        <w:gridCol w:w="3222"/>
+      </w:tblGrid>
+      <w:tr>
+        <w:trPr>
+          <w:trHeight w:val="520"/>
+          <w:jc w:val="center"/>
+        </w:trPr>
+        <w:tc>
+          <w:tcPr>
+            <w:tcW w:w="0" w:type="auto"/>
+            <w:gridSpan w:val="2"/>
+            <w:tcBorders>
+              <w:top w:val="single" w:sz="8" w:space="0" w:color="000099"/>
+              <w:left w:val="single" w:sz="8" w:space="0" w:color="000099"/>
+              <w:bottom w:val="single" w:sz="8" w:space="0" w:color="000099"/>
+              <w:right w:val="single" w:sz="8" w:space="0" w:color="000099"/>
+            </w:tcBorders>
+            <w:shd w:val="clear" w:color="auto" w:fill="0779E4"/>
+            <w:tcMar>
+              <w:top w:w="100" w:type="dxa"/>
+              <w:left w:w="100" w:type="dxa"/>
+              <w:bottom w:w="100" w:type="dxa"/>
+              <w:right w:w="100" w:type="dxa"/>
+            </w:tcMar>
+            <w:hideMark/>
+          </w:tcPr>
+          <w:p>
+            <w:pPr>
+              <w:pStyle w:val="NormalWeb"/>
+              <w:spacing w:before="0" w:beforeAutospacing="0" w:after="0" w:afterAutospacing="0"/>
+              <w:jc w:val="right"/>
+            </w:pPr>
+            <w:r>
+              <w:rPr>
+                <w:rFonts w:ascii="Arial" w:hAnsi="Arial" w:cs="Arial"/>
+                <w:b/>
+                <w:bCs/>
+                <w:color w:val="FFFFFF"/>
+                <w:sz w:val="28"/>
+                <w:szCs w:val="28"/>
+              </w:rPr>
+              <w:t>TAREA 3.7</w:t>
+            </w:r>
+          </w:p>
+        </w:tc>
+      </w:tr>
+      <w:tr>
+        <w:trPr>
+          <w:jc w:val="center"/>
+        </w:trPr>
+        <w:tc>
+          <w:tcPr>
+            <w:tcW w:w="0" w:type="auto"/>
+            <w:tcBorders>
+              <w:top w:val="single" w:sz="8" w:space="0" w:color="000099"/>
+              <w:left w:val="single" w:sz="8" w:space="0" w:color="000099"/>
+              <w:bottom w:val="single" w:sz="8" w:space="0" w:color="000099"/>
+              <w:right w:val="single" w:sz="8" w:space="0" w:color="000099"/>
+            </w:tcBorders>
+            <w:shd w:val="clear" w:color="auto" w:fill="AEE7E8"/>
+            <w:tcMar>
+              <w:top w:w="100" w:type="dxa"/>
+              <w:left w:w="100" w:type="dxa"/>
+              <w:bottom w:w="100" w:type="dxa"/>
+              <w:right w:w="100" w:type="dxa"/>
+            </w:tcMar>
+            <w:hideMark/>
+          </w:tcPr>
+          <w:p>
+            <w:pPr>
+              <w:pStyle w:val="NormalWeb"/>
+              <w:spacing w:before="0" w:beforeAutospacing="0" w:after="0" w:afterAutospacing="0"/>
+              <w:jc w:val="both"/>
+            </w:pPr>
+            <w:proofErr w:type="spellStart"/>
+            <w:r>
+              <w:rPr>
+                <w:rFonts w:ascii="Arial" w:hAnsi="Arial" w:cs="Arial"/>
+                <w:b/>
+                <w:bCs/>
+                <w:color w:val="000000"/>
+              </w:rPr>
+              <w:t>N°</w:t>
+            </w:r>
+            <w:proofErr w:type="spellEnd"/>
+            <w:r>
+              <w:rPr>
+                <w:rFonts w:ascii="Arial" w:hAnsi="Arial" w:cs="Arial"/>
+                <w:b/>
+                <w:bCs/>
+                <w:color w:val="000000"/>
+              </w:rPr>
+              <w:t xml:space="preserve"> de Tarea: </w:t>
+            </w:r>
+            <w:r>
+              <w:rPr>
+                <w:rFonts w:ascii="Arial" w:hAnsi="Arial" w:cs="Arial"/>
+                <w:color w:val="000000"/>
+              </w:rPr>
+              <w:t>3.7</w:t>
+            </w:r>
+          </w:p>
+        </w:tc>
+        <w:tc>
+          <w:tcPr>
+            <w:tcW w:w="0" w:type="auto"/>
+            <w:tcBorders>
+              <w:top w:val="single" w:sz="8" w:space="0" w:color="000099"/>
+              <w:left w:val="single" w:sz="8" w:space="0" w:color="000099"/>
+              <w:bottom w:val="single" w:sz="8" w:space="0" w:color="000099"/>
+              <w:right w:val="single" w:sz="8" w:space="0" w:color="000099"/>
+            </w:tcBorders>
+            <w:shd w:val="clear" w:color="auto" w:fill="AEE7E8"/>
+            <w:tcMar>
+              <w:top w:w="100" w:type="dxa"/>
+              <w:left w:w="100" w:type="dxa"/>
+              <w:bottom w:w="100" w:type="dxa"/>
+              <w:right w:w="100" w:type="dxa"/>
+            </w:tcMar>
+            <w:hideMark/>
+          </w:tcPr>
+          <w:p>
+            <w:pPr>
+              <w:pStyle w:val="NormalWeb"/>
+              <w:spacing w:before="0" w:beforeAutospacing="0" w:after="0" w:afterAutospacing="0"/>
+            </w:pPr>
+            <w:proofErr w:type="spellStart"/>
+            <w:r>
+              <w:rPr>
+                <w:rFonts w:ascii="Arial" w:hAnsi="Arial" w:cs="Arial"/>
+                <w:b/>
+                <w:bCs/>
+                <w:color w:val="000000"/>
+              </w:rPr>
+              <w:t>N°</w:t>
+            </w:r>
+            <w:proofErr w:type="spellEnd"/>
+            <w:r>
+              <w:rPr>
+                <w:rFonts w:ascii="Arial" w:hAnsi="Arial" w:cs="Arial"/>
+                <w:b/>
+                <w:bCs/>
+                <w:color w:val="000000"/>
+              </w:rPr>
+              <w:t xml:space="preserve"> Historia de Usuario: </w:t>
+            </w:r>
+            <w:r>
+              <w:rPr>
+                <w:rFonts w:ascii="Arial" w:hAnsi="Arial" w:cs="Arial"/>
+                <w:color w:val="000000"/>
+              </w:rPr>
+              <w:t>3</w:t>
+            </w:r>
+          </w:p>
+        </w:tc>
+      </w:tr>
+      <w:tr>
+        <w:trPr>
+          <w:trHeight w:val="440"/>
+          <w:jc w:val="center"/>
+        </w:trPr>
+        <w:tc>
+          <w:tcPr>
+            <w:tcW w:w="0" w:type="auto"/>
+            <w:gridSpan w:val="2"/>
+            <w:tcBorders>
+              <w:top w:val="single" w:sz="8" w:space="0" w:color="000099"/>
+              <w:left w:val="single" w:sz="8" w:space="0" w:color="000099"/>
+              <w:bottom w:val="single" w:sz="8" w:space="0" w:color="000099"/>
+              <w:right w:val="single" w:sz="8" w:space="0" w:color="000099"/>
+            </w:tcBorders>
+            <w:shd w:val="clear" w:color="auto" w:fill="EFF7FF"/>
+            <w:tcMar>
+              <w:top w:w="100" w:type="dxa"/>
+              <w:left w:w="100" w:type="dxa"/>
+              <w:bottom w:w="100" w:type="dxa"/>
+              <w:right w:w="100" w:type="dxa"/>
+            </w:tcMar>
+            <w:hideMark/>
+          </w:tcPr>
+          <w:p>
+            <w:pPr>
+              <w:pStyle w:val="NormalWeb"/>
+              <w:spacing w:before="0" w:beforeAutospacing="0" w:after="0" w:afterAutospacing="0"/>
+              <w:jc w:val="both"/>
+            </w:pPr>
+            <w:r>
+              <w:rPr>
+                <w:rFonts w:ascii="Arial" w:hAnsi="Arial" w:cs="Arial"/>
+                <w:b/>
+                <w:bCs/>
+                <w:color w:val="000000"/>
+              </w:rPr>
+              <w:lastRenderedPageBreak/>
+              <w:t xml:space="preserve">Nombre de la Tarea: </w:t>
+            </w:r>
+            <w:r>
+              <w:rPr>
+                <w:rFonts w:ascii="Arial" w:hAnsi="Arial" w:cs="Arial"/>
+                <w:color w:val="000000"/>
+              </w:rPr>
+              <w:t>Crear un botón que permite descargar el horario semanal.</w:t>
+            </w:r>
+          </w:p>
+        </w:tc>
+      </w:tr>
+      <w:tr>
+        <w:trPr>
+          <w:jc w:val="center"/>
+        </w:trPr>
+        <w:tc>
+          <w:tcPr>
+            <w:tcW w:w="0" w:type="auto"/>
+            <w:tcBorders>
+              <w:top w:val="single" w:sz="8" w:space="0" w:color="000099"/>
+              <w:left w:val="single" w:sz="8" w:space="0" w:color="000099"/>
+              <w:bottom w:val="single" w:sz="8" w:space="0" w:color="000099"/>
+              <w:right w:val="single" w:sz="8" w:space="0" w:color="000099"/>
+            </w:tcBorders>
+            <w:shd w:val="clear" w:color="auto" w:fill="AEE7E8"/>
+            <w:tcMar>
+              <w:top w:w="100" w:type="dxa"/>
+              <w:left w:w="100" w:type="dxa"/>
+              <w:bottom w:w="100" w:type="dxa"/>
+              <w:right w:w="100" w:type="dxa"/>
+            </w:tcMar>
+            <w:hideMark/>
+          </w:tcPr>
+          <w:p>
+            <w:pPr>
+              <w:pStyle w:val="NormalWeb"/>
+              <w:spacing w:before="0" w:beforeAutospacing="0" w:after="0" w:afterAutospacing="0"/>
+              <w:jc w:val="both"/>
+            </w:pPr>
+            <w:r>
+              <w:rPr>
+                <w:rFonts w:ascii="Arial" w:hAnsi="Arial" w:cs="Arial"/>
+                <w:b/>
+                <w:bCs/>
+                <w:color w:val="000000"/>
+              </w:rPr>
+              <w:t xml:space="preserve">Fecha Inicio: </w:t>
+            </w:r>
+            <w:r>
+              <w:rPr>
+                <w:rFonts w:ascii="Arial" w:hAnsi="Arial" w:cs="Arial"/>
+                <w:color w:val="000000"/>
+              </w:rPr>
+              <w:t>01/07/2022</w:t>
+            </w:r>
+          </w:p>
+        </w:tc>
+        <w:tc>
+          <w:tcPr>
+            <w:tcW w:w="0" w:type="auto"/>
+            <w:tcBorders>
+              <w:top w:val="single" w:sz="8" w:space="0" w:color="000099"/>
+              <w:left w:val="single" w:sz="8" w:space="0" w:color="000099"/>
+              <w:bottom w:val="single" w:sz="8" w:space="0" w:color="000099"/>
+              <w:right w:val="single" w:sz="8" w:space="0" w:color="000099"/>
+            </w:tcBorders>
+            <w:shd w:val="clear" w:color="auto" w:fill="AEE7E8"/>
+            <w:tcMar>
+              <w:top w:w="100" w:type="dxa"/>
+              <w:left w:w="100" w:type="dxa"/>
+              <w:bottom w:w="100" w:type="dxa"/>
+              <w:right w:w="100" w:type="dxa"/>
+            </w:tcMar>
+            <w:hideMark/>
+          </w:tcPr>
+          <w:p>
+            <w:pPr>
+              <w:pStyle w:val="NormalWeb"/>
+              <w:spacing w:before="0" w:beforeAutospacing="0" w:after="0" w:afterAutospacing="0"/>
+            </w:pPr>
+            <w:r>
+              <w:rPr>
+                <w:rFonts w:ascii="Arial" w:hAnsi="Arial" w:cs="Arial"/>
+                <w:b/>
+                <w:bCs/>
+                <w:color w:val="000000"/>
+              </w:rPr>
+              <w:t>Fecha Fin:</w:t>
+            </w:r>
+            <w:r>
+              <w:rPr>
+                <w:rFonts w:ascii="Arial" w:hAnsi="Arial" w:cs="Arial"/>
+                <w:color w:val="000000"/>
+              </w:rPr>
+              <w:t xml:space="preserve"> 14/07/2022</w:t>
+            </w:r>
+          </w:p>
+        </w:tc>
+      </w:tr>
+      <w:tr>
+        <w:trPr>
+          <w:trHeight w:val="440"/>
+          <w:jc w:val="center"/>
+        </w:trPr>
+        <w:tc>
+          <w:tcPr>
+            <w:tcW w:w="0" w:type="auto"/>
+            <w:tcBorders>
+              <w:top w:val="single" w:sz="8" w:space="0" w:color="000099"/>
+              <w:left w:val="single" w:sz="8" w:space="0" w:color="000099"/>
+              <w:bottom w:val="single" w:sz="8" w:space="0" w:color="000099"/>
+              <w:right w:val="single" w:sz="8" w:space="0" w:color="000099"/>
+            </w:tcBorders>
+            <w:shd w:val="clear" w:color="auto" w:fill="EFF7FF"/>
+            <w:tcMar>
+              <w:top w:w="100" w:type="dxa"/>
+              <w:left w:w="100" w:type="dxa"/>
+              <w:bottom w:w="100" w:type="dxa"/>
+              <w:right w:w="100" w:type="dxa"/>
+            </w:tcMar>
+            <w:hideMark/>
+          </w:tcPr>
+          <w:p>
+            <w:pPr>
+              <w:pStyle w:val="NormalWeb"/>
+              <w:spacing w:before="0" w:beforeAutospacing="0" w:after="0" w:afterAutospacing="0"/>
+              <w:jc w:val="both"/>
+            </w:pPr>
+            <w:r>
+              <w:rPr>
+                <w:rFonts w:ascii="Arial" w:hAnsi="Arial" w:cs="Arial"/>
+                <w:b/>
+                <w:bCs/>
+                <w:color w:val="000000"/>
+              </w:rPr>
+              <w:t>Responsable:</w:t>
+            </w:r>
+          </w:p>
+          <w:p>
+            <w:pPr>
+              <w:pStyle w:val="NormalWeb"/>
+              <w:numPr>
+                <w:ilvl w:val="0"/>
+                <w:numId w:val="13"/>
+              </w:numPr>
+              <w:spacing w:before="240" w:beforeAutospacing="0" w:after="0" w:afterAutospacing="0"/>
+              <w:textAlignment w:val="baseline"/>
+              <w:rPr>
+                <w:rFonts w:ascii="Arial" w:hAnsi="Arial" w:cs="Arial"/>
+                <w:color w:val="000000"/>
+              </w:rPr>
+            </w:pPr>
+            <w:r>
+              <w:rPr>
+                <w:rFonts w:ascii="Arial" w:hAnsi="Arial" w:cs="Arial"/>
+                <w:color w:val="000000"/>
+              </w:rPr>
+              <w:t>Hernández Bianchi, Stefano Alessandro</w:t>
+            </w:r>
+          </w:p>
+          <w:p>
+            <w:pPr>
+              <w:pStyle w:val="NormalWeb"/>
+              <w:numPr>
+                <w:ilvl w:val="0"/>
+                <w:numId w:val="13"/>
+              </w:numPr>
+              <w:spacing w:before="0" w:beforeAutospacing="0" w:after="0" w:afterAutospacing="0"/>
+              <w:jc w:val="both"/>
+              <w:textAlignment w:val="baseline"/>
+              <w:rPr>
+                <w:rFonts w:ascii="Arial" w:hAnsi="Arial" w:cs="Arial"/>
+                <w:color w:val="000000"/>
+              </w:rPr>
+            </w:pPr>
+            <w:proofErr w:type="spellStart"/>
+            <w:r>
+              <w:rPr>
+                <w:rFonts w:ascii="Arial" w:hAnsi="Arial" w:cs="Arial"/>
+                <w:color w:val="000000"/>
+              </w:rPr>
+              <w:t>Solis</w:t>
+            </w:r>
+            <w:proofErr w:type="spellEnd"/>
+            <w:r>
+              <w:rPr>
+                <w:rFonts w:ascii="Arial" w:hAnsi="Arial" w:cs="Arial"/>
+                <w:color w:val="000000"/>
+              </w:rPr>
+              <w:t xml:space="preserve"> Flores Aldair </w:t>
+            </w:r>
+            <w:proofErr w:type="spellStart"/>
+            <w:r>
+              <w:rPr>
+                <w:rFonts w:ascii="Arial" w:hAnsi="Arial" w:cs="Arial"/>
+                <w:color w:val="000000"/>
+              </w:rPr>
+              <w:t>Jhostin</w:t>
+            </w:r>
+            <w:proofErr w:type="spellEnd"/>
+          </w:p>
+        </w:tc>
+        <w:tc>
+          <w:tcPr>
+            <w:tcW w:w="0" w:type="auto"/>
+            <w:tcBorders>
+              <w:top w:val="single" w:sz="8" w:space="0" w:color="000099"/>
+              <w:left w:val="single" w:sz="8" w:space="0" w:color="000099"/>
+              <w:bottom w:val="single" w:sz="8" w:space="0" w:color="000099"/>
+              <w:right w:val="single" w:sz="8" w:space="0" w:color="000099"/>
+            </w:tcBorders>
+            <w:shd w:val="clear" w:color="auto" w:fill="AEE7E8"/>
+            <w:tcMar>
+              <w:top w:w="100" w:type="dxa"/>
+              <w:left w:w="100" w:type="dxa"/>
+              <w:bottom w:w="100" w:type="dxa"/>
+              <w:right w:w="100" w:type="dxa"/>
+            </w:tcMar>
+            <w:hideMark/>
+          </w:tcPr>
+          <w:p>
+            <w:pPr>
+              <w:pStyle w:val="NormalWeb"/>
+              <w:spacing w:before="0" w:beforeAutospacing="0" w:after="0" w:afterAutospacing="0"/>
+            </w:pPr>
+            <w:r>
+              <w:rPr>
+                <w:rFonts w:ascii="Arial" w:hAnsi="Arial" w:cs="Arial"/>
+                <w:b/>
+                <w:bCs/>
+                <w:color w:val="000000"/>
+              </w:rPr>
+              <w:t xml:space="preserve">Tiempo Estimado: </w:t>
+            </w:r>
+            <w:r>
+              <w:rPr>
+                <w:rFonts w:ascii="Arial" w:hAnsi="Arial" w:cs="Arial"/>
+                <w:color w:val="000000"/>
+              </w:rPr>
+              <w:t>3h</w:t>
+            </w:r>
+          </w:p>
+        </w:tc>
+      </w:tr>
+      <w:tr>
+        <w:trPr>
+          <w:jc w:val="center"/>
+        </w:trPr>
+        <w:tc>
+          <w:tcPr>
+            <w:tcW w:w="0" w:type="auto"/>
+            <w:gridSpan w:val="2"/>
+            <w:tcBorders>
+              <w:top w:val="single" w:sz="8" w:space="0" w:color="000099"/>
+              <w:left w:val="single" w:sz="8" w:space="0" w:color="000099"/>
+              <w:bottom w:val="single" w:sz="8" w:space="0" w:color="000099"/>
+              <w:right w:val="single" w:sz="8" w:space="0" w:color="000099"/>
+            </w:tcBorders>
+            <w:shd w:val="clear" w:color="auto" w:fill="EFF7FF"/>
+            <w:tcMar>
+              <w:top w:w="100" w:type="dxa"/>
+              <w:left w:w="100" w:type="dxa"/>
+              <w:bottom w:w="100" w:type="dxa"/>
+              <w:right w:w="100" w:type="dxa"/>
+            </w:tcMar>
+            <w:hideMark/>
+          </w:tcPr>
+          <w:p>
+            <w:pPr>
+              <w:pStyle w:val="NormalWeb"/>
+              <w:spacing w:before="0" w:beforeAutospacing="0" w:after="0" w:afterAutospacing="0"/>
+              <w:jc w:val="both"/>
+            </w:pPr>
+            <w:r>
+              <w:rPr>
+                <w:rFonts w:ascii="Arial" w:hAnsi="Arial" w:cs="Arial"/>
+                <w:b/>
+                <w:bCs/>
+                <w:color w:val="000000"/>
+              </w:rPr>
+              <w:t>Descripción:</w:t>
+            </w:r>
+          </w:p>
+          <w:p>
+            <w:pPr>
+              <w:pStyle w:val="NormalWeb"/>
+              <w:spacing w:before="0" w:beforeAutospacing="0" w:after="0" w:afterAutospacing="0"/>
+              <w:jc w:val="both"/>
+            </w:pPr>
+            <w:r>
+              <w:rPr>
+                <w:rFonts w:ascii="Arial" w:hAnsi="Arial" w:cs="Arial"/>
+                <w:color w:val="000000"/>
+              </w:rPr>
+              <w:t>Consiste en poder exportar un PDF donde está el horario semanal.</w:t>
             </w:r>
           </w:p>
         </w:tc>
@@ -9744,7 +10250,7 @@
 </file>
 
 <file path=word/numbering.xml><?xml version="1.0" encoding="utf-8"?>
-<w:numbering xmlns:wpc="http://schemas.microsoft.com/office/word/2010/wordprocessingCanvas" xmlns:cx="http://schemas.microsoft.com/office/drawing/2014/chartex" xmlns:mc="http://schemas.openxmlformats.org/markup-compatibility/2006" xmlns:o="urn:schemas-microsoft-com:office:office" xmlns:r="http://schemas.openxmlformats.org/officeDocument/2006/relationships" xmlns:m="http://schemas.openxmlformats.org/officeDocument/2006/math" xmlns:v="urn:schemas-microsoft-com:vml" xmlns:wp14="http://schemas.microsoft.com/office/word/2010/wordprocessingDrawing" xmlns:wp="http://schemas.openxmlformats.org/drawingml/2006/wordprocessingDrawing" xmlns:w10="urn:schemas-microsoft-com:office:word" xmlns:w="http://schemas.openxmlformats.org/wordprocessingml/2006/main" xmlns:w14="http://schemas.microsoft.com/office/word/2010/wordml" xmlns:w15="http://schemas.microsoft.com/office/word/2012/wordml" xmlns:w16se="http://schemas.microsoft.com/office/word/2015/wordml/symex" xmlns:wpg="http://schemas.microsoft.com/office/word/2010/wordprocessingGroup" xmlns:wpi="http://schemas.microsoft.com/office/word/2010/wordprocessingInk" xmlns:wne="http://schemas.microsoft.com/office/word/2006/wordml" xmlns:wps="http://schemas.microsoft.com/office/word/2010/wordprocessingShape" mc:Ignorable="w14 w15 w16se wp14">
+<w:numbering xmlns:wpc="http://schemas.microsoft.com/office/word/2010/wordprocessingCanvas" xmlns:cx="http://schemas.microsoft.com/office/drawing/2014/chartex" xmlns:cx1="http://schemas.microsoft.com/office/drawing/2015/9/8/chartex" xmlns:cx2="http://schemas.microsoft.com/office/drawing/2015/10/21/chartex" xmlns:cx3="http://schemas.microsoft.com/office/drawing/2016/5/9/chartex" xmlns:cx4="http://schemas.microsoft.com/office/drawing/2016/5/10/chartex" xmlns:cx5="http://schemas.microsoft.com/office/drawing/2016/5/11/chartex" xmlns:cx6="http://schemas.microsoft.com/office/drawing/2016/5/12/chartex" xmlns:cx7="http://schemas.microsoft.com/office/drawing/2016/5/13/chartex" xmlns:cx8="http://schemas.microsoft.com/office/drawing/2016/5/14/chartex" xmlns:mc="http://schemas.openxmlformats.org/markup-compatibility/2006" xmlns:aink="http://schemas.microsoft.com/office/drawing/2016/ink" xmlns:am3d="http://schemas.microsoft.com/office/drawing/2017/model3d" xmlns:o="urn:schemas-microsoft-com:office:office" xmlns:oel="http://schemas.microsoft.com/office/2019/extlst" xmlns:r="http://schemas.openxmlformats.org/officeDocument/2006/relationships" xmlns:m="http://schemas.openxmlformats.org/officeDocument/2006/math" xmlns:v="urn:schemas-microsoft-com:vml" xmlns:wp14="http://schemas.microsoft.com/office/word/2010/wordprocessingDrawing" xmlns:wp="http://schemas.openxmlformats.org/drawingml/2006/wordprocessingDrawing" xmlns:w10="urn:schemas-microsoft-com:office:word" xmlns:w="http://schemas.openxmlformats.org/wordprocessingml/2006/main" xmlns:w14="http://schemas.microsoft.com/office/word/2010/wordml" xmlns:w15="http://schemas.microsoft.com/office/word/2012/wordml" xmlns:w16cex="http://schemas.microsoft.com/office/word/2018/wordml/cex" xmlns:w16cid="http://schemas.microsoft.com/office/word/2016/wordml/cid" xmlns:w16="http://schemas.microsoft.com/office/word/2018/wordml" xmlns:w16sdtdh="http://schemas.microsoft.com/office/word/2020/wordml/sdtdatahash" xmlns:w16se="http://schemas.microsoft.com/office/word/2015/wordml/symex" xmlns:wpg="http://schemas.microsoft.com/office/word/2010/wordprocessingGroup" xmlns:wpi="http://schemas.microsoft.com/office/word/2010/wordprocessingInk" xmlns:wne="http://schemas.microsoft.com/office/word/2006/wordml" xmlns:wps="http://schemas.microsoft.com/office/word/2010/wordprocessingShape" mc:Ignorable="w14 w15 w16se w16cid w16 w16cex w16sdtdh wp14">
   <w:abstractNum w:abstractNumId="0" w15:restartNumberingAfterBreak="0">
     <w:nsid w:val="11F22C3B"/>
     <w:multiLevelType w:val="multilevel"/>
@@ -11039,9 +11545,9 @@
     </w:lvl>
   </w:abstractNum>
   <w:abstractNum w:abstractNumId="9" w15:restartNumberingAfterBreak="0">
-    <w:nsid w:val="626C278D"/>
+    <w:nsid w:val="5257194B"/>
     <w:multiLevelType w:val="multilevel"/>
-    <w:tmpl w:val="FDB6D192"/>
+    <w:tmpl w:val="EC9803A8"/>
     <w:lvl w:ilvl="0">
       <w:start w:val="1"/>
       <w:numFmt w:val="bullet"/>
@@ -11180,6 +11686,147 @@
     </w:lvl>
   </w:abstractNum>
   <w:abstractNum w:abstractNumId="10" w15:restartNumberingAfterBreak="0">
+    <w:nsid w:val="626C278D"/>
+    <w:multiLevelType w:val="multilevel"/>
+    <w:tmpl w:val="FDB6D192"/>
+    <w:lvl w:ilvl="0">
+      <w:start w:val="1"/>
+      <w:numFmt w:val="bullet"/>
+      <w:lvlText w:val=""/>
+      <w:lvlJc w:val="left"/>
+      <w:pPr>
+        <w:tabs>
+          <w:tab w:val="num" w:pos="720"/>
+        </w:tabs>
+        <w:ind w:left="720" w:hanging="360"/>
+      </w:pPr>
+      <w:rPr>
+        <w:rFonts w:ascii="Symbol" w:hAnsi="Symbol" w:hint="default"/>
+        <w:sz w:val="20"/>
+      </w:rPr>
+    </w:lvl>
+    <w:lvl w:ilvl="1" w:tentative="1">
+      <w:numFmt w:val="bullet"/>
+      <w:lvlText w:val="o"/>
+      <w:lvlJc w:val="left"/>
+      <w:pPr>
+        <w:tabs>
+          <w:tab w:val="num" w:pos="1440"/>
+        </w:tabs>
+        <w:ind w:left="1440" w:hanging="360"/>
+      </w:pPr>
+      <w:rPr>
+        <w:rFonts w:ascii="Courier New" w:hAnsi="Courier New" w:hint="default"/>
+        <w:sz w:val="20"/>
+      </w:rPr>
+    </w:lvl>
+    <w:lvl w:ilvl="2" w:tentative="1">
+      <w:numFmt w:val="bullet"/>
+      <w:lvlText w:val=""/>
+      <w:lvlJc w:val="left"/>
+      <w:pPr>
+        <w:tabs>
+          <w:tab w:val="num" w:pos="2160"/>
+        </w:tabs>
+        <w:ind w:left="2160" w:hanging="360"/>
+      </w:pPr>
+      <w:rPr>
+        <w:rFonts w:ascii="Wingdings" w:hAnsi="Wingdings" w:hint="default"/>
+        <w:sz w:val="20"/>
+      </w:rPr>
+    </w:lvl>
+    <w:lvl w:ilvl="3" w:tentative="1">
+      <w:numFmt w:val="bullet"/>
+      <w:lvlText w:val=""/>
+      <w:lvlJc w:val="left"/>
+      <w:pPr>
+        <w:tabs>
+          <w:tab w:val="num" w:pos="2880"/>
+        </w:tabs>
+        <w:ind w:left="2880" w:hanging="360"/>
+      </w:pPr>
+      <w:rPr>
+        <w:rFonts w:ascii="Wingdings" w:hAnsi="Wingdings" w:hint="default"/>
+        <w:sz w:val="20"/>
+      </w:rPr>
+    </w:lvl>
+    <w:lvl w:ilvl="4" w:tentative="1">
+      <w:numFmt w:val="bullet"/>
+      <w:lvlText w:val=""/>
+      <w:lvlJc w:val="left"/>
+      <w:pPr>
+        <w:tabs>
+          <w:tab w:val="num" w:pos="3600"/>
+        </w:tabs>
+        <w:ind w:left="3600" w:hanging="360"/>
+      </w:pPr>
+      <w:rPr>
+        <w:rFonts w:ascii="Wingdings" w:hAnsi="Wingdings" w:hint="default"/>
+        <w:sz w:val="20"/>
+      </w:rPr>
+    </w:lvl>
+    <w:lvl w:ilvl="5" w:tentative="1">
+      <w:numFmt w:val="bullet"/>
+      <w:lvlText w:val=""/>
+      <w:lvlJc w:val="left"/>
+      <w:pPr>
+        <w:tabs>
+          <w:tab w:val="num" w:pos="4320"/>
+        </w:tabs>
+        <w:ind w:left="4320" w:hanging="360"/>
+      </w:pPr>
+      <w:rPr>
+        <w:rFonts w:ascii="Wingdings" w:hAnsi="Wingdings" w:hint="default"/>
+        <w:sz w:val="20"/>
+      </w:rPr>
+    </w:lvl>
+    <w:lvl w:ilvl="6" w:tentative="1">
+      <w:numFmt w:val="bullet"/>
+      <w:lvlText w:val=""/>
+      <w:lvlJc w:val="left"/>
+      <w:pPr>
+        <w:tabs>
+          <w:tab w:val="num" w:pos="5040"/>
+        </w:tabs>
+        <w:ind w:left="5040" w:hanging="360"/>
+      </w:pPr>
+      <w:rPr>
+        <w:rFonts w:ascii="Wingdings" w:hAnsi="Wingdings" w:hint="default"/>
+        <w:sz w:val="20"/>
+      </w:rPr>
+    </w:lvl>
+    <w:lvl w:ilvl="7" w:tentative="1">
+      <w:numFmt w:val="bullet"/>
+      <w:lvlText w:val=""/>
+      <w:lvlJc w:val="left"/>
+      <w:pPr>
+        <w:tabs>
+          <w:tab w:val="num" w:pos="5760"/>
+        </w:tabs>
+        <w:ind w:left="5760" w:hanging="360"/>
+      </w:pPr>
+      <w:rPr>
+        <w:rFonts w:ascii="Wingdings" w:hAnsi="Wingdings" w:hint="default"/>
+        <w:sz w:val="20"/>
+      </w:rPr>
+    </w:lvl>
+    <w:lvl w:ilvl="8" w:tentative="1">
+      <w:numFmt w:val="bullet"/>
+      <w:lvlText w:val=""/>
+      <w:lvlJc w:val="left"/>
+      <w:pPr>
+        <w:tabs>
+          <w:tab w:val="num" w:pos="6480"/>
+        </w:tabs>
+        <w:ind w:left="6480" w:hanging="360"/>
+      </w:pPr>
+      <w:rPr>
+        <w:rFonts w:ascii="Wingdings" w:hAnsi="Wingdings" w:hint="default"/>
+        <w:sz w:val="20"/>
+      </w:rPr>
+    </w:lvl>
+  </w:abstractNum>
+  <w:abstractNum w:abstractNumId="11" w15:restartNumberingAfterBreak="0">
     <w:nsid w:val="7BB64B21"/>
     <w:multiLevelType w:val="multilevel"/>
     <w:tmpl w:val="FA529D0E"/>
@@ -11328,7 +11975,7 @@
       </w:rPr>
     </w:lvl>
   </w:abstractNum>
-  <w:abstractNum w:abstractNumId="11" w15:restartNumberingAfterBreak="0">
+  <w:abstractNum w:abstractNumId="12" w15:restartNumberingAfterBreak="0">
     <w:nsid w:val="7ED62B96"/>
     <w:multiLevelType w:val="multilevel"/>
     <w:tmpl w:val="920C41D6"/>
@@ -11469,47 +12116,50 @@
       </w:rPr>
     </w:lvl>
   </w:abstractNum>
-  <w:num w:numId="1">
+  <w:num w:numId="1" w16cid:durableId="124812394">
     <w:abstractNumId w:val="7"/>
   </w:num>
-  <w:num w:numId="2">
+  <w:num w:numId="2" w16cid:durableId="407390810">
     <w:abstractNumId w:val="0"/>
   </w:num>
-  <w:num w:numId="3">
+  <w:num w:numId="3" w16cid:durableId="1359238331">
     <w:abstractNumId w:val="8"/>
   </w:num>
-  <w:num w:numId="4">
+  <w:num w:numId="4" w16cid:durableId="1294099328">
     <w:abstractNumId w:val="1"/>
   </w:num>
-  <w:num w:numId="5">
+  <w:num w:numId="5" w16cid:durableId="1484077595">
     <w:abstractNumId w:val="4"/>
   </w:num>
-  <w:num w:numId="6">
-    <w:abstractNumId w:val="9"/>
+  <w:num w:numId="6" w16cid:durableId="738140856">
+    <w:abstractNumId w:val="10"/>
   </w:num>
-  <w:num w:numId="7">
+  <w:num w:numId="7" w16cid:durableId="743406723">
     <w:abstractNumId w:val="5"/>
   </w:num>
-  <w:num w:numId="8">
+  <w:num w:numId="8" w16cid:durableId="1030951946">
+    <w:abstractNumId w:val="12"/>
+  </w:num>
+  <w:num w:numId="9" w16cid:durableId="2013029265">
+    <w:abstractNumId w:val="3"/>
+  </w:num>
+  <w:num w:numId="10" w16cid:durableId="1238633996">
+    <w:abstractNumId w:val="2"/>
+  </w:num>
+  <w:num w:numId="11" w16cid:durableId="531695300">
+    <w:abstractNumId w:val="6"/>
+  </w:num>
+  <w:num w:numId="12" w16cid:durableId="946160307">
     <w:abstractNumId w:val="11"/>
   </w:num>
-  <w:num w:numId="9">
-    <w:abstractNumId w:val="3"/>
-  </w:num>
-  <w:num w:numId="10">
-    <w:abstractNumId w:val="2"/>
-  </w:num>
-  <w:num w:numId="11">
-    <w:abstractNumId w:val="6"/>
-  </w:num>
-  <w:num w:numId="12">
-    <w:abstractNumId w:val="10"/>
+  <w:num w:numId="13" w16cid:durableId="169680443">
+    <w:abstractNumId w:val="9"/>
   </w:num>
 </w:numbering>
 </file>
 
 <file path=word/styles.xml><?xml version="1.0" encoding="utf-8"?>
-<w:styles xmlns:mc="http://schemas.openxmlformats.org/markup-compatibility/2006" xmlns:r="http://schemas.openxmlformats.org/officeDocument/2006/relationships" xmlns:w="http://schemas.openxmlformats.org/wordprocessingml/2006/main" xmlns:w14="http://schemas.microsoft.com/office/word/2010/wordml" xmlns:w15="http://schemas.microsoft.com/office/word/2012/wordml" xmlns:w16se="http://schemas.microsoft.com/office/word/2015/wordml/symex" mc:Ignorable="w14 w15 w16se">
+<w:styles xmlns:mc="http://schemas.openxmlformats.org/markup-compatibility/2006" xmlns:r="http://schemas.openxmlformats.org/officeDocument/2006/relationships" xmlns:w="http://schemas.openxmlformats.org/wordprocessingml/2006/main" xmlns:w14="http://schemas.microsoft.com/office/word/2010/wordml" xmlns:w15="http://schemas.microsoft.com/office/word/2012/wordml" xmlns:w16cex="http://schemas.microsoft.com/office/word/2018/wordml/cex" xmlns:w16cid="http://schemas.microsoft.com/office/word/2016/wordml/cid" xmlns:w16="http://schemas.microsoft.com/office/word/2018/wordml" xmlns:w16sdtdh="http://schemas.microsoft.com/office/word/2020/wordml/sdtdatahash" xmlns:w16se="http://schemas.microsoft.com/office/word/2015/wordml/symex" mc:Ignorable="w14 w15 w16se w16cid w16 w16cex w16sdtdh">
   <w:docDefaults>
     <w:rPrDefault>
       <w:rPr>
@@ -11525,7 +12175,7 @@
       </w:pPr>
     </w:pPrDefault>
   </w:docDefaults>
-  <w:latentStyles w:defLockedState="0" w:defUIPriority="99" w:defSemiHidden="0" w:defUnhideWhenUsed="0" w:defQFormat="0" w:count="371">
+  <w:latentStyles w:defLockedState="0" w:defUIPriority="99" w:defSemiHidden="0" w:defUnhideWhenUsed="0" w:defQFormat="0" w:count="376">
     <w:lsdException w:name="Normal" w:uiPriority="0" w:qFormat="1"/>
     <w:lsdException w:name="heading 1" w:uiPriority="9" w:qFormat="1"/>
     <w:lsdException w:name="heading 2" w:semiHidden="1" w:uiPriority="9" w:unhideWhenUsed="1" w:qFormat="1"/>
@@ -11631,7 +12281,6 @@
     <w:lsdException w:name="HTML Sample" w:semiHidden="1" w:unhideWhenUsed="1"/>
     <w:lsdException w:name="HTML Typewriter" w:semiHidden="1" w:unhideWhenUsed="1"/>
     <w:lsdException w:name="HTML Variable" w:semiHidden="1" w:unhideWhenUsed="1"/>
-    <w:lsdException w:name="Normal Table" w:semiHidden="1" w:unhideWhenUsed="1"/>
     <w:lsdException w:name="annotation subject" w:semiHidden="1" w:unhideWhenUsed="1"/>
     <w:lsdException w:name="No List" w:semiHidden="1" w:unhideWhenUsed="1"/>
     <w:lsdException w:name="Outline List 1" w:semiHidden="1" w:unhideWhenUsed="1"/>
@@ -11674,11 +12323,8 @@
     <w:lsdException w:name="Table Contemporary" w:semiHidden="1" w:unhideWhenUsed="1"/>
     <w:lsdException w:name="Table Elegant" w:semiHidden="1" w:unhideWhenUsed="1"/>
     <w:lsdException w:name="Table Professional" w:semiHidden="1" w:unhideWhenUsed="1"/>
-    <w:lsdException w:name="Table Subtle 1" w:semiHidden="1" w:unhideWhenUsed="1"/>
     <w:lsdException w:name="Table Subtle 2" w:semiHidden="1" w:unhideWhenUsed="1"/>
     <w:lsdException w:name="Table Web 1" w:semiHidden="1" w:unhideWhenUsed="1"/>
-    <w:lsdException w:name="Table Web 2" w:semiHidden="1" w:unhideWhenUsed="1"/>
-    <w:lsdException w:name="Table Web 3" w:semiHidden="1" w:unhideWhenUsed="1"/>
     <w:lsdException w:name="Balloon Text" w:semiHidden="1" w:unhideWhenUsed="1"/>
     <w:lsdException w:name="Table Grid" w:uiPriority="39"/>
     <w:lsdException w:name="Table Theme" w:semiHidden="1" w:unhideWhenUsed="1"/>
@@ -11897,6 +12543,11 @@
     <w:lsdException w:name="List Table 5 Dark Accent 6" w:uiPriority="50"/>
     <w:lsdException w:name="List Table 6 Colorful Accent 6" w:uiPriority="51"/>
     <w:lsdException w:name="List Table 7 Colorful Accent 6" w:uiPriority="52"/>
+    <w:lsdException w:name="Mention" w:semiHidden="1" w:unhideWhenUsed="1"/>
+    <w:lsdException w:name="Smart Hyperlink" w:semiHidden="1" w:unhideWhenUsed="1"/>
+    <w:lsdException w:name="Hashtag" w:semiHidden="1" w:unhideWhenUsed="1"/>
+    <w:lsdException w:name="Unresolved Mention" w:semiHidden="1" w:unhideWhenUsed="1"/>
+    <w:lsdException w:name="Smart Link" w:semiHidden="1" w:unhideWhenUsed="1"/>
   </w:latentStyles>
   <w:style w:type="paragraph" w:default="1" w:styleId="Normal">
     <w:name w:val="Normal"/>

</xml_diff>

<commit_message>
FC - LHU se añadio tabla 3.8
</commit_message>
<xml_diff>
--- a/Desarrollo/FC/FC-LHU.docx
+++ b/Desarrollo/FC/FC-LHU.docx
@@ -260,23 +260,7 @@
           <w:sz w:val="24"/>
           <w:szCs w:val="24"/>
         </w:rPr>
-        <w:t xml:space="preserve">Balandra Camacho, </w:t>
-      </w:r>
-      <w:proofErr w:type="spellStart"/>
-      <w:r>
-        <w:rPr>
-          <w:sz w:val="24"/>
-          <w:szCs w:val="24"/>
-        </w:rPr>
-        <w:t>Ivan</w:t>
-      </w:r>
-      <w:proofErr w:type="spellEnd"/>
-      <w:r>
-        <w:rPr>
-          <w:sz w:val="24"/>
-          <w:szCs w:val="24"/>
-        </w:rPr>
-        <w:t xml:space="preserve">                                      20200248</w:t>
+        <w:t>Balandra Camacho, Ivan                                      20200248</w:t>
       </w:r>
     </w:p>
     <w:p>
@@ -9716,7 +9700,24 @@
       <w:pPr>
         <w:pStyle w:val="Ttulo2"/>
       </w:pPr>
+    </w:p>
+    <w:p>
+      <w:pPr>
+        <w:rPr>
+          <w:sz w:val="32"/>
+          <w:szCs w:val="32"/>
+        </w:rPr>
+      </w:pPr>
       <w:r>
+        <w:br w:type="page"/>
+      </w:r>
+    </w:p>
+    <w:p>
+      <w:pPr>
+        <w:pStyle w:val="Ttulo2"/>
+      </w:pPr>
+      <w:r>
+        <w:lastRenderedPageBreak/>
         <w:t>Tarea 3.7</w:t>
       </w:r>
     </w:p>
@@ -9928,7 +9929,6 @@
                 <w:bCs/>
                 <w:color w:val="000000"/>
               </w:rPr>
-              <w:lastRenderedPageBreak/>
               <w:t xml:space="preserve">Nombre de la Tarea: </w:t>
             </w:r>
             <w:r>
@@ -10225,6 +10225,512 @@
                 <w:color w:val="000000"/>
               </w:rPr>
               <w:t>Consiste en poder exportar un PDF donde está el horario semanal.</w:t>
+            </w:r>
+          </w:p>
+        </w:tc>
+      </w:tr>
+    </w:tbl>
+    <w:p>
+      <w:pPr>
+        <w:pStyle w:val="Ttulo3"/>
+        <w:rPr>
+          <w:sz w:val="40"/>
+          <w:szCs w:val="40"/>
+        </w:rPr>
+      </w:pPr>
+      <w:r>
+        <w:rPr>
+          <w:b/>
+          <w:bCs/>
+          <w:color w:val="000000"/>
+          <w:sz w:val="32"/>
+          <w:szCs w:val="32"/>
+        </w:rPr>
+        <w:t>Tarea 3.8</w:t>
+      </w:r>
+    </w:p>
+    <w:p/>
+    <w:tbl>
+      <w:tblPr>
+        <w:tblW w:w="0" w:type="auto"/>
+        <w:jc w:val="center"/>
+        <w:tblCellMar>
+          <w:top w:w="15" w:type="dxa"/>
+          <w:left w:w="15" w:type="dxa"/>
+          <w:bottom w:w="15" w:type="dxa"/>
+          <w:right w:w="15" w:type="dxa"/>
+        </w:tblCellMar>
+        <w:tblLook w:val="04A0" w:firstRow="1" w:lastRow="0" w:firstColumn="1" w:lastColumn="0" w:noHBand="0" w:noVBand="1"/>
+      </w:tblPr>
+      <w:tblGrid>
+        <w:gridCol w:w="4952"/>
+        <w:gridCol w:w="4054"/>
+      </w:tblGrid>
+      <w:tr>
+        <w:trPr>
+          <w:trHeight w:val="520"/>
+          <w:jc w:val="center"/>
+        </w:trPr>
+        <w:tc>
+          <w:tcPr>
+            <w:tcW w:w="0" w:type="auto"/>
+            <w:gridSpan w:val="2"/>
+            <w:tcBorders>
+              <w:top w:val="single" w:sz="8" w:space="0" w:color="000099"/>
+              <w:left w:val="single" w:sz="8" w:space="0" w:color="000099"/>
+              <w:bottom w:val="single" w:sz="8" w:space="0" w:color="000099"/>
+              <w:right w:val="single" w:sz="8" w:space="0" w:color="000099"/>
+            </w:tcBorders>
+            <w:shd w:val="clear" w:color="auto" w:fill="0779E4"/>
+            <w:tcMar>
+              <w:top w:w="100" w:type="dxa"/>
+              <w:left w:w="100" w:type="dxa"/>
+              <w:bottom w:w="100" w:type="dxa"/>
+              <w:right w:w="100" w:type="dxa"/>
+            </w:tcMar>
+            <w:hideMark/>
+          </w:tcPr>
+          <w:p>
+            <w:pPr>
+              <w:pStyle w:val="NormalWeb"/>
+              <w:spacing w:before="0" w:beforeAutospacing="0" w:after="0" w:afterAutospacing="0"/>
+              <w:jc w:val="right"/>
+            </w:pPr>
+            <w:r>
+              <w:rPr>
+                <w:rFonts w:ascii="Arial" w:hAnsi="Arial" w:cs="Arial"/>
+                <w:b/>
+                <w:bCs/>
+                <w:color w:val="FFFFFF"/>
+                <w:sz w:val="28"/>
+                <w:szCs w:val="28"/>
+              </w:rPr>
+              <w:t>TAREA 3.8</w:t>
+            </w:r>
+          </w:p>
+        </w:tc>
+      </w:tr>
+      <w:tr>
+        <w:trPr>
+          <w:jc w:val="center"/>
+        </w:trPr>
+        <w:tc>
+          <w:tcPr>
+            <w:tcW w:w="0" w:type="auto"/>
+            <w:tcBorders>
+              <w:top w:val="single" w:sz="8" w:space="0" w:color="000099"/>
+              <w:left w:val="single" w:sz="8" w:space="0" w:color="000099"/>
+              <w:bottom w:val="single" w:sz="8" w:space="0" w:color="000099"/>
+              <w:right w:val="single" w:sz="8" w:space="0" w:color="000099"/>
+            </w:tcBorders>
+            <w:shd w:val="clear" w:color="auto" w:fill="AEE7E8"/>
+            <w:tcMar>
+              <w:top w:w="100" w:type="dxa"/>
+              <w:left w:w="100" w:type="dxa"/>
+              <w:bottom w:w="100" w:type="dxa"/>
+              <w:right w:w="100" w:type="dxa"/>
+            </w:tcMar>
+            <w:hideMark/>
+          </w:tcPr>
+          <w:p>
+            <w:pPr>
+              <w:pStyle w:val="NormalWeb"/>
+              <w:spacing w:before="0" w:beforeAutospacing="0" w:after="0" w:afterAutospacing="0"/>
+              <w:jc w:val="both"/>
+            </w:pPr>
+            <w:proofErr w:type="spellStart"/>
+            <w:r>
+              <w:rPr>
+                <w:rFonts w:ascii="Arial" w:hAnsi="Arial" w:cs="Arial"/>
+                <w:b/>
+                <w:bCs/>
+                <w:color w:val="000000"/>
+              </w:rPr>
+              <w:t>N°</w:t>
+            </w:r>
+            <w:proofErr w:type="spellEnd"/>
+            <w:r>
+              <w:rPr>
+                <w:rFonts w:ascii="Arial" w:hAnsi="Arial" w:cs="Arial"/>
+                <w:b/>
+                <w:bCs/>
+                <w:color w:val="000000"/>
+              </w:rPr>
+              <w:t xml:space="preserve"> de Tarea: </w:t>
+            </w:r>
+            <w:r>
+              <w:rPr>
+                <w:rFonts w:ascii="Arial" w:hAnsi="Arial" w:cs="Arial"/>
+                <w:color w:val="000000"/>
+              </w:rPr>
+              <w:t>3.8</w:t>
+            </w:r>
+          </w:p>
+        </w:tc>
+        <w:tc>
+          <w:tcPr>
+            <w:tcW w:w="0" w:type="auto"/>
+            <w:tcBorders>
+              <w:top w:val="single" w:sz="8" w:space="0" w:color="000099"/>
+              <w:left w:val="single" w:sz="8" w:space="0" w:color="000099"/>
+              <w:bottom w:val="single" w:sz="8" w:space="0" w:color="000099"/>
+              <w:right w:val="single" w:sz="8" w:space="0" w:color="000099"/>
+            </w:tcBorders>
+            <w:shd w:val="clear" w:color="auto" w:fill="AEE7E8"/>
+            <w:tcMar>
+              <w:top w:w="100" w:type="dxa"/>
+              <w:left w:w="100" w:type="dxa"/>
+              <w:bottom w:w="100" w:type="dxa"/>
+              <w:right w:w="100" w:type="dxa"/>
+            </w:tcMar>
+            <w:hideMark/>
+          </w:tcPr>
+          <w:p>
+            <w:pPr>
+              <w:pStyle w:val="NormalWeb"/>
+              <w:spacing w:before="0" w:beforeAutospacing="0" w:after="0" w:afterAutospacing="0"/>
+            </w:pPr>
+            <w:proofErr w:type="spellStart"/>
+            <w:r>
+              <w:rPr>
+                <w:rFonts w:ascii="Arial" w:hAnsi="Arial" w:cs="Arial"/>
+                <w:b/>
+                <w:bCs/>
+                <w:color w:val="000000"/>
+              </w:rPr>
+              <w:t>N°</w:t>
+            </w:r>
+            <w:proofErr w:type="spellEnd"/>
+            <w:r>
+              <w:rPr>
+                <w:rFonts w:ascii="Arial" w:hAnsi="Arial" w:cs="Arial"/>
+                <w:b/>
+                <w:bCs/>
+                <w:color w:val="000000"/>
+              </w:rPr>
+              <w:t xml:space="preserve"> Historia de Usuario: </w:t>
+            </w:r>
+            <w:r>
+              <w:rPr>
+                <w:rFonts w:ascii="Arial" w:hAnsi="Arial" w:cs="Arial"/>
+                <w:color w:val="000000"/>
+              </w:rPr>
+              <w:t>3</w:t>
+            </w:r>
+          </w:p>
+        </w:tc>
+      </w:tr>
+      <w:tr>
+        <w:trPr>
+          <w:trHeight w:val="440"/>
+          <w:jc w:val="center"/>
+        </w:trPr>
+        <w:tc>
+          <w:tcPr>
+            <w:tcW w:w="0" w:type="auto"/>
+            <w:gridSpan w:val="2"/>
+            <w:tcBorders>
+              <w:top w:val="single" w:sz="8" w:space="0" w:color="000099"/>
+              <w:left w:val="single" w:sz="8" w:space="0" w:color="000099"/>
+              <w:bottom w:val="single" w:sz="8" w:space="0" w:color="000099"/>
+              <w:right w:val="single" w:sz="8" w:space="0" w:color="000099"/>
+            </w:tcBorders>
+            <w:shd w:val="clear" w:color="auto" w:fill="EFF7FF"/>
+            <w:tcMar>
+              <w:top w:w="100" w:type="dxa"/>
+              <w:left w:w="100" w:type="dxa"/>
+              <w:bottom w:w="100" w:type="dxa"/>
+              <w:right w:w="100" w:type="dxa"/>
+            </w:tcMar>
+            <w:hideMark/>
+          </w:tcPr>
+          <w:p>
+            <w:pPr>
+              <w:pStyle w:val="NormalWeb"/>
+              <w:spacing w:before="0" w:beforeAutospacing="0" w:after="0" w:afterAutospacing="0"/>
+              <w:jc w:val="both"/>
+            </w:pPr>
+            <w:r>
+              <w:rPr>
+                <w:rFonts w:ascii="Arial" w:hAnsi="Arial" w:cs="Arial"/>
+                <w:b/>
+                <w:bCs/>
+                <w:color w:val="000000"/>
+              </w:rPr>
+              <w:t xml:space="preserve">Nombre de la Tarea: </w:t>
+            </w:r>
+            <w:r>
+              <w:rPr>
+                <w:rFonts w:ascii="Arial" w:hAnsi="Arial" w:cs="Arial"/>
+                <w:color w:val="000000"/>
+              </w:rPr>
+              <w:t>Crear una interfaz que permita ver el total de número de créditos.</w:t>
+            </w:r>
+          </w:p>
+        </w:tc>
+      </w:tr>
+      <w:tr>
+        <w:trPr>
+          <w:jc w:val="center"/>
+        </w:trPr>
+        <w:tc>
+          <w:tcPr>
+            <w:tcW w:w="0" w:type="auto"/>
+            <w:tcBorders>
+              <w:top w:val="single" w:sz="8" w:space="0" w:color="000099"/>
+              <w:left w:val="single" w:sz="8" w:space="0" w:color="000099"/>
+              <w:bottom w:val="single" w:sz="8" w:space="0" w:color="000099"/>
+              <w:right w:val="single" w:sz="8" w:space="0" w:color="000099"/>
+            </w:tcBorders>
+            <w:shd w:val="clear" w:color="auto" w:fill="AEE7E8"/>
+            <w:tcMar>
+              <w:top w:w="100" w:type="dxa"/>
+              <w:left w:w="100" w:type="dxa"/>
+              <w:bottom w:w="100" w:type="dxa"/>
+              <w:right w:w="100" w:type="dxa"/>
+            </w:tcMar>
+            <w:hideMark/>
+          </w:tcPr>
+          <w:p>
+            <w:pPr>
+              <w:pStyle w:val="NormalWeb"/>
+              <w:spacing w:before="0" w:beforeAutospacing="0" w:after="0" w:afterAutospacing="0"/>
+              <w:jc w:val="both"/>
+            </w:pPr>
+            <w:r>
+              <w:rPr>
+                <w:rFonts w:ascii="Arial" w:hAnsi="Arial" w:cs="Arial"/>
+                <w:b/>
+                <w:bCs/>
+                <w:color w:val="000000"/>
+              </w:rPr>
+              <w:t xml:space="preserve">Fecha Inicio: </w:t>
+            </w:r>
+            <w:r>
+              <w:rPr>
+                <w:rFonts w:ascii="Arial" w:hAnsi="Arial" w:cs="Arial"/>
+                <w:color w:val="000000"/>
+              </w:rPr>
+              <w:t>01/07/2022</w:t>
+            </w:r>
+          </w:p>
+        </w:tc>
+        <w:tc>
+          <w:tcPr>
+            <w:tcW w:w="0" w:type="auto"/>
+            <w:tcBorders>
+              <w:top w:val="single" w:sz="8" w:space="0" w:color="000099"/>
+              <w:left w:val="single" w:sz="8" w:space="0" w:color="000099"/>
+              <w:bottom w:val="single" w:sz="8" w:space="0" w:color="000099"/>
+              <w:right w:val="single" w:sz="8" w:space="0" w:color="000099"/>
+            </w:tcBorders>
+            <w:shd w:val="clear" w:color="auto" w:fill="AEE7E8"/>
+            <w:tcMar>
+              <w:top w:w="100" w:type="dxa"/>
+              <w:left w:w="100" w:type="dxa"/>
+              <w:bottom w:w="100" w:type="dxa"/>
+              <w:right w:w="100" w:type="dxa"/>
+            </w:tcMar>
+            <w:hideMark/>
+          </w:tcPr>
+          <w:p>
+            <w:pPr>
+              <w:pStyle w:val="NormalWeb"/>
+              <w:spacing w:before="0" w:beforeAutospacing="0" w:after="0" w:afterAutospacing="0"/>
+            </w:pPr>
+            <w:r>
+              <w:rPr>
+                <w:rFonts w:ascii="Arial" w:hAnsi="Arial" w:cs="Arial"/>
+                <w:b/>
+                <w:bCs/>
+                <w:color w:val="000000"/>
+              </w:rPr>
+              <w:t>Fecha Fin:</w:t>
+            </w:r>
+            <w:r>
+              <w:rPr>
+                <w:rFonts w:ascii="Arial" w:hAnsi="Arial" w:cs="Arial"/>
+                <w:color w:val="000000"/>
+              </w:rPr>
+              <w:t xml:space="preserve"> 14/07/2022</w:t>
+            </w:r>
+          </w:p>
+        </w:tc>
+      </w:tr>
+      <w:tr>
+        <w:trPr>
+          <w:trHeight w:val="440"/>
+          <w:jc w:val="center"/>
+        </w:trPr>
+        <w:tc>
+          <w:tcPr>
+            <w:tcW w:w="0" w:type="auto"/>
+            <w:tcBorders>
+              <w:top w:val="single" w:sz="8" w:space="0" w:color="000099"/>
+              <w:left w:val="single" w:sz="8" w:space="0" w:color="000099"/>
+              <w:bottom w:val="single" w:sz="8" w:space="0" w:color="000099"/>
+              <w:right w:val="single" w:sz="8" w:space="0" w:color="000099"/>
+            </w:tcBorders>
+            <w:shd w:val="clear" w:color="auto" w:fill="EFF7FF"/>
+            <w:tcMar>
+              <w:top w:w="100" w:type="dxa"/>
+              <w:left w:w="100" w:type="dxa"/>
+              <w:bottom w:w="100" w:type="dxa"/>
+              <w:right w:w="100" w:type="dxa"/>
+            </w:tcMar>
+            <w:hideMark/>
+          </w:tcPr>
+          <w:p>
+            <w:pPr>
+              <w:pStyle w:val="NormalWeb"/>
+              <w:spacing w:before="0" w:beforeAutospacing="0" w:after="0" w:afterAutospacing="0"/>
+              <w:jc w:val="both"/>
+            </w:pPr>
+            <w:r>
+              <w:rPr>
+                <w:rFonts w:ascii="Arial" w:hAnsi="Arial" w:cs="Arial"/>
+                <w:b/>
+                <w:bCs/>
+                <w:color w:val="000000"/>
+              </w:rPr>
+              <w:t>Responsable:</w:t>
+            </w:r>
+          </w:p>
+          <w:p>
+            <w:pPr>
+              <w:pStyle w:val="NormalWeb"/>
+              <w:numPr>
+                <w:ilvl w:val="0"/>
+                <w:numId w:val="14"/>
+              </w:numPr>
+              <w:spacing w:before="0" w:beforeAutospacing="0" w:after="0" w:afterAutospacing="0"/>
+              <w:jc w:val="both"/>
+              <w:textAlignment w:val="baseline"/>
+              <w:rPr>
+                <w:rFonts w:ascii="Arial" w:hAnsi="Arial" w:cs="Arial"/>
+                <w:color w:val="000000"/>
+              </w:rPr>
+            </w:pPr>
+            <w:proofErr w:type="spellStart"/>
+            <w:r>
+              <w:rPr>
+                <w:rFonts w:ascii="Arial" w:hAnsi="Arial" w:cs="Arial"/>
+                <w:color w:val="000000"/>
+              </w:rPr>
+              <w:t>Solis</w:t>
+            </w:r>
+            <w:proofErr w:type="spellEnd"/>
+            <w:r>
+              <w:rPr>
+                <w:rFonts w:ascii="Arial" w:hAnsi="Arial" w:cs="Arial"/>
+                <w:color w:val="000000"/>
+              </w:rPr>
+              <w:t xml:space="preserve"> Flores Aldair </w:t>
+            </w:r>
+            <w:proofErr w:type="spellStart"/>
+            <w:r>
+              <w:rPr>
+                <w:rFonts w:ascii="Arial" w:hAnsi="Arial" w:cs="Arial"/>
+                <w:color w:val="000000"/>
+              </w:rPr>
+              <w:t>Jhostin</w:t>
+            </w:r>
+            <w:proofErr w:type="spellEnd"/>
+          </w:p>
+        </w:tc>
+        <w:tc>
+          <w:tcPr>
+            <w:tcW w:w="0" w:type="auto"/>
+            <w:tcBorders>
+              <w:top w:val="single" w:sz="8" w:space="0" w:color="000099"/>
+              <w:left w:val="single" w:sz="8" w:space="0" w:color="000099"/>
+              <w:bottom w:val="single" w:sz="8" w:space="0" w:color="000099"/>
+              <w:right w:val="single" w:sz="8" w:space="0" w:color="000099"/>
+            </w:tcBorders>
+            <w:shd w:val="clear" w:color="auto" w:fill="AEE7E8"/>
+            <w:tcMar>
+              <w:top w:w="100" w:type="dxa"/>
+              <w:left w:w="100" w:type="dxa"/>
+              <w:bottom w:w="100" w:type="dxa"/>
+              <w:right w:w="100" w:type="dxa"/>
+            </w:tcMar>
+            <w:hideMark/>
+          </w:tcPr>
+          <w:p>
+            <w:pPr>
+              <w:pStyle w:val="NormalWeb"/>
+              <w:spacing w:before="0" w:beforeAutospacing="0" w:after="0" w:afterAutospacing="0"/>
+            </w:pPr>
+            <w:r>
+              <w:rPr>
+                <w:rFonts w:ascii="Arial" w:hAnsi="Arial" w:cs="Arial"/>
+                <w:b/>
+                <w:bCs/>
+                <w:color w:val="000000"/>
+              </w:rPr>
+              <w:t xml:space="preserve">Tiempo Estimado: </w:t>
+            </w:r>
+            <w:r>
+              <w:rPr>
+                <w:rFonts w:ascii="Arial" w:hAnsi="Arial" w:cs="Arial"/>
+                <w:color w:val="000000"/>
+              </w:rPr>
+              <w:t>2h</w:t>
+            </w:r>
+          </w:p>
+        </w:tc>
+      </w:tr>
+      <w:tr>
+        <w:trPr>
+          <w:jc w:val="center"/>
+        </w:trPr>
+        <w:tc>
+          <w:tcPr>
+            <w:tcW w:w="0" w:type="auto"/>
+            <w:gridSpan w:val="2"/>
+            <w:tcBorders>
+              <w:top w:val="single" w:sz="8" w:space="0" w:color="000099"/>
+              <w:left w:val="single" w:sz="8" w:space="0" w:color="000099"/>
+              <w:bottom w:val="single" w:sz="8" w:space="0" w:color="000099"/>
+              <w:right w:val="single" w:sz="8" w:space="0" w:color="000099"/>
+            </w:tcBorders>
+            <w:shd w:val="clear" w:color="auto" w:fill="EFF7FF"/>
+            <w:tcMar>
+              <w:top w:w="100" w:type="dxa"/>
+              <w:left w:w="100" w:type="dxa"/>
+              <w:bottom w:w="100" w:type="dxa"/>
+              <w:right w:w="100" w:type="dxa"/>
+            </w:tcMar>
+            <w:hideMark/>
+          </w:tcPr>
+          <w:p>
+            <w:pPr>
+              <w:pStyle w:val="NormalWeb"/>
+              <w:spacing w:before="0" w:beforeAutospacing="0" w:after="0" w:afterAutospacing="0"/>
+              <w:jc w:val="both"/>
+            </w:pPr>
+            <w:r>
+              <w:rPr>
+                <w:rFonts w:ascii="Arial" w:hAnsi="Arial" w:cs="Arial"/>
+                <w:b/>
+                <w:bCs/>
+                <w:color w:val="000000"/>
+              </w:rPr>
+              <w:t>Descripción:</w:t>
+            </w:r>
+          </w:p>
+          <w:p>
+            <w:pPr>
+              <w:pStyle w:val="NormalWeb"/>
+              <w:spacing w:before="0" w:beforeAutospacing="0" w:after="0" w:afterAutospacing="0"/>
+              <w:jc w:val="both"/>
+            </w:pPr>
+            <w:r>
+              <w:rPr>
+                <w:rFonts w:ascii="Arial" w:hAnsi="Arial" w:cs="Arial"/>
+                <w:color w:val="000000"/>
+              </w:rPr>
+              <w:t>Consiste en mostrar el total de créditos del ciclo en curso.</w:t>
             </w:r>
           </w:p>
         </w:tc>
@@ -11114,6 +11620,147 @@
     </w:lvl>
   </w:abstractNum>
   <w:abstractNum w:abstractNumId="6" w15:restartNumberingAfterBreak="0">
+    <w:nsid w:val="352925EF"/>
+    <w:multiLevelType w:val="multilevel"/>
+    <w:tmpl w:val="1C88021C"/>
+    <w:lvl w:ilvl="0">
+      <w:start w:val="1"/>
+      <w:numFmt w:val="bullet"/>
+      <w:lvlText w:val=""/>
+      <w:lvlJc w:val="left"/>
+      <w:pPr>
+        <w:tabs>
+          <w:tab w:val="num" w:pos="720"/>
+        </w:tabs>
+        <w:ind w:left="720" w:hanging="360"/>
+      </w:pPr>
+      <w:rPr>
+        <w:rFonts w:ascii="Symbol" w:hAnsi="Symbol" w:hint="default"/>
+        <w:sz w:val="20"/>
+      </w:rPr>
+    </w:lvl>
+    <w:lvl w:ilvl="1" w:tentative="1">
+      <w:numFmt w:val="bullet"/>
+      <w:lvlText w:val="o"/>
+      <w:lvlJc w:val="left"/>
+      <w:pPr>
+        <w:tabs>
+          <w:tab w:val="num" w:pos="1440"/>
+        </w:tabs>
+        <w:ind w:left="1440" w:hanging="360"/>
+      </w:pPr>
+      <w:rPr>
+        <w:rFonts w:ascii="Courier New" w:hAnsi="Courier New" w:hint="default"/>
+        <w:sz w:val="20"/>
+      </w:rPr>
+    </w:lvl>
+    <w:lvl w:ilvl="2" w:tentative="1">
+      <w:numFmt w:val="bullet"/>
+      <w:lvlText w:val=""/>
+      <w:lvlJc w:val="left"/>
+      <w:pPr>
+        <w:tabs>
+          <w:tab w:val="num" w:pos="2160"/>
+        </w:tabs>
+        <w:ind w:left="2160" w:hanging="360"/>
+      </w:pPr>
+      <w:rPr>
+        <w:rFonts w:ascii="Wingdings" w:hAnsi="Wingdings" w:hint="default"/>
+        <w:sz w:val="20"/>
+      </w:rPr>
+    </w:lvl>
+    <w:lvl w:ilvl="3" w:tentative="1">
+      <w:numFmt w:val="bullet"/>
+      <w:lvlText w:val=""/>
+      <w:lvlJc w:val="left"/>
+      <w:pPr>
+        <w:tabs>
+          <w:tab w:val="num" w:pos="2880"/>
+        </w:tabs>
+        <w:ind w:left="2880" w:hanging="360"/>
+      </w:pPr>
+      <w:rPr>
+        <w:rFonts w:ascii="Wingdings" w:hAnsi="Wingdings" w:hint="default"/>
+        <w:sz w:val="20"/>
+      </w:rPr>
+    </w:lvl>
+    <w:lvl w:ilvl="4" w:tentative="1">
+      <w:numFmt w:val="bullet"/>
+      <w:lvlText w:val=""/>
+      <w:lvlJc w:val="left"/>
+      <w:pPr>
+        <w:tabs>
+          <w:tab w:val="num" w:pos="3600"/>
+        </w:tabs>
+        <w:ind w:left="3600" w:hanging="360"/>
+      </w:pPr>
+      <w:rPr>
+        <w:rFonts w:ascii="Wingdings" w:hAnsi="Wingdings" w:hint="default"/>
+        <w:sz w:val="20"/>
+      </w:rPr>
+    </w:lvl>
+    <w:lvl w:ilvl="5" w:tentative="1">
+      <w:numFmt w:val="bullet"/>
+      <w:lvlText w:val=""/>
+      <w:lvlJc w:val="left"/>
+      <w:pPr>
+        <w:tabs>
+          <w:tab w:val="num" w:pos="4320"/>
+        </w:tabs>
+        <w:ind w:left="4320" w:hanging="360"/>
+      </w:pPr>
+      <w:rPr>
+        <w:rFonts w:ascii="Wingdings" w:hAnsi="Wingdings" w:hint="default"/>
+        <w:sz w:val="20"/>
+      </w:rPr>
+    </w:lvl>
+    <w:lvl w:ilvl="6" w:tentative="1">
+      <w:numFmt w:val="bullet"/>
+      <w:lvlText w:val=""/>
+      <w:lvlJc w:val="left"/>
+      <w:pPr>
+        <w:tabs>
+          <w:tab w:val="num" w:pos="5040"/>
+        </w:tabs>
+        <w:ind w:left="5040" w:hanging="360"/>
+      </w:pPr>
+      <w:rPr>
+        <w:rFonts w:ascii="Wingdings" w:hAnsi="Wingdings" w:hint="default"/>
+        <w:sz w:val="20"/>
+      </w:rPr>
+    </w:lvl>
+    <w:lvl w:ilvl="7" w:tentative="1">
+      <w:numFmt w:val="bullet"/>
+      <w:lvlText w:val=""/>
+      <w:lvlJc w:val="left"/>
+      <w:pPr>
+        <w:tabs>
+          <w:tab w:val="num" w:pos="5760"/>
+        </w:tabs>
+        <w:ind w:left="5760" w:hanging="360"/>
+      </w:pPr>
+      <w:rPr>
+        <w:rFonts w:ascii="Wingdings" w:hAnsi="Wingdings" w:hint="default"/>
+        <w:sz w:val="20"/>
+      </w:rPr>
+    </w:lvl>
+    <w:lvl w:ilvl="8" w:tentative="1">
+      <w:numFmt w:val="bullet"/>
+      <w:lvlText w:val=""/>
+      <w:lvlJc w:val="left"/>
+      <w:pPr>
+        <w:tabs>
+          <w:tab w:val="num" w:pos="6480"/>
+        </w:tabs>
+        <w:ind w:left="6480" w:hanging="360"/>
+      </w:pPr>
+      <w:rPr>
+        <w:rFonts w:ascii="Wingdings" w:hAnsi="Wingdings" w:hint="default"/>
+        <w:sz w:val="20"/>
+      </w:rPr>
+    </w:lvl>
+  </w:abstractNum>
+  <w:abstractNum w:abstractNumId="7" w15:restartNumberingAfterBreak="0">
     <w:nsid w:val="36A8009F"/>
     <w:multiLevelType w:val="multilevel"/>
     <w:tmpl w:val="F17CD51A"/>
@@ -11262,7 +11909,7 @@
       </w:rPr>
     </w:lvl>
   </w:abstractNum>
-  <w:abstractNum w:abstractNumId="7" w15:restartNumberingAfterBreak="0">
+  <w:abstractNum w:abstractNumId="8" w15:restartNumberingAfterBreak="0">
     <w:nsid w:val="399E323B"/>
     <w:multiLevelType w:val="multilevel"/>
     <w:tmpl w:val="7CF43738"/>
@@ -11403,7 +12050,7 @@
       </w:rPr>
     </w:lvl>
   </w:abstractNum>
-  <w:abstractNum w:abstractNumId="8" w15:restartNumberingAfterBreak="0">
+  <w:abstractNum w:abstractNumId="9" w15:restartNumberingAfterBreak="0">
     <w:nsid w:val="43961850"/>
     <w:multiLevelType w:val="multilevel"/>
     <w:tmpl w:val="B2FC1012"/>
@@ -11544,7 +12191,7 @@
       </w:rPr>
     </w:lvl>
   </w:abstractNum>
-  <w:abstractNum w:abstractNumId="9" w15:restartNumberingAfterBreak="0">
+  <w:abstractNum w:abstractNumId="10" w15:restartNumberingAfterBreak="0">
     <w:nsid w:val="5257194B"/>
     <w:multiLevelType w:val="multilevel"/>
     <w:tmpl w:val="EC9803A8"/>
@@ -11685,10 +12332,10 @@
       </w:rPr>
     </w:lvl>
   </w:abstractNum>
-  <w:abstractNum w:abstractNumId="10" w15:restartNumberingAfterBreak="0">
-    <w:nsid w:val="626C278D"/>
+  <w:abstractNum w:abstractNumId="11" w15:restartNumberingAfterBreak="0">
+    <w:nsid w:val="533E3F60"/>
     <w:multiLevelType w:val="multilevel"/>
-    <w:tmpl w:val="FDB6D192"/>
+    <w:tmpl w:val="16785738"/>
     <w:lvl w:ilvl="0">
       <w:start w:val="1"/>
       <w:numFmt w:val="bullet"/>
@@ -11826,7 +12473,148 @@
       </w:rPr>
     </w:lvl>
   </w:abstractNum>
-  <w:abstractNum w:abstractNumId="11" w15:restartNumberingAfterBreak="0">
+  <w:abstractNum w:abstractNumId="12" w15:restartNumberingAfterBreak="0">
+    <w:nsid w:val="626C278D"/>
+    <w:multiLevelType w:val="multilevel"/>
+    <w:tmpl w:val="FDB6D192"/>
+    <w:lvl w:ilvl="0">
+      <w:start w:val="1"/>
+      <w:numFmt w:val="bullet"/>
+      <w:lvlText w:val=""/>
+      <w:lvlJc w:val="left"/>
+      <w:pPr>
+        <w:tabs>
+          <w:tab w:val="num" w:pos="720"/>
+        </w:tabs>
+        <w:ind w:left="720" w:hanging="360"/>
+      </w:pPr>
+      <w:rPr>
+        <w:rFonts w:ascii="Symbol" w:hAnsi="Symbol" w:hint="default"/>
+        <w:sz w:val="20"/>
+      </w:rPr>
+    </w:lvl>
+    <w:lvl w:ilvl="1" w:tentative="1">
+      <w:numFmt w:val="bullet"/>
+      <w:lvlText w:val="o"/>
+      <w:lvlJc w:val="left"/>
+      <w:pPr>
+        <w:tabs>
+          <w:tab w:val="num" w:pos="1440"/>
+        </w:tabs>
+        <w:ind w:left="1440" w:hanging="360"/>
+      </w:pPr>
+      <w:rPr>
+        <w:rFonts w:ascii="Courier New" w:hAnsi="Courier New" w:hint="default"/>
+        <w:sz w:val="20"/>
+      </w:rPr>
+    </w:lvl>
+    <w:lvl w:ilvl="2" w:tentative="1">
+      <w:numFmt w:val="bullet"/>
+      <w:lvlText w:val=""/>
+      <w:lvlJc w:val="left"/>
+      <w:pPr>
+        <w:tabs>
+          <w:tab w:val="num" w:pos="2160"/>
+        </w:tabs>
+        <w:ind w:left="2160" w:hanging="360"/>
+      </w:pPr>
+      <w:rPr>
+        <w:rFonts w:ascii="Wingdings" w:hAnsi="Wingdings" w:hint="default"/>
+        <w:sz w:val="20"/>
+      </w:rPr>
+    </w:lvl>
+    <w:lvl w:ilvl="3" w:tentative="1">
+      <w:numFmt w:val="bullet"/>
+      <w:lvlText w:val=""/>
+      <w:lvlJc w:val="left"/>
+      <w:pPr>
+        <w:tabs>
+          <w:tab w:val="num" w:pos="2880"/>
+        </w:tabs>
+        <w:ind w:left="2880" w:hanging="360"/>
+      </w:pPr>
+      <w:rPr>
+        <w:rFonts w:ascii="Wingdings" w:hAnsi="Wingdings" w:hint="default"/>
+        <w:sz w:val="20"/>
+      </w:rPr>
+    </w:lvl>
+    <w:lvl w:ilvl="4" w:tentative="1">
+      <w:numFmt w:val="bullet"/>
+      <w:lvlText w:val=""/>
+      <w:lvlJc w:val="left"/>
+      <w:pPr>
+        <w:tabs>
+          <w:tab w:val="num" w:pos="3600"/>
+        </w:tabs>
+        <w:ind w:left="3600" w:hanging="360"/>
+      </w:pPr>
+      <w:rPr>
+        <w:rFonts w:ascii="Wingdings" w:hAnsi="Wingdings" w:hint="default"/>
+        <w:sz w:val="20"/>
+      </w:rPr>
+    </w:lvl>
+    <w:lvl w:ilvl="5" w:tentative="1">
+      <w:numFmt w:val="bullet"/>
+      <w:lvlText w:val=""/>
+      <w:lvlJc w:val="left"/>
+      <w:pPr>
+        <w:tabs>
+          <w:tab w:val="num" w:pos="4320"/>
+        </w:tabs>
+        <w:ind w:left="4320" w:hanging="360"/>
+      </w:pPr>
+      <w:rPr>
+        <w:rFonts w:ascii="Wingdings" w:hAnsi="Wingdings" w:hint="default"/>
+        <w:sz w:val="20"/>
+      </w:rPr>
+    </w:lvl>
+    <w:lvl w:ilvl="6" w:tentative="1">
+      <w:numFmt w:val="bullet"/>
+      <w:lvlText w:val=""/>
+      <w:lvlJc w:val="left"/>
+      <w:pPr>
+        <w:tabs>
+          <w:tab w:val="num" w:pos="5040"/>
+        </w:tabs>
+        <w:ind w:left="5040" w:hanging="360"/>
+      </w:pPr>
+      <w:rPr>
+        <w:rFonts w:ascii="Wingdings" w:hAnsi="Wingdings" w:hint="default"/>
+        <w:sz w:val="20"/>
+      </w:rPr>
+    </w:lvl>
+    <w:lvl w:ilvl="7" w:tentative="1">
+      <w:numFmt w:val="bullet"/>
+      <w:lvlText w:val=""/>
+      <w:lvlJc w:val="left"/>
+      <w:pPr>
+        <w:tabs>
+          <w:tab w:val="num" w:pos="5760"/>
+        </w:tabs>
+        <w:ind w:left="5760" w:hanging="360"/>
+      </w:pPr>
+      <w:rPr>
+        <w:rFonts w:ascii="Wingdings" w:hAnsi="Wingdings" w:hint="default"/>
+        <w:sz w:val="20"/>
+      </w:rPr>
+    </w:lvl>
+    <w:lvl w:ilvl="8" w:tentative="1">
+      <w:numFmt w:val="bullet"/>
+      <w:lvlText w:val=""/>
+      <w:lvlJc w:val="left"/>
+      <w:pPr>
+        <w:tabs>
+          <w:tab w:val="num" w:pos="6480"/>
+        </w:tabs>
+        <w:ind w:left="6480" w:hanging="360"/>
+      </w:pPr>
+      <w:rPr>
+        <w:rFonts w:ascii="Wingdings" w:hAnsi="Wingdings" w:hint="default"/>
+        <w:sz w:val="20"/>
+      </w:rPr>
+    </w:lvl>
+  </w:abstractNum>
+  <w:abstractNum w:abstractNumId="13" w15:restartNumberingAfterBreak="0">
     <w:nsid w:val="7BB64B21"/>
     <w:multiLevelType w:val="multilevel"/>
     <w:tmpl w:val="FA529D0E"/>
@@ -11975,7 +12763,7 @@
       </w:rPr>
     </w:lvl>
   </w:abstractNum>
-  <w:abstractNum w:abstractNumId="12" w15:restartNumberingAfterBreak="0">
+  <w:abstractNum w:abstractNumId="14" w15:restartNumberingAfterBreak="0">
     <w:nsid w:val="7ED62B96"/>
     <w:multiLevelType w:val="multilevel"/>
     <w:tmpl w:val="920C41D6"/>
@@ -12117,13 +12905,13 @@
     </w:lvl>
   </w:abstractNum>
   <w:num w:numId="1" w16cid:durableId="124812394">
-    <w:abstractNumId w:val="7"/>
+    <w:abstractNumId w:val="8"/>
   </w:num>
   <w:num w:numId="2" w16cid:durableId="407390810">
     <w:abstractNumId w:val="0"/>
   </w:num>
   <w:num w:numId="3" w16cid:durableId="1359238331">
-    <w:abstractNumId w:val="8"/>
+    <w:abstractNumId w:val="9"/>
   </w:num>
   <w:num w:numId="4" w16cid:durableId="1294099328">
     <w:abstractNumId w:val="1"/>
@@ -12132,13 +12920,13 @@
     <w:abstractNumId w:val="4"/>
   </w:num>
   <w:num w:numId="6" w16cid:durableId="738140856">
-    <w:abstractNumId w:val="10"/>
+    <w:abstractNumId w:val="12"/>
   </w:num>
   <w:num w:numId="7" w16cid:durableId="743406723">
     <w:abstractNumId w:val="5"/>
   </w:num>
   <w:num w:numId="8" w16cid:durableId="1030951946">
-    <w:abstractNumId w:val="12"/>
+    <w:abstractNumId w:val="14"/>
   </w:num>
   <w:num w:numId="9" w16cid:durableId="2013029265">
     <w:abstractNumId w:val="3"/>
@@ -12147,13 +12935,19 @@
     <w:abstractNumId w:val="2"/>
   </w:num>
   <w:num w:numId="11" w16cid:durableId="531695300">
+    <w:abstractNumId w:val="7"/>
+  </w:num>
+  <w:num w:numId="12" w16cid:durableId="946160307">
+    <w:abstractNumId w:val="13"/>
+  </w:num>
+  <w:num w:numId="13" w16cid:durableId="169680443">
+    <w:abstractNumId w:val="10"/>
+  </w:num>
+  <w:num w:numId="14" w16cid:durableId="1104810815">
     <w:abstractNumId w:val="6"/>
   </w:num>
-  <w:num w:numId="12" w16cid:durableId="946160307">
+  <w:num w:numId="15" w16cid:durableId="505635291">
     <w:abstractNumId w:val="11"/>
-  </w:num>
-  <w:num w:numId="13" w16cid:durableId="169680443">
-    <w:abstractNumId w:val="9"/>
   </w:num>
 </w:numbering>
 </file>
@@ -12281,6 +13075,7 @@
     <w:lsdException w:name="HTML Sample" w:semiHidden="1" w:unhideWhenUsed="1"/>
     <w:lsdException w:name="HTML Typewriter" w:semiHidden="1" w:unhideWhenUsed="1"/>
     <w:lsdException w:name="HTML Variable" w:semiHidden="1" w:unhideWhenUsed="1"/>
+    <w:lsdException w:name="Normal Table" w:semiHidden="1" w:unhideWhenUsed="1"/>
     <w:lsdException w:name="annotation subject" w:semiHidden="1" w:unhideWhenUsed="1"/>
     <w:lsdException w:name="No List" w:semiHidden="1" w:unhideWhenUsed="1"/>
     <w:lsdException w:name="Outline List 1" w:semiHidden="1" w:unhideWhenUsed="1"/>
@@ -12323,8 +13118,11 @@
     <w:lsdException w:name="Table Contemporary" w:semiHidden="1" w:unhideWhenUsed="1"/>
     <w:lsdException w:name="Table Elegant" w:semiHidden="1" w:unhideWhenUsed="1"/>
     <w:lsdException w:name="Table Professional" w:semiHidden="1" w:unhideWhenUsed="1"/>
+    <w:lsdException w:name="Table Subtle 1" w:semiHidden="1" w:unhideWhenUsed="1"/>
     <w:lsdException w:name="Table Subtle 2" w:semiHidden="1" w:unhideWhenUsed="1"/>
     <w:lsdException w:name="Table Web 1" w:semiHidden="1" w:unhideWhenUsed="1"/>
+    <w:lsdException w:name="Table Web 2" w:semiHidden="1" w:unhideWhenUsed="1"/>
+    <w:lsdException w:name="Table Web 3" w:semiHidden="1" w:unhideWhenUsed="1"/>
     <w:lsdException w:name="Balloon Text" w:semiHidden="1" w:unhideWhenUsed="1"/>
     <w:lsdException w:name="Table Grid" w:uiPriority="39"/>
     <w:lsdException w:name="Table Theme" w:semiHidden="1" w:unhideWhenUsed="1"/>

</xml_diff>

<commit_message>
LHU - última version
</commit_message>
<xml_diff>
--- a/Desarrollo/FC/FC-LHU.docx
+++ b/Desarrollo/FC/FC-LHU.docx
@@ -10210,20 +10210,9 @@
     </w:tbl>
     <w:p>
       <w:pPr>
-        <w:pStyle w:val="Ttulo3"/>
-        <w:rPr>
-          <w:sz w:val="40"/>
-          <w:szCs w:val="40"/>
-        </w:rPr>
+        <w:pStyle w:val="Ttulo2"/>
       </w:pPr>
       <w:r>
-        <w:rPr>
-          <w:b/>
-          <w:bCs/>
-          <w:color w:val="000000"/>
-          <w:sz w:val="32"/>
-          <w:szCs w:val="32"/>
-        </w:rPr>
         <w:t>Tarea 3.8</w:t>
       </w:r>
     </w:p>
@@ -10721,16 +10710,9 @@
     </w:p>
     <w:p>
       <w:pPr>
-        <w:pStyle w:val="Ttulo3"/>
+        <w:pStyle w:val="Ttulo2"/>
       </w:pPr>
       <w:r>
-        <w:rPr>
-          <w:b/>
-          <w:bCs/>
-          <w:color w:val="000000"/>
-          <w:sz w:val="22"/>
-          <w:szCs w:val="22"/>
-        </w:rPr>
         <w:lastRenderedPageBreak/>
         <w:t>Tarea 3.9</w:t>
       </w:r>
@@ -11233,13 +11215,105 @@
       </w:pPr>
     </w:p>
     <w:sectPr>
+      <w:footerReference w:type="default" r:id="rId7"/>
       <w:pgSz w:w="11906" w:h="16838"/>
       <w:pgMar w:top="1440" w:right="1440" w:bottom="1440" w:left="1440" w:header="720" w:footer="720" w:gutter="0"/>
       <w:pgNumType w:start="1"/>
       <w:cols w:space="720"/>
+      <w:titlePg/>
+      <w:docGrid w:linePitch="299"/>
     </w:sectPr>
   </w:body>
 </w:document>
+</file>
+
+<file path=word/endnotes.xml><?xml version="1.0" encoding="utf-8"?>
+<w:endnotes xmlns:wpc="http://schemas.microsoft.com/office/word/2010/wordprocessingCanvas" xmlns:cx="http://schemas.microsoft.com/office/drawing/2014/chartex" xmlns:cx1="http://schemas.microsoft.com/office/drawing/2015/9/8/chartex" xmlns:cx2="http://schemas.microsoft.com/office/drawing/2015/10/21/chartex" xmlns:cx3="http://schemas.microsoft.com/office/drawing/2016/5/9/chartex" xmlns:cx4="http://schemas.microsoft.com/office/drawing/2016/5/10/chartex" xmlns:cx5="http://schemas.microsoft.com/office/drawing/2016/5/11/chartex" xmlns:cx6="http://schemas.microsoft.com/office/drawing/2016/5/12/chartex" xmlns:cx7="http://schemas.microsoft.com/office/drawing/2016/5/13/chartex" xmlns:cx8="http://schemas.microsoft.com/office/drawing/2016/5/14/chartex" xmlns:mc="http://schemas.openxmlformats.org/markup-compatibility/2006" xmlns:aink="http://schemas.microsoft.com/office/drawing/2016/ink" xmlns:am3d="http://schemas.microsoft.com/office/drawing/2017/model3d" xmlns:o="urn:schemas-microsoft-com:office:office" xmlns:oel="http://schemas.microsoft.com/office/2019/extlst" xmlns:r="http://schemas.openxmlformats.org/officeDocument/2006/relationships" xmlns:m="http://schemas.openxmlformats.org/officeDocument/2006/math" xmlns:v="urn:schemas-microsoft-com:vml" xmlns:wp14="http://schemas.microsoft.com/office/word/2010/wordprocessingDrawing" xmlns:wp="http://schemas.openxmlformats.org/drawingml/2006/wordprocessingDrawing" xmlns:w10="urn:schemas-microsoft-com:office:word" xmlns:w="http://schemas.openxmlformats.org/wordprocessingml/2006/main" xmlns:w14="http://schemas.microsoft.com/office/word/2010/wordml" xmlns:w15="http://schemas.microsoft.com/office/word/2012/wordml" xmlns:w16cex="http://schemas.microsoft.com/office/word/2018/wordml/cex" xmlns:w16cid="http://schemas.microsoft.com/office/word/2016/wordml/cid" xmlns:w16="http://schemas.microsoft.com/office/word/2018/wordml" xmlns:w16sdtdh="http://schemas.microsoft.com/office/word/2020/wordml/sdtdatahash" xmlns:w16se="http://schemas.microsoft.com/office/word/2015/wordml/symex" xmlns:wpg="http://schemas.microsoft.com/office/word/2010/wordprocessingGroup" xmlns:wpi="http://schemas.microsoft.com/office/word/2010/wordprocessingInk" xmlns:wne="http://schemas.microsoft.com/office/word/2006/wordml" xmlns:wps="http://schemas.microsoft.com/office/word/2010/wordprocessingShape" mc:Ignorable="w14 w15 w16se w16cid w16 w16cex w16sdtdh wp14">
+  <w:endnote w:type="separator" w:id="-1">
+    <w:p>
+      <w:pPr>
+        <w:spacing w:line="240" w:lineRule="auto"/>
+      </w:pPr>
+      <w:r>
+        <w:separator/>
+      </w:r>
+    </w:p>
+  </w:endnote>
+  <w:endnote w:type="continuationSeparator" w:id="0">
+    <w:p>
+      <w:pPr>
+        <w:spacing w:line="240" w:lineRule="auto"/>
+      </w:pPr>
+      <w:r>
+        <w:continuationSeparator/>
+      </w:r>
+    </w:p>
+  </w:endnote>
+</w:endnotes>
+</file>
+
+<file path=word/footer1.xml><?xml version="1.0" encoding="utf-8"?>
+<w:ftr xmlns:wpc="http://schemas.microsoft.com/office/word/2010/wordprocessingCanvas" xmlns:cx="http://schemas.microsoft.com/office/drawing/2014/chartex" xmlns:cx1="http://schemas.microsoft.com/office/drawing/2015/9/8/chartex" xmlns:cx2="http://schemas.microsoft.com/office/drawing/2015/10/21/chartex" xmlns:cx3="http://schemas.microsoft.com/office/drawing/2016/5/9/chartex" xmlns:cx4="http://schemas.microsoft.com/office/drawing/2016/5/10/chartex" xmlns:cx5="http://schemas.microsoft.com/office/drawing/2016/5/11/chartex" xmlns:cx6="http://schemas.microsoft.com/office/drawing/2016/5/12/chartex" xmlns:cx7="http://schemas.microsoft.com/office/drawing/2016/5/13/chartex" xmlns:cx8="http://schemas.microsoft.com/office/drawing/2016/5/14/chartex" xmlns:mc="http://schemas.openxmlformats.org/markup-compatibility/2006" xmlns:aink="http://schemas.microsoft.com/office/drawing/2016/ink" xmlns:am3d="http://schemas.microsoft.com/office/drawing/2017/model3d" xmlns:o="urn:schemas-microsoft-com:office:office" xmlns:oel="http://schemas.microsoft.com/office/2019/extlst" xmlns:r="http://schemas.openxmlformats.org/officeDocument/2006/relationships" xmlns:m="http://schemas.openxmlformats.org/officeDocument/2006/math" xmlns:v="urn:schemas-microsoft-com:vml" xmlns:wp14="http://schemas.microsoft.com/office/word/2010/wordprocessingDrawing" xmlns:wp="http://schemas.openxmlformats.org/drawingml/2006/wordprocessingDrawing" xmlns:w10="urn:schemas-microsoft-com:office:word" xmlns:w="http://schemas.openxmlformats.org/wordprocessingml/2006/main" xmlns:w14="http://schemas.microsoft.com/office/word/2010/wordml" xmlns:w15="http://schemas.microsoft.com/office/word/2012/wordml" xmlns:w16cex="http://schemas.microsoft.com/office/word/2018/wordml/cex" xmlns:w16cid="http://schemas.microsoft.com/office/word/2016/wordml/cid" xmlns:w16="http://schemas.microsoft.com/office/word/2018/wordml" xmlns:w16sdtdh="http://schemas.microsoft.com/office/word/2020/wordml/sdtdatahash" xmlns:w16se="http://schemas.microsoft.com/office/word/2015/wordml/symex" xmlns:wpg="http://schemas.microsoft.com/office/word/2010/wordprocessingGroup" xmlns:wpi="http://schemas.microsoft.com/office/word/2010/wordprocessingInk" xmlns:wne="http://schemas.microsoft.com/office/word/2006/wordml" xmlns:wps="http://schemas.microsoft.com/office/word/2010/wordprocessingShape" mc:Ignorable="w14 w15 w16se w16cid w16 w16cex w16sdtdh wp14">
+  <w:p>
+    <w:pPr>
+      <w:spacing w:line="240" w:lineRule="auto"/>
+      <w:rPr>
+        <w:rFonts w:ascii="Times New Roman" w:eastAsia="Times New Roman" w:hAnsi="Times New Roman" w:cs="Times New Roman"/>
+        <w:sz w:val="24"/>
+        <w:szCs w:val="24"/>
+        <w:lang w:val="es-PE"/>
+      </w:rPr>
+    </w:pPr>
+    <w:r>
+      <w:rPr>
+        <w:rFonts w:eastAsia="Times New Roman"/>
+        <w:b/>
+        <w:bCs/>
+        <w:i/>
+        <w:iCs/>
+        <w:smallCaps/>
+        <w:color w:val="000000"/>
+        <w:sz w:val="20"/>
+        <w:szCs w:val="20"/>
+        <w:lang w:val="es-PE"/>
+      </w:rPr>
+      <w:t>GESTIÓN DE LA CONFIGURACIÓN DEL SOFTWARE        EQUIPO 6 – FOLLOWCLASS</w:t>
+    </w:r>
+  </w:p>
+  <w:p>
+    <w:pPr>
+      <w:pStyle w:val="Piedepgina"/>
+      <w:rPr>
+        <w:lang w:val="es-PE"/>
+      </w:rPr>
+    </w:pPr>
+  </w:p>
+</w:ftr>
+</file>
+
+<file path=word/footnotes.xml><?xml version="1.0" encoding="utf-8"?>
+<w:footnotes xmlns:wpc="http://schemas.microsoft.com/office/word/2010/wordprocessingCanvas" xmlns:cx="http://schemas.microsoft.com/office/drawing/2014/chartex" xmlns:cx1="http://schemas.microsoft.com/office/drawing/2015/9/8/chartex" xmlns:cx2="http://schemas.microsoft.com/office/drawing/2015/10/21/chartex" xmlns:cx3="http://schemas.microsoft.com/office/drawing/2016/5/9/chartex" xmlns:cx4="http://schemas.microsoft.com/office/drawing/2016/5/10/chartex" xmlns:cx5="http://schemas.microsoft.com/office/drawing/2016/5/11/chartex" xmlns:cx6="http://schemas.microsoft.com/office/drawing/2016/5/12/chartex" xmlns:cx7="http://schemas.microsoft.com/office/drawing/2016/5/13/chartex" xmlns:cx8="http://schemas.microsoft.com/office/drawing/2016/5/14/chartex" xmlns:mc="http://schemas.openxmlformats.org/markup-compatibility/2006" xmlns:aink="http://schemas.microsoft.com/office/drawing/2016/ink" xmlns:am3d="http://schemas.microsoft.com/office/drawing/2017/model3d" xmlns:o="urn:schemas-microsoft-com:office:office" xmlns:oel="http://schemas.microsoft.com/office/2019/extlst" xmlns:r="http://schemas.openxmlformats.org/officeDocument/2006/relationships" xmlns:m="http://schemas.openxmlformats.org/officeDocument/2006/math" xmlns:v="urn:schemas-microsoft-com:vml" xmlns:wp14="http://schemas.microsoft.com/office/word/2010/wordprocessingDrawing" xmlns:wp="http://schemas.openxmlformats.org/drawingml/2006/wordprocessingDrawing" xmlns:w10="urn:schemas-microsoft-com:office:word" xmlns:w="http://schemas.openxmlformats.org/wordprocessingml/2006/main" xmlns:w14="http://schemas.microsoft.com/office/word/2010/wordml" xmlns:w15="http://schemas.microsoft.com/office/word/2012/wordml" xmlns:w16cex="http://schemas.microsoft.com/office/word/2018/wordml/cex" xmlns:w16cid="http://schemas.microsoft.com/office/word/2016/wordml/cid" xmlns:w16="http://schemas.microsoft.com/office/word/2018/wordml" xmlns:w16sdtdh="http://schemas.microsoft.com/office/word/2020/wordml/sdtdatahash" xmlns:w16se="http://schemas.microsoft.com/office/word/2015/wordml/symex" xmlns:wpg="http://schemas.microsoft.com/office/word/2010/wordprocessingGroup" xmlns:wpi="http://schemas.microsoft.com/office/word/2010/wordprocessingInk" xmlns:wne="http://schemas.microsoft.com/office/word/2006/wordml" xmlns:wps="http://schemas.microsoft.com/office/word/2010/wordprocessingShape" mc:Ignorable="w14 w15 w16se w16cid w16 w16cex w16sdtdh wp14">
+  <w:footnote w:type="separator" w:id="-1">
+    <w:p>
+      <w:pPr>
+        <w:spacing w:line="240" w:lineRule="auto"/>
+      </w:pPr>
+      <w:r>
+        <w:separator/>
+      </w:r>
+    </w:p>
+  </w:footnote>
+  <w:footnote w:type="continuationSeparator" w:id="0">
+    <w:p>
+      <w:pPr>
+        <w:spacing w:line="240" w:lineRule="auto"/>
+      </w:pPr>
+      <w:r>
+        <w:continuationSeparator/>
+      </w:r>
+    </w:p>
+  </w:footnote>
+</w:footnotes>
 </file>
 
 <file path=word/numbering.xml><?xml version="1.0" encoding="utf-8"?>
@@ -14275,6 +14349,50 @@
       <w:ind w:left="220"/>
     </w:pPr>
   </w:style>
+  <w:style w:type="paragraph" w:styleId="Encabezado">
+    <w:name w:val="header"/>
+    <w:basedOn w:val="Normal"/>
+    <w:link w:val="EncabezadoCar"/>
+    <w:uiPriority w:val="99"/>
+    <w:unhideWhenUsed/>
+    <w:rsid w:val="00785C11"/>
+    <w:pPr>
+      <w:tabs>
+        <w:tab w:val="center" w:pos="4252"/>
+        <w:tab w:val="right" w:pos="8504"/>
+      </w:tabs>
+      <w:spacing w:line="240" w:lineRule="auto"/>
+    </w:pPr>
+  </w:style>
+  <w:style w:type="character" w:customStyle="1" w:styleId="EncabezadoCar">
+    <w:name w:val="Encabezado Car"/>
+    <w:basedOn w:val="Fuentedeprrafopredeter"/>
+    <w:link w:val="Encabezado"/>
+    <w:uiPriority w:val="99"/>
+    <w:rsid w:val="00785C11"/>
+  </w:style>
+  <w:style w:type="paragraph" w:styleId="Piedepgina">
+    <w:name w:val="footer"/>
+    <w:basedOn w:val="Normal"/>
+    <w:link w:val="PiedepginaCar"/>
+    <w:uiPriority w:val="99"/>
+    <w:unhideWhenUsed/>
+    <w:rsid w:val="00785C11"/>
+    <w:pPr>
+      <w:tabs>
+        <w:tab w:val="center" w:pos="4252"/>
+        <w:tab w:val="right" w:pos="8504"/>
+      </w:tabs>
+      <w:spacing w:line="240" w:lineRule="auto"/>
+    </w:pPr>
+  </w:style>
+  <w:style w:type="character" w:customStyle="1" w:styleId="PiedepginaCar">
+    <w:name w:val="Pie de página Car"/>
+    <w:basedOn w:val="Fuentedeprrafopredeter"/>
+    <w:link w:val="Piedepgina"/>
+    <w:uiPriority w:val="99"/>
+    <w:rsid w:val="00785C11"/>
+  </w:style>
 </w:styles>
 </file>
 

</xml_diff>

<commit_message>
FC-LHU actualizando HU 003
</commit_message>
<xml_diff>
--- a/Desarrollo/FC/FC-LHU.docx
+++ b/Desarrollo/FC/FC-LHU.docx
@@ -352,23 +352,7 @@
           <w:sz w:val="24"/>
           <w:szCs w:val="24"/>
         </w:rPr>
-        <w:t xml:space="preserve">Marcelo Salinas, </w:t>
-      </w:r>
-      <w:proofErr w:type="spellStart"/>
-      <w:r>
-        <w:rPr>
-          <w:sz w:val="24"/>
-          <w:szCs w:val="24"/>
-        </w:rPr>
-        <w:t>Moises</w:t>
-      </w:r>
-      <w:proofErr w:type="spellEnd"/>
-      <w:r>
-        <w:rPr>
-          <w:sz w:val="24"/>
-          <w:szCs w:val="24"/>
-        </w:rPr>
-        <w:t xml:space="preserve"> Enrique                         20200310  </w:t>
+        <w:t xml:space="preserve">Marcelo Salinas, Moises Enrique                         20200310  </w:t>
       </w:r>
     </w:p>
     <w:p>
@@ -401,23 +385,7 @@
           <w:sz w:val="24"/>
           <w:szCs w:val="24"/>
         </w:rPr>
-        <w:t xml:space="preserve">, Edwin </w:t>
-      </w:r>
-      <w:proofErr w:type="spellStart"/>
-      <w:r>
-        <w:rPr>
-          <w:sz w:val="24"/>
-          <w:szCs w:val="24"/>
-        </w:rPr>
-        <w:t>Jose</w:t>
-      </w:r>
-      <w:proofErr w:type="spellEnd"/>
-      <w:r>
-        <w:rPr>
-          <w:sz w:val="24"/>
-          <w:szCs w:val="24"/>
-        </w:rPr>
-        <w:t xml:space="preserve">          </w:t>
+        <w:t xml:space="preserve">, Edwin Jose          </w:t>
       </w:r>
       <w:r>
         <w:rPr>
@@ -802,15 +770,7 @@
               <w:spacing w:after="120" w:line="240" w:lineRule="auto"/>
             </w:pPr>
             <w:r>
-              <w:t xml:space="preserve">Marcelo Salinas, </w:t>
-            </w:r>
-            <w:proofErr w:type="spellStart"/>
-            <w:r>
-              <w:t>Moises</w:t>
-            </w:r>
-            <w:proofErr w:type="spellEnd"/>
-            <w:r>
-              <w:t xml:space="preserve"> Enrique                         </w:t>
+              <w:t xml:space="preserve">Marcelo Salinas, Moises Enrique                         </w:t>
             </w:r>
           </w:p>
           <w:p>
@@ -1075,39 +1035,23 @@
               <w:spacing w:after="120" w:line="240" w:lineRule="auto"/>
             </w:pPr>
             <w:r>
-              <w:t xml:space="preserve">Marcelo Salinas, </w:t>
+              <w:t xml:space="preserve">Marcelo Salinas, Moises Enrique                         </w:t>
+            </w:r>
+          </w:p>
+          <w:p>
+            <w:pPr>
+              <w:spacing w:after="120" w:line="240" w:lineRule="auto"/>
+            </w:pPr>
+            <w:r>
+              <w:t xml:space="preserve">Ortiz </w:t>
             </w:r>
             <w:proofErr w:type="spellStart"/>
             <w:r>
-              <w:t>Moises</w:t>
+              <w:t>Crisostomo</w:t>
             </w:r>
             <w:proofErr w:type="spellEnd"/>
             <w:r>
-              <w:t xml:space="preserve"> Enrique                         </w:t>
-            </w:r>
-          </w:p>
-          <w:p>
-            <w:pPr>
-              <w:spacing w:after="120" w:line="240" w:lineRule="auto"/>
-            </w:pPr>
-            <w:r>
-              <w:t xml:space="preserve">Ortiz </w:t>
-            </w:r>
-            <w:proofErr w:type="spellStart"/>
-            <w:r>
-              <w:t>Crisostomo</w:t>
-            </w:r>
-            <w:proofErr w:type="spellEnd"/>
-            <w:r>
-              <w:t xml:space="preserve">, Edwin </w:t>
-            </w:r>
-            <w:proofErr w:type="spellStart"/>
-            <w:r>
-              <w:t>Jose</w:t>
-            </w:r>
-            <w:proofErr w:type="spellEnd"/>
-            <w:r>
-              <w:t xml:space="preserve">           </w:t>
+              <w:t xml:space="preserve">, Edwin Jose           </w:t>
             </w:r>
           </w:p>
           <w:p>
@@ -1164,6 +1108,77 @@
           </w:tcPr>
           <w:p>
             <w:pPr>
+              <w:pStyle w:val="Prrafodelista"/>
+              <w:numPr>
+                <w:ilvl w:val="0"/>
+                <w:numId w:val="18"/>
+              </w:numPr>
+              <w:spacing w:line="360" w:lineRule="auto"/>
+              <w:ind w:right="280"/>
+              <w:jc w:val="both"/>
+              <w:rPr>
+                <w:rFonts w:ascii="Arial" w:eastAsia="Times New Roman" w:hAnsi="Arial" w:cs="Arial"/>
+              </w:rPr>
+            </w:pPr>
+            <w:r>
+              <w:rPr>
+                <w:rFonts w:ascii="Arial" w:eastAsia="Times New Roman" w:hAnsi="Arial" w:cs="Arial"/>
+              </w:rPr>
+              <w:t xml:space="preserve">Actualización de </w:t>
+            </w:r>
+            <w:r>
+              <w:rPr>
+                <w:rFonts w:ascii="Arial" w:eastAsia="Times New Roman" w:hAnsi="Arial" w:cs="Arial"/>
+              </w:rPr>
+              <w:t>Tareas de Historia de Usuario 002</w:t>
+            </w:r>
+          </w:p>
+          <w:p>
+            <w:pPr>
+              <w:pStyle w:val="Prrafodelista"/>
+              <w:numPr>
+                <w:ilvl w:val="0"/>
+                <w:numId w:val="18"/>
+              </w:numPr>
+              <w:spacing w:line="360" w:lineRule="auto"/>
+              <w:ind w:right="280"/>
+              <w:jc w:val="both"/>
+              <w:rPr>
+                <w:rFonts w:ascii="Arial" w:eastAsia="Times New Roman" w:hAnsi="Arial" w:cs="Arial"/>
+              </w:rPr>
+            </w:pPr>
+            <w:r>
+              <w:rPr>
+                <w:rFonts w:ascii="Arial" w:eastAsia="Times New Roman" w:hAnsi="Arial" w:cs="Arial"/>
+              </w:rPr>
+              <w:t xml:space="preserve">Actualización de </w:t>
+            </w:r>
+            <w:r>
+              <w:rPr>
+                <w:rFonts w:ascii="Arial" w:eastAsia="Times New Roman" w:hAnsi="Arial" w:cs="Arial"/>
+              </w:rPr>
+              <w:t>Tareas de Historia de Usuario 00</w:t>
+            </w:r>
+            <w:r>
+              <w:rPr>
+                <w:rFonts w:ascii="Arial" w:eastAsia="Times New Roman" w:hAnsi="Arial" w:cs="Arial"/>
+              </w:rPr>
+              <w:t>3</w:t>
+            </w:r>
+          </w:p>
+          <w:p>
+            <w:pPr>
+              <w:pStyle w:val="Prrafodelista"/>
+              <w:spacing w:line="360" w:lineRule="auto"/>
+              <w:ind w:left="397" w:right="280"/>
+              <w:jc w:val="both"/>
+              <w:rPr>
+                <w:rFonts w:ascii="Arial" w:eastAsia="Times New Roman" w:hAnsi="Arial" w:cs="Arial"/>
+              </w:rPr>
+            </w:pPr>
+          </w:p>
+          <w:p>
+            <w:pPr>
               <w:spacing w:line="360" w:lineRule="auto"/>
               <w:jc w:val="both"/>
               <w:rPr>
@@ -1196,7 +1211,31 @@
               <w:rPr>
                 <w:rFonts w:eastAsia="Times New Roman"/>
               </w:rPr>
-              <w:t>13/06/2022</w:t>
+              <w:t>1</w:t>
+            </w:r>
+            <w:r>
+              <w:rPr>
+                <w:rFonts w:eastAsia="Times New Roman"/>
+              </w:rPr>
+              <w:t>4</w:t>
+            </w:r>
+            <w:r>
+              <w:rPr>
+                <w:rFonts w:eastAsia="Times New Roman"/>
+              </w:rPr>
+              <w:t>/0</w:t>
+            </w:r>
+            <w:r>
+              <w:rPr>
+                <w:rFonts w:eastAsia="Times New Roman"/>
+              </w:rPr>
+              <w:t>7</w:t>
+            </w:r>
+            <w:r>
+              <w:rPr>
+                <w:rFonts w:eastAsia="Times New Roman"/>
+              </w:rPr>
+              <w:t>/2022</w:t>
             </w:r>
           </w:p>
         </w:tc>
@@ -1250,7 +1289,6 @@
           <w:sz w:val="24"/>
           <w:szCs w:val="24"/>
         </w:rPr>
-        <w:lastRenderedPageBreak/>
         <w:t>ÍNDICE</w:t>
       </w:r>
     </w:p>
@@ -1313,7 +1351,7 @@
           <w:r>
             <w:fldChar w:fldCharType="separate"/>
           </w:r>
-          <w:hyperlink w:anchor="_Toc108543258" w:history="1">
+          <w:hyperlink w:anchor="_Toc108740414" w:history="1">
             <w:r>
               <w:rPr>
                 <w:rStyle w:val="Hipervnculo"/>
@@ -1355,7 +1393,7 @@
                 <w:noProof/>
                 <w:webHidden/>
               </w:rPr>
-              <w:instrText xml:space="preserve"> PAGEREF _Toc108543258 \h </w:instrText>
+              <w:instrText xml:space="preserve"> PAGEREF _Toc108740414 \h </w:instrText>
             </w:r>
             <w:r>
               <w:rPr>
@@ -1399,7 +1437,7 @@
               <w:lang w:val="es-PE"/>
             </w:rPr>
           </w:pPr>
-          <w:hyperlink w:anchor="_Toc108543259" w:history="1">
+          <w:hyperlink w:anchor="_Toc108740415" w:history="1">
             <w:r>
               <w:rPr>
                 <w:rStyle w:val="Hipervnculo"/>
@@ -1420,7 +1458,7 @@
                 <w:rStyle w:val="Hipervnculo"/>
                 <w:noProof/>
               </w:rPr>
-              <w:t>Historia de Usuario N°1 (FC_LHU_001): Módulo Información de la Página</w:t>
+              <w:t>Historia de Usuario N°1 (FC_LHU_001): Módulo Autenticación y Creación de Usuario</w:t>
             </w:r>
             <w:r>
               <w:rPr>
@@ -1441,7 +1479,7 @@
                 <w:noProof/>
                 <w:webHidden/>
               </w:rPr>
-              <w:instrText xml:space="preserve"> PAGEREF _Toc108543259 \h </w:instrText>
+              <w:instrText xml:space="preserve"> PAGEREF _Toc108740415 \h </w:instrText>
             </w:r>
             <w:r>
               <w:rPr>
@@ -1485,7 +1523,7 @@
               <w:lang w:val="es-PE"/>
             </w:rPr>
           </w:pPr>
-          <w:hyperlink w:anchor="_Toc108543260" w:history="1">
+          <w:hyperlink w:anchor="_Toc108740416" w:history="1">
             <w:r>
               <w:rPr>
                 <w:rStyle w:val="Hipervnculo"/>
@@ -1536,7 +1574,7 @@
                 <w:noProof/>
                 <w:webHidden/>
               </w:rPr>
-              <w:instrText xml:space="preserve"> PAGEREF _Toc108543260 \h </w:instrText>
+              <w:instrText xml:space="preserve"> PAGEREF _Toc108740416 \h </w:instrText>
             </w:r>
             <w:r>
               <w:rPr>
@@ -1556,7 +1594,7 @@
                 <w:noProof/>
                 <w:webHidden/>
               </w:rPr>
-              <w:t>4</w:t>
+              <w:t>5</w:t>
             </w:r>
             <w:r>
               <w:rPr>
@@ -1580,7 +1618,7 @@
               <w:lang w:val="es-PE"/>
             </w:rPr>
           </w:pPr>
-          <w:hyperlink w:anchor="_Toc108543261" w:history="1">
+          <w:hyperlink w:anchor="_Toc108740417" w:history="1">
             <w:r>
               <w:rPr>
                 <w:rStyle w:val="Hipervnculo"/>
@@ -1631,7 +1669,7 @@
                 <w:noProof/>
                 <w:webHidden/>
               </w:rPr>
-              <w:instrText xml:space="preserve"> PAGEREF _Toc108543261 \h </w:instrText>
+              <w:instrText xml:space="preserve"> PAGEREF _Toc108740417 \h </w:instrText>
             </w:r>
             <w:r>
               <w:rPr>
@@ -1651,7 +1689,7 @@
                 <w:noProof/>
                 <w:webHidden/>
               </w:rPr>
-              <w:t>4</w:t>
+              <w:t>5</w:t>
             </w:r>
             <w:r>
               <w:rPr>
@@ -1675,7 +1713,7 @@
               <w:lang w:val="es-PE"/>
             </w:rPr>
           </w:pPr>
-          <w:hyperlink w:anchor="_Toc108543262" w:history="1">
+          <w:hyperlink w:anchor="_Toc108740418" w:history="1">
             <w:r>
               <w:rPr>
                 <w:rStyle w:val="Hipervnculo"/>
@@ -1696,7 +1734,7 @@
                 <w:rStyle w:val="Hipervnculo"/>
                 <w:noProof/>
               </w:rPr>
-              <w:t>Tareas de la Historia de Usuario N°1 (FC_HU_001): Módulo Información de la Página</w:t>
+              <w:t>Tareas de la Historia de Usuario N°1 (FC_HU_001): Módulo Autenticación y Creación de Usuario</w:t>
             </w:r>
             <w:r>
               <w:rPr>
@@ -1717,7 +1755,7 @@
                 <w:noProof/>
                 <w:webHidden/>
               </w:rPr>
-              <w:instrText xml:space="preserve"> PAGEREF _Toc108543262 \h </w:instrText>
+              <w:instrText xml:space="preserve"> PAGEREF _Toc108740418 \h </w:instrText>
             </w:r>
             <w:r>
               <w:rPr>
@@ -1737,7 +1775,7 @@
                 <w:noProof/>
                 <w:webHidden/>
               </w:rPr>
-              <w:t>4</w:t>
+              <w:t>6</w:t>
             </w:r>
             <w:r>
               <w:rPr>
@@ -1761,7 +1799,7 @@
               <w:lang w:val="es-PE"/>
             </w:rPr>
           </w:pPr>
-          <w:hyperlink w:anchor="_Toc108543263" w:history="1">
+          <w:hyperlink w:anchor="_Toc108740419" w:history="1">
             <w:r>
               <w:rPr>
                 <w:rStyle w:val="Hipervnculo"/>
@@ -1803,7 +1841,7 @@
                 <w:noProof/>
                 <w:webHidden/>
               </w:rPr>
-              <w:instrText xml:space="preserve"> PAGEREF _Toc108543263 \h </w:instrText>
+              <w:instrText xml:space="preserve"> PAGEREF _Toc108740419 \h </w:instrText>
             </w:r>
             <w:r>
               <w:rPr>
@@ -1823,7 +1861,7 @@
                 <w:noProof/>
                 <w:webHidden/>
               </w:rPr>
-              <w:t>4</w:t>
+              <w:t>6</w:t>
             </w:r>
             <w:r>
               <w:rPr>
@@ -1847,7 +1885,7 @@
               <w:lang w:val="es-PE"/>
             </w:rPr>
           </w:pPr>
-          <w:hyperlink w:anchor="_Toc108543264" w:history="1">
+          <w:hyperlink w:anchor="_Toc108740420" w:history="1">
             <w:r>
               <w:rPr>
                 <w:rStyle w:val="Hipervnculo"/>
@@ -1889,7 +1927,7 @@
                 <w:noProof/>
                 <w:webHidden/>
               </w:rPr>
-              <w:instrText xml:space="preserve"> PAGEREF _Toc108543264 \h </w:instrText>
+              <w:instrText xml:space="preserve"> PAGEREF _Toc108740420 \h </w:instrText>
             </w:r>
             <w:r>
               <w:rPr>
@@ -1909,7 +1947,93 @@
                 <w:noProof/>
                 <w:webHidden/>
               </w:rPr>
-              <w:t>5</w:t>
+              <w:t>6</w:t>
+            </w:r>
+            <w:r>
+              <w:rPr>
+                <w:noProof/>
+                <w:webHidden/>
+              </w:rPr>
+              <w:fldChar w:fldCharType="end"/>
+            </w:r>
+          </w:hyperlink>
+        </w:p>
+        <w:p>
+          <w:pPr>
+            <w:pStyle w:val="TDC1"/>
+            <w:tabs>
+              <w:tab w:val="left" w:pos="440"/>
+              <w:tab w:val="right" w:leader="dot" w:pos="9016"/>
+            </w:tabs>
+            <w:rPr>
+              <w:rFonts w:asciiTheme="minorHAnsi" w:eastAsiaTheme="minorEastAsia" w:hAnsiTheme="minorHAnsi" w:cstheme="minorBidi"/>
+              <w:noProof/>
+              <w:lang w:val="es-PE"/>
+            </w:rPr>
+          </w:pPr>
+          <w:hyperlink w:anchor="_Toc108740421" w:history="1">
+            <w:r>
+              <w:rPr>
+                <w:rStyle w:val="Hipervnculo"/>
+                <w:noProof/>
+              </w:rPr>
+              <w:t>3.</w:t>
+            </w:r>
+            <w:r>
+              <w:rPr>
+                <w:rFonts w:asciiTheme="minorHAnsi" w:eastAsiaTheme="minorEastAsia" w:hAnsiTheme="minorHAnsi" w:cstheme="minorBidi"/>
+                <w:noProof/>
+                <w:lang w:val="es-PE"/>
+              </w:rPr>
+              <w:tab/>
+            </w:r>
+            <w:r>
+              <w:rPr>
+                <w:rStyle w:val="Hipervnculo"/>
+                <w:noProof/>
+              </w:rPr>
+              <w:t>Tareas de la Historia de Usuario N°2 (FC_HU_002): Módulo Ayuda al Usuario</w:t>
+            </w:r>
+            <w:r>
+              <w:rPr>
+                <w:noProof/>
+                <w:webHidden/>
+              </w:rPr>
+              <w:tab/>
+            </w:r>
+            <w:r>
+              <w:rPr>
+                <w:noProof/>
+                <w:webHidden/>
+              </w:rPr>
+              <w:fldChar w:fldCharType="begin"/>
+            </w:r>
+            <w:r>
+              <w:rPr>
+                <w:noProof/>
+                <w:webHidden/>
+              </w:rPr>
+              <w:instrText xml:space="preserve"> PAGEREF _Toc108740421 \h </w:instrText>
+            </w:r>
+            <w:r>
+              <w:rPr>
+                <w:noProof/>
+                <w:webHidden/>
+              </w:rPr>
+            </w:r>
+            <w:r>
+              <w:rPr>
+                <w:noProof/>
+                <w:webHidden/>
+              </w:rPr>
+              <w:fldChar w:fldCharType="separate"/>
+            </w:r>
+            <w:r>
+              <w:rPr>
+                <w:noProof/>
+                <w:webHidden/>
+              </w:rPr>
+              <w:t>7</w:t>
             </w:r>
             <w:r>
               <w:rPr>
@@ -1933,13 +2057,13 @@
               <w:lang w:val="es-PE"/>
             </w:rPr>
           </w:pPr>
-          <w:hyperlink w:anchor="_Toc108543265" w:history="1">
+          <w:hyperlink w:anchor="_Toc108740422" w:history="1">
             <w:r>
               <w:rPr>
                 <w:rStyle w:val="Hipervnculo"/>
                 <w:noProof/>
               </w:rPr>
-              <w:t>2.3.</w:t>
+              <w:t>3.1.</w:t>
             </w:r>
             <w:r>
               <w:rPr>
@@ -1954,7 +2078,7 @@
                 <w:rStyle w:val="Hipervnculo"/>
                 <w:noProof/>
               </w:rPr>
-              <w:t>Tarea 1.3</w:t>
+              <w:t>Tarea 2.1</w:t>
             </w:r>
             <w:r>
               <w:rPr>
@@ -1975,7 +2099,7 @@
                 <w:noProof/>
                 <w:webHidden/>
               </w:rPr>
-              <w:instrText xml:space="preserve"> PAGEREF _Toc108543265 \h </w:instrText>
+              <w:instrText xml:space="preserve"> PAGEREF _Toc108740422 \h </w:instrText>
             </w:r>
             <w:r>
               <w:rPr>
@@ -1995,7 +2119,7 @@
                 <w:noProof/>
                 <w:webHidden/>
               </w:rPr>
-              <w:t>5</w:t>
+              <w:t>7</w:t>
             </w:r>
             <w:r>
               <w:rPr>
@@ -2019,13 +2143,13 @@
               <w:lang w:val="es-PE"/>
             </w:rPr>
           </w:pPr>
-          <w:hyperlink w:anchor="_Toc108543266" w:history="1">
+          <w:hyperlink w:anchor="_Toc108740423" w:history="1">
             <w:r>
               <w:rPr>
                 <w:rStyle w:val="Hipervnculo"/>
                 <w:noProof/>
               </w:rPr>
-              <w:t>3.</w:t>
+              <w:t>4.</w:t>
             </w:r>
             <w:r>
               <w:rPr>
@@ -2040,7 +2164,7 @@
                 <w:rStyle w:val="Hipervnculo"/>
                 <w:noProof/>
               </w:rPr>
-              <w:t>Tareas de la Historia de Usuario N°2 (FC_HU_002): Módulo Ayuda al Usuario</w:t>
+              <w:t>Historia de Usuario N°3 (FC_HU_003): Módulo Usuario Cliente</w:t>
             </w:r>
             <w:r>
               <w:rPr>
@@ -2061,7 +2185,7 @@
                 <w:noProof/>
                 <w:webHidden/>
               </w:rPr>
-              <w:instrText xml:space="preserve"> PAGEREF _Toc108543266 \h </w:instrText>
+              <w:instrText xml:space="preserve"> PAGEREF _Toc108740423 \h </w:instrText>
             </w:r>
             <w:r>
               <w:rPr>
@@ -2081,7 +2205,7 @@
                 <w:noProof/>
                 <w:webHidden/>
               </w:rPr>
-              <w:t>6</w:t>
+              <w:t>7</w:t>
             </w:r>
             <w:r>
               <w:rPr>
@@ -2105,13 +2229,13 @@
               <w:lang w:val="es-PE"/>
             </w:rPr>
           </w:pPr>
-          <w:hyperlink w:anchor="_Toc108543267" w:history="1">
+          <w:hyperlink w:anchor="_Toc108740424" w:history="1">
             <w:r>
               <w:rPr>
                 <w:rStyle w:val="Hipervnculo"/>
                 <w:noProof/>
               </w:rPr>
-              <w:t>3.1.</w:t>
+              <w:t>4.1.</w:t>
             </w:r>
             <w:r>
               <w:rPr>
@@ -2126,7 +2250,7 @@
                 <w:rStyle w:val="Hipervnculo"/>
                 <w:noProof/>
               </w:rPr>
-              <w:t>Tarea 2.1</w:t>
+              <w:t>Tarea 3.1</w:t>
             </w:r>
             <w:r>
               <w:rPr>
@@ -2147,7 +2271,7 @@
                 <w:noProof/>
                 <w:webHidden/>
               </w:rPr>
-              <w:instrText xml:space="preserve"> PAGEREF _Toc108543267 \h </w:instrText>
+              <w:instrText xml:space="preserve"> PAGEREF _Toc108740424 \h </w:instrText>
             </w:r>
             <w:r>
               <w:rPr>
@@ -2167,7 +2291,7 @@
                 <w:noProof/>
                 <w:webHidden/>
               </w:rPr>
-              <w:t>6</w:t>
+              <w:t>7</w:t>
             </w:r>
             <w:r>
               <w:rPr>
@@ -2191,13 +2315,13 @@
               <w:lang w:val="es-PE"/>
             </w:rPr>
           </w:pPr>
-          <w:hyperlink w:anchor="_Toc108543268" w:history="1">
+          <w:hyperlink w:anchor="_Toc108740425" w:history="1">
             <w:r>
               <w:rPr>
                 <w:rStyle w:val="Hipervnculo"/>
                 <w:noProof/>
               </w:rPr>
-              <w:t>3.2.</w:t>
+              <w:t>4.2.</w:t>
             </w:r>
             <w:r>
               <w:rPr>
@@ -2212,7 +2336,7 @@
                 <w:rStyle w:val="Hipervnculo"/>
                 <w:noProof/>
               </w:rPr>
-              <w:t>Tarea 2.2</w:t>
+              <w:t>Tarea 3.2</w:t>
             </w:r>
             <w:r>
               <w:rPr>
@@ -2233,7 +2357,7 @@
                 <w:noProof/>
                 <w:webHidden/>
               </w:rPr>
-              <w:instrText xml:space="preserve"> PAGEREF _Toc108543268 \h </w:instrText>
+              <w:instrText xml:space="preserve"> PAGEREF _Toc108740425 \h </w:instrText>
             </w:r>
             <w:r>
               <w:rPr>
@@ -2253,7 +2377,7 @@
                 <w:noProof/>
                 <w:webHidden/>
               </w:rPr>
-              <w:t>6</w:t>
+              <w:t>8</w:t>
             </w:r>
             <w:r>
               <w:rPr>
@@ -2277,13 +2401,13 @@
               <w:lang w:val="es-PE"/>
             </w:rPr>
           </w:pPr>
-          <w:hyperlink w:anchor="_Toc108543269" w:history="1">
+          <w:hyperlink w:anchor="_Toc108740426" w:history="1">
             <w:r>
               <w:rPr>
                 <w:rStyle w:val="Hipervnculo"/>
                 <w:noProof/>
               </w:rPr>
-              <w:t>3.3.</w:t>
+              <w:t>4.3.</w:t>
             </w:r>
             <w:r>
               <w:rPr>
@@ -2298,7 +2422,7 @@
                 <w:rStyle w:val="Hipervnculo"/>
                 <w:noProof/>
               </w:rPr>
-              <w:t>Tarea 2.3</w:t>
+              <w:t>Tarea 3.3</w:t>
             </w:r>
             <w:r>
               <w:rPr>
@@ -2319,7 +2443,7 @@
                 <w:noProof/>
                 <w:webHidden/>
               </w:rPr>
-              <w:instrText xml:space="preserve"> PAGEREF _Toc108543269 \h </w:instrText>
+              <w:instrText xml:space="preserve"> PAGEREF _Toc108740426 \h </w:instrText>
             </w:r>
             <w:r>
               <w:rPr>
@@ -2339,93 +2463,7 @@
                 <w:noProof/>
                 <w:webHidden/>
               </w:rPr>
-              <w:t>7</w:t>
-            </w:r>
-            <w:r>
-              <w:rPr>
-                <w:noProof/>
-                <w:webHidden/>
-              </w:rPr>
-              <w:fldChar w:fldCharType="end"/>
-            </w:r>
-          </w:hyperlink>
-        </w:p>
-        <w:p>
-          <w:pPr>
-            <w:pStyle w:val="TDC1"/>
-            <w:tabs>
-              <w:tab w:val="left" w:pos="440"/>
-              <w:tab w:val="right" w:leader="dot" w:pos="9016"/>
-            </w:tabs>
-            <w:rPr>
-              <w:rFonts w:asciiTheme="minorHAnsi" w:eastAsiaTheme="minorEastAsia" w:hAnsiTheme="minorHAnsi" w:cstheme="minorBidi"/>
-              <w:noProof/>
-              <w:lang w:val="es-PE"/>
-            </w:rPr>
-          </w:pPr>
-          <w:hyperlink w:anchor="_Toc108543270" w:history="1">
-            <w:r>
-              <w:rPr>
-                <w:rStyle w:val="Hipervnculo"/>
-                <w:noProof/>
-              </w:rPr>
-              <w:t>4.</w:t>
-            </w:r>
-            <w:r>
-              <w:rPr>
-                <w:rFonts w:asciiTheme="minorHAnsi" w:eastAsiaTheme="minorEastAsia" w:hAnsiTheme="minorHAnsi" w:cstheme="minorBidi"/>
-                <w:noProof/>
-                <w:lang w:val="es-PE"/>
-              </w:rPr>
-              <w:tab/>
-            </w:r>
-            <w:r>
-              <w:rPr>
-                <w:rStyle w:val="Hipervnculo"/>
-                <w:noProof/>
-              </w:rPr>
-              <w:t>Historia de Usuario N°3 (FC_HU_003): Módulo Usuario Cliente</w:t>
-            </w:r>
-            <w:r>
-              <w:rPr>
-                <w:noProof/>
-                <w:webHidden/>
-              </w:rPr>
-              <w:tab/>
-            </w:r>
-            <w:r>
-              <w:rPr>
-                <w:noProof/>
-                <w:webHidden/>
-              </w:rPr>
-              <w:fldChar w:fldCharType="begin"/>
-            </w:r>
-            <w:r>
-              <w:rPr>
-                <w:noProof/>
-                <w:webHidden/>
-              </w:rPr>
-              <w:instrText xml:space="preserve"> PAGEREF _Toc108543270 \h </w:instrText>
-            </w:r>
-            <w:r>
-              <w:rPr>
-                <w:noProof/>
-                <w:webHidden/>
-              </w:rPr>
-            </w:r>
-            <w:r>
-              <w:rPr>
-                <w:noProof/>
-                <w:webHidden/>
-              </w:rPr>
-              <w:fldChar w:fldCharType="separate"/>
-            </w:r>
-            <w:r>
-              <w:rPr>
-                <w:noProof/>
-                <w:webHidden/>
-              </w:rPr>
-              <w:t>7</w:t>
+              <w:t>8</w:t>
             </w:r>
             <w:r>
               <w:rPr>
@@ -2449,13 +2487,13 @@
               <w:lang w:val="es-PE"/>
             </w:rPr>
           </w:pPr>
-          <w:hyperlink w:anchor="_Toc108543271" w:history="1">
+          <w:hyperlink w:anchor="_Toc108740427" w:history="1">
             <w:r>
               <w:rPr>
                 <w:rStyle w:val="Hipervnculo"/>
                 <w:noProof/>
               </w:rPr>
-              <w:t>4.1.</w:t>
+              <w:t>4.4.</w:t>
             </w:r>
             <w:r>
               <w:rPr>
@@ -2470,7 +2508,7 @@
                 <w:rStyle w:val="Hipervnculo"/>
                 <w:noProof/>
               </w:rPr>
-              <w:t>Tarea 3.1</w:t>
+              <w:t>Tarea 3.4</w:t>
             </w:r>
             <w:r>
               <w:rPr>
@@ -2491,7 +2529,7 @@
                 <w:noProof/>
                 <w:webHidden/>
               </w:rPr>
-              <w:instrText xml:space="preserve"> PAGEREF _Toc108543271 \h </w:instrText>
+              <w:instrText xml:space="preserve"> PAGEREF _Toc108740427 \h </w:instrText>
             </w:r>
             <w:r>
               <w:rPr>
@@ -2511,7 +2549,7 @@
                 <w:noProof/>
                 <w:webHidden/>
               </w:rPr>
-              <w:t>7</w:t>
+              <w:t>9</w:t>
             </w:r>
             <w:r>
               <w:rPr>
@@ -2535,13 +2573,13 @@
               <w:lang w:val="es-PE"/>
             </w:rPr>
           </w:pPr>
-          <w:hyperlink w:anchor="_Toc108543272" w:history="1">
+          <w:hyperlink w:anchor="_Toc108740428" w:history="1">
             <w:r>
               <w:rPr>
                 <w:rStyle w:val="Hipervnculo"/>
                 <w:noProof/>
               </w:rPr>
-              <w:t>4.2.</w:t>
+              <w:t>4.5.</w:t>
             </w:r>
             <w:r>
               <w:rPr>
@@ -2556,7 +2594,7 @@
                 <w:rStyle w:val="Hipervnculo"/>
                 <w:noProof/>
               </w:rPr>
-              <w:t>Tarea 3.2</w:t>
+              <w:t>Tarea 3.5</w:t>
             </w:r>
             <w:r>
               <w:rPr>
@@ -2577,7 +2615,7 @@
                 <w:noProof/>
                 <w:webHidden/>
               </w:rPr>
-              <w:instrText xml:space="preserve"> PAGEREF _Toc108543272 \h </w:instrText>
+              <w:instrText xml:space="preserve"> PAGEREF _Toc108740428 \h </w:instrText>
             </w:r>
             <w:r>
               <w:rPr>
@@ -2597,7 +2635,7 @@
                 <w:noProof/>
                 <w:webHidden/>
               </w:rPr>
-              <w:t>7</w:t>
+              <w:t>9</w:t>
             </w:r>
             <w:r>
               <w:rPr>
@@ -2621,13 +2659,13 @@
               <w:lang w:val="es-PE"/>
             </w:rPr>
           </w:pPr>
-          <w:hyperlink w:anchor="_Toc108543273" w:history="1">
+          <w:hyperlink w:anchor="_Toc108740429" w:history="1">
             <w:r>
               <w:rPr>
                 <w:rStyle w:val="Hipervnculo"/>
                 <w:noProof/>
               </w:rPr>
-              <w:t>4.3.</w:t>
+              <w:t>4.6.</w:t>
             </w:r>
             <w:r>
               <w:rPr>
@@ -2642,7 +2680,7 @@
                 <w:rStyle w:val="Hipervnculo"/>
                 <w:noProof/>
               </w:rPr>
-              <w:t>Tarea 3.3</w:t>
+              <w:t>Tarea 3.6</w:t>
             </w:r>
             <w:r>
               <w:rPr>
@@ -2663,7 +2701,7 @@
                 <w:noProof/>
                 <w:webHidden/>
               </w:rPr>
-              <w:instrText xml:space="preserve"> PAGEREF _Toc108543273 \h </w:instrText>
+              <w:instrText xml:space="preserve"> PAGEREF _Toc108740429 \h </w:instrText>
             </w:r>
             <w:r>
               <w:rPr>
@@ -2683,523 +2721,7 @@
                 <w:noProof/>
                 <w:webHidden/>
               </w:rPr>
-              <w:t>8</w:t>
-            </w:r>
-            <w:r>
-              <w:rPr>
-                <w:noProof/>
-                <w:webHidden/>
-              </w:rPr>
-              <w:fldChar w:fldCharType="end"/>
-            </w:r>
-          </w:hyperlink>
-        </w:p>
-        <w:p>
-          <w:pPr>
-            <w:pStyle w:val="TDC2"/>
-            <w:tabs>
-              <w:tab w:val="left" w:pos="880"/>
-              <w:tab w:val="right" w:leader="dot" w:pos="9016"/>
-            </w:tabs>
-            <w:rPr>
-              <w:rFonts w:asciiTheme="minorHAnsi" w:eastAsiaTheme="minorEastAsia" w:hAnsiTheme="minorHAnsi" w:cstheme="minorBidi"/>
-              <w:noProof/>
-              <w:lang w:val="es-PE"/>
-            </w:rPr>
-          </w:pPr>
-          <w:hyperlink w:anchor="_Toc108543274" w:history="1">
-            <w:r>
-              <w:rPr>
-                <w:rStyle w:val="Hipervnculo"/>
-                <w:noProof/>
-              </w:rPr>
-              <w:t>4.4.</w:t>
-            </w:r>
-            <w:r>
-              <w:rPr>
-                <w:rFonts w:asciiTheme="minorHAnsi" w:eastAsiaTheme="minorEastAsia" w:hAnsiTheme="minorHAnsi" w:cstheme="minorBidi"/>
-                <w:noProof/>
-                <w:lang w:val="es-PE"/>
-              </w:rPr>
-              <w:tab/>
-            </w:r>
-            <w:r>
-              <w:rPr>
-                <w:rStyle w:val="Hipervnculo"/>
-                <w:noProof/>
-              </w:rPr>
-              <w:t>Tarea 3.4</w:t>
-            </w:r>
-            <w:r>
-              <w:rPr>
-                <w:noProof/>
-                <w:webHidden/>
-              </w:rPr>
-              <w:tab/>
-            </w:r>
-            <w:r>
-              <w:rPr>
-                <w:noProof/>
-                <w:webHidden/>
-              </w:rPr>
-              <w:fldChar w:fldCharType="begin"/>
-            </w:r>
-            <w:r>
-              <w:rPr>
-                <w:noProof/>
-                <w:webHidden/>
-              </w:rPr>
-              <w:instrText xml:space="preserve"> PAGEREF _Toc108543274 \h </w:instrText>
-            </w:r>
-            <w:r>
-              <w:rPr>
-                <w:noProof/>
-                <w:webHidden/>
-              </w:rPr>
-            </w:r>
-            <w:r>
-              <w:rPr>
-                <w:noProof/>
-                <w:webHidden/>
-              </w:rPr>
-              <w:fldChar w:fldCharType="separate"/>
-            </w:r>
-            <w:r>
-              <w:rPr>
-                <w:noProof/>
-                <w:webHidden/>
-              </w:rPr>
-              <w:t>8</w:t>
-            </w:r>
-            <w:r>
-              <w:rPr>
-                <w:noProof/>
-                <w:webHidden/>
-              </w:rPr>
-              <w:fldChar w:fldCharType="end"/>
-            </w:r>
-          </w:hyperlink>
-        </w:p>
-        <w:p>
-          <w:pPr>
-            <w:pStyle w:val="TDC2"/>
-            <w:tabs>
-              <w:tab w:val="left" w:pos="880"/>
-              <w:tab w:val="right" w:leader="dot" w:pos="9016"/>
-            </w:tabs>
-            <w:rPr>
-              <w:rFonts w:asciiTheme="minorHAnsi" w:eastAsiaTheme="minorEastAsia" w:hAnsiTheme="minorHAnsi" w:cstheme="minorBidi"/>
-              <w:noProof/>
-              <w:lang w:val="es-PE"/>
-            </w:rPr>
-          </w:pPr>
-          <w:hyperlink w:anchor="_Toc108543275" w:history="1">
-            <w:r>
-              <w:rPr>
-                <w:rStyle w:val="Hipervnculo"/>
-                <w:noProof/>
-              </w:rPr>
-              <w:t>4.5.</w:t>
-            </w:r>
-            <w:r>
-              <w:rPr>
-                <w:rFonts w:asciiTheme="minorHAnsi" w:eastAsiaTheme="minorEastAsia" w:hAnsiTheme="minorHAnsi" w:cstheme="minorBidi"/>
-                <w:noProof/>
-                <w:lang w:val="es-PE"/>
-              </w:rPr>
-              <w:tab/>
-            </w:r>
-            <w:r>
-              <w:rPr>
-                <w:rStyle w:val="Hipervnculo"/>
-                <w:noProof/>
-              </w:rPr>
-              <w:t>Tarea 3.5</w:t>
-            </w:r>
-            <w:r>
-              <w:rPr>
-                <w:noProof/>
-                <w:webHidden/>
-              </w:rPr>
-              <w:tab/>
-            </w:r>
-            <w:r>
-              <w:rPr>
-                <w:noProof/>
-                <w:webHidden/>
-              </w:rPr>
-              <w:fldChar w:fldCharType="begin"/>
-            </w:r>
-            <w:r>
-              <w:rPr>
-                <w:noProof/>
-                <w:webHidden/>
-              </w:rPr>
-              <w:instrText xml:space="preserve"> PAGEREF _Toc108543275 \h </w:instrText>
-            </w:r>
-            <w:r>
-              <w:rPr>
-                <w:noProof/>
-                <w:webHidden/>
-              </w:rPr>
-            </w:r>
-            <w:r>
-              <w:rPr>
-                <w:noProof/>
-                <w:webHidden/>
-              </w:rPr>
-              <w:fldChar w:fldCharType="separate"/>
-            </w:r>
-            <w:r>
-              <w:rPr>
-                <w:noProof/>
-                <w:webHidden/>
-              </w:rPr>
-              <w:t>9</w:t>
-            </w:r>
-            <w:r>
-              <w:rPr>
-                <w:noProof/>
-                <w:webHidden/>
-              </w:rPr>
-              <w:fldChar w:fldCharType="end"/>
-            </w:r>
-          </w:hyperlink>
-        </w:p>
-        <w:p>
-          <w:pPr>
-            <w:pStyle w:val="TDC2"/>
-            <w:tabs>
-              <w:tab w:val="left" w:pos="880"/>
-              <w:tab w:val="right" w:leader="dot" w:pos="9016"/>
-            </w:tabs>
-            <w:rPr>
-              <w:rFonts w:asciiTheme="minorHAnsi" w:eastAsiaTheme="minorEastAsia" w:hAnsiTheme="minorHAnsi" w:cstheme="minorBidi"/>
-              <w:noProof/>
-              <w:lang w:val="es-PE"/>
-            </w:rPr>
-          </w:pPr>
-          <w:hyperlink w:anchor="_Toc108543276" w:history="1">
-            <w:r>
-              <w:rPr>
-                <w:rStyle w:val="Hipervnculo"/>
-                <w:noProof/>
-              </w:rPr>
-              <w:t>4.6.</w:t>
-            </w:r>
-            <w:r>
-              <w:rPr>
-                <w:rFonts w:asciiTheme="minorHAnsi" w:eastAsiaTheme="minorEastAsia" w:hAnsiTheme="minorHAnsi" w:cstheme="minorBidi"/>
-                <w:noProof/>
-                <w:lang w:val="es-PE"/>
-              </w:rPr>
-              <w:tab/>
-            </w:r>
-            <w:r>
-              <w:rPr>
-                <w:rStyle w:val="Hipervnculo"/>
-                <w:noProof/>
-              </w:rPr>
-              <w:t>Tarea 3.6</w:t>
-            </w:r>
-            <w:r>
-              <w:rPr>
-                <w:noProof/>
-                <w:webHidden/>
-              </w:rPr>
-              <w:tab/>
-            </w:r>
-            <w:r>
-              <w:rPr>
-                <w:noProof/>
-                <w:webHidden/>
-              </w:rPr>
-              <w:fldChar w:fldCharType="begin"/>
-            </w:r>
-            <w:r>
-              <w:rPr>
-                <w:noProof/>
-                <w:webHidden/>
-              </w:rPr>
-              <w:instrText xml:space="preserve"> PAGEREF _Toc108543276 \h </w:instrText>
-            </w:r>
-            <w:r>
-              <w:rPr>
-                <w:noProof/>
-                <w:webHidden/>
-              </w:rPr>
-            </w:r>
-            <w:r>
-              <w:rPr>
-                <w:noProof/>
-                <w:webHidden/>
-              </w:rPr>
-              <w:fldChar w:fldCharType="separate"/>
-            </w:r>
-            <w:r>
-              <w:rPr>
-                <w:noProof/>
-                <w:webHidden/>
-              </w:rPr>
-              <w:t>9</w:t>
-            </w:r>
-            <w:r>
-              <w:rPr>
-                <w:noProof/>
-                <w:webHidden/>
-              </w:rPr>
-              <w:fldChar w:fldCharType="end"/>
-            </w:r>
-          </w:hyperlink>
-        </w:p>
-        <w:p>
-          <w:pPr>
-            <w:pStyle w:val="TDC2"/>
-            <w:tabs>
-              <w:tab w:val="left" w:pos="880"/>
-              <w:tab w:val="right" w:leader="dot" w:pos="9016"/>
-            </w:tabs>
-            <w:rPr>
-              <w:rFonts w:asciiTheme="minorHAnsi" w:eastAsiaTheme="minorEastAsia" w:hAnsiTheme="minorHAnsi" w:cstheme="minorBidi"/>
-              <w:noProof/>
-              <w:lang w:val="es-PE"/>
-            </w:rPr>
-          </w:pPr>
-          <w:hyperlink w:anchor="_Toc108543277" w:history="1">
-            <w:r>
-              <w:rPr>
-                <w:rStyle w:val="Hipervnculo"/>
-                <w:noProof/>
-              </w:rPr>
-              <w:t>4.7.</w:t>
-            </w:r>
-            <w:r>
-              <w:rPr>
-                <w:rFonts w:asciiTheme="minorHAnsi" w:eastAsiaTheme="minorEastAsia" w:hAnsiTheme="minorHAnsi" w:cstheme="minorBidi"/>
-                <w:noProof/>
-                <w:lang w:val="es-PE"/>
-              </w:rPr>
-              <w:tab/>
-            </w:r>
-            <w:r>
-              <w:rPr>
-                <w:rStyle w:val="Hipervnculo"/>
-                <w:noProof/>
-              </w:rPr>
-              <w:t>Tarea 3.7</w:t>
-            </w:r>
-            <w:r>
-              <w:rPr>
-                <w:noProof/>
-                <w:webHidden/>
-              </w:rPr>
-              <w:tab/>
-            </w:r>
-            <w:r>
-              <w:rPr>
-                <w:noProof/>
-                <w:webHidden/>
-              </w:rPr>
-              <w:fldChar w:fldCharType="begin"/>
-            </w:r>
-            <w:r>
-              <w:rPr>
-                <w:noProof/>
-                <w:webHidden/>
-              </w:rPr>
-              <w:instrText xml:space="preserve"> PAGEREF _Toc108543277 \h </w:instrText>
-            </w:r>
-            <w:r>
-              <w:rPr>
-                <w:noProof/>
-                <w:webHidden/>
-              </w:rPr>
-            </w:r>
-            <w:r>
-              <w:rPr>
-                <w:noProof/>
-                <w:webHidden/>
-              </w:rPr>
-              <w:fldChar w:fldCharType="separate"/>
-            </w:r>
-            <w:r>
-              <w:rPr>
-                <w:noProof/>
-                <w:webHidden/>
-              </w:rPr>
               <w:t>10</w:t>
-            </w:r>
-            <w:r>
-              <w:rPr>
-                <w:noProof/>
-                <w:webHidden/>
-              </w:rPr>
-              <w:fldChar w:fldCharType="end"/>
-            </w:r>
-          </w:hyperlink>
-        </w:p>
-        <w:p>
-          <w:pPr>
-            <w:pStyle w:val="TDC2"/>
-            <w:tabs>
-              <w:tab w:val="left" w:pos="880"/>
-              <w:tab w:val="right" w:leader="dot" w:pos="9016"/>
-            </w:tabs>
-            <w:rPr>
-              <w:rFonts w:asciiTheme="minorHAnsi" w:eastAsiaTheme="minorEastAsia" w:hAnsiTheme="minorHAnsi" w:cstheme="minorBidi"/>
-              <w:noProof/>
-              <w:lang w:val="es-PE"/>
-            </w:rPr>
-          </w:pPr>
-          <w:hyperlink w:anchor="_Toc108543278" w:history="1">
-            <w:r>
-              <w:rPr>
-                <w:rStyle w:val="Hipervnculo"/>
-                <w:noProof/>
-              </w:rPr>
-              <w:t>4.8.</w:t>
-            </w:r>
-            <w:r>
-              <w:rPr>
-                <w:rFonts w:asciiTheme="minorHAnsi" w:eastAsiaTheme="minorEastAsia" w:hAnsiTheme="minorHAnsi" w:cstheme="minorBidi"/>
-                <w:noProof/>
-                <w:lang w:val="es-PE"/>
-              </w:rPr>
-              <w:tab/>
-            </w:r>
-            <w:r>
-              <w:rPr>
-                <w:rStyle w:val="Hipervnculo"/>
-                <w:noProof/>
-              </w:rPr>
-              <w:t>Tarea 3.8</w:t>
-            </w:r>
-            <w:r>
-              <w:rPr>
-                <w:noProof/>
-                <w:webHidden/>
-              </w:rPr>
-              <w:tab/>
-            </w:r>
-            <w:r>
-              <w:rPr>
-                <w:noProof/>
-                <w:webHidden/>
-              </w:rPr>
-              <w:fldChar w:fldCharType="begin"/>
-            </w:r>
-            <w:r>
-              <w:rPr>
-                <w:noProof/>
-                <w:webHidden/>
-              </w:rPr>
-              <w:instrText xml:space="preserve"> PAGEREF _Toc108543278 \h </w:instrText>
-            </w:r>
-            <w:r>
-              <w:rPr>
-                <w:noProof/>
-                <w:webHidden/>
-              </w:rPr>
-            </w:r>
-            <w:r>
-              <w:rPr>
-                <w:noProof/>
-                <w:webHidden/>
-              </w:rPr>
-              <w:fldChar w:fldCharType="separate"/>
-            </w:r>
-            <w:r>
-              <w:rPr>
-                <w:noProof/>
-                <w:webHidden/>
-              </w:rPr>
-              <w:t>10</w:t>
-            </w:r>
-            <w:r>
-              <w:rPr>
-                <w:noProof/>
-                <w:webHidden/>
-              </w:rPr>
-              <w:fldChar w:fldCharType="end"/>
-            </w:r>
-          </w:hyperlink>
-        </w:p>
-        <w:p>
-          <w:pPr>
-            <w:pStyle w:val="TDC2"/>
-            <w:tabs>
-              <w:tab w:val="left" w:pos="880"/>
-              <w:tab w:val="right" w:leader="dot" w:pos="9016"/>
-            </w:tabs>
-            <w:rPr>
-              <w:rFonts w:asciiTheme="minorHAnsi" w:eastAsiaTheme="minorEastAsia" w:hAnsiTheme="minorHAnsi" w:cstheme="minorBidi"/>
-              <w:noProof/>
-              <w:lang w:val="es-PE"/>
-            </w:rPr>
-          </w:pPr>
-          <w:hyperlink w:anchor="_Toc108543279" w:history="1">
-            <w:r>
-              <w:rPr>
-                <w:rStyle w:val="Hipervnculo"/>
-                <w:noProof/>
-              </w:rPr>
-              <w:t>4.9.</w:t>
-            </w:r>
-            <w:r>
-              <w:rPr>
-                <w:rFonts w:asciiTheme="minorHAnsi" w:eastAsiaTheme="minorEastAsia" w:hAnsiTheme="minorHAnsi" w:cstheme="minorBidi"/>
-                <w:noProof/>
-                <w:lang w:val="es-PE"/>
-              </w:rPr>
-              <w:tab/>
-            </w:r>
-            <w:r>
-              <w:rPr>
-                <w:rStyle w:val="Hipervnculo"/>
-                <w:noProof/>
-              </w:rPr>
-              <w:t>Tarea 3.9</w:t>
-            </w:r>
-            <w:r>
-              <w:rPr>
-                <w:noProof/>
-                <w:webHidden/>
-              </w:rPr>
-              <w:tab/>
-            </w:r>
-            <w:r>
-              <w:rPr>
-                <w:noProof/>
-                <w:webHidden/>
-              </w:rPr>
-              <w:fldChar w:fldCharType="begin"/>
-            </w:r>
-            <w:r>
-              <w:rPr>
-                <w:noProof/>
-                <w:webHidden/>
-              </w:rPr>
-              <w:instrText xml:space="preserve"> PAGEREF _Toc108543279 \h </w:instrText>
-            </w:r>
-            <w:r>
-              <w:rPr>
-                <w:noProof/>
-                <w:webHidden/>
-              </w:rPr>
-            </w:r>
-            <w:r>
-              <w:rPr>
-                <w:noProof/>
-                <w:webHidden/>
-              </w:rPr>
-              <w:fldChar w:fldCharType="separate"/>
-            </w:r>
-            <w:r>
-              <w:rPr>
-                <w:noProof/>
-                <w:webHidden/>
-              </w:rPr>
-              <w:t>11</w:t>
             </w:r>
             <w:r>
               <w:rPr>
@@ -3247,9 +2769,8 @@
         <w:spacing w:before="0" w:after="0" w:line="360" w:lineRule="auto"/>
         <w:ind w:left="567" w:hanging="513"/>
       </w:pPr>
-      <w:bookmarkStart w:id="1" w:name="_Toc108543258"/>
+      <w:bookmarkStart w:id="1" w:name="_Toc108740414"/>
       <w:r>
-        <w:lastRenderedPageBreak/>
         <w:t>Lista de Historias de Usuario</w:t>
       </w:r>
       <w:bookmarkEnd w:id="1"/>
@@ -3309,7 +2830,23 @@
           <w:rFonts w:eastAsia="Times New Roman"/>
           <w:lang w:val="es-MX" w:eastAsia="en-US"/>
         </w:rPr>
-        <w:t xml:space="preserve">En total se recolectaron 3 Historias de Usuario las cuales se han nombrado como </w:t>
+        <w:t xml:space="preserve">En total se recolectaron 3 Historias de Usuario las cuales se han </w:t>
+      </w:r>
+      <w:proofErr w:type="gramStart"/>
+      <w:r>
+        <w:rPr>
+          <w:rFonts w:eastAsia="Times New Roman"/>
+          <w:lang w:val="es-MX" w:eastAsia="en-US"/>
+        </w:rPr>
+        <w:t>nombrado como</w:t>
+      </w:r>
+      <w:proofErr w:type="gramEnd"/>
+      <w:r>
+        <w:rPr>
+          <w:rFonts w:eastAsia="Times New Roman"/>
+          <w:lang w:val="es-MX" w:eastAsia="en-US"/>
+        </w:rPr>
+        <w:t xml:space="preserve"> </w:t>
       </w:r>
       <w:r>
         <w:t>Módulo Autenticación y Creación de Usuario</w:t>
@@ -3798,7 +3335,7 @@
         <w:spacing w:before="0" w:after="0" w:line="360" w:lineRule="auto"/>
         <w:ind w:left="567" w:hanging="513"/>
       </w:pPr>
-      <w:bookmarkStart w:id="3" w:name="_Toc108543259"/>
+      <w:bookmarkStart w:id="3" w:name="_Toc108740415"/>
       <w:r>
         <w:t>Historia de Usuario</w:t>
       </w:r>
@@ -3807,7 +3344,10 @@
       </w:r>
       <w:bookmarkEnd w:id="2"/>
       <w:r>
-        <w:t>ódulo Información de la Página</w:t>
+        <w:t xml:space="preserve">ódulo </w:t>
+      </w:r>
+      <w:r>
+        <w:t>Autenticación y Creación de Usuario</w:t>
       </w:r>
       <w:bookmarkEnd w:id="3"/>
     </w:p>
@@ -4223,7 +3763,6 @@
                 <w:bCs/>
                 <w:lang w:val="es-PE"/>
               </w:rPr>
-              <w:lastRenderedPageBreak/>
               <w:t>Descripción</w:t>
             </w:r>
           </w:p>
@@ -4408,7 +3947,7 @@
         </w:rPr>
       </w:pPr>
       <w:bookmarkStart w:id="4" w:name="_Toc108534117"/>
-      <w:bookmarkStart w:id="5" w:name="_Toc108543260"/>
+      <w:bookmarkStart w:id="5" w:name="_Toc108740416"/>
       <w:r>
         <w:t>Historia de Usuario</w:t>
       </w:r>
@@ -5001,7 +4540,7 @@
           <w:lang w:val="es-PE"/>
         </w:rPr>
       </w:pPr>
-      <w:bookmarkStart w:id="6" w:name="_Toc108543261"/>
+      <w:bookmarkStart w:id="6" w:name="_Toc108740417"/>
       <w:r>
         <w:t>Historia de Usuario</w:t>
       </w:r>
@@ -5442,7 +4981,6 @@
                 <w:bCs/>
                 <w:lang w:val="es-PE"/>
               </w:rPr>
-              <w:lastRenderedPageBreak/>
               <w:t>Descripción</w:t>
             </w:r>
           </w:p>
@@ -5623,7 +5161,7 @@
         <w:spacing w:before="0" w:after="0" w:line="360" w:lineRule="auto"/>
       </w:pPr>
       <w:bookmarkStart w:id="7" w:name="_Toc108534119"/>
-      <w:bookmarkStart w:id="8" w:name="_Toc108543262"/>
+      <w:bookmarkStart w:id="8" w:name="_Toc108740418"/>
       <w:r>
         <w:t xml:space="preserve">Tareas de la </w:t>
       </w:r>
@@ -5663,19 +5201,10 @@
       <w:r>
         <w:t xml:space="preserve">ódulo </w:t>
       </w:r>
+      <w:bookmarkEnd w:id="7"/>
       <w:r>
-        <w:t>I</w:t>
+        <w:t>Autenticación y Creación de Usuario</w:t>
       </w:r>
-      <w:r>
-        <w:t xml:space="preserve">nformación de la </w:t>
-      </w:r>
-      <w:r>
-        <w:t>P</w:t>
-      </w:r>
-      <w:r>
-        <w:t>ágina</w:t>
-      </w:r>
-      <w:bookmarkEnd w:id="7"/>
       <w:bookmarkEnd w:id="8"/>
     </w:p>
     <w:p>
@@ -5684,7 +5213,7 @@
         <w:ind w:left="567" w:hanging="567"/>
       </w:pPr>
       <w:bookmarkStart w:id="9" w:name="_Toc108534120"/>
-      <w:bookmarkStart w:id="10" w:name="_Toc108543263"/>
+      <w:bookmarkStart w:id="10" w:name="_Toc108740419"/>
       <w:r>
         <w:t xml:space="preserve">Tarea </w:t>
       </w:r>
@@ -6453,7 +5982,7 @@
         <w:ind w:left="567" w:hanging="567"/>
       </w:pPr>
       <w:bookmarkStart w:id="11" w:name="_Toc108534121"/>
-      <w:bookmarkStart w:id="12" w:name="_Toc108543264"/>
+      <w:bookmarkStart w:id="12" w:name="_Toc108740420"/>
       <w:r>
         <w:t xml:space="preserve">Tarea </w:t>
       </w:r>
@@ -6954,7 +6483,6 @@
                 <w:sz w:val="22"/>
                 <w:szCs w:val="22"/>
               </w:rPr>
-              <w:lastRenderedPageBreak/>
               <w:t>Tiempo Estimado</w:t>
             </w:r>
           </w:p>
@@ -7213,7 +6741,7 @@
         <w:spacing w:before="0" w:after="0" w:line="360" w:lineRule="auto"/>
       </w:pPr>
       <w:bookmarkStart w:id="13" w:name="_Toc108534123"/>
-      <w:bookmarkStart w:id="14" w:name="_Toc108543266"/>
+      <w:bookmarkStart w:id="14" w:name="_Toc108740421"/>
       <w:r>
         <w:t xml:space="preserve">Tareas de la </w:t>
       </w:r>
@@ -7280,7 +6808,7 @@
         <w:ind w:left="567" w:hanging="567"/>
       </w:pPr>
       <w:bookmarkStart w:id="15" w:name="_Toc108534124"/>
-      <w:bookmarkStart w:id="16" w:name="_Toc108543267"/>
+      <w:bookmarkStart w:id="16" w:name="_Toc108740422"/>
       <w:r>
         <w:t>Tarea 2.1</w:t>
       </w:r>
@@ -8032,7 +7560,7 @@
         <w:spacing w:before="0" w:after="0" w:line="360" w:lineRule="auto"/>
       </w:pPr>
       <w:bookmarkStart w:id="17" w:name="_Toc108534127"/>
-      <w:bookmarkStart w:id="18" w:name="_Toc108543270"/>
+      <w:bookmarkStart w:id="18" w:name="_Toc108740423"/>
       <w:r>
         <w:t xml:space="preserve">Historia </w:t>
       </w:r>
@@ -8063,7 +7591,7 @@
         <w:ind w:left="567" w:hanging="567"/>
       </w:pPr>
       <w:bookmarkStart w:id="19" w:name="_Toc108534128"/>
-      <w:bookmarkStart w:id="20" w:name="_Toc108543271"/>
+      <w:bookmarkStart w:id="20" w:name="_Toc108740424"/>
       <w:r>
         <w:t>Tarea 3.1</w:t>
       </w:r>
@@ -8631,7 +8159,6 @@
                 <w:sz w:val="22"/>
                 <w:szCs w:val="22"/>
               </w:rPr>
-              <w:lastRenderedPageBreak/>
               <w:t>Responsable</w:t>
             </w:r>
           </w:p>
@@ -8774,7 +8301,7 @@
         <w:pStyle w:val="Ttulo2"/>
       </w:pPr>
       <w:bookmarkStart w:id="21" w:name="_Toc108534129"/>
-      <w:bookmarkStart w:id="22" w:name="_Toc108543272"/>
+      <w:bookmarkStart w:id="22" w:name="_Toc108740425"/>
       <w:r>
         <w:t>Tarea 3.2</w:t>
       </w:r>
@@ -9412,25 +8939,7 @@
                 <w:sz w:val="22"/>
                 <w:szCs w:val="22"/>
               </w:rPr>
-              <w:t xml:space="preserve">Marcelo Salinas, </w:t>
-            </w:r>
-            <w:proofErr w:type="spellStart"/>
-            <w:r>
-              <w:rPr>
-                <w:rFonts w:ascii="Arial" w:hAnsi="Arial" w:cs="Arial"/>
-                <w:sz w:val="22"/>
-                <w:szCs w:val="22"/>
-              </w:rPr>
-              <w:t>Moises</w:t>
-            </w:r>
-            <w:proofErr w:type="spellEnd"/>
-            <w:r>
-              <w:rPr>
-                <w:rFonts w:ascii="Arial" w:hAnsi="Arial" w:cs="Arial"/>
-                <w:sz w:val="22"/>
-                <w:szCs w:val="22"/>
-              </w:rPr>
-              <w:t xml:space="preserve"> Enrique</w:t>
+              <w:t>Marcelo Salinas, Moises Enrique</w:t>
             </w:r>
           </w:p>
         </w:tc>
@@ -9527,7 +9036,7 @@
         <w:pStyle w:val="Ttulo2"/>
       </w:pPr>
       <w:bookmarkStart w:id="23" w:name="_Toc108534130"/>
-      <w:bookmarkStart w:id="24" w:name="_Toc108543273"/>
+      <w:bookmarkStart w:id="24" w:name="_Toc108740426"/>
       <w:r>
         <w:t>Tarea 3.3</w:t>
       </w:r>
@@ -10181,7 +9690,6 @@
                 <w:sz w:val="22"/>
                 <w:szCs w:val="22"/>
               </w:rPr>
-              <w:lastRenderedPageBreak/>
               <w:t>Descripción</w:t>
             </w:r>
           </w:p>
@@ -10238,7 +9746,7 @@
         <w:pStyle w:val="Ttulo2"/>
       </w:pPr>
       <w:bookmarkStart w:id="25" w:name="_Toc108534131"/>
-      <w:bookmarkStart w:id="26" w:name="_Toc108543274"/>
+      <w:bookmarkStart w:id="26" w:name="_Toc108740427"/>
       <w:r>
         <w:t>Tarea 3.4</w:t>
       </w:r>
@@ -10851,25 +10359,7 @@
                 <w:sz w:val="22"/>
                 <w:szCs w:val="22"/>
               </w:rPr>
-              <w:t xml:space="preserve">Marcelo Salinas, </w:t>
-            </w:r>
-            <w:proofErr w:type="spellStart"/>
-            <w:r>
-              <w:rPr>
-                <w:rFonts w:ascii="Arial" w:hAnsi="Arial" w:cs="Arial"/>
-                <w:sz w:val="22"/>
-                <w:szCs w:val="22"/>
-              </w:rPr>
-              <w:t>Moises</w:t>
-            </w:r>
-            <w:proofErr w:type="spellEnd"/>
-            <w:r>
-              <w:rPr>
-                <w:rFonts w:ascii="Arial" w:hAnsi="Arial" w:cs="Arial"/>
-                <w:sz w:val="22"/>
-                <w:szCs w:val="22"/>
-              </w:rPr>
-              <w:t xml:space="preserve"> Enrique</w:t>
+              <w:t>Marcelo Salinas, Moises Enrique</w:t>
             </w:r>
           </w:p>
           <w:p>
@@ -11010,7 +10500,7 @@
         <w:pStyle w:val="Ttulo2"/>
       </w:pPr>
       <w:bookmarkStart w:id="27" w:name="_Toc108534132"/>
-      <w:bookmarkStart w:id="28" w:name="_Toc108543275"/>
+      <w:bookmarkStart w:id="28" w:name="_Toc108740428"/>
       <w:r>
         <w:t>Tarea 3.5</w:t>
       </w:r>
@@ -11623,25 +11113,7 @@
                 <w:sz w:val="22"/>
                 <w:szCs w:val="22"/>
               </w:rPr>
-              <w:t xml:space="preserve">Marcelo Salinas, </w:t>
-            </w:r>
-            <w:proofErr w:type="spellStart"/>
-            <w:r>
-              <w:rPr>
-                <w:rFonts w:ascii="Arial" w:hAnsi="Arial" w:cs="Arial"/>
-                <w:sz w:val="22"/>
-                <w:szCs w:val="22"/>
-              </w:rPr>
-              <w:t>Moises</w:t>
-            </w:r>
-            <w:proofErr w:type="spellEnd"/>
-            <w:r>
-              <w:rPr>
-                <w:rFonts w:ascii="Arial" w:hAnsi="Arial" w:cs="Arial"/>
-                <w:sz w:val="22"/>
-                <w:szCs w:val="22"/>
-              </w:rPr>
-              <w:t xml:space="preserve"> Enrique</w:t>
+              <w:t>Marcelo Salinas, Moises Enrique</w:t>
             </w:r>
           </w:p>
           <w:p>
@@ -11706,7 +11178,6 @@
                 <w:sz w:val="22"/>
                 <w:szCs w:val="22"/>
               </w:rPr>
-              <w:lastRenderedPageBreak/>
               <w:t>Descripción</w:t>
             </w:r>
           </w:p>
@@ -11763,7 +11234,7 @@
         <w:pStyle w:val="Ttulo2"/>
       </w:pPr>
       <w:bookmarkStart w:id="29" w:name="_Toc108534133"/>
-      <w:bookmarkStart w:id="30" w:name="_Toc108543276"/>
+      <w:bookmarkStart w:id="30" w:name="_Toc108740429"/>
       <w:r>
         <w:t>Tarea 3.6</w:t>
       </w:r>
@@ -12471,2241 +11942,6 @@
         </w:tc>
       </w:tr>
     </w:tbl>
-    <w:p>
-      <w:pPr>
-        <w:spacing w:line="360" w:lineRule="auto"/>
-      </w:pPr>
-    </w:p>
-    <w:p>
-      <w:pPr>
-        <w:pStyle w:val="Ttulo2"/>
-      </w:pPr>
-      <w:bookmarkStart w:id="31" w:name="_Toc108534134"/>
-      <w:bookmarkStart w:id="32" w:name="_Toc108543277"/>
-      <w:r>
-        <w:t>Tarea 3.7</w:t>
-      </w:r>
-      <w:bookmarkEnd w:id="31"/>
-      <w:bookmarkEnd w:id="32"/>
-    </w:p>
-    <w:p>
-      <w:pPr>
-        <w:spacing w:line="360" w:lineRule="auto"/>
-      </w:pPr>
-    </w:p>
-    <w:tbl>
-      <w:tblPr>
-        <w:tblW w:w="0" w:type="auto"/>
-        <w:jc w:val="center"/>
-        <w:tblCellMar>
-          <w:top w:w="15" w:type="dxa"/>
-          <w:left w:w="15" w:type="dxa"/>
-          <w:bottom w:w="15" w:type="dxa"/>
-          <w:right w:w="15" w:type="dxa"/>
-        </w:tblCellMar>
-        <w:tblLook w:val="04A0" w:firstRow="1" w:lastRow="0" w:firstColumn="1" w:lastColumn="0" w:noHBand="0" w:noVBand="1"/>
-      </w:tblPr>
-      <w:tblGrid>
-        <w:gridCol w:w="2122"/>
-        <w:gridCol w:w="2551"/>
-        <w:gridCol w:w="2359"/>
-        <w:gridCol w:w="1984"/>
-      </w:tblGrid>
-      <w:tr>
-        <w:trPr>
-          <w:trHeight w:val="221"/>
-          <w:jc w:val="center"/>
-        </w:trPr>
-        <w:tc>
-          <w:tcPr>
-            <w:tcW w:w="2122" w:type="dxa"/>
-            <w:tcBorders>
-              <w:top w:val="single" w:sz="4" w:space="0" w:color="auto"/>
-              <w:left w:val="single" w:sz="4" w:space="0" w:color="auto"/>
-              <w:bottom w:val="single" w:sz="4" w:space="0" w:color="auto"/>
-              <w:right w:val="single" w:sz="4" w:space="0" w:color="auto"/>
-            </w:tcBorders>
-          </w:tcPr>
-          <w:p>
-            <w:pPr>
-              <w:pStyle w:val="NormalWeb"/>
-              <w:spacing w:before="0" w:beforeAutospacing="0" w:after="0" w:afterAutospacing="0" w:line="360" w:lineRule="auto"/>
-              <w:ind w:left="126" w:right="119"/>
-              <w:jc w:val="both"/>
-              <w:rPr>
-                <w:rFonts w:ascii="Arial" w:hAnsi="Arial" w:cs="Arial"/>
-                <w:b/>
-                <w:bCs/>
-                <w:sz w:val="22"/>
-                <w:szCs w:val="22"/>
-              </w:rPr>
-            </w:pPr>
-            <w:proofErr w:type="spellStart"/>
-            <w:r>
-              <w:rPr>
-                <w:rFonts w:ascii="Arial" w:hAnsi="Arial" w:cs="Arial"/>
-                <w:b/>
-                <w:bCs/>
-                <w:sz w:val="22"/>
-                <w:szCs w:val="22"/>
-              </w:rPr>
-              <w:t>N°</w:t>
-            </w:r>
-            <w:proofErr w:type="spellEnd"/>
-            <w:r>
-              <w:rPr>
-                <w:rFonts w:ascii="Arial" w:hAnsi="Arial" w:cs="Arial"/>
-                <w:b/>
-                <w:bCs/>
-                <w:sz w:val="22"/>
-                <w:szCs w:val="22"/>
-              </w:rPr>
-              <w:t xml:space="preserve"> de </w:t>
-            </w:r>
-            <w:r>
-              <w:rPr>
-                <w:rFonts w:ascii="Arial" w:hAnsi="Arial" w:cs="Arial"/>
-                <w:b/>
-                <w:bCs/>
-                <w:sz w:val="22"/>
-                <w:szCs w:val="22"/>
-              </w:rPr>
-              <w:t>HU</w:t>
-            </w:r>
-          </w:p>
-        </w:tc>
-        <w:tc>
-          <w:tcPr>
-            <w:tcW w:w="2551" w:type="dxa"/>
-            <w:tcBorders>
-              <w:top w:val="single" w:sz="4" w:space="0" w:color="auto"/>
-              <w:left w:val="single" w:sz="4" w:space="0" w:color="auto"/>
-              <w:bottom w:val="single" w:sz="4" w:space="0" w:color="auto"/>
-              <w:right w:val="single" w:sz="4" w:space="0" w:color="auto"/>
-            </w:tcBorders>
-            <w:shd w:val="clear" w:color="auto" w:fill="auto"/>
-            <w:tcMar>
-              <w:top w:w="100" w:type="dxa"/>
-              <w:left w:w="100" w:type="dxa"/>
-              <w:bottom w:w="100" w:type="dxa"/>
-              <w:right w:w="100" w:type="dxa"/>
-            </w:tcMar>
-            <w:hideMark/>
-          </w:tcPr>
-          <w:p>
-            <w:pPr>
-              <w:pStyle w:val="NormalWeb"/>
-              <w:spacing w:before="0" w:beforeAutospacing="0" w:after="0" w:afterAutospacing="0" w:line="360" w:lineRule="auto"/>
-              <w:rPr>
-                <w:rFonts w:ascii="Arial" w:hAnsi="Arial" w:cs="Arial"/>
-                <w:sz w:val="22"/>
-                <w:szCs w:val="22"/>
-              </w:rPr>
-            </w:pPr>
-            <w:r>
-              <w:rPr>
-                <w:rFonts w:ascii="Arial" w:hAnsi="Arial" w:cs="Arial"/>
-                <w:sz w:val="22"/>
-                <w:szCs w:val="22"/>
-              </w:rPr>
-              <w:t>00</w:t>
-            </w:r>
-            <w:r>
-              <w:rPr>
-                <w:rFonts w:ascii="Arial" w:hAnsi="Arial" w:cs="Arial"/>
-                <w:sz w:val="22"/>
-                <w:szCs w:val="22"/>
-              </w:rPr>
-              <w:t>3</w:t>
-            </w:r>
-          </w:p>
-        </w:tc>
-        <w:tc>
-          <w:tcPr>
-            <w:tcW w:w="2359" w:type="dxa"/>
-            <w:tcBorders>
-              <w:top w:val="single" w:sz="4" w:space="0" w:color="auto"/>
-              <w:left w:val="single" w:sz="4" w:space="0" w:color="auto"/>
-              <w:bottom w:val="single" w:sz="4" w:space="0" w:color="auto"/>
-              <w:right w:val="single" w:sz="4" w:space="0" w:color="auto"/>
-            </w:tcBorders>
-          </w:tcPr>
-          <w:p>
-            <w:pPr>
-              <w:pStyle w:val="NormalWeb"/>
-              <w:spacing w:before="0" w:beforeAutospacing="0" w:after="0" w:afterAutospacing="0" w:line="360" w:lineRule="auto"/>
-              <w:ind w:left="39"/>
-              <w:rPr>
-                <w:rFonts w:ascii="Arial" w:hAnsi="Arial" w:cs="Arial"/>
-                <w:sz w:val="22"/>
-                <w:szCs w:val="22"/>
-              </w:rPr>
-            </w:pPr>
-            <w:proofErr w:type="spellStart"/>
-            <w:r>
-              <w:rPr>
-                <w:rFonts w:ascii="Arial" w:hAnsi="Arial" w:cs="Arial"/>
-                <w:b/>
-                <w:bCs/>
-                <w:sz w:val="22"/>
-                <w:szCs w:val="22"/>
-              </w:rPr>
-              <w:t>N°</w:t>
-            </w:r>
-            <w:proofErr w:type="spellEnd"/>
-            <w:r>
-              <w:rPr>
-                <w:rFonts w:ascii="Arial" w:hAnsi="Arial" w:cs="Arial"/>
-                <w:b/>
-                <w:bCs/>
-                <w:sz w:val="22"/>
-                <w:szCs w:val="22"/>
-              </w:rPr>
-              <w:t xml:space="preserve"> de Tarea</w:t>
-            </w:r>
-          </w:p>
-        </w:tc>
-        <w:tc>
-          <w:tcPr>
-            <w:tcW w:w="1984" w:type="dxa"/>
-            <w:tcBorders>
-              <w:top w:val="single" w:sz="4" w:space="0" w:color="auto"/>
-              <w:left w:val="single" w:sz="4" w:space="0" w:color="auto"/>
-              <w:bottom w:val="single" w:sz="4" w:space="0" w:color="auto"/>
-              <w:right w:val="single" w:sz="4" w:space="0" w:color="auto"/>
-            </w:tcBorders>
-          </w:tcPr>
-          <w:p>
-            <w:pPr>
-              <w:pStyle w:val="NormalWeb"/>
-              <w:spacing w:before="0" w:beforeAutospacing="0" w:after="0" w:afterAutospacing="0" w:line="360" w:lineRule="auto"/>
-              <w:ind w:left="39"/>
-              <w:rPr>
-                <w:rFonts w:ascii="Arial" w:hAnsi="Arial" w:cs="Arial"/>
-                <w:sz w:val="22"/>
-                <w:szCs w:val="22"/>
-              </w:rPr>
-            </w:pPr>
-            <w:r>
-              <w:rPr>
-                <w:rFonts w:ascii="Arial" w:hAnsi="Arial" w:cs="Arial"/>
-                <w:sz w:val="22"/>
-                <w:szCs w:val="22"/>
-              </w:rPr>
-              <w:t>3.7</w:t>
-            </w:r>
-          </w:p>
-        </w:tc>
-      </w:tr>
-      <w:tr>
-        <w:trPr>
-          <w:trHeight w:val="21"/>
-          <w:jc w:val="center"/>
-        </w:trPr>
-        <w:tc>
-          <w:tcPr>
-            <w:tcW w:w="2122" w:type="dxa"/>
-            <w:tcBorders>
-              <w:top w:val="single" w:sz="4" w:space="0" w:color="auto"/>
-              <w:left w:val="single" w:sz="4" w:space="0" w:color="auto"/>
-              <w:bottom w:val="single" w:sz="4" w:space="0" w:color="auto"/>
-              <w:right w:val="single" w:sz="4" w:space="0" w:color="auto"/>
-            </w:tcBorders>
-          </w:tcPr>
-          <w:p>
-            <w:pPr>
-              <w:pStyle w:val="NormalWeb"/>
-              <w:spacing w:before="0" w:beforeAutospacing="0" w:after="0" w:afterAutospacing="0" w:line="360" w:lineRule="auto"/>
-              <w:ind w:left="126" w:right="119"/>
-              <w:jc w:val="both"/>
-              <w:rPr>
-                <w:rFonts w:ascii="Arial" w:hAnsi="Arial" w:cs="Arial"/>
-                <w:b/>
-                <w:bCs/>
-                <w:sz w:val="22"/>
-                <w:szCs w:val="22"/>
-              </w:rPr>
-            </w:pPr>
-            <w:r>
-              <w:rPr>
-                <w:rFonts w:ascii="Arial" w:hAnsi="Arial" w:cs="Arial"/>
-                <w:b/>
-                <w:bCs/>
-                <w:sz w:val="22"/>
-                <w:szCs w:val="22"/>
-              </w:rPr>
-              <w:t>Nombre de la Tarea</w:t>
-            </w:r>
-          </w:p>
-        </w:tc>
-        <w:tc>
-          <w:tcPr>
-            <w:tcW w:w="6894" w:type="dxa"/>
-            <w:gridSpan w:val="3"/>
-            <w:tcBorders>
-              <w:top w:val="single" w:sz="4" w:space="0" w:color="auto"/>
-              <w:left w:val="single" w:sz="4" w:space="0" w:color="auto"/>
-              <w:bottom w:val="single" w:sz="4" w:space="0" w:color="auto"/>
-              <w:right w:val="single" w:sz="4" w:space="0" w:color="auto"/>
-            </w:tcBorders>
-            <w:shd w:val="clear" w:color="auto" w:fill="auto"/>
-            <w:tcMar>
-              <w:top w:w="100" w:type="dxa"/>
-              <w:left w:w="100" w:type="dxa"/>
-              <w:bottom w:w="100" w:type="dxa"/>
-              <w:right w:w="100" w:type="dxa"/>
-            </w:tcMar>
-            <w:hideMark/>
-          </w:tcPr>
-          <w:p>
-            <w:pPr>
-              <w:pStyle w:val="NormalWeb"/>
-              <w:spacing w:before="0" w:beforeAutospacing="0" w:after="0" w:afterAutospacing="0" w:line="360" w:lineRule="auto"/>
-              <w:ind w:left="39"/>
-              <w:jc w:val="both"/>
-              <w:rPr>
-                <w:rFonts w:ascii="Arial" w:hAnsi="Arial" w:cs="Arial"/>
-                <w:sz w:val="22"/>
-                <w:szCs w:val="22"/>
-              </w:rPr>
-            </w:pPr>
-            <w:r>
-              <w:rPr>
-                <w:rFonts w:ascii="Arial" w:hAnsi="Arial" w:cs="Arial"/>
-                <w:sz w:val="22"/>
-                <w:szCs w:val="22"/>
-              </w:rPr>
-              <w:t>Crear un botón que permite descargar el horario semanal</w:t>
-            </w:r>
-          </w:p>
-        </w:tc>
-      </w:tr>
-      <w:tr>
-        <w:trPr>
-          <w:jc w:val="center"/>
-        </w:trPr>
-        <w:tc>
-          <w:tcPr>
-            <w:tcW w:w="2122" w:type="dxa"/>
-            <w:tcBorders>
-              <w:top w:val="single" w:sz="4" w:space="0" w:color="auto"/>
-              <w:left w:val="single" w:sz="4" w:space="0" w:color="auto"/>
-              <w:bottom w:val="single" w:sz="4" w:space="0" w:color="auto"/>
-              <w:right w:val="single" w:sz="4" w:space="0" w:color="auto"/>
-            </w:tcBorders>
-          </w:tcPr>
-          <w:p>
-            <w:pPr>
-              <w:pStyle w:val="NormalWeb"/>
-              <w:spacing w:before="0" w:beforeAutospacing="0" w:after="0" w:afterAutospacing="0" w:line="360" w:lineRule="auto"/>
-              <w:ind w:left="126" w:right="119"/>
-              <w:jc w:val="both"/>
-              <w:rPr>
-                <w:rFonts w:ascii="Arial" w:hAnsi="Arial" w:cs="Arial"/>
-                <w:b/>
-                <w:bCs/>
-                <w:sz w:val="22"/>
-                <w:szCs w:val="22"/>
-              </w:rPr>
-            </w:pPr>
-            <w:r>
-              <w:rPr>
-                <w:rFonts w:ascii="Arial" w:hAnsi="Arial" w:cs="Arial"/>
-                <w:b/>
-                <w:bCs/>
-                <w:sz w:val="22"/>
-                <w:szCs w:val="22"/>
-              </w:rPr>
-              <w:t xml:space="preserve">Fecha Inicio </w:t>
-            </w:r>
-          </w:p>
-        </w:tc>
-        <w:tc>
-          <w:tcPr>
-            <w:tcW w:w="2551" w:type="dxa"/>
-            <w:tcBorders>
-              <w:top w:val="single" w:sz="4" w:space="0" w:color="auto"/>
-              <w:left w:val="single" w:sz="4" w:space="0" w:color="auto"/>
-              <w:bottom w:val="single" w:sz="4" w:space="0" w:color="auto"/>
-              <w:right w:val="single" w:sz="4" w:space="0" w:color="auto"/>
-            </w:tcBorders>
-            <w:shd w:val="clear" w:color="auto" w:fill="auto"/>
-            <w:tcMar>
-              <w:top w:w="100" w:type="dxa"/>
-              <w:left w:w="100" w:type="dxa"/>
-              <w:bottom w:w="100" w:type="dxa"/>
-              <w:right w:w="100" w:type="dxa"/>
-            </w:tcMar>
-            <w:hideMark/>
-          </w:tcPr>
-          <w:p>
-            <w:pPr>
-              <w:pStyle w:val="NormalWeb"/>
-              <w:spacing w:before="0" w:beforeAutospacing="0" w:after="0" w:afterAutospacing="0" w:line="360" w:lineRule="auto"/>
-              <w:rPr>
-                <w:rFonts w:ascii="Arial" w:hAnsi="Arial" w:cs="Arial"/>
-                <w:sz w:val="22"/>
-                <w:szCs w:val="22"/>
-              </w:rPr>
-            </w:pPr>
-            <w:r>
-              <w:rPr>
-                <w:rFonts w:ascii="Arial" w:hAnsi="Arial" w:cs="Arial"/>
-                <w:sz w:val="22"/>
-                <w:szCs w:val="22"/>
-              </w:rPr>
-              <w:t>01/07/2022</w:t>
-            </w:r>
-          </w:p>
-        </w:tc>
-        <w:tc>
-          <w:tcPr>
-            <w:tcW w:w="2359" w:type="dxa"/>
-            <w:tcBorders>
-              <w:top w:val="single" w:sz="4" w:space="0" w:color="auto"/>
-              <w:left w:val="single" w:sz="4" w:space="0" w:color="auto"/>
-              <w:bottom w:val="single" w:sz="4" w:space="0" w:color="auto"/>
-              <w:right w:val="single" w:sz="4" w:space="0" w:color="auto"/>
-            </w:tcBorders>
-          </w:tcPr>
-          <w:p>
-            <w:pPr>
-              <w:pStyle w:val="NormalWeb"/>
-              <w:spacing w:before="0" w:beforeAutospacing="0" w:after="0" w:afterAutospacing="0" w:line="360" w:lineRule="auto"/>
-              <w:ind w:left="39"/>
-              <w:rPr>
-                <w:rFonts w:ascii="Arial" w:hAnsi="Arial" w:cs="Arial"/>
-                <w:sz w:val="22"/>
-                <w:szCs w:val="22"/>
-              </w:rPr>
-            </w:pPr>
-            <w:r>
-              <w:rPr>
-                <w:rFonts w:ascii="Arial" w:hAnsi="Arial" w:cs="Arial"/>
-                <w:b/>
-                <w:bCs/>
-                <w:sz w:val="22"/>
-                <w:szCs w:val="22"/>
-              </w:rPr>
-              <w:t>Fecha Fin</w:t>
-            </w:r>
-          </w:p>
-        </w:tc>
-        <w:tc>
-          <w:tcPr>
-            <w:tcW w:w="1984" w:type="dxa"/>
-            <w:tcBorders>
-              <w:top w:val="single" w:sz="4" w:space="0" w:color="auto"/>
-              <w:left w:val="single" w:sz="4" w:space="0" w:color="auto"/>
-              <w:bottom w:val="single" w:sz="4" w:space="0" w:color="auto"/>
-              <w:right w:val="single" w:sz="4" w:space="0" w:color="auto"/>
-            </w:tcBorders>
-          </w:tcPr>
-          <w:p>
-            <w:pPr>
-              <w:pStyle w:val="NormalWeb"/>
-              <w:spacing w:before="0" w:beforeAutospacing="0" w:after="0" w:afterAutospacing="0" w:line="360" w:lineRule="auto"/>
-              <w:ind w:left="39"/>
-              <w:rPr>
-                <w:rFonts w:ascii="Arial" w:hAnsi="Arial" w:cs="Arial"/>
-                <w:sz w:val="22"/>
-                <w:szCs w:val="22"/>
-              </w:rPr>
-            </w:pPr>
-            <w:r>
-              <w:rPr>
-                <w:rFonts w:ascii="Arial" w:hAnsi="Arial" w:cs="Arial"/>
-                <w:sz w:val="22"/>
-                <w:szCs w:val="22"/>
-              </w:rPr>
-              <w:t>14/07/2022</w:t>
-            </w:r>
-          </w:p>
-        </w:tc>
-      </w:tr>
-      <w:tr>
-        <w:trPr>
-          <w:trHeight w:val="440"/>
-          <w:jc w:val="center"/>
-        </w:trPr>
-        <w:tc>
-          <w:tcPr>
-            <w:tcW w:w="2122" w:type="dxa"/>
-            <w:tcBorders>
-              <w:top w:val="single" w:sz="4" w:space="0" w:color="auto"/>
-              <w:left w:val="single" w:sz="4" w:space="0" w:color="auto"/>
-              <w:bottom w:val="single" w:sz="4" w:space="0" w:color="auto"/>
-              <w:right w:val="single" w:sz="4" w:space="0" w:color="auto"/>
-            </w:tcBorders>
-          </w:tcPr>
-          <w:p>
-            <w:pPr>
-              <w:pStyle w:val="NormalWeb"/>
-              <w:spacing w:before="0" w:beforeAutospacing="0" w:after="0" w:afterAutospacing="0" w:line="360" w:lineRule="auto"/>
-              <w:ind w:left="126" w:right="119"/>
-              <w:jc w:val="both"/>
-              <w:rPr>
-                <w:rFonts w:ascii="Arial" w:hAnsi="Arial" w:cs="Arial"/>
-                <w:b/>
-                <w:bCs/>
-                <w:sz w:val="22"/>
-                <w:szCs w:val="22"/>
-              </w:rPr>
-            </w:pPr>
-            <w:r>
-              <w:rPr>
-                <w:rFonts w:ascii="Arial" w:hAnsi="Arial" w:cs="Arial"/>
-                <w:b/>
-                <w:bCs/>
-                <w:sz w:val="22"/>
-                <w:szCs w:val="22"/>
-              </w:rPr>
-              <w:t>Tiempo Estimado</w:t>
-            </w:r>
-          </w:p>
-        </w:tc>
-        <w:tc>
-          <w:tcPr>
-            <w:tcW w:w="6894" w:type="dxa"/>
-            <w:gridSpan w:val="3"/>
-            <w:tcBorders>
-              <w:top w:val="single" w:sz="4" w:space="0" w:color="auto"/>
-              <w:left w:val="single" w:sz="4" w:space="0" w:color="auto"/>
-              <w:bottom w:val="single" w:sz="4" w:space="0" w:color="auto"/>
-              <w:right w:val="single" w:sz="4" w:space="0" w:color="auto"/>
-            </w:tcBorders>
-            <w:shd w:val="clear" w:color="auto" w:fill="auto"/>
-            <w:tcMar>
-              <w:top w:w="100" w:type="dxa"/>
-              <w:left w:w="100" w:type="dxa"/>
-              <w:bottom w:w="100" w:type="dxa"/>
-              <w:right w:w="100" w:type="dxa"/>
-            </w:tcMar>
-          </w:tcPr>
-          <w:p>
-            <w:pPr>
-              <w:pStyle w:val="NormalWeb"/>
-              <w:spacing w:before="0" w:beforeAutospacing="0" w:after="0" w:afterAutospacing="0" w:line="360" w:lineRule="auto"/>
-              <w:jc w:val="both"/>
-              <w:rPr>
-                <w:rFonts w:ascii="Arial" w:hAnsi="Arial" w:cs="Arial"/>
-                <w:sz w:val="22"/>
-                <w:szCs w:val="22"/>
-              </w:rPr>
-            </w:pPr>
-            <w:r>
-              <w:rPr>
-                <w:rFonts w:ascii="Arial" w:hAnsi="Arial" w:cs="Arial"/>
-                <w:sz w:val="22"/>
-                <w:szCs w:val="22"/>
-              </w:rPr>
-              <w:t>3</w:t>
-            </w:r>
-            <w:r>
-              <w:rPr>
-                <w:rFonts w:ascii="Arial" w:hAnsi="Arial" w:cs="Arial"/>
-                <w:sz w:val="22"/>
-                <w:szCs w:val="22"/>
-              </w:rPr>
-              <w:t>h</w:t>
-            </w:r>
-          </w:p>
-        </w:tc>
-      </w:tr>
-      <w:tr>
-        <w:trPr>
-          <w:trHeight w:val="77"/>
-          <w:jc w:val="center"/>
-        </w:trPr>
-        <w:tc>
-          <w:tcPr>
-            <w:tcW w:w="2122" w:type="dxa"/>
-            <w:tcBorders>
-              <w:top w:val="single" w:sz="4" w:space="0" w:color="auto"/>
-              <w:left w:val="single" w:sz="4" w:space="0" w:color="auto"/>
-              <w:bottom w:val="single" w:sz="4" w:space="0" w:color="auto"/>
-              <w:right w:val="single" w:sz="4" w:space="0" w:color="auto"/>
-            </w:tcBorders>
-          </w:tcPr>
-          <w:p>
-            <w:pPr>
-              <w:pStyle w:val="NormalWeb"/>
-              <w:spacing w:before="0" w:beforeAutospacing="0" w:after="0" w:afterAutospacing="0" w:line="360" w:lineRule="auto"/>
-              <w:ind w:left="126" w:right="119"/>
-              <w:jc w:val="both"/>
-              <w:rPr>
-                <w:rFonts w:ascii="Arial" w:hAnsi="Arial" w:cs="Arial"/>
-                <w:b/>
-                <w:bCs/>
-                <w:sz w:val="22"/>
-                <w:szCs w:val="22"/>
-              </w:rPr>
-            </w:pPr>
-            <w:r>
-              <w:rPr>
-                <w:rFonts w:ascii="Arial" w:hAnsi="Arial" w:cs="Arial"/>
-                <w:b/>
-                <w:bCs/>
-                <w:sz w:val="22"/>
-                <w:szCs w:val="22"/>
-              </w:rPr>
-              <w:t>Responsable</w:t>
-            </w:r>
-          </w:p>
-        </w:tc>
-        <w:tc>
-          <w:tcPr>
-            <w:tcW w:w="6894" w:type="dxa"/>
-            <w:gridSpan w:val="3"/>
-            <w:tcBorders>
-              <w:top w:val="single" w:sz="4" w:space="0" w:color="auto"/>
-              <w:left w:val="single" w:sz="4" w:space="0" w:color="auto"/>
-              <w:bottom w:val="single" w:sz="4" w:space="0" w:color="auto"/>
-              <w:right w:val="single" w:sz="4" w:space="0" w:color="auto"/>
-            </w:tcBorders>
-            <w:shd w:val="clear" w:color="auto" w:fill="auto"/>
-            <w:tcMar>
-              <w:top w:w="100" w:type="dxa"/>
-              <w:left w:w="100" w:type="dxa"/>
-              <w:bottom w:w="100" w:type="dxa"/>
-              <w:right w:w="100" w:type="dxa"/>
-            </w:tcMar>
-            <w:hideMark/>
-          </w:tcPr>
-          <w:p>
-            <w:pPr>
-              <w:pStyle w:val="NormalWeb"/>
-              <w:numPr>
-                <w:ilvl w:val="0"/>
-                <w:numId w:val="23"/>
-              </w:numPr>
-              <w:spacing w:before="0" w:beforeAutospacing="0" w:after="0" w:afterAutospacing="0" w:line="360" w:lineRule="auto"/>
-              <w:textAlignment w:val="baseline"/>
-              <w:rPr>
-                <w:rFonts w:ascii="Arial" w:hAnsi="Arial" w:cs="Arial"/>
-                <w:sz w:val="22"/>
-                <w:szCs w:val="22"/>
-              </w:rPr>
-            </w:pPr>
-            <w:r>
-              <w:rPr>
-                <w:rFonts w:ascii="Arial" w:hAnsi="Arial" w:cs="Arial"/>
-                <w:sz w:val="22"/>
-                <w:szCs w:val="22"/>
-              </w:rPr>
-              <w:t>Hernández Bianchi, Stefano Alessandro</w:t>
-            </w:r>
-          </w:p>
-          <w:p>
-            <w:pPr>
-              <w:pStyle w:val="NormalWeb"/>
-              <w:numPr>
-                <w:ilvl w:val="0"/>
-                <w:numId w:val="23"/>
-              </w:numPr>
-              <w:spacing w:before="0" w:beforeAutospacing="0" w:after="0" w:afterAutospacing="0" w:line="360" w:lineRule="auto"/>
-              <w:jc w:val="both"/>
-              <w:rPr>
-                <w:rFonts w:ascii="Arial" w:hAnsi="Arial" w:cs="Arial"/>
-                <w:sz w:val="22"/>
-                <w:szCs w:val="22"/>
-              </w:rPr>
-            </w:pPr>
-            <w:proofErr w:type="spellStart"/>
-            <w:r>
-              <w:rPr>
-                <w:rFonts w:ascii="Arial" w:hAnsi="Arial" w:cs="Arial"/>
-                <w:sz w:val="22"/>
-                <w:szCs w:val="22"/>
-              </w:rPr>
-              <w:t>Solis</w:t>
-            </w:r>
-            <w:proofErr w:type="spellEnd"/>
-            <w:r>
-              <w:rPr>
-                <w:rFonts w:ascii="Arial" w:hAnsi="Arial" w:cs="Arial"/>
-                <w:sz w:val="22"/>
-                <w:szCs w:val="22"/>
-              </w:rPr>
-              <w:t xml:space="preserve"> Flores Aldair </w:t>
-            </w:r>
-            <w:proofErr w:type="spellStart"/>
-            <w:r>
-              <w:rPr>
-                <w:rFonts w:ascii="Arial" w:hAnsi="Arial" w:cs="Arial"/>
-                <w:sz w:val="22"/>
-                <w:szCs w:val="22"/>
-              </w:rPr>
-              <w:t>Jhostin</w:t>
-            </w:r>
-            <w:proofErr w:type="spellEnd"/>
-          </w:p>
-        </w:tc>
-      </w:tr>
-      <w:tr>
-        <w:trPr>
-          <w:jc w:val="center"/>
-        </w:trPr>
-        <w:tc>
-          <w:tcPr>
-            <w:tcW w:w="2122" w:type="dxa"/>
-            <w:tcBorders>
-              <w:top w:val="single" w:sz="4" w:space="0" w:color="auto"/>
-              <w:left w:val="single" w:sz="4" w:space="0" w:color="auto"/>
-              <w:bottom w:val="single" w:sz="4" w:space="0" w:color="auto"/>
-              <w:right w:val="single" w:sz="4" w:space="0" w:color="auto"/>
-            </w:tcBorders>
-          </w:tcPr>
-          <w:p>
-            <w:pPr>
-              <w:pStyle w:val="NormalWeb"/>
-              <w:spacing w:before="0" w:beforeAutospacing="0" w:after="0" w:afterAutospacing="0" w:line="360" w:lineRule="auto"/>
-              <w:ind w:left="126" w:right="119"/>
-              <w:jc w:val="both"/>
-              <w:rPr>
-                <w:rFonts w:ascii="Arial" w:hAnsi="Arial" w:cs="Arial"/>
-                <w:b/>
-                <w:bCs/>
-                <w:sz w:val="22"/>
-                <w:szCs w:val="22"/>
-              </w:rPr>
-            </w:pPr>
-            <w:r>
-              <w:rPr>
-                <w:rFonts w:ascii="Arial" w:hAnsi="Arial" w:cs="Arial"/>
-                <w:b/>
-                <w:bCs/>
-                <w:sz w:val="22"/>
-                <w:szCs w:val="22"/>
-              </w:rPr>
-              <w:t>Descripción</w:t>
-            </w:r>
-          </w:p>
-        </w:tc>
-        <w:tc>
-          <w:tcPr>
-            <w:tcW w:w="6894" w:type="dxa"/>
-            <w:gridSpan w:val="3"/>
-            <w:tcBorders>
-              <w:top w:val="single" w:sz="4" w:space="0" w:color="auto"/>
-              <w:left w:val="single" w:sz="4" w:space="0" w:color="auto"/>
-              <w:bottom w:val="single" w:sz="4" w:space="0" w:color="auto"/>
-              <w:right w:val="single" w:sz="4" w:space="0" w:color="auto"/>
-            </w:tcBorders>
-            <w:shd w:val="clear" w:color="auto" w:fill="auto"/>
-            <w:tcMar>
-              <w:top w:w="100" w:type="dxa"/>
-              <w:left w:w="100" w:type="dxa"/>
-              <w:bottom w:w="100" w:type="dxa"/>
-              <w:right w:w="100" w:type="dxa"/>
-            </w:tcMar>
-            <w:hideMark/>
-          </w:tcPr>
-          <w:p>
-            <w:pPr>
-              <w:pStyle w:val="NormalWeb"/>
-              <w:spacing w:before="0" w:beforeAutospacing="0" w:after="0" w:afterAutospacing="0" w:line="360" w:lineRule="auto"/>
-              <w:jc w:val="both"/>
-              <w:rPr>
-                <w:rFonts w:ascii="Arial" w:hAnsi="Arial" w:cs="Arial"/>
-                <w:sz w:val="22"/>
-                <w:szCs w:val="22"/>
-              </w:rPr>
-            </w:pPr>
-            <w:r>
-              <w:rPr>
-                <w:rFonts w:ascii="Arial" w:hAnsi="Arial" w:cs="Arial"/>
-                <w:sz w:val="22"/>
-                <w:szCs w:val="22"/>
-              </w:rPr>
-              <w:t>Consiste en poder exportar un PDF donde está el horario semanal</w:t>
-            </w:r>
-            <w:r>
-              <w:rPr>
-                <w:rFonts w:ascii="Arial" w:hAnsi="Arial" w:cs="Arial"/>
-                <w:sz w:val="22"/>
-                <w:szCs w:val="22"/>
-              </w:rPr>
-              <w:t>.</w:t>
-            </w:r>
-          </w:p>
-        </w:tc>
-      </w:tr>
-    </w:tbl>
-    <w:p>
-      <w:pPr>
-        <w:spacing w:line="360" w:lineRule="auto"/>
-      </w:pPr>
-    </w:p>
-    <w:p>
-      <w:pPr>
-        <w:pStyle w:val="Ttulo2"/>
-      </w:pPr>
-      <w:bookmarkStart w:id="33" w:name="_Toc108534135"/>
-      <w:bookmarkStart w:id="34" w:name="_Toc108543278"/>
-      <w:r>
-        <w:lastRenderedPageBreak/>
-        <w:t>Tarea 3.8</w:t>
-      </w:r>
-      <w:bookmarkEnd w:id="33"/>
-      <w:bookmarkEnd w:id="34"/>
-    </w:p>
-    <w:p/>
-    <w:tbl>
-      <w:tblPr>
-        <w:tblW w:w="0" w:type="auto"/>
-        <w:jc w:val="center"/>
-        <w:tblCellMar>
-          <w:top w:w="15" w:type="dxa"/>
-          <w:left w:w="15" w:type="dxa"/>
-          <w:bottom w:w="15" w:type="dxa"/>
-          <w:right w:w="15" w:type="dxa"/>
-        </w:tblCellMar>
-        <w:tblLook w:val="04A0" w:firstRow="1" w:lastRow="0" w:firstColumn="1" w:lastColumn="0" w:noHBand="0" w:noVBand="1"/>
-      </w:tblPr>
-      <w:tblGrid>
-        <w:gridCol w:w="2122"/>
-        <w:gridCol w:w="2551"/>
-        <w:gridCol w:w="2359"/>
-        <w:gridCol w:w="1984"/>
-      </w:tblGrid>
-      <w:tr>
-        <w:trPr>
-          <w:trHeight w:val="221"/>
-          <w:jc w:val="center"/>
-        </w:trPr>
-        <w:tc>
-          <w:tcPr>
-            <w:tcW w:w="2122" w:type="dxa"/>
-            <w:tcBorders>
-              <w:top w:val="single" w:sz="4" w:space="0" w:color="auto"/>
-              <w:left w:val="single" w:sz="4" w:space="0" w:color="auto"/>
-              <w:bottom w:val="single" w:sz="4" w:space="0" w:color="auto"/>
-              <w:right w:val="single" w:sz="4" w:space="0" w:color="auto"/>
-            </w:tcBorders>
-          </w:tcPr>
-          <w:p>
-            <w:pPr>
-              <w:pStyle w:val="NormalWeb"/>
-              <w:spacing w:before="0" w:beforeAutospacing="0" w:after="0" w:afterAutospacing="0" w:line="360" w:lineRule="auto"/>
-              <w:ind w:left="126" w:right="119"/>
-              <w:jc w:val="both"/>
-              <w:rPr>
-                <w:rFonts w:ascii="Arial" w:hAnsi="Arial" w:cs="Arial"/>
-                <w:b/>
-                <w:bCs/>
-                <w:sz w:val="22"/>
-                <w:szCs w:val="22"/>
-              </w:rPr>
-            </w:pPr>
-            <w:proofErr w:type="spellStart"/>
-            <w:r>
-              <w:rPr>
-                <w:rFonts w:ascii="Arial" w:hAnsi="Arial" w:cs="Arial"/>
-                <w:b/>
-                <w:bCs/>
-                <w:sz w:val="22"/>
-                <w:szCs w:val="22"/>
-              </w:rPr>
-              <w:t>N°</w:t>
-            </w:r>
-            <w:proofErr w:type="spellEnd"/>
-            <w:r>
-              <w:rPr>
-                <w:rFonts w:ascii="Arial" w:hAnsi="Arial" w:cs="Arial"/>
-                <w:b/>
-                <w:bCs/>
-                <w:sz w:val="22"/>
-                <w:szCs w:val="22"/>
-              </w:rPr>
-              <w:t xml:space="preserve"> de </w:t>
-            </w:r>
-            <w:r>
-              <w:rPr>
-                <w:rFonts w:ascii="Arial" w:hAnsi="Arial" w:cs="Arial"/>
-                <w:b/>
-                <w:bCs/>
-                <w:sz w:val="22"/>
-                <w:szCs w:val="22"/>
-              </w:rPr>
-              <w:t>HU</w:t>
-            </w:r>
-          </w:p>
-        </w:tc>
-        <w:tc>
-          <w:tcPr>
-            <w:tcW w:w="2551" w:type="dxa"/>
-            <w:tcBorders>
-              <w:top w:val="single" w:sz="4" w:space="0" w:color="auto"/>
-              <w:left w:val="single" w:sz="4" w:space="0" w:color="auto"/>
-              <w:bottom w:val="single" w:sz="4" w:space="0" w:color="auto"/>
-              <w:right w:val="single" w:sz="4" w:space="0" w:color="auto"/>
-            </w:tcBorders>
-            <w:shd w:val="clear" w:color="auto" w:fill="auto"/>
-            <w:tcMar>
-              <w:top w:w="100" w:type="dxa"/>
-              <w:left w:w="100" w:type="dxa"/>
-              <w:bottom w:w="100" w:type="dxa"/>
-              <w:right w:w="100" w:type="dxa"/>
-            </w:tcMar>
-            <w:hideMark/>
-          </w:tcPr>
-          <w:p>
-            <w:pPr>
-              <w:pStyle w:val="NormalWeb"/>
-              <w:spacing w:before="0" w:beforeAutospacing="0" w:after="0" w:afterAutospacing="0" w:line="360" w:lineRule="auto"/>
-              <w:rPr>
-                <w:rFonts w:ascii="Arial" w:hAnsi="Arial" w:cs="Arial"/>
-                <w:sz w:val="22"/>
-                <w:szCs w:val="22"/>
-              </w:rPr>
-            </w:pPr>
-            <w:r>
-              <w:rPr>
-                <w:rFonts w:ascii="Arial" w:hAnsi="Arial" w:cs="Arial"/>
-                <w:sz w:val="22"/>
-                <w:szCs w:val="22"/>
-              </w:rPr>
-              <w:t>00</w:t>
-            </w:r>
-            <w:r>
-              <w:rPr>
-                <w:rFonts w:ascii="Arial" w:hAnsi="Arial" w:cs="Arial"/>
-                <w:sz w:val="22"/>
-                <w:szCs w:val="22"/>
-              </w:rPr>
-              <w:t>3</w:t>
-            </w:r>
-          </w:p>
-        </w:tc>
-        <w:tc>
-          <w:tcPr>
-            <w:tcW w:w="2359" w:type="dxa"/>
-            <w:tcBorders>
-              <w:top w:val="single" w:sz="4" w:space="0" w:color="auto"/>
-              <w:left w:val="single" w:sz="4" w:space="0" w:color="auto"/>
-              <w:bottom w:val="single" w:sz="4" w:space="0" w:color="auto"/>
-              <w:right w:val="single" w:sz="4" w:space="0" w:color="auto"/>
-            </w:tcBorders>
-          </w:tcPr>
-          <w:p>
-            <w:pPr>
-              <w:pStyle w:val="NormalWeb"/>
-              <w:spacing w:before="0" w:beforeAutospacing="0" w:after="0" w:afterAutospacing="0" w:line="360" w:lineRule="auto"/>
-              <w:ind w:left="39"/>
-              <w:rPr>
-                <w:rFonts w:ascii="Arial" w:hAnsi="Arial" w:cs="Arial"/>
-                <w:sz w:val="22"/>
-                <w:szCs w:val="22"/>
-              </w:rPr>
-            </w:pPr>
-            <w:proofErr w:type="spellStart"/>
-            <w:r>
-              <w:rPr>
-                <w:rFonts w:ascii="Arial" w:hAnsi="Arial" w:cs="Arial"/>
-                <w:b/>
-                <w:bCs/>
-                <w:sz w:val="22"/>
-                <w:szCs w:val="22"/>
-              </w:rPr>
-              <w:t>N°</w:t>
-            </w:r>
-            <w:proofErr w:type="spellEnd"/>
-            <w:r>
-              <w:rPr>
-                <w:rFonts w:ascii="Arial" w:hAnsi="Arial" w:cs="Arial"/>
-                <w:b/>
-                <w:bCs/>
-                <w:sz w:val="22"/>
-                <w:szCs w:val="22"/>
-              </w:rPr>
-              <w:t xml:space="preserve"> de Tarea</w:t>
-            </w:r>
-          </w:p>
-        </w:tc>
-        <w:tc>
-          <w:tcPr>
-            <w:tcW w:w="1984" w:type="dxa"/>
-            <w:tcBorders>
-              <w:top w:val="single" w:sz="4" w:space="0" w:color="auto"/>
-              <w:left w:val="single" w:sz="4" w:space="0" w:color="auto"/>
-              <w:bottom w:val="single" w:sz="4" w:space="0" w:color="auto"/>
-              <w:right w:val="single" w:sz="4" w:space="0" w:color="auto"/>
-            </w:tcBorders>
-          </w:tcPr>
-          <w:p>
-            <w:pPr>
-              <w:pStyle w:val="NormalWeb"/>
-              <w:spacing w:before="0" w:beforeAutospacing="0" w:after="0" w:afterAutospacing="0" w:line="360" w:lineRule="auto"/>
-              <w:ind w:left="39"/>
-              <w:rPr>
-                <w:rFonts w:ascii="Arial" w:hAnsi="Arial" w:cs="Arial"/>
-                <w:sz w:val="22"/>
-                <w:szCs w:val="22"/>
-              </w:rPr>
-            </w:pPr>
-            <w:r>
-              <w:rPr>
-                <w:rFonts w:ascii="Arial" w:hAnsi="Arial" w:cs="Arial"/>
-                <w:sz w:val="22"/>
-                <w:szCs w:val="22"/>
-              </w:rPr>
-              <w:t>3.8</w:t>
-            </w:r>
-          </w:p>
-        </w:tc>
-      </w:tr>
-      <w:tr>
-        <w:trPr>
-          <w:trHeight w:val="21"/>
-          <w:jc w:val="center"/>
-        </w:trPr>
-        <w:tc>
-          <w:tcPr>
-            <w:tcW w:w="2122" w:type="dxa"/>
-            <w:tcBorders>
-              <w:top w:val="single" w:sz="4" w:space="0" w:color="auto"/>
-              <w:left w:val="single" w:sz="4" w:space="0" w:color="auto"/>
-              <w:bottom w:val="single" w:sz="4" w:space="0" w:color="auto"/>
-              <w:right w:val="single" w:sz="4" w:space="0" w:color="auto"/>
-            </w:tcBorders>
-          </w:tcPr>
-          <w:p>
-            <w:pPr>
-              <w:pStyle w:val="NormalWeb"/>
-              <w:spacing w:before="0" w:beforeAutospacing="0" w:after="0" w:afterAutospacing="0" w:line="360" w:lineRule="auto"/>
-              <w:ind w:left="126" w:right="119"/>
-              <w:jc w:val="both"/>
-              <w:rPr>
-                <w:rFonts w:ascii="Arial" w:hAnsi="Arial" w:cs="Arial"/>
-                <w:b/>
-                <w:bCs/>
-                <w:sz w:val="22"/>
-                <w:szCs w:val="22"/>
-              </w:rPr>
-            </w:pPr>
-            <w:r>
-              <w:rPr>
-                <w:rFonts w:ascii="Arial" w:hAnsi="Arial" w:cs="Arial"/>
-                <w:b/>
-                <w:bCs/>
-                <w:sz w:val="22"/>
-                <w:szCs w:val="22"/>
-              </w:rPr>
-              <w:t>Nombre de la Tarea</w:t>
-            </w:r>
-          </w:p>
-        </w:tc>
-        <w:tc>
-          <w:tcPr>
-            <w:tcW w:w="6894" w:type="dxa"/>
-            <w:gridSpan w:val="3"/>
-            <w:tcBorders>
-              <w:top w:val="single" w:sz="4" w:space="0" w:color="auto"/>
-              <w:left w:val="single" w:sz="4" w:space="0" w:color="auto"/>
-              <w:bottom w:val="single" w:sz="4" w:space="0" w:color="auto"/>
-              <w:right w:val="single" w:sz="4" w:space="0" w:color="auto"/>
-            </w:tcBorders>
-            <w:shd w:val="clear" w:color="auto" w:fill="auto"/>
-            <w:tcMar>
-              <w:top w:w="100" w:type="dxa"/>
-              <w:left w:w="100" w:type="dxa"/>
-              <w:bottom w:w="100" w:type="dxa"/>
-              <w:right w:w="100" w:type="dxa"/>
-            </w:tcMar>
-            <w:hideMark/>
-          </w:tcPr>
-          <w:p>
-            <w:pPr>
-              <w:pStyle w:val="NormalWeb"/>
-              <w:spacing w:before="0" w:beforeAutospacing="0" w:after="0" w:afterAutospacing="0" w:line="360" w:lineRule="auto"/>
-              <w:ind w:left="39"/>
-              <w:jc w:val="both"/>
-              <w:rPr>
-                <w:rFonts w:ascii="Arial" w:hAnsi="Arial" w:cs="Arial"/>
-                <w:sz w:val="22"/>
-                <w:szCs w:val="22"/>
-              </w:rPr>
-            </w:pPr>
-            <w:r>
-              <w:rPr>
-                <w:rFonts w:ascii="Arial" w:hAnsi="Arial" w:cs="Arial"/>
-                <w:sz w:val="22"/>
-                <w:szCs w:val="22"/>
-              </w:rPr>
-              <w:t>Crear una interfaz que permita ver el total de número de créditos</w:t>
-            </w:r>
-          </w:p>
-        </w:tc>
-      </w:tr>
-      <w:tr>
-        <w:trPr>
-          <w:jc w:val="center"/>
-        </w:trPr>
-        <w:tc>
-          <w:tcPr>
-            <w:tcW w:w="2122" w:type="dxa"/>
-            <w:tcBorders>
-              <w:top w:val="single" w:sz="4" w:space="0" w:color="auto"/>
-              <w:left w:val="single" w:sz="4" w:space="0" w:color="auto"/>
-              <w:bottom w:val="single" w:sz="4" w:space="0" w:color="auto"/>
-              <w:right w:val="single" w:sz="4" w:space="0" w:color="auto"/>
-            </w:tcBorders>
-          </w:tcPr>
-          <w:p>
-            <w:pPr>
-              <w:pStyle w:val="NormalWeb"/>
-              <w:spacing w:before="0" w:beforeAutospacing="0" w:after="0" w:afterAutospacing="0" w:line="360" w:lineRule="auto"/>
-              <w:ind w:left="126" w:right="119"/>
-              <w:jc w:val="both"/>
-              <w:rPr>
-                <w:rFonts w:ascii="Arial" w:hAnsi="Arial" w:cs="Arial"/>
-                <w:b/>
-                <w:bCs/>
-                <w:sz w:val="22"/>
-                <w:szCs w:val="22"/>
-              </w:rPr>
-            </w:pPr>
-            <w:r>
-              <w:rPr>
-                <w:rFonts w:ascii="Arial" w:hAnsi="Arial" w:cs="Arial"/>
-                <w:b/>
-                <w:bCs/>
-                <w:sz w:val="22"/>
-                <w:szCs w:val="22"/>
-              </w:rPr>
-              <w:t xml:space="preserve">Fecha Inicio </w:t>
-            </w:r>
-          </w:p>
-        </w:tc>
-        <w:tc>
-          <w:tcPr>
-            <w:tcW w:w="2551" w:type="dxa"/>
-            <w:tcBorders>
-              <w:top w:val="single" w:sz="4" w:space="0" w:color="auto"/>
-              <w:left w:val="single" w:sz="4" w:space="0" w:color="auto"/>
-              <w:bottom w:val="single" w:sz="4" w:space="0" w:color="auto"/>
-              <w:right w:val="single" w:sz="4" w:space="0" w:color="auto"/>
-            </w:tcBorders>
-            <w:shd w:val="clear" w:color="auto" w:fill="auto"/>
-            <w:tcMar>
-              <w:top w:w="100" w:type="dxa"/>
-              <w:left w:w="100" w:type="dxa"/>
-              <w:bottom w:w="100" w:type="dxa"/>
-              <w:right w:w="100" w:type="dxa"/>
-            </w:tcMar>
-            <w:hideMark/>
-          </w:tcPr>
-          <w:p>
-            <w:pPr>
-              <w:pStyle w:val="NormalWeb"/>
-              <w:spacing w:before="0" w:beforeAutospacing="0" w:after="0" w:afterAutospacing="0" w:line="360" w:lineRule="auto"/>
-              <w:rPr>
-                <w:rFonts w:ascii="Arial" w:hAnsi="Arial" w:cs="Arial"/>
-                <w:sz w:val="22"/>
-                <w:szCs w:val="22"/>
-              </w:rPr>
-            </w:pPr>
-            <w:r>
-              <w:rPr>
-                <w:rFonts w:ascii="Arial" w:hAnsi="Arial" w:cs="Arial"/>
-                <w:sz w:val="22"/>
-                <w:szCs w:val="22"/>
-              </w:rPr>
-              <w:t>01/07/2022</w:t>
-            </w:r>
-          </w:p>
-        </w:tc>
-        <w:tc>
-          <w:tcPr>
-            <w:tcW w:w="2359" w:type="dxa"/>
-            <w:tcBorders>
-              <w:top w:val="single" w:sz="4" w:space="0" w:color="auto"/>
-              <w:left w:val="single" w:sz="4" w:space="0" w:color="auto"/>
-              <w:bottom w:val="single" w:sz="4" w:space="0" w:color="auto"/>
-              <w:right w:val="single" w:sz="4" w:space="0" w:color="auto"/>
-            </w:tcBorders>
-          </w:tcPr>
-          <w:p>
-            <w:pPr>
-              <w:pStyle w:val="NormalWeb"/>
-              <w:spacing w:before="0" w:beforeAutospacing="0" w:after="0" w:afterAutospacing="0" w:line="360" w:lineRule="auto"/>
-              <w:ind w:left="39"/>
-              <w:rPr>
-                <w:rFonts w:ascii="Arial" w:hAnsi="Arial" w:cs="Arial"/>
-                <w:sz w:val="22"/>
-                <w:szCs w:val="22"/>
-              </w:rPr>
-            </w:pPr>
-            <w:r>
-              <w:rPr>
-                <w:rFonts w:ascii="Arial" w:hAnsi="Arial" w:cs="Arial"/>
-                <w:b/>
-                <w:bCs/>
-                <w:sz w:val="22"/>
-                <w:szCs w:val="22"/>
-              </w:rPr>
-              <w:t>Fecha Fin</w:t>
-            </w:r>
-          </w:p>
-        </w:tc>
-        <w:tc>
-          <w:tcPr>
-            <w:tcW w:w="1984" w:type="dxa"/>
-            <w:tcBorders>
-              <w:top w:val="single" w:sz="4" w:space="0" w:color="auto"/>
-              <w:left w:val="single" w:sz="4" w:space="0" w:color="auto"/>
-              <w:bottom w:val="single" w:sz="4" w:space="0" w:color="auto"/>
-              <w:right w:val="single" w:sz="4" w:space="0" w:color="auto"/>
-            </w:tcBorders>
-          </w:tcPr>
-          <w:p>
-            <w:pPr>
-              <w:pStyle w:val="NormalWeb"/>
-              <w:spacing w:before="0" w:beforeAutospacing="0" w:after="0" w:afterAutospacing="0" w:line="360" w:lineRule="auto"/>
-              <w:ind w:left="39"/>
-              <w:rPr>
-                <w:rFonts w:ascii="Arial" w:hAnsi="Arial" w:cs="Arial"/>
-                <w:sz w:val="22"/>
-                <w:szCs w:val="22"/>
-              </w:rPr>
-            </w:pPr>
-            <w:r>
-              <w:rPr>
-                <w:rFonts w:ascii="Arial" w:hAnsi="Arial" w:cs="Arial"/>
-                <w:sz w:val="22"/>
-                <w:szCs w:val="22"/>
-              </w:rPr>
-              <w:t>14/07/2022</w:t>
-            </w:r>
-          </w:p>
-        </w:tc>
-      </w:tr>
-      <w:tr>
-        <w:trPr>
-          <w:trHeight w:val="440"/>
-          <w:jc w:val="center"/>
-        </w:trPr>
-        <w:tc>
-          <w:tcPr>
-            <w:tcW w:w="2122" w:type="dxa"/>
-            <w:tcBorders>
-              <w:top w:val="single" w:sz="4" w:space="0" w:color="auto"/>
-              <w:left w:val="single" w:sz="4" w:space="0" w:color="auto"/>
-              <w:bottom w:val="single" w:sz="4" w:space="0" w:color="auto"/>
-              <w:right w:val="single" w:sz="4" w:space="0" w:color="auto"/>
-            </w:tcBorders>
-          </w:tcPr>
-          <w:p>
-            <w:pPr>
-              <w:pStyle w:val="NormalWeb"/>
-              <w:spacing w:before="0" w:beforeAutospacing="0" w:after="0" w:afterAutospacing="0" w:line="360" w:lineRule="auto"/>
-              <w:ind w:left="126" w:right="119"/>
-              <w:jc w:val="both"/>
-              <w:rPr>
-                <w:rFonts w:ascii="Arial" w:hAnsi="Arial" w:cs="Arial"/>
-                <w:b/>
-                <w:bCs/>
-                <w:sz w:val="22"/>
-                <w:szCs w:val="22"/>
-              </w:rPr>
-            </w:pPr>
-            <w:r>
-              <w:rPr>
-                <w:rFonts w:ascii="Arial" w:hAnsi="Arial" w:cs="Arial"/>
-                <w:b/>
-                <w:bCs/>
-                <w:sz w:val="22"/>
-                <w:szCs w:val="22"/>
-              </w:rPr>
-              <w:t>Tiempo Estimado</w:t>
-            </w:r>
-          </w:p>
-        </w:tc>
-        <w:tc>
-          <w:tcPr>
-            <w:tcW w:w="6894" w:type="dxa"/>
-            <w:gridSpan w:val="3"/>
-            <w:tcBorders>
-              <w:top w:val="single" w:sz="4" w:space="0" w:color="auto"/>
-              <w:left w:val="single" w:sz="4" w:space="0" w:color="auto"/>
-              <w:bottom w:val="single" w:sz="4" w:space="0" w:color="auto"/>
-              <w:right w:val="single" w:sz="4" w:space="0" w:color="auto"/>
-            </w:tcBorders>
-            <w:shd w:val="clear" w:color="auto" w:fill="auto"/>
-            <w:tcMar>
-              <w:top w:w="100" w:type="dxa"/>
-              <w:left w:w="100" w:type="dxa"/>
-              <w:bottom w:w="100" w:type="dxa"/>
-              <w:right w:w="100" w:type="dxa"/>
-            </w:tcMar>
-          </w:tcPr>
-          <w:p>
-            <w:pPr>
-              <w:pStyle w:val="NormalWeb"/>
-              <w:spacing w:before="0" w:beforeAutospacing="0" w:after="0" w:afterAutospacing="0" w:line="360" w:lineRule="auto"/>
-              <w:jc w:val="both"/>
-              <w:rPr>
-                <w:rFonts w:ascii="Arial" w:hAnsi="Arial" w:cs="Arial"/>
-                <w:sz w:val="22"/>
-                <w:szCs w:val="22"/>
-              </w:rPr>
-            </w:pPr>
-            <w:r>
-              <w:rPr>
-                <w:rFonts w:ascii="Arial" w:hAnsi="Arial" w:cs="Arial"/>
-                <w:sz w:val="22"/>
-                <w:szCs w:val="22"/>
-              </w:rPr>
-              <w:t>2</w:t>
-            </w:r>
-            <w:r>
-              <w:rPr>
-                <w:rFonts w:ascii="Arial" w:hAnsi="Arial" w:cs="Arial"/>
-                <w:sz w:val="22"/>
-                <w:szCs w:val="22"/>
-              </w:rPr>
-              <w:t>h</w:t>
-            </w:r>
-          </w:p>
-        </w:tc>
-      </w:tr>
-      <w:tr>
-        <w:trPr>
-          <w:trHeight w:val="77"/>
-          <w:jc w:val="center"/>
-        </w:trPr>
-        <w:tc>
-          <w:tcPr>
-            <w:tcW w:w="2122" w:type="dxa"/>
-            <w:tcBorders>
-              <w:top w:val="single" w:sz="4" w:space="0" w:color="auto"/>
-              <w:left w:val="single" w:sz="4" w:space="0" w:color="auto"/>
-              <w:bottom w:val="single" w:sz="4" w:space="0" w:color="auto"/>
-              <w:right w:val="single" w:sz="4" w:space="0" w:color="auto"/>
-            </w:tcBorders>
-          </w:tcPr>
-          <w:p>
-            <w:pPr>
-              <w:pStyle w:val="NormalWeb"/>
-              <w:spacing w:before="0" w:beforeAutospacing="0" w:after="0" w:afterAutospacing="0" w:line="360" w:lineRule="auto"/>
-              <w:ind w:left="126" w:right="119"/>
-              <w:jc w:val="both"/>
-              <w:rPr>
-                <w:rFonts w:ascii="Arial" w:hAnsi="Arial" w:cs="Arial"/>
-                <w:b/>
-                <w:bCs/>
-                <w:sz w:val="22"/>
-                <w:szCs w:val="22"/>
-              </w:rPr>
-            </w:pPr>
-            <w:r>
-              <w:rPr>
-                <w:rFonts w:ascii="Arial" w:hAnsi="Arial" w:cs="Arial"/>
-                <w:b/>
-                <w:bCs/>
-                <w:sz w:val="22"/>
-                <w:szCs w:val="22"/>
-              </w:rPr>
-              <w:t>Responsable</w:t>
-            </w:r>
-          </w:p>
-        </w:tc>
-        <w:tc>
-          <w:tcPr>
-            <w:tcW w:w="6894" w:type="dxa"/>
-            <w:gridSpan w:val="3"/>
-            <w:tcBorders>
-              <w:top w:val="single" w:sz="4" w:space="0" w:color="auto"/>
-              <w:left w:val="single" w:sz="4" w:space="0" w:color="auto"/>
-              <w:bottom w:val="single" w:sz="4" w:space="0" w:color="auto"/>
-              <w:right w:val="single" w:sz="4" w:space="0" w:color="auto"/>
-            </w:tcBorders>
-            <w:shd w:val="clear" w:color="auto" w:fill="auto"/>
-            <w:tcMar>
-              <w:top w:w="100" w:type="dxa"/>
-              <w:left w:w="100" w:type="dxa"/>
-              <w:bottom w:w="100" w:type="dxa"/>
-              <w:right w:w="100" w:type="dxa"/>
-            </w:tcMar>
-            <w:hideMark/>
-          </w:tcPr>
-          <w:p>
-            <w:pPr>
-              <w:pStyle w:val="NormalWeb"/>
-              <w:numPr>
-                <w:ilvl w:val="0"/>
-                <w:numId w:val="23"/>
-              </w:numPr>
-              <w:spacing w:before="0" w:beforeAutospacing="0" w:after="0" w:afterAutospacing="0" w:line="360" w:lineRule="auto"/>
-              <w:ind w:left="323"/>
-              <w:jc w:val="both"/>
-              <w:rPr>
-                <w:rFonts w:ascii="Arial" w:hAnsi="Arial" w:cs="Arial"/>
-                <w:sz w:val="22"/>
-                <w:szCs w:val="22"/>
-              </w:rPr>
-            </w:pPr>
-            <w:proofErr w:type="spellStart"/>
-            <w:r>
-              <w:rPr>
-                <w:rFonts w:ascii="Arial" w:hAnsi="Arial" w:cs="Arial"/>
-                <w:sz w:val="22"/>
-                <w:szCs w:val="22"/>
-              </w:rPr>
-              <w:t>Solis</w:t>
-            </w:r>
-            <w:proofErr w:type="spellEnd"/>
-            <w:r>
-              <w:rPr>
-                <w:rFonts w:ascii="Arial" w:hAnsi="Arial" w:cs="Arial"/>
-                <w:sz w:val="22"/>
-                <w:szCs w:val="22"/>
-              </w:rPr>
-              <w:t xml:space="preserve"> Flores Aldair </w:t>
-            </w:r>
-            <w:proofErr w:type="spellStart"/>
-            <w:r>
-              <w:rPr>
-                <w:rFonts w:ascii="Arial" w:hAnsi="Arial" w:cs="Arial"/>
-                <w:sz w:val="22"/>
-                <w:szCs w:val="22"/>
-              </w:rPr>
-              <w:t>Jhostin</w:t>
-            </w:r>
-            <w:proofErr w:type="spellEnd"/>
-          </w:p>
-        </w:tc>
-      </w:tr>
-      <w:tr>
-        <w:trPr>
-          <w:jc w:val="center"/>
-        </w:trPr>
-        <w:tc>
-          <w:tcPr>
-            <w:tcW w:w="2122" w:type="dxa"/>
-            <w:tcBorders>
-              <w:top w:val="single" w:sz="4" w:space="0" w:color="auto"/>
-              <w:left w:val="single" w:sz="4" w:space="0" w:color="auto"/>
-              <w:bottom w:val="single" w:sz="4" w:space="0" w:color="auto"/>
-              <w:right w:val="single" w:sz="4" w:space="0" w:color="auto"/>
-            </w:tcBorders>
-          </w:tcPr>
-          <w:p>
-            <w:pPr>
-              <w:pStyle w:val="NormalWeb"/>
-              <w:spacing w:before="0" w:beforeAutospacing="0" w:after="0" w:afterAutospacing="0" w:line="360" w:lineRule="auto"/>
-              <w:ind w:left="126" w:right="119"/>
-              <w:jc w:val="both"/>
-              <w:rPr>
-                <w:rFonts w:ascii="Arial" w:hAnsi="Arial" w:cs="Arial"/>
-                <w:b/>
-                <w:bCs/>
-                <w:sz w:val="22"/>
-                <w:szCs w:val="22"/>
-              </w:rPr>
-            </w:pPr>
-            <w:r>
-              <w:rPr>
-                <w:rFonts w:ascii="Arial" w:hAnsi="Arial" w:cs="Arial"/>
-                <w:b/>
-                <w:bCs/>
-                <w:sz w:val="22"/>
-                <w:szCs w:val="22"/>
-              </w:rPr>
-              <w:t>Descripción</w:t>
-            </w:r>
-          </w:p>
-        </w:tc>
-        <w:tc>
-          <w:tcPr>
-            <w:tcW w:w="6894" w:type="dxa"/>
-            <w:gridSpan w:val="3"/>
-            <w:tcBorders>
-              <w:top w:val="single" w:sz="4" w:space="0" w:color="auto"/>
-              <w:left w:val="single" w:sz="4" w:space="0" w:color="auto"/>
-              <w:bottom w:val="single" w:sz="4" w:space="0" w:color="auto"/>
-              <w:right w:val="single" w:sz="4" w:space="0" w:color="auto"/>
-            </w:tcBorders>
-            <w:shd w:val="clear" w:color="auto" w:fill="auto"/>
-            <w:tcMar>
-              <w:top w:w="100" w:type="dxa"/>
-              <w:left w:w="100" w:type="dxa"/>
-              <w:bottom w:w="100" w:type="dxa"/>
-              <w:right w:w="100" w:type="dxa"/>
-            </w:tcMar>
-            <w:hideMark/>
-          </w:tcPr>
-          <w:p>
-            <w:pPr>
-              <w:pStyle w:val="NormalWeb"/>
-              <w:spacing w:before="0" w:beforeAutospacing="0" w:after="0" w:afterAutospacing="0" w:line="360" w:lineRule="auto"/>
-              <w:jc w:val="both"/>
-              <w:rPr>
-                <w:rFonts w:ascii="Arial" w:hAnsi="Arial" w:cs="Arial"/>
-                <w:sz w:val="22"/>
-                <w:szCs w:val="22"/>
-              </w:rPr>
-            </w:pPr>
-            <w:r>
-              <w:rPr>
-                <w:rFonts w:ascii="Arial" w:hAnsi="Arial" w:cs="Arial"/>
-                <w:sz w:val="22"/>
-                <w:szCs w:val="22"/>
-              </w:rPr>
-              <w:t>Consiste en mostrar el total de créditos del ciclo en curso</w:t>
-            </w:r>
-          </w:p>
-        </w:tc>
-      </w:tr>
-    </w:tbl>
-    <w:p>
-      <w:pPr>
-        <w:pStyle w:val="Ttulo2"/>
-      </w:pPr>
-      <w:bookmarkStart w:id="35" w:name="_Toc108534136"/>
-      <w:bookmarkStart w:id="36" w:name="_Toc108543279"/>
-      <w:r>
-        <w:t>Tarea 3.9</w:t>
-      </w:r>
-      <w:bookmarkEnd w:id="35"/>
-      <w:bookmarkEnd w:id="36"/>
-    </w:p>
-    <w:p>
-      <w:pPr>
-        <w:spacing w:line="360" w:lineRule="auto"/>
-      </w:pPr>
-    </w:p>
-    <w:tbl>
-      <w:tblPr>
-        <w:tblW w:w="0" w:type="auto"/>
-        <w:jc w:val="center"/>
-        <w:tblCellMar>
-          <w:top w:w="15" w:type="dxa"/>
-          <w:left w:w="15" w:type="dxa"/>
-          <w:bottom w:w="15" w:type="dxa"/>
-          <w:right w:w="15" w:type="dxa"/>
-        </w:tblCellMar>
-        <w:tblLook w:val="04A0" w:firstRow="1" w:lastRow="0" w:firstColumn="1" w:lastColumn="0" w:noHBand="0" w:noVBand="1"/>
-      </w:tblPr>
-      <w:tblGrid>
-        <w:gridCol w:w="2122"/>
-        <w:gridCol w:w="2551"/>
-        <w:gridCol w:w="2359"/>
-        <w:gridCol w:w="1984"/>
-      </w:tblGrid>
-      <w:tr>
-        <w:trPr>
-          <w:trHeight w:val="221"/>
-          <w:jc w:val="center"/>
-        </w:trPr>
-        <w:tc>
-          <w:tcPr>
-            <w:tcW w:w="2122" w:type="dxa"/>
-            <w:tcBorders>
-              <w:top w:val="single" w:sz="4" w:space="0" w:color="auto"/>
-              <w:left w:val="single" w:sz="4" w:space="0" w:color="auto"/>
-              <w:bottom w:val="single" w:sz="4" w:space="0" w:color="auto"/>
-              <w:right w:val="single" w:sz="4" w:space="0" w:color="auto"/>
-            </w:tcBorders>
-          </w:tcPr>
-          <w:p>
-            <w:pPr>
-              <w:pStyle w:val="NormalWeb"/>
-              <w:spacing w:before="0" w:beforeAutospacing="0" w:after="0" w:afterAutospacing="0" w:line="360" w:lineRule="auto"/>
-              <w:ind w:left="126" w:right="119"/>
-              <w:jc w:val="both"/>
-              <w:rPr>
-                <w:rFonts w:ascii="Arial" w:hAnsi="Arial" w:cs="Arial"/>
-                <w:b/>
-                <w:bCs/>
-                <w:sz w:val="22"/>
-                <w:szCs w:val="22"/>
-              </w:rPr>
-            </w:pPr>
-            <w:proofErr w:type="spellStart"/>
-            <w:r>
-              <w:rPr>
-                <w:rFonts w:ascii="Arial" w:hAnsi="Arial" w:cs="Arial"/>
-                <w:b/>
-                <w:bCs/>
-                <w:sz w:val="22"/>
-                <w:szCs w:val="22"/>
-              </w:rPr>
-              <w:t>N°</w:t>
-            </w:r>
-            <w:proofErr w:type="spellEnd"/>
-            <w:r>
-              <w:rPr>
-                <w:rFonts w:ascii="Arial" w:hAnsi="Arial" w:cs="Arial"/>
-                <w:b/>
-                <w:bCs/>
-                <w:sz w:val="22"/>
-                <w:szCs w:val="22"/>
-              </w:rPr>
-              <w:t xml:space="preserve"> de </w:t>
-            </w:r>
-            <w:r>
-              <w:rPr>
-                <w:rFonts w:ascii="Arial" w:hAnsi="Arial" w:cs="Arial"/>
-                <w:b/>
-                <w:bCs/>
-                <w:sz w:val="22"/>
-                <w:szCs w:val="22"/>
-              </w:rPr>
-              <w:t>HU</w:t>
-            </w:r>
-          </w:p>
-        </w:tc>
-        <w:tc>
-          <w:tcPr>
-            <w:tcW w:w="2551" w:type="dxa"/>
-            <w:tcBorders>
-              <w:top w:val="single" w:sz="4" w:space="0" w:color="auto"/>
-              <w:left w:val="single" w:sz="4" w:space="0" w:color="auto"/>
-              <w:bottom w:val="single" w:sz="4" w:space="0" w:color="auto"/>
-              <w:right w:val="single" w:sz="4" w:space="0" w:color="auto"/>
-            </w:tcBorders>
-            <w:shd w:val="clear" w:color="auto" w:fill="auto"/>
-            <w:tcMar>
-              <w:top w:w="100" w:type="dxa"/>
-              <w:left w:w="100" w:type="dxa"/>
-              <w:bottom w:w="100" w:type="dxa"/>
-              <w:right w:w="100" w:type="dxa"/>
-            </w:tcMar>
-            <w:hideMark/>
-          </w:tcPr>
-          <w:p>
-            <w:pPr>
-              <w:pStyle w:val="NormalWeb"/>
-              <w:spacing w:before="0" w:beforeAutospacing="0" w:after="0" w:afterAutospacing="0" w:line="360" w:lineRule="auto"/>
-              <w:rPr>
-                <w:rFonts w:ascii="Arial" w:hAnsi="Arial" w:cs="Arial"/>
-                <w:sz w:val="22"/>
-                <w:szCs w:val="22"/>
-              </w:rPr>
-            </w:pPr>
-            <w:r>
-              <w:rPr>
-                <w:rFonts w:ascii="Arial" w:hAnsi="Arial" w:cs="Arial"/>
-                <w:sz w:val="22"/>
-                <w:szCs w:val="22"/>
-              </w:rPr>
-              <w:t>003</w:t>
-            </w:r>
-          </w:p>
-        </w:tc>
-        <w:tc>
-          <w:tcPr>
-            <w:tcW w:w="2359" w:type="dxa"/>
-            <w:tcBorders>
-              <w:top w:val="single" w:sz="4" w:space="0" w:color="auto"/>
-              <w:left w:val="single" w:sz="4" w:space="0" w:color="auto"/>
-              <w:bottom w:val="single" w:sz="4" w:space="0" w:color="auto"/>
-              <w:right w:val="single" w:sz="4" w:space="0" w:color="auto"/>
-            </w:tcBorders>
-          </w:tcPr>
-          <w:p>
-            <w:pPr>
-              <w:pStyle w:val="NormalWeb"/>
-              <w:spacing w:before="0" w:beforeAutospacing="0" w:after="0" w:afterAutospacing="0" w:line="360" w:lineRule="auto"/>
-              <w:ind w:left="39"/>
-              <w:rPr>
-                <w:rFonts w:ascii="Arial" w:hAnsi="Arial" w:cs="Arial"/>
-                <w:sz w:val="22"/>
-                <w:szCs w:val="22"/>
-              </w:rPr>
-            </w:pPr>
-            <w:proofErr w:type="spellStart"/>
-            <w:r>
-              <w:rPr>
-                <w:rFonts w:ascii="Arial" w:hAnsi="Arial" w:cs="Arial"/>
-                <w:b/>
-                <w:bCs/>
-                <w:sz w:val="22"/>
-                <w:szCs w:val="22"/>
-              </w:rPr>
-              <w:t>N°</w:t>
-            </w:r>
-            <w:proofErr w:type="spellEnd"/>
-            <w:r>
-              <w:rPr>
-                <w:rFonts w:ascii="Arial" w:hAnsi="Arial" w:cs="Arial"/>
-                <w:b/>
-                <w:bCs/>
-                <w:sz w:val="22"/>
-                <w:szCs w:val="22"/>
-              </w:rPr>
-              <w:t xml:space="preserve"> de Tarea</w:t>
-            </w:r>
-          </w:p>
-        </w:tc>
-        <w:tc>
-          <w:tcPr>
-            <w:tcW w:w="1984" w:type="dxa"/>
-            <w:tcBorders>
-              <w:top w:val="single" w:sz="4" w:space="0" w:color="auto"/>
-              <w:left w:val="single" w:sz="4" w:space="0" w:color="auto"/>
-              <w:bottom w:val="single" w:sz="4" w:space="0" w:color="auto"/>
-              <w:right w:val="single" w:sz="4" w:space="0" w:color="auto"/>
-            </w:tcBorders>
-          </w:tcPr>
-          <w:p>
-            <w:pPr>
-              <w:pStyle w:val="NormalWeb"/>
-              <w:spacing w:before="0" w:beforeAutospacing="0" w:after="0" w:afterAutospacing="0" w:line="360" w:lineRule="auto"/>
-              <w:ind w:left="39"/>
-              <w:rPr>
-                <w:rFonts w:ascii="Arial" w:hAnsi="Arial" w:cs="Arial"/>
-                <w:sz w:val="22"/>
-                <w:szCs w:val="22"/>
-              </w:rPr>
-            </w:pPr>
-            <w:r>
-              <w:rPr>
-                <w:rFonts w:ascii="Arial" w:hAnsi="Arial" w:cs="Arial"/>
-                <w:sz w:val="22"/>
-                <w:szCs w:val="22"/>
-              </w:rPr>
-              <w:t>3.9</w:t>
-            </w:r>
-          </w:p>
-        </w:tc>
-      </w:tr>
-      <w:tr>
-        <w:trPr>
-          <w:trHeight w:val="21"/>
-          <w:jc w:val="center"/>
-        </w:trPr>
-        <w:tc>
-          <w:tcPr>
-            <w:tcW w:w="2122" w:type="dxa"/>
-            <w:tcBorders>
-              <w:top w:val="single" w:sz="4" w:space="0" w:color="auto"/>
-              <w:left w:val="single" w:sz="4" w:space="0" w:color="auto"/>
-              <w:bottom w:val="single" w:sz="4" w:space="0" w:color="auto"/>
-              <w:right w:val="single" w:sz="4" w:space="0" w:color="auto"/>
-            </w:tcBorders>
-          </w:tcPr>
-          <w:p>
-            <w:pPr>
-              <w:pStyle w:val="NormalWeb"/>
-              <w:spacing w:before="0" w:beforeAutospacing="0" w:after="0" w:afterAutospacing="0" w:line="360" w:lineRule="auto"/>
-              <w:ind w:left="126" w:right="119"/>
-              <w:jc w:val="both"/>
-              <w:rPr>
-                <w:rFonts w:ascii="Arial" w:hAnsi="Arial" w:cs="Arial"/>
-                <w:b/>
-                <w:bCs/>
-                <w:sz w:val="22"/>
-                <w:szCs w:val="22"/>
-              </w:rPr>
-            </w:pPr>
-            <w:r>
-              <w:rPr>
-                <w:rFonts w:ascii="Arial" w:hAnsi="Arial" w:cs="Arial"/>
-                <w:b/>
-                <w:bCs/>
-                <w:sz w:val="22"/>
-                <w:szCs w:val="22"/>
-              </w:rPr>
-              <w:t>Nombre de la Tarea</w:t>
-            </w:r>
-          </w:p>
-        </w:tc>
-        <w:tc>
-          <w:tcPr>
-            <w:tcW w:w="6894" w:type="dxa"/>
-            <w:gridSpan w:val="3"/>
-            <w:tcBorders>
-              <w:top w:val="single" w:sz="4" w:space="0" w:color="auto"/>
-              <w:left w:val="single" w:sz="4" w:space="0" w:color="auto"/>
-              <w:bottom w:val="single" w:sz="4" w:space="0" w:color="auto"/>
-              <w:right w:val="single" w:sz="4" w:space="0" w:color="auto"/>
-            </w:tcBorders>
-            <w:shd w:val="clear" w:color="auto" w:fill="auto"/>
-            <w:tcMar>
-              <w:top w:w="100" w:type="dxa"/>
-              <w:left w:w="100" w:type="dxa"/>
-              <w:bottom w:w="100" w:type="dxa"/>
-              <w:right w:w="100" w:type="dxa"/>
-            </w:tcMar>
-            <w:hideMark/>
-          </w:tcPr>
-          <w:p>
-            <w:pPr>
-              <w:pStyle w:val="NormalWeb"/>
-              <w:spacing w:before="0" w:beforeAutospacing="0" w:after="0" w:afterAutospacing="0" w:line="360" w:lineRule="auto"/>
-              <w:ind w:left="39"/>
-              <w:jc w:val="both"/>
-              <w:rPr>
-                <w:rFonts w:ascii="Arial" w:hAnsi="Arial" w:cs="Arial"/>
-                <w:sz w:val="22"/>
-                <w:szCs w:val="22"/>
-              </w:rPr>
-            </w:pPr>
-            <w:r>
-              <w:rPr>
-                <w:rFonts w:ascii="Arial" w:hAnsi="Arial" w:cs="Arial"/>
-                <w:sz w:val="22"/>
-                <w:szCs w:val="22"/>
-              </w:rPr>
-              <w:t>Crear una vista de los cursos aprobados, matriculados, y por aprobar</w:t>
-            </w:r>
-          </w:p>
-        </w:tc>
-      </w:tr>
-      <w:tr>
-        <w:trPr>
-          <w:jc w:val="center"/>
-        </w:trPr>
-        <w:tc>
-          <w:tcPr>
-            <w:tcW w:w="2122" w:type="dxa"/>
-            <w:tcBorders>
-              <w:top w:val="single" w:sz="4" w:space="0" w:color="auto"/>
-              <w:left w:val="single" w:sz="4" w:space="0" w:color="auto"/>
-              <w:bottom w:val="single" w:sz="4" w:space="0" w:color="auto"/>
-              <w:right w:val="single" w:sz="4" w:space="0" w:color="auto"/>
-            </w:tcBorders>
-          </w:tcPr>
-          <w:p>
-            <w:pPr>
-              <w:pStyle w:val="NormalWeb"/>
-              <w:spacing w:before="0" w:beforeAutospacing="0" w:after="0" w:afterAutospacing="0" w:line="360" w:lineRule="auto"/>
-              <w:ind w:left="126" w:right="119"/>
-              <w:jc w:val="both"/>
-              <w:rPr>
-                <w:rFonts w:ascii="Arial" w:hAnsi="Arial" w:cs="Arial"/>
-                <w:b/>
-                <w:bCs/>
-                <w:sz w:val="22"/>
-                <w:szCs w:val="22"/>
-              </w:rPr>
-            </w:pPr>
-            <w:r>
-              <w:rPr>
-                <w:rFonts w:ascii="Arial" w:hAnsi="Arial" w:cs="Arial"/>
-                <w:b/>
-                <w:bCs/>
-                <w:sz w:val="22"/>
-                <w:szCs w:val="22"/>
-              </w:rPr>
-              <w:t xml:space="preserve">Fecha Inicio </w:t>
-            </w:r>
-          </w:p>
-        </w:tc>
-        <w:tc>
-          <w:tcPr>
-            <w:tcW w:w="2551" w:type="dxa"/>
-            <w:tcBorders>
-              <w:top w:val="single" w:sz="4" w:space="0" w:color="auto"/>
-              <w:left w:val="single" w:sz="4" w:space="0" w:color="auto"/>
-              <w:bottom w:val="single" w:sz="4" w:space="0" w:color="auto"/>
-              <w:right w:val="single" w:sz="4" w:space="0" w:color="auto"/>
-            </w:tcBorders>
-            <w:shd w:val="clear" w:color="auto" w:fill="auto"/>
-            <w:tcMar>
-              <w:top w:w="100" w:type="dxa"/>
-              <w:left w:w="100" w:type="dxa"/>
-              <w:bottom w:w="100" w:type="dxa"/>
-              <w:right w:w="100" w:type="dxa"/>
-            </w:tcMar>
-            <w:hideMark/>
-          </w:tcPr>
-          <w:p>
-            <w:pPr>
-              <w:pStyle w:val="NormalWeb"/>
-              <w:spacing w:before="0" w:beforeAutospacing="0" w:after="0" w:afterAutospacing="0" w:line="360" w:lineRule="auto"/>
-              <w:rPr>
-                <w:rFonts w:ascii="Arial" w:hAnsi="Arial" w:cs="Arial"/>
-                <w:sz w:val="22"/>
-                <w:szCs w:val="22"/>
-              </w:rPr>
-            </w:pPr>
-            <w:r>
-              <w:rPr>
-                <w:rFonts w:ascii="Arial" w:hAnsi="Arial" w:cs="Arial"/>
-                <w:sz w:val="22"/>
-                <w:szCs w:val="22"/>
-              </w:rPr>
-              <w:t>01/07/2022</w:t>
-            </w:r>
-          </w:p>
-        </w:tc>
-        <w:tc>
-          <w:tcPr>
-            <w:tcW w:w="2359" w:type="dxa"/>
-            <w:tcBorders>
-              <w:top w:val="single" w:sz="4" w:space="0" w:color="auto"/>
-              <w:left w:val="single" w:sz="4" w:space="0" w:color="auto"/>
-              <w:bottom w:val="single" w:sz="4" w:space="0" w:color="auto"/>
-              <w:right w:val="single" w:sz="4" w:space="0" w:color="auto"/>
-            </w:tcBorders>
-          </w:tcPr>
-          <w:p>
-            <w:pPr>
-              <w:pStyle w:val="NormalWeb"/>
-              <w:spacing w:before="0" w:beforeAutospacing="0" w:after="0" w:afterAutospacing="0" w:line="360" w:lineRule="auto"/>
-              <w:ind w:left="39"/>
-              <w:rPr>
-                <w:rFonts w:ascii="Arial" w:hAnsi="Arial" w:cs="Arial"/>
-                <w:sz w:val="22"/>
-                <w:szCs w:val="22"/>
-              </w:rPr>
-            </w:pPr>
-            <w:r>
-              <w:rPr>
-                <w:rFonts w:ascii="Arial" w:hAnsi="Arial" w:cs="Arial"/>
-                <w:b/>
-                <w:bCs/>
-                <w:sz w:val="22"/>
-                <w:szCs w:val="22"/>
-              </w:rPr>
-              <w:t>Fecha Fin</w:t>
-            </w:r>
-          </w:p>
-        </w:tc>
-        <w:tc>
-          <w:tcPr>
-            <w:tcW w:w="1984" w:type="dxa"/>
-            <w:tcBorders>
-              <w:top w:val="single" w:sz="4" w:space="0" w:color="auto"/>
-              <w:left w:val="single" w:sz="4" w:space="0" w:color="auto"/>
-              <w:bottom w:val="single" w:sz="4" w:space="0" w:color="auto"/>
-              <w:right w:val="single" w:sz="4" w:space="0" w:color="auto"/>
-            </w:tcBorders>
-          </w:tcPr>
-          <w:p>
-            <w:pPr>
-              <w:pStyle w:val="NormalWeb"/>
-              <w:spacing w:before="0" w:beforeAutospacing="0" w:after="0" w:afterAutospacing="0" w:line="360" w:lineRule="auto"/>
-              <w:ind w:left="39"/>
-              <w:rPr>
-                <w:rFonts w:ascii="Arial" w:hAnsi="Arial" w:cs="Arial"/>
-                <w:sz w:val="22"/>
-                <w:szCs w:val="22"/>
-              </w:rPr>
-            </w:pPr>
-            <w:r>
-              <w:rPr>
-                <w:rFonts w:ascii="Arial" w:hAnsi="Arial" w:cs="Arial"/>
-                <w:sz w:val="22"/>
-                <w:szCs w:val="22"/>
-              </w:rPr>
-              <w:t>14/07/2022</w:t>
-            </w:r>
-          </w:p>
-        </w:tc>
-      </w:tr>
-      <w:tr>
-        <w:trPr>
-          <w:trHeight w:val="440"/>
-          <w:jc w:val="center"/>
-        </w:trPr>
-        <w:tc>
-          <w:tcPr>
-            <w:tcW w:w="2122" w:type="dxa"/>
-            <w:tcBorders>
-              <w:top w:val="single" w:sz="4" w:space="0" w:color="auto"/>
-              <w:left w:val="single" w:sz="4" w:space="0" w:color="auto"/>
-              <w:bottom w:val="single" w:sz="4" w:space="0" w:color="auto"/>
-              <w:right w:val="single" w:sz="4" w:space="0" w:color="auto"/>
-            </w:tcBorders>
-          </w:tcPr>
-          <w:p>
-            <w:pPr>
-              <w:pStyle w:val="NormalWeb"/>
-              <w:spacing w:before="0" w:beforeAutospacing="0" w:after="0" w:afterAutospacing="0" w:line="360" w:lineRule="auto"/>
-              <w:ind w:left="126" w:right="119"/>
-              <w:jc w:val="both"/>
-              <w:rPr>
-                <w:rFonts w:ascii="Arial" w:hAnsi="Arial" w:cs="Arial"/>
-                <w:b/>
-                <w:bCs/>
-                <w:sz w:val="22"/>
-                <w:szCs w:val="22"/>
-              </w:rPr>
-            </w:pPr>
-            <w:r>
-              <w:rPr>
-                <w:rFonts w:ascii="Arial" w:hAnsi="Arial" w:cs="Arial"/>
-                <w:b/>
-                <w:bCs/>
-                <w:sz w:val="22"/>
-                <w:szCs w:val="22"/>
-              </w:rPr>
-              <w:t>Tiempo Estimado</w:t>
-            </w:r>
-          </w:p>
-        </w:tc>
-        <w:tc>
-          <w:tcPr>
-            <w:tcW w:w="6894" w:type="dxa"/>
-            <w:gridSpan w:val="3"/>
-            <w:tcBorders>
-              <w:top w:val="single" w:sz="4" w:space="0" w:color="auto"/>
-              <w:left w:val="single" w:sz="4" w:space="0" w:color="auto"/>
-              <w:bottom w:val="single" w:sz="4" w:space="0" w:color="auto"/>
-              <w:right w:val="single" w:sz="4" w:space="0" w:color="auto"/>
-            </w:tcBorders>
-            <w:shd w:val="clear" w:color="auto" w:fill="auto"/>
-            <w:tcMar>
-              <w:top w:w="100" w:type="dxa"/>
-              <w:left w:w="100" w:type="dxa"/>
-              <w:bottom w:w="100" w:type="dxa"/>
-              <w:right w:w="100" w:type="dxa"/>
-            </w:tcMar>
-          </w:tcPr>
-          <w:p>
-            <w:pPr>
-              <w:pStyle w:val="NormalWeb"/>
-              <w:spacing w:before="0" w:beforeAutospacing="0" w:after="0" w:afterAutospacing="0" w:line="360" w:lineRule="auto"/>
-              <w:jc w:val="both"/>
-              <w:rPr>
-                <w:rFonts w:ascii="Arial" w:hAnsi="Arial" w:cs="Arial"/>
-                <w:sz w:val="22"/>
-                <w:szCs w:val="22"/>
-              </w:rPr>
-            </w:pPr>
-            <w:r>
-              <w:rPr>
-                <w:rFonts w:ascii="Arial" w:hAnsi="Arial" w:cs="Arial"/>
-                <w:sz w:val="22"/>
-                <w:szCs w:val="22"/>
-              </w:rPr>
-              <w:t>5</w:t>
-            </w:r>
-            <w:r>
-              <w:rPr>
-                <w:rFonts w:ascii="Arial" w:hAnsi="Arial" w:cs="Arial"/>
-                <w:sz w:val="22"/>
-                <w:szCs w:val="22"/>
-              </w:rPr>
-              <w:t>h</w:t>
-            </w:r>
-          </w:p>
-        </w:tc>
-      </w:tr>
-      <w:tr>
-        <w:trPr>
-          <w:trHeight w:val="77"/>
-          <w:jc w:val="center"/>
-        </w:trPr>
-        <w:tc>
-          <w:tcPr>
-            <w:tcW w:w="2122" w:type="dxa"/>
-            <w:tcBorders>
-              <w:top w:val="single" w:sz="4" w:space="0" w:color="auto"/>
-              <w:left w:val="single" w:sz="4" w:space="0" w:color="auto"/>
-              <w:bottom w:val="single" w:sz="4" w:space="0" w:color="auto"/>
-              <w:right w:val="single" w:sz="4" w:space="0" w:color="auto"/>
-            </w:tcBorders>
-          </w:tcPr>
-          <w:p>
-            <w:pPr>
-              <w:pStyle w:val="NormalWeb"/>
-              <w:spacing w:before="0" w:beforeAutospacing="0" w:after="0" w:afterAutospacing="0" w:line="360" w:lineRule="auto"/>
-              <w:ind w:left="126" w:right="119"/>
-              <w:jc w:val="both"/>
-              <w:rPr>
-                <w:rFonts w:ascii="Arial" w:hAnsi="Arial" w:cs="Arial"/>
-                <w:b/>
-                <w:bCs/>
-                <w:sz w:val="22"/>
-                <w:szCs w:val="22"/>
-              </w:rPr>
-            </w:pPr>
-            <w:r>
-              <w:rPr>
-                <w:rFonts w:ascii="Arial" w:hAnsi="Arial" w:cs="Arial"/>
-                <w:b/>
-                <w:bCs/>
-                <w:sz w:val="22"/>
-                <w:szCs w:val="22"/>
-              </w:rPr>
-              <w:t>Responsable</w:t>
-            </w:r>
-          </w:p>
-        </w:tc>
-        <w:tc>
-          <w:tcPr>
-            <w:tcW w:w="6894" w:type="dxa"/>
-            <w:gridSpan w:val="3"/>
-            <w:tcBorders>
-              <w:top w:val="single" w:sz="4" w:space="0" w:color="auto"/>
-              <w:left w:val="single" w:sz="4" w:space="0" w:color="auto"/>
-              <w:bottom w:val="single" w:sz="4" w:space="0" w:color="auto"/>
-              <w:right w:val="single" w:sz="4" w:space="0" w:color="auto"/>
-            </w:tcBorders>
-            <w:shd w:val="clear" w:color="auto" w:fill="auto"/>
-            <w:tcMar>
-              <w:top w:w="100" w:type="dxa"/>
-              <w:left w:w="100" w:type="dxa"/>
-              <w:bottom w:w="100" w:type="dxa"/>
-              <w:right w:w="100" w:type="dxa"/>
-            </w:tcMar>
-            <w:hideMark/>
-          </w:tcPr>
-          <w:p>
-            <w:pPr>
-              <w:pStyle w:val="NormalWeb"/>
-              <w:numPr>
-                <w:ilvl w:val="0"/>
-                <w:numId w:val="23"/>
-              </w:numPr>
-              <w:spacing w:before="0" w:beforeAutospacing="0" w:after="0" w:afterAutospacing="0" w:line="360" w:lineRule="auto"/>
-              <w:ind w:left="323"/>
-              <w:jc w:val="both"/>
-              <w:rPr>
-                <w:rFonts w:ascii="Arial" w:hAnsi="Arial" w:cs="Arial"/>
-                <w:sz w:val="22"/>
-                <w:szCs w:val="22"/>
-              </w:rPr>
-            </w:pPr>
-            <w:r>
-              <w:rPr>
-                <w:rFonts w:ascii="Arial" w:hAnsi="Arial" w:cs="Arial"/>
-                <w:sz w:val="22"/>
-                <w:szCs w:val="22"/>
-              </w:rPr>
-              <w:t>Quispe Fajardo, Adrián Ismael</w:t>
-            </w:r>
-          </w:p>
-          <w:p>
-            <w:pPr>
-              <w:pStyle w:val="NormalWeb"/>
-              <w:numPr>
-                <w:ilvl w:val="0"/>
-                <w:numId w:val="23"/>
-              </w:numPr>
-              <w:spacing w:before="0" w:beforeAutospacing="0" w:after="0" w:afterAutospacing="0" w:line="360" w:lineRule="auto"/>
-              <w:ind w:left="323"/>
-              <w:jc w:val="both"/>
-              <w:rPr>
-                <w:rFonts w:ascii="Arial" w:hAnsi="Arial" w:cs="Arial"/>
-                <w:sz w:val="22"/>
-                <w:szCs w:val="22"/>
-              </w:rPr>
-            </w:pPr>
-            <w:proofErr w:type="spellStart"/>
-            <w:r>
-              <w:rPr>
-                <w:rFonts w:ascii="Arial" w:hAnsi="Arial" w:cs="Arial"/>
-                <w:sz w:val="22"/>
-                <w:szCs w:val="22"/>
-              </w:rPr>
-              <w:t>Solis</w:t>
-            </w:r>
-            <w:proofErr w:type="spellEnd"/>
-            <w:r>
-              <w:rPr>
-                <w:rFonts w:ascii="Arial" w:hAnsi="Arial" w:cs="Arial"/>
-                <w:sz w:val="22"/>
-                <w:szCs w:val="22"/>
-              </w:rPr>
-              <w:t xml:space="preserve"> Flores Aldair </w:t>
-            </w:r>
-            <w:proofErr w:type="spellStart"/>
-            <w:r>
-              <w:rPr>
-                <w:rFonts w:ascii="Arial" w:hAnsi="Arial" w:cs="Arial"/>
-                <w:sz w:val="22"/>
-                <w:szCs w:val="22"/>
-              </w:rPr>
-              <w:t>Jhostin</w:t>
-            </w:r>
-            <w:proofErr w:type="spellEnd"/>
-          </w:p>
-        </w:tc>
-      </w:tr>
-      <w:tr>
-        <w:trPr>
-          <w:jc w:val="center"/>
-        </w:trPr>
-        <w:tc>
-          <w:tcPr>
-            <w:tcW w:w="2122" w:type="dxa"/>
-            <w:tcBorders>
-              <w:top w:val="single" w:sz="4" w:space="0" w:color="auto"/>
-              <w:left w:val="single" w:sz="4" w:space="0" w:color="auto"/>
-              <w:bottom w:val="single" w:sz="4" w:space="0" w:color="auto"/>
-              <w:right w:val="single" w:sz="4" w:space="0" w:color="auto"/>
-            </w:tcBorders>
-          </w:tcPr>
-          <w:p>
-            <w:pPr>
-              <w:pStyle w:val="NormalWeb"/>
-              <w:spacing w:before="0" w:beforeAutospacing="0" w:after="0" w:afterAutospacing="0" w:line="360" w:lineRule="auto"/>
-              <w:ind w:left="126" w:right="119"/>
-              <w:jc w:val="both"/>
-              <w:rPr>
-                <w:rFonts w:ascii="Arial" w:hAnsi="Arial" w:cs="Arial"/>
-                <w:b/>
-                <w:bCs/>
-                <w:sz w:val="22"/>
-                <w:szCs w:val="22"/>
-              </w:rPr>
-            </w:pPr>
-            <w:r>
-              <w:rPr>
-                <w:rFonts w:ascii="Arial" w:hAnsi="Arial" w:cs="Arial"/>
-                <w:b/>
-                <w:bCs/>
-                <w:sz w:val="22"/>
-                <w:szCs w:val="22"/>
-              </w:rPr>
-              <w:t>Descripción</w:t>
-            </w:r>
-          </w:p>
-        </w:tc>
-        <w:tc>
-          <w:tcPr>
-            <w:tcW w:w="6894" w:type="dxa"/>
-            <w:gridSpan w:val="3"/>
-            <w:tcBorders>
-              <w:top w:val="single" w:sz="4" w:space="0" w:color="auto"/>
-              <w:left w:val="single" w:sz="4" w:space="0" w:color="auto"/>
-              <w:bottom w:val="single" w:sz="4" w:space="0" w:color="auto"/>
-              <w:right w:val="single" w:sz="4" w:space="0" w:color="auto"/>
-            </w:tcBorders>
-            <w:shd w:val="clear" w:color="auto" w:fill="auto"/>
-            <w:tcMar>
-              <w:top w:w="100" w:type="dxa"/>
-              <w:left w:w="100" w:type="dxa"/>
-              <w:bottom w:w="100" w:type="dxa"/>
-              <w:right w:w="100" w:type="dxa"/>
-            </w:tcMar>
-            <w:hideMark/>
-          </w:tcPr>
-          <w:p>
-            <w:pPr>
-              <w:pStyle w:val="NormalWeb"/>
-              <w:spacing w:before="0" w:beforeAutospacing="0" w:after="0" w:afterAutospacing="0" w:line="360" w:lineRule="auto"/>
-              <w:jc w:val="both"/>
-              <w:rPr>
-                <w:rFonts w:ascii="Arial" w:hAnsi="Arial" w:cs="Arial"/>
-                <w:sz w:val="22"/>
-                <w:szCs w:val="22"/>
-              </w:rPr>
-            </w:pPr>
-            <w:r>
-              <w:rPr>
-                <w:rFonts w:ascii="Arial" w:hAnsi="Arial" w:cs="Arial"/>
-                <w:sz w:val="22"/>
-                <w:szCs w:val="22"/>
-              </w:rPr>
-              <w:t>Consiste en mostrar la malla curricular y dar diferentes colores a las asignaturas aprobadas, en curso, y por aprobar.</w:t>
-            </w:r>
-          </w:p>
-        </w:tc>
-      </w:tr>
-    </w:tbl>
-    <w:p>
-      <w:pPr>
-        <w:spacing w:line="360" w:lineRule="auto"/>
-      </w:pPr>
-    </w:p>
     <w:p>
       <w:pPr>
         <w:spacing w:line="360" w:lineRule="auto"/>
@@ -18217,7 +15453,7 @@
   <w:style w:type="paragraph" w:default="1" w:styleId="Normal">
     <w:name w:val="Normal"/>
     <w:qFormat/>
-    <w:rsid w:val="00A042D1"/>
+    <w:rsid w:val="00A56D2B"/>
   </w:style>
   <w:style w:type="paragraph" w:styleId="Ttulo1">
     <w:name w:val="heading 1"/>

</xml_diff>